<commit_message>
- report 1: edit Proposed Solutions
</commit_message>
<xml_diff>
--- a/docs/Reports/Report1_G3_V2.docx
+++ b/docs/Reports/Report1_G3_V2.docx
@@ -815,29 +815,7 @@
                 <w:szCs w:val="24"/>
                 <w:lang w:val="fr-FR"/>
               </w:rPr>
-              <w:t xml:space="preserve">Ha Kim </w:t>
-            </w:r>
-            <w:proofErr w:type="spellStart"/>
-            <w:r>
-              <w:rPr>
-                <w:rFonts w:ascii="Cambria" w:eastAsia="Cambria" w:hAnsi="Cambria" w:cs="Cambria"/>
-                <w:spacing w:val="-1"/>
-                <w:sz w:val="24"/>
-                <w:szCs w:val="24"/>
-                <w:lang w:val="fr-FR"/>
-              </w:rPr>
-              <w:t>Quy</w:t>
-            </w:r>
-            <w:proofErr w:type="spellEnd"/>
-            <w:r>
-              <w:rPr>
-                <w:rFonts w:ascii="Cambria" w:eastAsia="Cambria" w:hAnsi="Cambria" w:cs="Cambria"/>
-                <w:spacing w:val="-1"/>
-                <w:sz w:val="24"/>
-                <w:szCs w:val="24"/>
-                <w:lang w:val="fr-FR"/>
-              </w:rPr>
-              <w:t xml:space="preserve"> – QuyHKSE61160</w:t>
+              <w:t>Ha Kim Quy – QuyHKSE61160</w:t>
             </w:r>
           </w:p>
           <w:p>
@@ -853,7 +831,6 @@
                 <w:lang w:val="fr-FR"/>
               </w:rPr>
             </w:pPr>
-            <w:proofErr w:type="spellStart"/>
             <w:r>
               <w:rPr>
                 <w:rFonts w:ascii="Cambria" w:eastAsia="Cambria" w:hAnsi="Cambria" w:cs="Cambria"/>
@@ -862,40 +839,7 @@
                 <w:szCs w:val="24"/>
                 <w:lang w:val="fr-FR"/>
               </w:rPr>
-              <w:t>Tran</w:t>
-            </w:r>
-            <w:proofErr w:type="spellEnd"/>
-            <w:r>
-              <w:rPr>
-                <w:rFonts w:ascii="Cambria" w:eastAsia="Cambria" w:hAnsi="Cambria" w:cs="Cambria"/>
-                <w:spacing w:val="-1"/>
-                <w:sz w:val="24"/>
-                <w:szCs w:val="24"/>
-                <w:lang w:val="fr-FR"/>
-              </w:rPr>
-              <w:t xml:space="preserve"> Dang </w:t>
-            </w:r>
-            <w:proofErr w:type="spellStart"/>
-            <w:r>
-              <w:rPr>
-                <w:rFonts w:ascii="Cambria" w:eastAsia="Cambria" w:hAnsi="Cambria" w:cs="Cambria"/>
-                <w:spacing w:val="-1"/>
-                <w:sz w:val="24"/>
-                <w:szCs w:val="24"/>
-                <w:lang w:val="fr-FR"/>
-              </w:rPr>
-              <w:t>Quan</w:t>
-            </w:r>
-            <w:proofErr w:type="spellEnd"/>
-            <w:r>
-              <w:rPr>
-                <w:rFonts w:ascii="Cambria" w:eastAsia="Cambria" w:hAnsi="Cambria" w:cs="Cambria"/>
-                <w:spacing w:val="-1"/>
-                <w:sz w:val="24"/>
-                <w:szCs w:val="24"/>
-                <w:lang w:val="fr-FR"/>
-              </w:rPr>
-              <w:t xml:space="preserve"> – QuanTDSE60878</w:t>
+              <w:t>Tran Dang Quan – QuanTDSE60878</w:t>
             </w:r>
           </w:p>
           <w:p>
@@ -917,27 +861,7 @@
                 <w:sz w:val="24"/>
                 <w:szCs w:val="24"/>
               </w:rPr>
-              <w:t xml:space="preserve">Phan </w:t>
-            </w:r>
-            <w:proofErr w:type="spellStart"/>
-            <w:r>
-              <w:rPr>
-                <w:rFonts w:ascii="Cambria" w:eastAsia="Cambria" w:hAnsi="Cambria" w:cs="Cambria"/>
-                <w:spacing w:val="-1"/>
-                <w:sz w:val="24"/>
-                <w:szCs w:val="24"/>
-              </w:rPr>
-              <w:t>Nhat</w:t>
-            </w:r>
-            <w:proofErr w:type="spellEnd"/>
-            <w:r>
-              <w:rPr>
-                <w:rFonts w:ascii="Cambria" w:eastAsia="Cambria" w:hAnsi="Cambria" w:cs="Cambria"/>
-                <w:spacing w:val="-1"/>
-                <w:sz w:val="24"/>
-                <w:szCs w:val="24"/>
-              </w:rPr>
-              <w:t xml:space="preserve"> Anh – AnhPNSE90158</w:t>
+              <w:t>Phan Nhat Anh – AnhPNSE90158</w:t>
             </w:r>
           </w:p>
           <w:p>
@@ -959,9 +883,8 @@
                 <w:sz w:val="24"/>
                 <w:szCs w:val="24"/>
               </w:rPr>
-              <w:t xml:space="preserve">Man Huynh </w:t>
-            </w:r>
-            <w:proofErr w:type="spellStart"/>
+              <w:t>Man Huynh Khu</w:t>
+            </w:r>
             <w:r>
               <w:rPr>
                 <w:rFonts w:ascii="Cambria" w:eastAsia="Cambria" w:hAnsi="Cambria" w:cs="Cambria"/>
@@ -969,7 +892,7 @@
                 <w:sz w:val="24"/>
                 <w:szCs w:val="24"/>
               </w:rPr>
-              <w:t>Khu</w:t>
+              <w:t>o</w:t>
             </w:r>
             <w:r>
               <w:rPr>
@@ -978,26 +901,7 @@
                 <w:sz w:val="24"/>
                 <w:szCs w:val="24"/>
               </w:rPr>
-              <w:t>o</w:t>
-            </w:r>
-            <w:r>
-              <w:rPr>
-                <w:rFonts w:ascii="Cambria" w:eastAsia="Cambria" w:hAnsi="Cambria" w:cs="Cambria"/>
-                <w:spacing w:val="-1"/>
-                <w:sz w:val="24"/>
-                <w:szCs w:val="24"/>
-              </w:rPr>
-              <w:t>ng</w:t>
-            </w:r>
-            <w:proofErr w:type="spellEnd"/>
-            <w:r>
-              <w:rPr>
-                <w:rFonts w:ascii="Cambria" w:eastAsia="Cambria" w:hAnsi="Cambria" w:cs="Cambria"/>
-                <w:spacing w:val="-1"/>
-                <w:sz w:val="24"/>
-                <w:szCs w:val="24"/>
-              </w:rPr>
-              <w:t xml:space="preserve"> - </w:t>
+              <w:t xml:space="preserve">ng - </w:t>
             </w:r>
             <w:r>
               <w:rPr>
@@ -1028,47 +932,7 @@
                 <w:sz w:val="24"/>
                 <w:szCs w:val="24"/>
               </w:rPr>
-              <w:t xml:space="preserve">Nguyen </w:t>
-            </w:r>
-            <w:proofErr w:type="spellStart"/>
-            <w:r>
-              <w:rPr>
-                <w:rFonts w:ascii="Cambria" w:eastAsia="Cambria" w:hAnsi="Cambria" w:cs="Cambria"/>
-                <w:spacing w:val="-1"/>
-                <w:sz w:val="24"/>
-                <w:szCs w:val="24"/>
-              </w:rPr>
-              <w:t>Duy</w:t>
-            </w:r>
-            <w:proofErr w:type="spellEnd"/>
-            <w:r>
-              <w:rPr>
-                <w:rFonts w:ascii="Cambria" w:eastAsia="Cambria" w:hAnsi="Cambria" w:cs="Cambria"/>
-                <w:spacing w:val="-1"/>
-                <w:sz w:val="24"/>
-                <w:szCs w:val="24"/>
-              </w:rPr>
-              <w:t xml:space="preserve"> </w:t>
-            </w:r>
-            <w:proofErr w:type="spellStart"/>
-            <w:r>
-              <w:rPr>
-                <w:rFonts w:ascii="Cambria" w:eastAsia="Cambria" w:hAnsi="Cambria" w:cs="Cambria"/>
-                <w:spacing w:val="-1"/>
-                <w:sz w:val="24"/>
-                <w:szCs w:val="24"/>
-              </w:rPr>
-              <w:t>Khuong</w:t>
-            </w:r>
-            <w:proofErr w:type="spellEnd"/>
-            <w:r>
-              <w:rPr>
-                <w:rFonts w:ascii="Cambria" w:eastAsia="Cambria" w:hAnsi="Cambria" w:cs="Cambria"/>
-                <w:spacing w:val="-1"/>
-                <w:sz w:val="24"/>
-                <w:szCs w:val="24"/>
-              </w:rPr>
-              <w:t xml:space="preserve"> – Khuongnd60493</w:t>
+              <w:t>Nguyen Duy Khuong – Khuongnd60493</w:t>
             </w:r>
           </w:p>
         </w:tc>
@@ -1184,54 +1048,8 @@
                 <w:sz w:val="24"/>
                 <w:szCs w:val="24"/>
               </w:rPr>
-              <w:t xml:space="preserve">Mr. </w:t>
-            </w:r>
-            <w:proofErr w:type="spellStart"/>
-            <w:r>
-              <w:rPr>
-                <w:rFonts w:ascii="Cambria" w:eastAsia="Cambria" w:hAnsi="Cambria" w:cs="Cambria"/>
-                <w:sz w:val="24"/>
-                <w:szCs w:val="24"/>
-              </w:rPr>
-              <w:t>Kieu</w:t>
-            </w:r>
-            <w:proofErr w:type="spellEnd"/>
-            <w:r>
-              <w:rPr>
-                <w:rFonts w:ascii="Cambria" w:eastAsia="Cambria" w:hAnsi="Cambria" w:cs="Cambria"/>
-                <w:sz w:val="24"/>
-                <w:szCs w:val="24"/>
-              </w:rPr>
-              <w:t xml:space="preserve"> </w:t>
-            </w:r>
-            <w:proofErr w:type="spellStart"/>
-            <w:r>
-              <w:rPr>
-                <w:rFonts w:ascii="Cambria" w:eastAsia="Cambria" w:hAnsi="Cambria" w:cs="Cambria"/>
-                <w:sz w:val="24"/>
-                <w:szCs w:val="24"/>
-              </w:rPr>
-              <w:t>Trong</w:t>
-            </w:r>
-            <w:proofErr w:type="spellEnd"/>
-            <w:r>
-              <w:rPr>
-                <w:rFonts w:ascii="Cambria" w:eastAsia="Cambria" w:hAnsi="Cambria" w:cs="Cambria"/>
-                <w:sz w:val="24"/>
-                <w:szCs w:val="24"/>
-              </w:rPr>
-              <w:t xml:space="preserve"> </w:t>
-            </w:r>
-            <w:proofErr w:type="spellStart"/>
-            <w:r>
-              <w:rPr>
-                <w:rFonts w:ascii="Cambria" w:eastAsia="Cambria" w:hAnsi="Cambria" w:cs="Cambria"/>
-                <w:sz w:val="24"/>
-                <w:szCs w:val="24"/>
-              </w:rPr>
-              <w:t>Khanh</w:t>
-            </w:r>
-            <w:proofErr w:type="spellEnd"/>
+              <w:t>Mr. Kieu Trong Khanh</w:t>
+            </w:r>
           </w:p>
         </w:tc>
       </w:tr>
@@ -5815,25 +5633,23 @@
           <w:sz w:val="24"/>
           <w:szCs w:val="24"/>
         </w:rPr>
-        <w:t xml:space="preserve">lories burned, </w:t>
-      </w:r>
-      <w:proofErr w:type="gramStart"/>
+        <w:t xml:space="preserve">lories burned, steps. </w:t>
+      </w:r>
       <w:r>
         <w:rPr>
           <w:rFonts w:cstheme="minorHAnsi"/>
           <w:sz w:val="24"/>
           <w:szCs w:val="24"/>
         </w:rPr>
-        <w:t>steps</w:t>
-      </w:r>
-      <w:proofErr w:type="gramEnd"/>
+        <w:t>Besi</w:t>
+      </w:r>
       <w:r>
         <w:rPr>
           <w:rFonts w:cstheme="minorHAnsi"/>
           <w:sz w:val="24"/>
           <w:szCs w:val="24"/>
         </w:rPr>
-        <w:t xml:space="preserve">. </w:t>
+        <w:t>d</w:t>
       </w:r>
       <w:r>
         <w:rPr>
@@ -5841,7 +5657,7 @@
           <w:sz w:val="24"/>
           <w:szCs w:val="24"/>
         </w:rPr>
-        <w:t>Besi</w:t>
+        <w:t>e</w:t>
       </w:r>
       <w:r>
         <w:rPr>
@@ -5849,7 +5665,7 @@
           <w:sz w:val="24"/>
           <w:szCs w:val="24"/>
         </w:rPr>
-        <w:t>d</w:t>
+        <w:t>s, that devic</w:t>
       </w:r>
       <w:r>
         <w:rPr>
@@ -5857,41 +5673,7 @@
           <w:sz w:val="24"/>
           <w:szCs w:val="24"/>
         </w:rPr>
-        <w:t>e</w:t>
-      </w:r>
-      <w:r>
-        <w:rPr>
-          <w:rFonts w:cstheme="minorHAnsi"/>
-          <w:sz w:val="24"/>
-          <w:szCs w:val="24"/>
-        </w:rPr>
-        <w:t>s, that devic</w:t>
-      </w:r>
-      <w:r>
-        <w:rPr>
-          <w:rFonts w:cstheme="minorHAnsi"/>
-          <w:sz w:val="24"/>
-          <w:szCs w:val="24"/>
-        </w:rPr>
-        <w:t xml:space="preserve">e can synchronize </w:t>
-      </w:r>
-      <w:proofErr w:type="spellStart"/>
-      <w:r>
-        <w:rPr>
-          <w:rFonts w:cstheme="minorHAnsi"/>
-          <w:sz w:val="24"/>
-          <w:szCs w:val="24"/>
-        </w:rPr>
-        <w:t>bluetooth</w:t>
-      </w:r>
-      <w:proofErr w:type="spellEnd"/>
-      <w:r>
-        <w:rPr>
-          <w:rFonts w:cstheme="minorHAnsi"/>
-          <w:sz w:val="24"/>
-          <w:szCs w:val="24"/>
-        </w:rPr>
-        <w:t xml:space="preserve"> and automatically to the computer and over 150 leading smart phones</w:t>
+        <w:t>e can synchronize bluetooth and automatically to the computer and over 150 leading smart phones</w:t>
       </w:r>
       <w:r>
         <w:rPr>
@@ -6312,7 +6094,6 @@
         </w:rPr>
       </w:pPr>
       <w:bookmarkStart w:id="11" w:name="_Toc429595555"/>
-      <w:proofErr w:type="spellStart"/>
       <w:r>
         <w:rPr>
           <w:rFonts w:ascii="Times New Roman" w:eastAsia="Cambria" w:hAnsi="Times New Roman" w:cs="Times New Roman"/>
@@ -6320,197 +6101,7 @@
           <w:szCs w:val="24"/>
           <w:highlight w:val="yellow"/>
         </w:rPr>
-        <w:t>Uu</w:t>
-      </w:r>
-      <w:proofErr w:type="spellEnd"/>
-      <w:r>
-        <w:rPr>
-          <w:rFonts w:ascii="Times New Roman" w:eastAsia="Cambria" w:hAnsi="Times New Roman" w:cs="Times New Roman"/>
-          <w:sz w:val="24"/>
-          <w:szCs w:val="24"/>
-          <w:highlight w:val="yellow"/>
-        </w:rPr>
-        <w:t xml:space="preserve"> </w:t>
-      </w:r>
-      <w:proofErr w:type="spellStart"/>
-      <w:r>
-        <w:rPr>
-          <w:rFonts w:ascii="Times New Roman" w:eastAsia="Cambria" w:hAnsi="Times New Roman" w:cs="Times New Roman"/>
-          <w:sz w:val="24"/>
-          <w:szCs w:val="24"/>
-          <w:highlight w:val="yellow"/>
-        </w:rPr>
-        <w:t>nhuoc</w:t>
-      </w:r>
-      <w:proofErr w:type="spellEnd"/>
-      <w:r>
-        <w:rPr>
-          <w:rFonts w:ascii="Times New Roman" w:eastAsia="Cambria" w:hAnsi="Times New Roman" w:cs="Times New Roman"/>
-          <w:sz w:val="24"/>
-          <w:szCs w:val="24"/>
-          <w:highlight w:val="yellow"/>
-        </w:rPr>
-        <w:t xml:space="preserve"> </w:t>
-      </w:r>
-      <w:proofErr w:type="gramStart"/>
-      <w:r>
-        <w:rPr>
-          <w:rFonts w:ascii="Times New Roman" w:eastAsia="Cambria" w:hAnsi="Times New Roman" w:cs="Times New Roman"/>
-          <w:sz w:val="24"/>
-          <w:szCs w:val="24"/>
-          <w:highlight w:val="yellow"/>
-        </w:rPr>
-        <w:t>diem</w:t>
-      </w:r>
-      <w:proofErr w:type="gramEnd"/>
-      <w:r>
-        <w:rPr>
-          <w:rFonts w:ascii="Times New Roman" w:eastAsia="Cambria" w:hAnsi="Times New Roman" w:cs="Times New Roman"/>
-          <w:sz w:val="24"/>
-          <w:szCs w:val="24"/>
-          <w:highlight w:val="yellow"/>
-        </w:rPr>
-        <w:t xml:space="preserve"> </w:t>
-      </w:r>
-      <w:proofErr w:type="spellStart"/>
-      <w:r>
-        <w:rPr>
-          <w:rFonts w:ascii="Times New Roman" w:eastAsia="Cambria" w:hAnsi="Times New Roman" w:cs="Times New Roman"/>
-          <w:sz w:val="24"/>
-          <w:szCs w:val="24"/>
-          <w:highlight w:val="yellow"/>
-        </w:rPr>
-        <w:t>cua</w:t>
-      </w:r>
-      <w:proofErr w:type="spellEnd"/>
-      <w:r>
-        <w:rPr>
-          <w:rFonts w:ascii="Times New Roman" w:eastAsia="Cambria" w:hAnsi="Times New Roman" w:cs="Times New Roman"/>
-          <w:sz w:val="24"/>
-          <w:szCs w:val="24"/>
-          <w:highlight w:val="yellow"/>
-        </w:rPr>
-        <w:t xml:space="preserve"> </w:t>
-      </w:r>
-      <w:proofErr w:type="spellStart"/>
-      <w:r>
-        <w:rPr>
-          <w:rFonts w:ascii="Times New Roman" w:eastAsia="Cambria" w:hAnsi="Times New Roman" w:cs="Times New Roman"/>
-          <w:sz w:val="24"/>
-          <w:szCs w:val="24"/>
-          <w:highlight w:val="yellow"/>
-        </w:rPr>
-        <w:t>cac</w:t>
-      </w:r>
-      <w:proofErr w:type="spellEnd"/>
-      <w:r>
-        <w:rPr>
-          <w:rFonts w:ascii="Times New Roman" w:eastAsia="Cambria" w:hAnsi="Times New Roman" w:cs="Times New Roman"/>
-          <w:sz w:val="24"/>
-          <w:szCs w:val="24"/>
-          <w:highlight w:val="yellow"/>
-        </w:rPr>
-        <w:t xml:space="preserve"> </w:t>
-      </w:r>
-      <w:proofErr w:type="spellStart"/>
-      <w:r>
-        <w:rPr>
-          <w:rFonts w:ascii="Times New Roman" w:eastAsia="Cambria" w:hAnsi="Times New Roman" w:cs="Times New Roman"/>
-          <w:sz w:val="24"/>
-          <w:szCs w:val="24"/>
-          <w:highlight w:val="yellow"/>
-        </w:rPr>
-        <w:t>ung</w:t>
-      </w:r>
-      <w:proofErr w:type="spellEnd"/>
-      <w:r>
-        <w:rPr>
-          <w:rFonts w:ascii="Times New Roman" w:eastAsia="Cambria" w:hAnsi="Times New Roman" w:cs="Times New Roman"/>
-          <w:sz w:val="24"/>
-          <w:szCs w:val="24"/>
-          <w:highlight w:val="yellow"/>
-        </w:rPr>
-        <w:t xml:space="preserve"> dung </w:t>
-      </w:r>
-      <w:proofErr w:type="spellStart"/>
-      <w:r>
-        <w:rPr>
-          <w:rFonts w:ascii="Times New Roman" w:eastAsia="Cambria" w:hAnsi="Times New Roman" w:cs="Times New Roman"/>
-          <w:sz w:val="24"/>
-          <w:szCs w:val="24"/>
-          <w:highlight w:val="yellow"/>
-        </w:rPr>
-        <w:t>hien</w:t>
-      </w:r>
-      <w:proofErr w:type="spellEnd"/>
-      <w:r>
-        <w:rPr>
-          <w:rFonts w:ascii="Times New Roman" w:eastAsia="Cambria" w:hAnsi="Times New Roman" w:cs="Times New Roman"/>
-          <w:sz w:val="24"/>
-          <w:szCs w:val="24"/>
-          <w:highlight w:val="yellow"/>
-        </w:rPr>
-        <w:t xml:space="preserve"> co </w:t>
-      </w:r>
-      <w:proofErr w:type="spellStart"/>
-      <w:r>
-        <w:rPr>
-          <w:rFonts w:ascii="Times New Roman" w:eastAsia="Cambria" w:hAnsi="Times New Roman" w:cs="Times New Roman"/>
-          <w:sz w:val="24"/>
-          <w:szCs w:val="24"/>
-          <w:highlight w:val="yellow"/>
-        </w:rPr>
-        <w:t>tren</w:t>
-      </w:r>
-      <w:proofErr w:type="spellEnd"/>
-      <w:r>
-        <w:rPr>
-          <w:rFonts w:ascii="Times New Roman" w:eastAsia="Cambria" w:hAnsi="Times New Roman" w:cs="Times New Roman"/>
-          <w:sz w:val="24"/>
-          <w:szCs w:val="24"/>
-          <w:highlight w:val="yellow"/>
-        </w:rPr>
-        <w:t xml:space="preserve"> </w:t>
-      </w:r>
-      <w:proofErr w:type="spellStart"/>
-      <w:r>
-        <w:rPr>
-          <w:rFonts w:ascii="Times New Roman" w:eastAsia="Cambria" w:hAnsi="Times New Roman" w:cs="Times New Roman"/>
-          <w:sz w:val="24"/>
-          <w:szCs w:val="24"/>
-          <w:highlight w:val="yellow"/>
-        </w:rPr>
-        <w:t>thi</w:t>
-      </w:r>
-      <w:proofErr w:type="spellEnd"/>
-      <w:r>
-        <w:rPr>
-          <w:rFonts w:ascii="Times New Roman" w:eastAsia="Cambria" w:hAnsi="Times New Roman" w:cs="Times New Roman"/>
-          <w:sz w:val="24"/>
-          <w:szCs w:val="24"/>
-          <w:highlight w:val="yellow"/>
-        </w:rPr>
-        <w:t xml:space="preserve"> </w:t>
-      </w:r>
-      <w:proofErr w:type="spellStart"/>
-      <w:r>
-        <w:rPr>
-          <w:rFonts w:ascii="Times New Roman" w:eastAsia="Cambria" w:hAnsi="Times New Roman" w:cs="Times New Roman"/>
-          <w:sz w:val="24"/>
-          <w:szCs w:val="24"/>
-          <w:highlight w:val="yellow"/>
-        </w:rPr>
-        <w:t>truong</w:t>
-      </w:r>
-      <w:proofErr w:type="spellEnd"/>
-      <w:r>
-        <w:rPr>
-          <w:rFonts w:ascii="Times New Roman" w:eastAsia="Cambria" w:hAnsi="Times New Roman" w:cs="Times New Roman"/>
-          <w:sz w:val="24"/>
-          <w:szCs w:val="24"/>
-          <w:highlight w:val="yellow"/>
-        </w:rPr>
-        <w:t>.</w:t>
+        <w:t>Uu nhuoc diem cua cac ung dung hien co tren thi truong.</w:t>
       </w:r>
     </w:p>
     <w:p>
@@ -7354,15 +6945,7 @@
           <w:sz w:val="24"/>
           <w:szCs w:val="24"/>
         </w:rPr>
-        <w:t xml:space="preserve"> </w:t>
-      </w:r>
-      <w:r>
-        <w:rPr>
-          <w:rFonts w:ascii="Cambria" w:eastAsia="Cambria" w:hAnsi="Cambria" w:cs="Cambria"/>
-          <w:sz w:val="24"/>
-          <w:szCs w:val="24"/>
-        </w:rPr>
-        <w:t>the regimen</w:t>
+        <w:t xml:space="preserve"> the regimen</w:t>
       </w:r>
       <w:r>
         <w:rPr>
@@ -8259,15 +7842,81 @@
           <w:sz w:val="24"/>
           <w:szCs w:val="24"/>
         </w:rPr>
-        <w:t>The patient must always use mobile application and/or wristband in the right way</w:t>
-      </w:r>
-      <w:r>
-        <w:rPr>
-          <w:rFonts w:ascii="Cambria" w:eastAsia="Cambria" w:hAnsi="Cambria" w:cs="Cambria"/>
-          <w:sz w:val="24"/>
-          <w:szCs w:val="24"/>
-        </w:rPr>
-        <w:t>. I</w:t>
+        <w:t>The patient must al</w:t>
+      </w:r>
+      <w:r>
+        <w:rPr>
+          <w:rFonts w:ascii="Cambria" w:eastAsia="Cambria" w:hAnsi="Cambria" w:cs="Cambria"/>
+          <w:sz w:val="24"/>
+          <w:szCs w:val="24"/>
+        </w:rPr>
+        <w:t>ways use mobile application and</w:t>
+      </w:r>
+      <w:r>
+        <w:rPr>
+          <w:rFonts w:ascii="Cambria" w:eastAsia="Cambria" w:hAnsi="Cambria" w:cs="Cambria"/>
+          <w:sz w:val="24"/>
+          <w:szCs w:val="24"/>
+        </w:rPr>
+        <w:t xml:space="preserve"> wristband in the right way</w:t>
+      </w:r>
+      <w:r>
+        <w:rPr>
+          <w:rFonts w:ascii="Cambria" w:eastAsia="Cambria" w:hAnsi="Cambria" w:cs="Cambria"/>
+          <w:sz w:val="24"/>
+          <w:szCs w:val="24"/>
+        </w:rPr>
+        <w:t xml:space="preserve">. </w:t>
+      </w:r>
+      <w:r>
+        <w:rPr>
+          <w:rFonts w:ascii="Cambria" w:eastAsia="Cambria" w:hAnsi="Cambria" w:cs="Cambria"/>
+          <w:sz w:val="24"/>
+          <w:szCs w:val="24"/>
+        </w:rPr>
+        <w:t>In some cases, the patient is unnecessary to use wristband</w:t>
+      </w:r>
+      <w:r>
+        <w:rPr>
+          <w:rFonts w:ascii="Cambria" w:eastAsia="Cambria" w:hAnsi="Cambria" w:cs="Cambria"/>
+          <w:sz w:val="24"/>
+          <w:szCs w:val="24"/>
+        </w:rPr>
+        <w:t xml:space="preserve"> (for example: the flu</w:t>
+      </w:r>
+      <w:bookmarkStart w:id="15" w:name="_GoBack"/>
+      <w:bookmarkEnd w:id="15"/>
+      <w:r>
+        <w:rPr>
+          <w:rFonts w:ascii="Cambria" w:eastAsia="Cambria" w:hAnsi="Cambria" w:cs="Cambria"/>
+          <w:sz w:val="24"/>
+          <w:szCs w:val="24"/>
+        </w:rPr>
+        <w:t>)</w:t>
+      </w:r>
+      <w:r>
+        <w:rPr>
+          <w:rFonts w:ascii="Cambria" w:eastAsia="Cambria" w:hAnsi="Cambria" w:cs="Cambria"/>
+          <w:sz w:val="24"/>
+          <w:szCs w:val="24"/>
+        </w:rPr>
+        <w:t>.</w:t>
+      </w:r>
+      <w:r>
+        <w:rPr>
+          <w:rFonts w:ascii="Cambria" w:eastAsia="Cambria" w:hAnsi="Cambria" w:cs="Cambria"/>
+          <w:sz w:val="24"/>
+          <w:szCs w:val="24"/>
+        </w:rPr>
+        <w:t xml:space="preserve"> </w:t>
+      </w:r>
+      <w:r>
+        <w:rPr>
+          <w:rFonts w:ascii="Cambria" w:eastAsia="Cambria" w:hAnsi="Cambria" w:cs="Cambria"/>
+          <w:sz w:val="24"/>
+          <w:szCs w:val="24"/>
+        </w:rPr>
+        <w:t>I</w:t>
       </w:r>
       <w:r>
         <w:rPr>
@@ -8374,7 +8023,6 @@
         </w:rPr>
         <w:t xml:space="preserve"> </w:t>
       </w:r>
-      <w:proofErr w:type="gramStart"/>
       <w:r>
         <w:rPr>
           <w:rFonts w:eastAsia="Cambria"/>
@@ -8434,18 +8082,8 @@
           <w:rFonts w:eastAsia="Cambria"/>
           <w:highlight w:val="yellow"/>
         </w:rPr>
-        <w:t>[</w:t>
-      </w:r>
-      <w:proofErr w:type="gramEnd"/>
-      <w:r>
-        <w:rPr>
-          <w:rFonts w:eastAsia="Cambria"/>
-          <w:highlight w:val="yellow"/>
-        </w:rPr>
-        <w:t>REVIEW]</w:t>
-      </w:r>
-      <w:bookmarkStart w:id="15" w:name="_GoBack"/>
-      <w:bookmarkEnd w:id="15"/>
+        <w:t>[REVIEW]</w:t>
+      </w:r>
     </w:p>
     <w:p>
       <w:pPr>
@@ -8744,15 +8382,8 @@
         <w:pStyle w:val="Heading3"/>
       </w:pPr>
       <w:r>
-        <w:t xml:space="preserve">Android application send information of wristband to </w:t>
-      </w:r>
-      <w:proofErr w:type="gramStart"/>
-      <w:r>
-        <w:t>server</w:t>
-      </w:r>
-      <w:proofErr w:type="gramEnd"/>
-      <w:r>
-        <w:t>.</w:t>
+        <w:lastRenderedPageBreak/>
+        <w:t>Android application send information of wristband to server.</w:t>
       </w:r>
     </w:p>
     <w:p>
@@ -8775,7 +8406,6 @@
       </w:pPr>
       <w:bookmarkStart w:id="18" w:name="_Toc429595562"/>
       <w:r>
-        <w:lastRenderedPageBreak/>
         <w:t>System s</w:t>
       </w:r>
       <w:r>
@@ -9251,27 +8881,9 @@
               <w:jc w:val="both"/>
               <w:cnfStyle w:val="000000100000" w:firstRow="0" w:lastRow="0" w:firstColumn="0" w:lastColumn="0" w:oddVBand="0" w:evenVBand="0" w:oddHBand="1" w:evenHBand="0" w:firstRowFirstColumn="0" w:firstRowLastColumn="0" w:lastRowFirstColumn="0" w:lastRowLastColumn="0"/>
             </w:pPr>
-            <w:proofErr w:type="spellStart"/>
-            <w:r>
-              <w:t>Kieu</w:t>
-            </w:r>
-            <w:proofErr w:type="spellEnd"/>
-            <w:r>
-              <w:t xml:space="preserve"> </w:t>
-            </w:r>
-            <w:proofErr w:type="spellStart"/>
-            <w:r>
-              <w:t>Trong</w:t>
-            </w:r>
-            <w:proofErr w:type="spellEnd"/>
-            <w:r>
-              <w:t xml:space="preserve"> </w:t>
-            </w:r>
-            <w:proofErr w:type="spellStart"/>
-            <w:r>
-              <w:t>Khanh</w:t>
-            </w:r>
-            <w:proofErr w:type="spellEnd"/>
+            <w:r>
+              <w:t>Kieu Trong Khanh</w:t>
+            </w:r>
           </w:p>
         </w:tc>
         <w:tc>
@@ -9350,13 +8962,8 @@
               <w:cnfStyle w:val="000000000000" w:firstRow="0" w:lastRow="0" w:firstColumn="0" w:lastColumn="0" w:oddVBand="0" w:evenVBand="0" w:oddHBand="0" w:evenHBand="0" w:firstRowFirstColumn="0" w:firstRowLastColumn="0" w:lastRowFirstColumn="0" w:lastRowLastColumn="0"/>
             </w:pPr>
             <w:r>
-              <w:t xml:space="preserve">Ha Kim </w:t>
-            </w:r>
-            <w:proofErr w:type="spellStart"/>
-            <w:r>
-              <w:t>Quy</w:t>
-            </w:r>
-            <w:proofErr w:type="spellEnd"/>
+              <w:t>Ha Kim Quy</w:t>
+            </w:r>
           </w:p>
         </w:tc>
         <w:tc>
@@ -9438,13 +9045,8 @@
               <w:cnfStyle w:val="000000100000" w:firstRow="0" w:lastRow="0" w:firstColumn="0" w:lastColumn="0" w:oddVBand="0" w:evenVBand="0" w:oddHBand="1" w:evenHBand="0" w:firstRowFirstColumn="0" w:firstRowLastColumn="0" w:lastRowFirstColumn="0" w:lastRowLastColumn="0"/>
             </w:pPr>
             <w:r>
-              <w:t xml:space="preserve">Tran Dang </w:t>
-            </w:r>
-            <w:proofErr w:type="spellStart"/>
-            <w:r>
-              <w:t>Quan</w:t>
-            </w:r>
-            <w:proofErr w:type="spellEnd"/>
+              <w:t>Tran Dang Quan</w:t>
+            </w:r>
           </w:p>
         </w:tc>
         <w:tc>
@@ -9520,15 +9122,7 @@
               <w:cnfStyle w:val="000000000000" w:firstRow="0" w:lastRow="0" w:firstColumn="0" w:lastColumn="0" w:oddVBand="0" w:evenVBand="0" w:oddHBand="0" w:evenHBand="0" w:firstRowFirstColumn="0" w:firstRowLastColumn="0" w:lastRowFirstColumn="0" w:lastRowLastColumn="0"/>
             </w:pPr>
             <w:r>
-              <w:t xml:space="preserve">Phan </w:t>
-            </w:r>
-            <w:proofErr w:type="spellStart"/>
-            <w:r>
-              <w:t>Nhat</w:t>
-            </w:r>
-            <w:proofErr w:type="spellEnd"/>
-            <w:r>
-              <w:t xml:space="preserve"> Anh</w:t>
+              <w:t>Phan Nhat Anh</w:t>
             </w:r>
           </w:p>
         </w:tc>
@@ -9620,13 +9214,8 @@
               <w:cnfStyle w:val="000000100000" w:firstRow="0" w:lastRow="0" w:firstColumn="0" w:lastColumn="0" w:oddVBand="0" w:evenVBand="0" w:oddHBand="1" w:evenHBand="0" w:firstRowFirstColumn="0" w:firstRowLastColumn="0" w:lastRowFirstColumn="0" w:lastRowLastColumn="0"/>
             </w:pPr>
             <w:r>
-              <w:t xml:space="preserve">Man Huynh </w:t>
-            </w:r>
-            <w:proofErr w:type="spellStart"/>
-            <w:r>
-              <w:t>Khuong</w:t>
-            </w:r>
-            <w:proofErr w:type="spellEnd"/>
+              <w:t>Man Huynh Khuong</w:t>
+            </w:r>
           </w:p>
         </w:tc>
         <w:tc>
@@ -9711,21 +9300,8 @@
               <w:cnfStyle w:val="000000000000" w:firstRow="0" w:lastRow="0" w:firstColumn="0" w:lastColumn="0" w:oddVBand="0" w:evenVBand="0" w:oddHBand="0" w:evenHBand="0" w:firstRowFirstColumn="0" w:firstRowLastColumn="0" w:lastRowFirstColumn="0" w:lastRowLastColumn="0"/>
             </w:pPr>
             <w:r>
-              <w:t xml:space="preserve">Nguyen </w:t>
-            </w:r>
-            <w:proofErr w:type="spellStart"/>
-            <w:r>
-              <w:t>Duy</w:t>
-            </w:r>
-            <w:proofErr w:type="spellEnd"/>
-            <w:r>
-              <w:t xml:space="preserve"> </w:t>
-            </w:r>
-            <w:proofErr w:type="spellStart"/>
-            <w:r>
-              <w:t>Khuong</w:t>
-            </w:r>
-            <w:proofErr w:type="spellEnd"/>
+              <w:t>Nguyen Duy Khuong</w:t>
+            </w:r>
           </w:p>
         </w:tc>
         <w:tc>
@@ -10032,7 +9608,7 @@
           <w:rPr>
             <w:noProof/>
           </w:rPr>
-          <w:t>8</w:t>
+          <w:t>9</w:t>
         </w:r>
         <w:r>
           <w:rPr>
@@ -13648,7 +13224,7 @@
 </file>
 
 <file path=customXml/itemProps1.xml><?xml version="1.0" encoding="utf-8"?>
-<ds:datastoreItem xmlns:ds="http://schemas.openxmlformats.org/officeDocument/2006/customXml" ds:itemID="{244B3ABC-E30A-4E33-BAD4-35643E8B179E}">
+<ds:datastoreItem xmlns:ds="http://schemas.openxmlformats.org/officeDocument/2006/customXml" ds:itemID="{FC18C6A4-6E0B-424E-AF88-6999C0D0DA84}">
   <ds:schemaRefs>
     <ds:schemaRef ds:uri="http://schemas.openxmlformats.org/officeDocument/2006/bibliography"/>
   </ds:schemaRefs>

</xml_diff>

<commit_message>
[Document] Report 1 Update Introduction
</commit_message>
<xml_diff>
--- a/docs/Reports/Report1_G3_V2.docx
+++ b/docs/Reports/Report1_G3_V2.docx
@@ -1,6 +1,6 @@
 
 <file path=word/document.xml><?xml version="1.0" encoding="utf-8"?>
-<w:document xmlns:wpc="http://schemas.microsoft.com/office/word/2010/wordprocessingCanvas" xmlns:mc="http://schemas.openxmlformats.org/markup-compatibility/2006" xmlns:o="urn:schemas-microsoft-com:office:office" xmlns:r="http://schemas.openxmlformats.org/officeDocument/2006/relationships" xmlns:m="http://schemas.openxmlformats.org/officeDocument/2006/math" xmlns:v="urn:schemas-microsoft-com:vml" xmlns:wp14="http://schemas.microsoft.com/office/word/2010/wordprocessingDrawing" xmlns:wp="http://schemas.openxmlformats.org/drawingml/2006/wordprocessingDrawing" xmlns:w10="urn:schemas-microsoft-com:office:word" xmlns:w="http://schemas.openxmlformats.org/wordprocessingml/2006/main" xmlns:w14="http://schemas.microsoft.com/office/word/2010/wordml" xmlns:w15="http://schemas.microsoft.com/office/word/2012/wordml" xmlns:wpg="http://schemas.microsoft.com/office/word/2010/wordprocessingGroup" xmlns:wpi="http://schemas.microsoft.com/office/word/2010/wordprocessingInk" xmlns:wne="http://schemas.microsoft.com/office/word/2006/wordml" xmlns:wps="http://schemas.microsoft.com/office/word/2010/wordprocessingShape" mc:Ignorable="w14 w15 wp14">
+<w:document xmlns:wpc="http://schemas.microsoft.com/office/word/2010/wordprocessingCanvas" xmlns:mc="http://schemas.openxmlformats.org/markup-compatibility/2006" xmlns:o="urn:schemas-microsoft-com:office:office" xmlns:r="http://schemas.openxmlformats.org/officeDocument/2006/relationships" xmlns:m="http://schemas.openxmlformats.org/officeDocument/2006/math" xmlns:v="urn:schemas-microsoft-com:vml" xmlns:wp14="http://schemas.microsoft.com/office/word/2010/wordprocessingDrawing" xmlns:wp="http://schemas.openxmlformats.org/drawingml/2006/wordprocessingDrawing" xmlns:w10="urn:schemas-microsoft-com:office:word" xmlns:w="http://schemas.openxmlformats.org/wordprocessingml/2006/main" xmlns:w14="http://schemas.microsoft.com/office/word/2010/wordml" xmlns:wpg="http://schemas.microsoft.com/office/word/2010/wordprocessingGroup" xmlns:wpi="http://schemas.microsoft.com/office/word/2010/wordprocessingInk" xmlns:wne="http://schemas.microsoft.com/office/word/2006/wordml" xmlns:wps="http://schemas.microsoft.com/office/word/2010/wordprocessingShape" mc:Ignorable="w14 wp14">
   <w:body>
     <w:p>
       <w:pPr>
@@ -35,7 +35,7 @@
             <o:lock v:ext="edit" aspectratio="t"/>
           </v:shapetype>
           <v:shape id="_x0000_s1117" type="#_x0000_t75" style="position:absolute;left:0;text-align:left;margin-left:99.25pt;margin-top:4.85pt;width:220.5pt;height:61.5pt;z-index:-3234;mso-position-horizontal-relative:page">
-            <v:imagedata r:id="rId8" o:title=""/>
+            <v:imagedata r:id="rId9" o:title=""/>
             <w10:wrap anchorx="page"/>
           </v:shape>
         </w:pict>
@@ -815,29 +815,7 @@
                 <w:szCs w:val="24"/>
                 <w:lang w:val="fr-FR"/>
               </w:rPr>
-              <w:t xml:space="preserve">Ha Kim </w:t>
-            </w:r>
-            <w:proofErr w:type="spellStart"/>
-            <w:r>
-              <w:rPr>
-                <w:rFonts w:ascii="Cambria" w:eastAsia="Cambria" w:hAnsi="Cambria" w:cs="Cambria"/>
-                <w:spacing w:val="-1"/>
-                <w:sz w:val="24"/>
-                <w:szCs w:val="24"/>
-                <w:lang w:val="fr-FR"/>
-              </w:rPr>
-              <w:t>Quy</w:t>
-            </w:r>
-            <w:proofErr w:type="spellEnd"/>
-            <w:r>
-              <w:rPr>
-                <w:rFonts w:ascii="Cambria" w:eastAsia="Cambria" w:hAnsi="Cambria" w:cs="Cambria"/>
-                <w:spacing w:val="-1"/>
-                <w:sz w:val="24"/>
-                <w:szCs w:val="24"/>
-                <w:lang w:val="fr-FR"/>
-              </w:rPr>
-              <w:t xml:space="preserve"> – QuyHKSE61160</w:t>
+              <w:t>Ha Kim Quy – QuyHKSE61160</w:t>
             </w:r>
           </w:p>
           <w:p>
@@ -853,7 +831,6 @@
                 <w:lang w:val="fr-FR"/>
               </w:rPr>
             </w:pPr>
-            <w:proofErr w:type="spellStart"/>
             <w:r>
               <w:rPr>
                 <w:rFonts w:ascii="Cambria" w:eastAsia="Cambria" w:hAnsi="Cambria" w:cs="Cambria"/>
@@ -862,40 +839,7 @@
                 <w:szCs w:val="24"/>
                 <w:lang w:val="fr-FR"/>
               </w:rPr>
-              <w:t>Tran</w:t>
-            </w:r>
-            <w:proofErr w:type="spellEnd"/>
-            <w:r>
-              <w:rPr>
-                <w:rFonts w:ascii="Cambria" w:eastAsia="Cambria" w:hAnsi="Cambria" w:cs="Cambria"/>
-                <w:spacing w:val="-1"/>
-                <w:sz w:val="24"/>
-                <w:szCs w:val="24"/>
-                <w:lang w:val="fr-FR"/>
-              </w:rPr>
-              <w:t xml:space="preserve"> Dang </w:t>
-            </w:r>
-            <w:proofErr w:type="spellStart"/>
-            <w:r>
-              <w:rPr>
-                <w:rFonts w:ascii="Cambria" w:eastAsia="Cambria" w:hAnsi="Cambria" w:cs="Cambria"/>
-                <w:spacing w:val="-1"/>
-                <w:sz w:val="24"/>
-                <w:szCs w:val="24"/>
-                <w:lang w:val="fr-FR"/>
-              </w:rPr>
-              <w:t>Quan</w:t>
-            </w:r>
-            <w:proofErr w:type="spellEnd"/>
-            <w:r>
-              <w:rPr>
-                <w:rFonts w:ascii="Cambria" w:eastAsia="Cambria" w:hAnsi="Cambria" w:cs="Cambria"/>
-                <w:spacing w:val="-1"/>
-                <w:sz w:val="24"/>
-                <w:szCs w:val="24"/>
-                <w:lang w:val="fr-FR"/>
-              </w:rPr>
-              <w:t xml:space="preserve"> – QuanTDSE60878</w:t>
+              <w:t>Tran Dang Quan – QuanTDSE60878</w:t>
             </w:r>
           </w:p>
           <w:p>
@@ -917,27 +861,7 @@
                 <w:sz w:val="24"/>
                 <w:szCs w:val="24"/>
               </w:rPr>
-              <w:t xml:space="preserve">Phan </w:t>
-            </w:r>
-            <w:proofErr w:type="spellStart"/>
-            <w:r>
-              <w:rPr>
-                <w:rFonts w:ascii="Cambria" w:eastAsia="Cambria" w:hAnsi="Cambria" w:cs="Cambria"/>
-                <w:spacing w:val="-1"/>
-                <w:sz w:val="24"/>
-                <w:szCs w:val="24"/>
-              </w:rPr>
-              <w:t>Nhat</w:t>
-            </w:r>
-            <w:proofErr w:type="spellEnd"/>
-            <w:r>
-              <w:rPr>
-                <w:rFonts w:ascii="Cambria" w:eastAsia="Cambria" w:hAnsi="Cambria" w:cs="Cambria"/>
-                <w:spacing w:val="-1"/>
-                <w:sz w:val="24"/>
-                <w:szCs w:val="24"/>
-              </w:rPr>
-              <w:t xml:space="preserve"> Anh – AnhPNSE90158</w:t>
+              <w:t>Phan Nhat Anh – AnhPNSE90158</w:t>
             </w:r>
           </w:p>
           <w:p>
@@ -959,9 +883,8 @@
                 <w:sz w:val="24"/>
                 <w:szCs w:val="24"/>
               </w:rPr>
-              <w:t xml:space="preserve">Man Huynh </w:t>
-            </w:r>
-            <w:proofErr w:type="spellStart"/>
+              <w:t>Man Huynh Khu</w:t>
+            </w:r>
             <w:r>
               <w:rPr>
                 <w:rFonts w:ascii="Cambria" w:eastAsia="Cambria" w:hAnsi="Cambria" w:cs="Cambria"/>
@@ -969,7 +892,7 @@
                 <w:sz w:val="24"/>
                 <w:szCs w:val="24"/>
               </w:rPr>
-              <w:t>Khu</w:t>
+              <w:t>o</w:t>
             </w:r>
             <w:r>
               <w:rPr>
@@ -978,26 +901,7 @@
                 <w:sz w:val="24"/>
                 <w:szCs w:val="24"/>
               </w:rPr>
-              <w:t>o</w:t>
-            </w:r>
-            <w:r>
-              <w:rPr>
-                <w:rFonts w:ascii="Cambria" w:eastAsia="Cambria" w:hAnsi="Cambria" w:cs="Cambria"/>
-                <w:spacing w:val="-1"/>
-                <w:sz w:val="24"/>
-                <w:szCs w:val="24"/>
-              </w:rPr>
-              <w:t>ng</w:t>
-            </w:r>
-            <w:proofErr w:type="spellEnd"/>
-            <w:r>
-              <w:rPr>
-                <w:rFonts w:ascii="Cambria" w:eastAsia="Cambria" w:hAnsi="Cambria" w:cs="Cambria"/>
-                <w:spacing w:val="-1"/>
-                <w:sz w:val="24"/>
-                <w:szCs w:val="24"/>
-              </w:rPr>
-              <w:t xml:space="preserve"> - </w:t>
+              <w:t xml:space="preserve">ng - </w:t>
             </w:r>
             <w:r>
               <w:rPr>
@@ -1028,47 +932,7 @@
                 <w:sz w:val="24"/>
                 <w:szCs w:val="24"/>
               </w:rPr>
-              <w:t xml:space="preserve">Nguyen </w:t>
-            </w:r>
-            <w:proofErr w:type="spellStart"/>
-            <w:r>
-              <w:rPr>
-                <w:rFonts w:ascii="Cambria" w:eastAsia="Cambria" w:hAnsi="Cambria" w:cs="Cambria"/>
-                <w:spacing w:val="-1"/>
-                <w:sz w:val="24"/>
-                <w:szCs w:val="24"/>
-              </w:rPr>
-              <w:t>Duy</w:t>
-            </w:r>
-            <w:proofErr w:type="spellEnd"/>
-            <w:r>
-              <w:rPr>
-                <w:rFonts w:ascii="Cambria" w:eastAsia="Cambria" w:hAnsi="Cambria" w:cs="Cambria"/>
-                <w:spacing w:val="-1"/>
-                <w:sz w:val="24"/>
-                <w:szCs w:val="24"/>
-              </w:rPr>
-              <w:t xml:space="preserve"> </w:t>
-            </w:r>
-            <w:proofErr w:type="spellStart"/>
-            <w:r>
-              <w:rPr>
-                <w:rFonts w:ascii="Cambria" w:eastAsia="Cambria" w:hAnsi="Cambria" w:cs="Cambria"/>
-                <w:spacing w:val="-1"/>
-                <w:sz w:val="24"/>
-                <w:szCs w:val="24"/>
-              </w:rPr>
-              <w:t>Khuong</w:t>
-            </w:r>
-            <w:proofErr w:type="spellEnd"/>
-            <w:r>
-              <w:rPr>
-                <w:rFonts w:ascii="Cambria" w:eastAsia="Cambria" w:hAnsi="Cambria" w:cs="Cambria"/>
-                <w:spacing w:val="-1"/>
-                <w:sz w:val="24"/>
-                <w:szCs w:val="24"/>
-              </w:rPr>
-              <w:t xml:space="preserve"> – Khuongnd60493</w:t>
+              <w:t>Nguyen Duy Khuong – Khuongnd60493</w:t>
             </w:r>
           </w:p>
         </w:tc>
@@ -1184,54 +1048,8 @@
                 <w:sz w:val="24"/>
                 <w:szCs w:val="24"/>
               </w:rPr>
-              <w:t xml:space="preserve">Mr. </w:t>
-            </w:r>
-            <w:proofErr w:type="spellStart"/>
-            <w:r>
-              <w:rPr>
-                <w:rFonts w:ascii="Cambria" w:eastAsia="Cambria" w:hAnsi="Cambria" w:cs="Cambria"/>
-                <w:sz w:val="24"/>
-                <w:szCs w:val="24"/>
-              </w:rPr>
-              <w:t>Kieu</w:t>
-            </w:r>
-            <w:proofErr w:type="spellEnd"/>
-            <w:r>
-              <w:rPr>
-                <w:rFonts w:ascii="Cambria" w:eastAsia="Cambria" w:hAnsi="Cambria" w:cs="Cambria"/>
-                <w:sz w:val="24"/>
-                <w:szCs w:val="24"/>
-              </w:rPr>
-              <w:t xml:space="preserve"> </w:t>
-            </w:r>
-            <w:proofErr w:type="spellStart"/>
-            <w:r>
-              <w:rPr>
-                <w:rFonts w:ascii="Cambria" w:eastAsia="Cambria" w:hAnsi="Cambria" w:cs="Cambria"/>
-                <w:sz w:val="24"/>
-                <w:szCs w:val="24"/>
-              </w:rPr>
-              <w:t>Trong</w:t>
-            </w:r>
-            <w:proofErr w:type="spellEnd"/>
-            <w:r>
-              <w:rPr>
-                <w:rFonts w:ascii="Cambria" w:eastAsia="Cambria" w:hAnsi="Cambria" w:cs="Cambria"/>
-                <w:sz w:val="24"/>
-                <w:szCs w:val="24"/>
-              </w:rPr>
-              <w:t xml:space="preserve"> </w:t>
-            </w:r>
-            <w:proofErr w:type="spellStart"/>
-            <w:r>
-              <w:rPr>
-                <w:rFonts w:ascii="Cambria" w:eastAsia="Cambria" w:hAnsi="Cambria" w:cs="Cambria"/>
-                <w:sz w:val="24"/>
-                <w:szCs w:val="24"/>
-              </w:rPr>
-              <w:t>Khanh</w:t>
-            </w:r>
-            <w:proofErr w:type="spellEnd"/>
+              <w:t>Mr. Kieu Trong Khanh</w:t>
+            </w:r>
           </w:p>
         </w:tc>
       </w:tr>
@@ -1608,7 +1426,7 @@
           <w:szCs w:val="26"/>
         </w:rPr>
         <w:sectPr>
-          <w:footerReference w:type="default" r:id="rId9"/>
+          <w:footerReference w:type="default" r:id="rId10"/>
           <w:pgSz w:w="11920" w:h="16840"/>
           <w:pgMar w:top="1300" w:right="820" w:bottom="280" w:left="1440" w:header="0" w:footer="279" w:gutter="0"/>
           <w:cols w:space="720"/>
@@ -1768,7 +1586,7 @@
         </w:rPr>
       </w:pPr>
     </w:p>
-    <w:bookmarkStart w:id="0" w:name="_Toc429595546" w:displacedByCustomXml="next"/>
+    <w:bookmarkStart w:id="0" w:name="_Toc429814335" w:displacedByCustomXml="next"/>
     <w:sdt>
       <w:sdtPr>
         <w:rPr>
@@ -1811,7 +1629,6 @@
         <w:p>
           <w:pPr>
             <w:pStyle w:val="TOC1"/>
-            <w:jc w:val="both"/>
             <w:rPr>
               <w:noProof/>
               <w:lang w:val="vi-VN" w:eastAsia="vi-VN"/>
@@ -1841,7 +1658,7 @@
             </w:rPr>
             <w:fldChar w:fldCharType="separate"/>
           </w:r>
-          <w:hyperlink w:anchor="_Toc429595546" w:history="1">
+          <w:hyperlink w:anchor="_Toc429814335" w:history="1">
             <w:r>
               <w:rPr>
                 <w:rStyle w:val="Hyperlink"/>
@@ -1868,7 +1685,7 @@
                 <w:noProof/>
                 <w:webHidden/>
               </w:rPr>
-              <w:instrText xml:space="preserve"> PAGEREF _Toc429595546 \h </w:instrText>
+              <w:instrText xml:space="preserve"> PAGEREF _Toc429814335 \h </w:instrText>
             </w:r>
             <w:r>
               <w:rPr>
@@ -1902,13 +1719,12 @@
         <w:p>
           <w:pPr>
             <w:pStyle w:val="TOC1"/>
-            <w:jc w:val="both"/>
             <w:rPr>
               <w:noProof/>
               <w:lang w:val="vi-VN" w:eastAsia="vi-VN"/>
             </w:rPr>
           </w:pPr>
-          <w:hyperlink w:anchor="_Toc429595547" w:history="1">
+          <w:hyperlink w:anchor="_Toc429814336" w:history="1">
             <w:r>
               <w:rPr>
                 <w:rStyle w:val="Hyperlink"/>
@@ -1935,7 +1751,7 @@
                 <w:noProof/>
                 <w:webHidden/>
               </w:rPr>
-              <w:instrText xml:space="preserve"> PAGEREF _Toc429595547 \h </w:instrText>
+              <w:instrText xml:space="preserve"> PAGEREF _Toc429814336 \h </w:instrText>
             </w:r>
             <w:r>
               <w:rPr>
@@ -1969,13 +1785,12 @@
         <w:p>
           <w:pPr>
             <w:pStyle w:val="TOC1"/>
-            <w:jc w:val="both"/>
             <w:rPr>
               <w:noProof/>
               <w:lang w:val="vi-VN" w:eastAsia="vi-VN"/>
             </w:rPr>
           </w:pPr>
-          <w:hyperlink w:anchor="_Toc429595548" w:history="1">
+          <w:hyperlink w:anchor="_Toc429814337" w:history="1">
             <w:r>
               <w:rPr>
                 <w:rStyle w:val="Hyperlink"/>
@@ -2002,7 +1817,7 @@
                 <w:noProof/>
                 <w:webHidden/>
               </w:rPr>
-              <w:instrText xml:space="preserve"> PAGEREF _Toc429595548 \h </w:instrText>
+              <w:instrText xml:space="preserve"> PAGEREF _Toc429814337 \h </w:instrText>
             </w:r>
             <w:r>
               <w:rPr>
@@ -2036,13 +1851,12 @@
         <w:p>
           <w:pPr>
             <w:pStyle w:val="TOC1"/>
-            <w:jc w:val="both"/>
             <w:rPr>
               <w:noProof/>
               <w:lang w:val="vi-VN" w:eastAsia="vi-VN"/>
             </w:rPr>
           </w:pPr>
-          <w:hyperlink w:anchor="_Toc429595549" w:history="1">
+          <w:hyperlink w:anchor="_Toc429814338" w:history="1">
             <w:r>
               <w:rPr>
                 <w:rStyle w:val="Hyperlink"/>
@@ -2283,7 +2097,7 @@
                 <w:noProof/>
                 <w:webHidden/>
               </w:rPr>
-              <w:instrText xml:space="preserve"> PAGEREF _Toc429595549 \h </w:instrText>
+              <w:instrText xml:space="preserve"> PAGEREF _Toc429814338 \h </w:instrText>
             </w:r>
             <w:r>
               <w:rPr>
@@ -2320,13 +2134,12 @@
             <w:tabs>
               <w:tab w:val="left" w:pos="1080"/>
             </w:tabs>
-            <w:jc w:val="both"/>
             <w:rPr>
               <w:noProof/>
               <w:lang w:val="vi-VN" w:eastAsia="vi-VN"/>
             </w:rPr>
           </w:pPr>
-          <w:hyperlink w:anchor="_Toc429595550" w:history="1">
+          <w:hyperlink w:anchor="_Toc429814339" w:history="1">
             <w:r>
               <w:rPr>
                 <w:rStyle w:val="Hyperlink"/>
@@ -2438,7 +2251,7 @@
                 <w:noProof/>
                 <w:webHidden/>
               </w:rPr>
-              <w:instrText xml:space="preserve"> PAGEREF _Toc429595550 \h </w:instrText>
+              <w:instrText xml:space="preserve"> PAGEREF _Toc429814339 \h </w:instrText>
             </w:r>
             <w:r>
               <w:rPr>
@@ -2475,13 +2288,12 @@
             <w:tabs>
               <w:tab w:val="left" w:pos="1800"/>
             </w:tabs>
-            <w:jc w:val="both"/>
             <w:rPr>
               <w:noProof/>
               <w:lang w:val="vi-VN" w:eastAsia="vi-VN"/>
             </w:rPr>
           </w:pPr>
-          <w:hyperlink w:anchor="_Toc429595551" w:history="1">
+          <w:hyperlink w:anchor="_Toc429814340" w:history="1">
             <w:r>
               <w:rPr>
                 <w:rStyle w:val="Hyperlink"/>
@@ -2522,7 +2334,7 @@
                 <w:noProof/>
                 <w:webHidden/>
               </w:rPr>
-              <w:instrText xml:space="preserve"> PAGEREF _Toc429595551 \h </w:instrText>
+              <w:instrText xml:space="preserve"> PAGEREF _Toc429814340 \h </w:instrText>
             </w:r>
             <w:r>
               <w:rPr>
@@ -2559,13 +2371,12 @@
             <w:tabs>
               <w:tab w:val="left" w:pos="1800"/>
             </w:tabs>
-            <w:jc w:val="both"/>
             <w:rPr>
               <w:noProof/>
               <w:lang w:val="vi-VN" w:eastAsia="vi-VN"/>
             </w:rPr>
           </w:pPr>
-          <w:hyperlink w:anchor="_Toc429595552" w:history="1">
+          <w:hyperlink w:anchor="_Toc429814341" w:history="1">
             <w:r>
               <w:rPr>
                 <w:rStyle w:val="Hyperlink"/>
@@ -2669,7 +2480,7 @@
                 <w:noProof/>
                 <w:webHidden/>
               </w:rPr>
-              <w:instrText xml:space="preserve"> PAGEREF _Toc429595552 \h </w:instrText>
+              <w:instrText xml:space="preserve"> PAGEREF _Toc429814341 \h </w:instrText>
             </w:r>
             <w:r>
               <w:rPr>
@@ -2706,13 +2517,12 @@
             <w:tabs>
               <w:tab w:val="left" w:pos="1800"/>
             </w:tabs>
-            <w:jc w:val="both"/>
             <w:rPr>
               <w:noProof/>
               <w:lang w:val="vi-VN" w:eastAsia="vi-VN"/>
             </w:rPr>
           </w:pPr>
-          <w:hyperlink w:anchor="_Toc429595553" w:history="1">
+          <w:hyperlink w:anchor="_Toc429814342" w:history="1">
             <w:r>
               <w:rPr>
                 <w:rStyle w:val="Hyperlink"/>
@@ -2815,7 +2625,7 @@
                 <w:noProof/>
                 <w:webHidden/>
               </w:rPr>
-              <w:instrText xml:space="preserve"> PAGEREF _Toc429595553 \h </w:instrText>
+              <w:instrText xml:space="preserve"> PAGEREF _Toc429814342 \h </w:instrText>
             </w:r>
             <w:r>
               <w:rPr>
@@ -2852,13 +2662,12 @@
             <w:tabs>
               <w:tab w:val="left" w:pos="1800"/>
             </w:tabs>
-            <w:jc w:val="both"/>
             <w:rPr>
               <w:noProof/>
               <w:lang w:val="vi-VN" w:eastAsia="vi-VN"/>
             </w:rPr>
           </w:pPr>
-          <w:hyperlink w:anchor="_Toc429595554" w:history="1">
+          <w:hyperlink w:anchor="_Toc429814343" w:history="1">
             <w:r>
               <w:rPr>
                 <w:rStyle w:val="Hyperlink"/>
@@ -3003,7 +2812,7 @@
                 <w:noProof/>
                 <w:webHidden/>
               </w:rPr>
-              <w:instrText xml:space="preserve"> PAGEREF _Toc429595554 \h </w:instrText>
+              <w:instrText xml:space="preserve"> PAGEREF _Toc429814343 \h </w:instrText>
             </w:r>
             <w:r>
               <w:rPr>
@@ -3040,13 +2849,12 @@
             <w:tabs>
               <w:tab w:val="left" w:pos="1800"/>
             </w:tabs>
-            <w:jc w:val="both"/>
             <w:rPr>
               <w:noProof/>
               <w:lang w:val="vi-VN" w:eastAsia="vi-VN"/>
             </w:rPr>
           </w:pPr>
-          <w:hyperlink w:anchor="_Toc429595555" w:history="1">
+          <w:hyperlink w:anchor="_Toc429814344" w:history="1">
             <w:r>
               <w:rPr>
                 <w:rStyle w:val="Hyperlink"/>
@@ -3184,7 +2992,7 @@
                 <w:noProof/>
                 <w:webHidden/>
               </w:rPr>
-              <w:instrText xml:space="preserve"> PAGEREF _Toc429595555 \h </w:instrText>
+              <w:instrText xml:space="preserve"> PAGEREF _Toc429814344 \h </w:instrText>
             </w:r>
             <w:r>
               <w:rPr>
@@ -3204,7 +3012,7 @@
                 <w:noProof/>
                 <w:webHidden/>
               </w:rPr>
-              <w:t>8</w:t>
+              <w:t>7</w:t>
             </w:r>
             <w:r>
               <w:rPr>
@@ -3221,13 +3029,12 @@
             <w:tabs>
               <w:tab w:val="left" w:pos="1800"/>
             </w:tabs>
-            <w:jc w:val="both"/>
             <w:rPr>
               <w:noProof/>
               <w:lang w:val="vi-VN" w:eastAsia="vi-VN"/>
             </w:rPr>
           </w:pPr>
-          <w:hyperlink w:anchor="_Toc429595556" w:history="1">
+          <w:hyperlink w:anchor="_Toc429814345" w:history="1">
             <w:r>
               <w:rPr>
                 <w:rStyle w:val="Hyperlink"/>
@@ -3268,7 +3075,7 @@
                 <w:noProof/>
                 <w:webHidden/>
               </w:rPr>
-              <w:instrText xml:space="preserve"> PAGEREF _Toc429595556 \h </w:instrText>
+              <w:instrText xml:space="preserve"> PAGEREF _Toc429814345 \h </w:instrText>
             </w:r>
             <w:r>
               <w:rPr>
@@ -3305,13 +3112,12 @@
             <w:tabs>
               <w:tab w:val="left" w:pos="1800"/>
             </w:tabs>
-            <w:jc w:val="both"/>
             <w:rPr>
               <w:noProof/>
               <w:lang w:val="vi-VN" w:eastAsia="vi-VN"/>
             </w:rPr>
           </w:pPr>
-          <w:hyperlink w:anchor="_Toc429595557" w:history="1">
+          <w:hyperlink w:anchor="_Toc429814346" w:history="1">
             <w:r>
               <w:rPr>
                 <w:rStyle w:val="Hyperlink"/>
@@ -3535,7 +3341,7 @@
                 <w:noProof/>
                 <w:webHidden/>
               </w:rPr>
-              <w:instrText xml:space="preserve"> PAGEREF _Toc429595557 \h </w:instrText>
+              <w:instrText xml:space="preserve"> PAGEREF _Toc429814346 \h </w:instrText>
             </w:r>
             <w:r>
               <w:rPr>
@@ -3572,18 +3378,18 @@
             <w:tabs>
               <w:tab w:val="left" w:pos="1800"/>
             </w:tabs>
-            <w:jc w:val="both"/>
             <w:rPr>
               <w:noProof/>
               <w:lang w:val="vi-VN" w:eastAsia="vi-VN"/>
             </w:rPr>
           </w:pPr>
-          <w:hyperlink w:anchor="_Toc429595558" w:history="1">
+          <w:hyperlink w:anchor="_Toc429814347" w:history="1">
             <w:r>
               <w:rPr>
                 <w:rStyle w:val="Hyperlink"/>
                 <w:rFonts w:eastAsia="Cambria"/>
                 <w:noProof/>
+                <w:highlight w:val="yellow"/>
               </w:rPr>
               <w:t>6.</w:t>
             </w:r>
@@ -3599,6 +3405,7 @@
                 <w:rStyle w:val="Hyperlink"/>
                 <w:rFonts w:eastAsia="Cambria"/>
                 <w:noProof/>
+                <w:highlight w:val="yellow"/>
               </w:rPr>
               <w:t>Functi</w:t>
             </w:r>
@@ -3608,6 +3415,7 @@
                 <w:rFonts w:eastAsia="Cambria"/>
                 <w:noProof/>
                 <w:spacing w:val="1"/>
+                <w:highlight w:val="yellow"/>
               </w:rPr>
               <w:t>on</w:t>
             </w:r>
@@ -3616,6 +3424,7 @@
                 <w:rStyle w:val="Hyperlink"/>
                 <w:rFonts w:eastAsia="Cambria"/>
                 <w:noProof/>
+                <w:highlight w:val="yellow"/>
               </w:rPr>
               <w:t>al</w:t>
             </w:r>
@@ -3625,6 +3434,7 @@
                 <w:rFonts w:eastAsia="Cambria"/>
                 <w:noProof/>
                 <w:spacing w:val="-16"/>
+                <w:highlight w:val="yellow"/>
               </w:rPr>
               <w:t xml:space="preserve"> </w:t>
             </w:r>
@@ -3634,6 +3444,7 @@
                 <w:rFonts w:eastAsia="Cambria"/>
                 <w:noProof/>
                 <w:spacing w:val="-1"/>
+                <w:highlight w:val="yellow"/>
               </w:rPr>
               <w:t>R</w:t>
             </w:r>
@@ -3642,6 +3453,7 @@
                 <w:rStyle w:val="Hyperlink"/>
                 <w:rFonts w:eastAsia="Cambria"/>
                 <w:noProof/>
+                <w:highlight w:val="yellow"/>
               </w:rPr>
               <w:t>e</w:t>
             </w:r>
@@ -3651,6 +3463,7 @@
                 <w:rFonts w:eastAsia="Cambria"/>
                 <w:noProof/>
                 <w:spacing w:val="2"/>
+                <w:highlight w:val="yellow"/>
               </w:rPr>
               <w:t>q</w:t>
             </w:r>
@@ -3660,6 +3473,7 @@
                 <w:rFonts w:eastAsia="Cambria"/>
                 <w:noProof/>
                 <w:spacing w:val="1"/>
+                <w:highlight w:val="yellow"/>
               </w:rPr>
               <w:t>u</w:t>
             </w:r>
@@ -3668,6 +3482,7 @@
                 <w:rStyle w:val="Hyperlink"/>
                 <w:rFonts w:eastAsia="Cambria"/>
                 <w:noProof/>
+                <w:highlight w:val="yellow"/>
               </w:rPr>
               <w:t>iremen</w:t>
             </w:r>
@@ -3677,6 +3492,7 @@
                 <w:rFonts w:eastAsia="Cambria"/>
                 <w:noProof/>
                 <w:spacing w:val="3"/>
+                <w:highlight w:val="yellow"/>
               </w:rPr>
               <w:t>t</w:t>
             </w:r>
@@ -3685,8 +3501,9 @@
                 <w:rStyle w:val="Hyperlink"/>
                 <w:rFonts w:eastAsia="Cambria"/>
                 <w:noProof/>
-              </w:rPr>
-              <w:t>s</w:t>
+                <w:highlight w:val="yellow"/>
+              </w:rPr>
+              <w:t>s[REVIEW]</w:t>
             </w:r>
             <w:r>
               <w:rPr>
@@ -3707,7 +3524,7 @@
                 <w:noProof/>
                 <w:webHidden/>
               </w:rPr>
-              <w:instrText xml:space="preserve"> PAGEREF _Toc429595558 \h </w:instrText>
+              <w:instrText xml:space="preserve"> PAGEREF _Toc429814347 \h </w:instrText>
             </w:r>
             <w:r>
               <w:rPr>
@@ -3744,13 +3561,12 @@
             <w:tabs>
               <w:tab w:val="left" w:pos="1800"/>
             </w:tabs>
-            <w:jc w:val="both"/>
             <w:rPr>
               <w:noProof/>
               <w:lang w:val="vi-VN" w:eastAsia="vi-VN"/>
             </w:rPr>
           </w:pPr>
-          <w:hyperlink w:anchor="_Toc429595559" w:history="1">
+          <w:hyperlink w:anchor="_Toc429814348" w:history="1">
             <w:r>
               <w:rPr>
                 <w:rStyle w:val="Hyperlink"/>
@@ -3770,21 +3586,7 @@
                 <w:rStyle w:val="Hyperlink"/>
                 <w:noProof/>
               </w:rPr>
-              <w:t xml:space="preserve">Connect with </w:t>
-            </w:r>
-            <w:r>
-              <w:rPr>
-                <w:rStyle w:val="Hyperlink"/>
-                <w:noProof/>
-              </w:rPr>
-              <w:t>wristband</w:t>
-            </w:r>
-            <w:r>
-              <w:rPr>
-                <w:rStyle w:val="Hyperlink"/>
-                <w:noProof/>
-              </w:rPr>
-              <w:t xml:space="preserve"> and setup device.</w:t>
+              <w:t>Create a patient profile in system.</w:t>
             </w:r>
             <w:r>
               <w:rPr>
@@ -3805,7 +3607,7 @@
                 <w:noProof/>
                 <w:webHidden/>
               </w:rPr>
-              <w:instrText xml:space="preserve"> PAGEREF _Toc429595559 \h </w:instrText>
+              <w:instrText xml:space="preserve"> PAGEREF _Toc429814348 \h </w:instrText>
             </w:r>
             <w:r>
               <w:rPr>
@@ -3842,13 +3644,12 @@
             <w:tabs>
               <w:tab w:val="left" w:pos="1800"/>
             </w:tabs>
-            <w:jc w:val="both"/>
             <w:rPr>
               <w:noProof/>
               <w:lang w:val="vi-VN" w:eastAsia="vi-VN"/>
             </w:rPr>
           </w:pPr>
-          <w:hyperlink w:anchor="_Toc429595560" w:history="1">
+          <w:hyperlink w:anchor="_Toc429814349" w:history="1">
             <w:r>
               <w:rPr>
                 <w:rStyle w:val="Hyperlink"/>
@@ -3868,21 +3669,7 @@
                 <w:rStyle w:val="Hyperlink"/>
                 <w:noProof/>
               </w:rPr>
-              <w:t xml:space="preserve">Create a </w:t>
-            </w:r>
-            <w:r>
-              <w:rPr>
-                <w:rStyle w:val="Hyperlink"/>
-                <w:noProof/>
-              </w:rPr>
-              <w:t>patient</w:t>
-            </w:r>
-            <w:r>
-              <w:rPr>
-                <w:rStyle w:val="Hyperlink"/>
-                <w:noProof/>
-              </w:rPr>
-              <w:t xml:space="preserve"> profile in system.</w:t>
+              <w:t>Get information of wristband and save in smartphone.</w:t>
             </w:r>
             <w:r>
               <w:rPr>
@@ -3903,7 +3690,7 @@
                 <w:noProof/>
                 <w:webHidden/>
               </w:rPr>
-              <w:instrText xml:space="preserve"> PAGEREF _Toc429595560 \h </w:instrText>
+              <w:instrText xml:space="preserve"> PAGEREF _Toc429814349 \h </w:instrText>
             </w:r>
             <w:r>
               <w:rPr>
@@ -3940,13 +3727,12 @@
             <w:tabs>
               <w:tab w:val="left" w:pos="1800"/>
             </w:tabs>
-            <w:jc w:val="both"/>
             <w:rPr>
               <w:noProof/>
               <w:lang w:val="vi-VN" w:eastAsia="vi-VN"/>
             </w:rPr>
           </w:pPr>
-          <w:hyperlink w:anchor="_Toc429595561" w:history="1">
+          <w:hyperlink w:anchor="_Toc429814350" w:history="1">
             <w:r>
               <w:rPr>
                 <w:rStyle w:val="Hyperlink"/>
@@ -3966,7 +3752,7 @@
                 <w:rStyle w:val="Hyperlink"/>
                 <w:noProof/>
               </w:rPr>
-              <w:t>Get information of wristband and save in smartphone, system.</w:t>
+              <w:t>Android application send information of wristband to server.</w:t>
             </w:r>
             <w:r>
               <w:rPr>
@@ -3987,7 +3773,7 @@
                 <w:noProof/>
                 <w:webHidden/>
               </w:rPr>
-              <w:instrText xml:space="preserve"> PAGEREF _Toc429595561 \h </w:instrText>
+              <w:instrText xml:space="preserve"> PAGEREF _Toc429814350 \h </w:instrText>
             </w:r>
             <w:r>
               <w:rPr>
@@ -4007,7 +3793,7 @@
                 <w:noProof/>
                 <w:webHidden/>
               </w:rPr>
-              <w:t>9</w:t>
+              <w:t>8</w:t>
             </w:r>
             <w:r>
               <w:rPr>
@@ -4024,13 +3810,12 @@
             <w:tabs>
               <w:tab w:val="left" w:pos="1800"/>
             </w:tabs>
-            <w:jc w:val="both"/>
             <w:rPr>
               <w:noProof/>
               <w:lang w:val="vi-VN" w:eastAsia="vi-VN"/>
             </w:rPr>
           </w:pPr>
-          <w:hyperlink w:anchor="_Toc429595562" w:history="1">
+          <w:hyperlink w:anchor="_Toc429814351" w:history="1">
             <w:r>
               <w:rPr>
                 <w:rStyle w:val="Hyperlink"/>
@@ -4050,7 +3835,7 @@
                 <w:rStyle w:val="Hyperlink"/>
                 <w:noProof/>
               </w:rPr>
-              <w:t>Suggest Regiment of patient to doctor.</w:t>
+              <w:t>System suggest food, medicine, exercise for patient to doctor.</w:t>
             </w:r>
             <w:r>
               <w:rPr>
@@ -4071,7 +3856,7 @@
                 <w:noProof/>
                 <w:webHidden/>
               </w:rPr>
-              <w:instrText xml:space="preserve"> PAGEREF _Toc429595562 \h </w:instrText>
+              <w:instrText xml:space="preserve"> PAGEREF _Toc429814351 \h </w:instrText>
             </w:r>
             <w:r>
               <w:rPr>
@@ -4108,13 +3893,12 @@
             <w:tabs>
               <w:tab w:val="left" w:pos="1800"/>
             </w:tabs>
-            <w:jc w:val="both"/>
             <w:rPr>
               <w:noProof/>
               <w:lang w:val="vi-VN" w:eastAsia="vi-VN"/>
             </w:rPr>
           </w:pPr>
-          <w:hyperlink w:anchor="_Toc429595563" w:history="1">
+          <w:hyperlink w:anchor="_Toc429814352" w:history="1">
             <w:r>
               <w:rPr>
                 <w:rStyle w:val="Hyperlink"/>
@@ -4134,7 +3918,7 @@
                 <w:rStyle w:val="Hyperlink"/>
                 <w:noProof/>
               </w:rPr>
-              <w:t>System send regiment to patient.</w:t>
+              <w:t>System send propose of doctor to patient.</w:t>
             </w:r>
             <w:r>
               <w:rPr>
@@ -4155,7 +3939,7 @@
                 <w:noProof/>
                 <w:webHidden/>
               </w:rPr>
-              <w:instrText xml:space="preserve"> PAGEREF _Toc429595563 \h </w:instrText>
+              <w:instrText xml:space="preserve"> PAGEREF _Toc429814352 \h </w:instrText>
             </w:r>
             <w:r>
               <w:rPr>
@@ -4192,13 +3976,12 @@
             <w:tabs>
               <w:tab w:val="left" w:pos="1800"/>
             </w:tabs>
-            <w:jc w:val="both"/>
             <w:rPr>
               <w:noProof/>
               <w:lang w:val="vi-VN" w:eastAsia="vi-VN"/>
             </w:rPr>
           </w:pPr>
-          <w:hyperlink w:anchor="_Toc429595564" w:history="1">
+          <w:hyperlink w:anchor="_Toc429814353" w:history="1">
             <w:r>
               <w:rPr>
                 <w:rStyle w:val="Hyperlink"/>
@@ -4218,7 +4001,7 @@
                 <w:rStyle w:val="Hyperlink"/>
                 <w:noProof/>
               </w:rPr>
-              <w:t>Application support to remind implement regiment.</w:t>
+              <w:t>Application support to remind use medicine.</w:t>
             </w:r>
             <w:r>
               <w:rPr>
@@ -4239,7 +4022,7 @@
                 <w:noProof/>
                 <w:webHidden/>
               </w:rPr>
-              <w:instrText xml:space="preserve"> PAGEREF _Toc429595564 \h </w:instrText>
+              <w:instrText xml:space="preserve"> PAGEREF _Toc429814353 \h </w:instrText>
             </w:r>
             <w:r>
               <w:rPr>
@@ -4276,13 +4059,12 @@
             <w:tabs>
               <w:tab w:val="left" w:pos="1800"/>
             </w:tabs>
-            <w:jc w:val="both"/>
             <w:rPr>
               <w:noProof/>
               <w:lang w:val="vi-VN" w:eastAsia="vi-VN"/>
             </w:rPr>
           </w:pPr>
-          <w:hyperlink w:anchor="_Toc429595565" w:history="1">
+          <w:hyperlink w:anchor="_Toc429814354" w:history="1">
             <w:r>
               <w:rPr>
                 <w:rStyle w:val="Hyperlink"/>
@@ -4302,7 +4084,7 @@
                 <w:rStyle w:val="Hyperlink"/>
                 <w:noProof/>
               </w:rPr>
-              <w:t>Suggest exercise in system.</w:t>
+              <w:t>Manage regimen of disease.</w:t>
             </w:r>
             <w:r>
               <w:rPr>
@@ -4323,91 +4105,7 @@
                 <w:noProof/>
                 <w:webHidden/>
               </w:rPr>
-              <w:instrText xml:space="preserve"> PAGEREF _Toc429595565 \h </w:instrText>
-            </w:r>
-            <w:r>
-              <w:rPr>
-                <w:noProof/>
-                <w:webHidden/>
-              </w:rPr>
-            </w:r>
-            <w:r>
-              <w:rPr>
-                <w:noProof/>
-                <w:webHidden/>
-              </w:rPr>
-              <w:fldChar w:fldCharType="separate"/>
-            </w:r>
-            <w:r>
-              <w:rPr>
-                <w:noProof/>
-                <w:webHidden/>
-              </w:rPr>
-              <w:t>9</w:t>
-            </w:r>
-            <w:r>
-              <w:rPr>
-                <w:noProof/>
-                <w:webHidden/>
-              </w:rPr>
-              <w:fldChar w:fldCharType="end"/>
-            </w:r>
-          </w:hyperlink>
-        </w:p>
-        <w:p>
-          <w:pPr>
-            <w:pStyle w:val="TOC3"/>
-            <w:tabs>
-              <w:tab w:val="left" w:pos="1800"/>
-            </w:tabs>
-            <w:jc w:val="both"/>
-            <w:rPr>
-              <w:noProof/>
-              <w:lang w:val="vi-VN" w:eastAsia="vi-VN"/>
-            </w:rPr>
-          </w:pPr>
-          <w:hyperlink w:anchor="_Toc429595566" w:history="1">
-            <w:r>
-              <w:rPr>
-                <w:rStyle w:val="Hyperlink"/>
-                <w:noProof/>
-              </w:rPr>
-              <w:t>6.8.</w:t>
-            </w:r>
-            <w:r>
-              <w:rPr>
-                <w:noProof/>
-                <w:lang w:val="vi-VN" w:eastAsia="vi-VN"/>
-              </w:rPr>
-              <w:tab/>
-            </w:r>
-            <w:r>
-              <w:rPr>
-                <w:rStyle w:val="Hyperlink"/>
-                <w:noProof/>
-              </w:rPr>
-              <w:t>Manage regiment of disease.</w:t>
-            </w:r>
-            <w:r>
-              <w:rPr>
-                <w:noProof/>
-                <w:webHidden/>
-              </w:rPr>
-              <w:tab/>
-            </w:r>
-            <w:r>
-              <w:rPr>
-                <w:noProof/>
-                <w:webHidden/>
-              </w:rPr>
-              <w:fldChar w:fldCharType="begin"/>
-            </w:r>
-            <w:r>
-              <w:rPr>
-                <w:noProof/>
-                <w:webHidden/>
-              </w:rPr>
-              <w:instrText xml:space="preserve"> PAGEREF _Toc429595566 \h </w:instrText>
+              <w:instrText xml:space="preserve"> PAGEREF _Toc429814354 \h </w:instrText>
             </w:r>
             <w:r>
               <w:rPr>
@@ -4444,13 +4142,12 @@
             <w:tabs>
               <w:tab w:val="left" w:pos="1800"/>
             </w:tabs>
-            <w:jc w:val="both"/>
             <w:rPr>
               <w:noProof/>
               <w:lang w:val="vi-VN" w:eastAsia="vi-VN"/>
             </w:rPr>
           </w:pPr>
-          <w:hyperlink w:anchor="_Toc429595567" w:history="1">
+          <w:hyperlink w:anchor="_Toc429814355" w:history="1">
             <w:r>
               <w:rPr>
                 <w:rStyle w:val="Hyperlink"/>
@@ -4622,7 +4319,7 @@
                 <w:noProof/>
                 <w:webHidden/>
               </w:rPr>
-              <w:instrText xml:space="preserve"> PAGEREF _Toc429595567 \h </w:instrText>
+              <w:instrText xml:space="preserve"> PAGEREF _Toc429814355 \h </w:instrText>
             </w:r>
             <w:r>
               <w:rPr>
@@ -4711,7 +4408,7 @@
         </w:rPr>
       </w:pPr>
       <w:bookmarkStart w:id="1" w:name="_Toc395974116"/>
-      <w:bookmarkStart w:id="2" w:name="_Toc429595547"/>
+      <w:bookmarkStart w:id="2" w:name="_Toc429814336"/>
       <w:r>
         <w:lastRenderedPageBreak/>
         <w:t>List of Tables</w:t>
@@ -4811,7 +4508,7 @@
         <w:jc w:val="both"/>
       </w:pPr>
       <w:bookmarkStart w:id="3" w:name="_Toc395974117"/>
-      <w:bookmarkStart w:id="4" w:name="_Toc429595548"/>
+      <w:bookmarkStart w:id="4" w:name="_Toc429814337"/>
       <w:r>
         <w:lastRenderedPageBreak/>
         <w:t>List of Figures</w:t>
@@ -4874,7 +4571,7 @@
           <w:rFonts w:eastAsia="Cambria"/>
         </w:rPr>
       </w:pPr>
-      <w:bookmarkStart w:id="5" w:name="_Toc429595549"/>
+      <w:bookmarkStart w:id="5" w:name="_Toc429814338"/>
       <w:r>
         <w:rPr>
           <w:rFonts w:eastAsia="Cambria"/>
@@ -5105,7 +4802,7 @@
         </w:rPr>
         <w:t xml:space="preserve"> </w:t>
       </w:r>
-      <w:bookmarkStart w:id="6" w:name="_Toc429595550"/>
+      <w:bookmarkStart w:id="6" w:name="_Toc429814339"/>
       <w:r>
         <w:rPr>
           <w:rFonts w:eastAsia="Cambria"/>
@@ -5176,7 +4873,7 @@
         <w:ind w:left="1260" w:hanging="270"/>
         <w:jc w:val="both"/>
       </w:pPr>
-      <w:bookmarkStart w:id="7" w:name="_Toc429595551"/>
+      <w:bookmarkStart w:id="7" w:name="_Toc429814340"/>
       <w:r>
         <w:t>Project Information</w:t>
       </w:r>
@@ -5191,7 +4888,6 @@
           <w:szCs w:val="24"/>
         </w:rPr>
       </w:pPr>
-      <w:bookmarkStart w:id="8" w:name="_Toc429595552"/>
       <w:r>
         <w:rPr>
           <w:rFonts w:eastAsia="Cambria"/>
@@ -5653,6 +5349,7 @@
           <w:rFonts w:eastAsia="Cambria"/>
         </w:rPr>
       </w:pPr>
+      <w:bookmarkStart w:id="8" w:name="_Toc429814341"/>
       <w:r>
         <w:rPr>
           <w:rFonts w:eastAsia="Cambria"/>
@@ -5776,7 +5473,23 @@
           <w:sz w:val="24"/>
           <w:szCs w:val="24"/>
         </w:rPr>
-        <w:t>Besides, some patient need to be followed and update regimen after a period. Patient need</w:t>
+        <w:t xml:space="preserve">Besides, some patient need to be followed and update </w:t>
+      </w:r>
+      <w:r>
+        <w:rPr>
+          <w:rFonts w:cstheme="minorHAnsi"/>
+          <w:sz w:val="24"/>
+          <w:szCs w:val="24"/>
+        </w:rPr>
+        <w:t>treatment</w:t>
+      </w:r>
+      <w:r>
+        <w:rPr>
+          <w:rFonts w:cstheme="minorHAnsi"/>
+          <w:sz w:val="24"/>
+          <w:szCs w:val="24"/>
+        </w:rPr>
+        <w:t xml:space="preserve"> after a period. Patient need</w:t>
       </w:r>
       <w:r>
         <w:rPr>
@@ -5815,25 +5528,23 @@
           <w:sz w:val="24"/>
           <w:szCs w:val="24"/>
         </w:rPr>
-        <w:t xml:space="preserve">lories burned, </w:t>
-      </w:r>
-      <w:proofErr w:type="gramStart"/>
+        <w:t xml:space="preserve">lories burned, steps. </w:t>
+      </w:r>
       <w:r>
         <w:rPr>
           <w:rFonts w:cstheme="minorHAnsi"/>
           <w:sz w:val="24"/>
           <w:szCs w:val="24"/>
         </w:rPr>
-        <w:t>steps</w:t>
-      </w:r>
-      <w:proofErr w:type="gramEnd"/>
+        <w:t>Besi</w:t>
+      </w:r>
       <w:r>
         <w:rPr>
           <w:rFonts w:cstheme="minorHAnsi"/>
           <w:sz w:val="24"/>
           <w:szCs w:val="24"/>
         </w:rPr>
-        <w:t xml:space="preserve">. </w:t>
+        <w:t>d</w:t>
       </w:r>
       <w:r>
         <w:rPr>
@@ -5841,7 +5552,7 @@
           <w:sz w:val="24"/>
           <w:szCs w:val="24"/>
         </w:rPr>
-        <w:t>Besi</w:t>
+        <w:t>e</w:t>
       </w:r>
       <w:r>
         <w:rPr>
@@ -5849,7 +5560,7 @@
           <w:sz w:val="24"/>
           <w:szCs w:val="24"/>
         </w:rPr>
-        <w:t>d</w:t>
+        <w:t>s, that devic</w:t>
       </w:r>
       <w:r>
         <w:rPr>
@@ -5857,41 +5568,7 @@
           <w:sz w:val="24"/>
           <w:szCs w:val="24"/>
         </w:rPr>
-        <w:t>e</w:t>
-      </w:r>
-      <w:r>
-        <w:rPr>
-          <w:rFonts w:cstheme="minorHAnsi"/>
-          <w:sz w:val="24"/>
-          <w:szCs w:val="24"/>
-        </w:rPr>
-        <w:t>s, that devic</w:t>
-      </w:r>
-      <w:r>
-        <w:rPr>
-          <w:rFonts w:cstheme="minorHAnsi"/>
-          <w:sz w:val="24"/>
-          <w:szCs w:val="24"/>
-        </w:rPr>
-        <w:t xml:space="preserve">e can synchronize </w:t>
-      </w:r>
-      <w:proofErr w:type="spellStart"/>
-      <w:r>
-        <w:rPr>
-          <w:rFonts w:cstheme="minorHAnsi"/>
-          <w:sz w:val="24"/>
-          <w:szCs w:val="24"/>
-        </w:rPr>
-        <w:t>bluetooth</w:t>
-      </w:r>
-      <w:proofErr w:type="spellEnd"/>
-      <w:r>
-        <w:rPr>
-          <w:rFonts w:cstheme="minorHAnsi"/>
-          <w:sz w:val="24"/>
-          <w:szCs w:val="24"/>
-        </w:rPr>
-        <w:t xml:space="preserve"> and automatically to the computer and over 150 leading smart phones</w:t>
+        <w:t>e can synchronize bluetooth and automatically to the computer and over 150 leading smart phones</w:t>
       </w:r>
       <w:r>
         <w:rPr>
@@ -5960,7 +5637,7 @@
           <w:szCs w:val="24"/>
           <w:highlight w:val="yellow"/>
         </w:rPr>
-        <w:t xml:space="preserve">of patient. </w:t>
+        <w:t xml:space="preserve">of patient, then doctor will setup new </w:t>
       </w:r>
       <w:r>
         <w:rPr>
@@ -5969,6 +5646,33 @@
           <w:szCs w:val="24"/>
           <w:highlight w:val="yellow"/>
         </w:rPr>
+        <w:t>treatment</w:t>
+      </w:r>
+      <w:r>
+        <w:rPr>
+          <w:rFonts w:cstheme="minorHAnsi"/>
+          <w:sz w:val="24"/>
+          <w:szCs w:val="24"/>
+          <w:highlight w:val="yellow"/>
+        </w:rPr>
+        <w:t xml:space="preserve"> for patient</w:t>
+      </w:r>
+      <w:r>
+        <w:rPr>
+          <w:rFonts w:cstheme="minorHAnsi"/>
+          <w:sz w:val="24"/>
+          <w:szCs w:val="24"/>
+          <w:highlight w:val="yellow"/>
+        </w:rPr>
+        <w:t xml:space="preserve">. </w:t>
+      </w:r>
+      <w:r>
+        <w:rPr>
+          <w:rFonts w:cstheme="minorHAnsi"/>
+          <w:sz w:val="24"/>
+          <w:szCs w:val="24"/>
+          <w:highlight w:val="yellow"/>
+        </w:rPr>
         <w:t xml:space="preserve">We will remind </w:t>
       </w:r>
       <w:r>
@@ -5978,7 +5682,43 @@
           <w:szCs w:val="24"/>
           <w:highlight w:val="yellow"/>
         </w:rPr>
-        <w:t>patient use medicine.</w:t>
+        <w:t>patient use medicine</w:t>
+      </w:r>
+      <w:r>
+        <w:rPr>
+          <w:rFonts w:cstheme="minorHAnsi"/>
+          <w:sz w:val="24"/>
+          <w:szCs w:val="24"/>
+          <w:highlight w:val="yellow"/>
+        </w:rPr>
+        <w:t>, do exercise</w:t>
+      </w:r>
+      <w:r>
+        <w:rPr>
+          <w:rFonts w:cstheme="minorHAnsi"/>
+          <w:sz w:val="24"/>
+          <w:szCs w:val="24"/>
+          <w:highlight w:val="yellow"/>
+        </w:rPr>
+        <w:t>.</w:t>
+      </w:r>
+      <w:r>
+        <w:rPr>
+          <w:rFonts w:cstheme="minorHAnsi"/>
+          <w:sz w:val="24"/>
+          <w:szCs w:val="24"/>
+          <w:highlight w:val="yellow"/>
+        </w:rPr>
+        <w:t xml:space="preserve"> </w:t>
+      </w:r>
+      <w:r>
+        <w:rPr>
+          <w:rFonts w:cstheme="minorHAnsi"/>
+          <w:sz w:val="24"/>
+          <w:szCs w:val="24"/>
+          <w:highlight w:val="yellow"/>
+        </w:rPr>
+        <w:t>Doctor can require meet patient or patient can ask doctor.</w:t>
       </w:r>
       <w:r>
         <w:rPr>
@@ -6008,7 +5748,7 @@
           <w:rFonts w:eastAsia="Cambria"/>
         </w:rPr>
       </w:pPr>
-      <w:bookmarkStart w:id="9" w:name="_Toc429595553"/>
+      <w:bookmarkStart w:id="9" w:name="_Toc429814342"/>
       <w:r>
         <w:rPr>
           <w:rFonts w:eastAsia="Cambria"/>
@@ -6075,7 +5815,6 @@
           <w:szCs w:val="24"/>
         </w:rPr>
       </w:pPr>
-      <w:bookmarkStart w:id="10" w:name="_Toc429595554"/>
       <w:r>
         <w:rPr>
           <w:rFonts w:eastAsia="Cambria"/>
@@ -6208,6 +5947,7 @@
           <w:rFonts w:eastAsia="Cambria"/>
         </w:rPr>
       </w:pPr>
+      <w:bookmarkStart w:id="10" w:name="_Toc429814343"/>
       <w:r>
         <w:rPr>
           <w:rFonts w:eastAsia="Cambria"/>
@@ -6311,8 +6051,6 @@
           <w:highlight w:val="yellow"/>
         </w:rPr>
       </w:pPr>
-      <w:bookmarkStart w:id="11" w:name="_Toc429595555"/>
-      <w:proofErr w:type="spellStart"/>
       <w:r>
         <w:rPr>
           <w:rFonts w:ascii="Times New Roman" w:eastAsia="Cambria" w:hAnsi="Times New Roman" w:cs="Times New Roman"/>
@@ -6320,197 +6058,7 @@
           <w:szCs w:val="24"/>
           <w:highlight w:val="yellow"/>
         </w:rPr>
-        <w:t>Uu</w:t>
-      </w:r>
-      <w:proofErr w:type="spellEnd"/>
-      <w:r>
-        <w:rPr>
-          <w:rFonts w:ascii="Times New Roman" w:eastAsia="Cambria" w:hAnsi="Times New Roman" w:cs="Times New Roman"/>
-          <w:sz w:val="24"/>
-          <w:szCs w:val="24"/>
-          <w:highlight w:val="yellow"/>
-        </w:rPr>
-        <w:t xml:space="preserve"> </w:t>
-      </w:r>
-      <w:proofErr w:type="spellStart"/>
-      <w:r>
-        <w:rPr>
-          <w:rFonts w:ascii="Times New Roman" w:eastAsia="Cambria" w:hAnsi="Times New Roman" w:cs="Times New Roman"/>
-          <w:sz w:val="24"/>
-          <w:szCs w:val="24"/>
-          <w:highlight w:val="yellow"/>
-        </w:rPr>
-        <w:t>nhuoc</w:t>
-      </w:r>
-      <w:proofErr w:type="spellEnd"/>
-      <w:r>
-        <w:rPr>
-          <w:rFonts w:ascii="Times New Roman" w:eastAsia="Cambria" w:hAnsi="Times New Roman" w:cs="Times New Roman"/>
-          <w:sz w:val="24"/>
-          <w:szCs w:val="24"/>
-          <w:highlight w:val="yellow"/>
-        </w:rPr>
-        <w:t xml:space="preserve"> </w:t>
-      </w:r>
-      <w:proofErr w:type="gramStart"/>
-      <w:r>
-        <w:rPr>
-          <w:rFonts w:ascii="Times New Roman" w:eastAsia="Cambria" w:hAnsi="Times New Roman" w:cs="Times New Roman"/>
-          <w:sz w:val="24"/>
-          <w:szCs w:val="24"/>
-          <w:highlight w:val="yellow"/>
-        </w:rPr>
-        <w:t>diem</w:t>
-      </w:r>
-      <w:proofErr w:type="gramEnd"/>
-      <w:r>
-        <w:rPr>
-          <w:rFonts w:ascii="Times New Roman" w:eastAsia="Cambria" w:hAnsi="Times New Roman" w:cs="Times New Roman"/>
-          <w:sz w:val="24"/>
-          <w:szCs w:val="24"/>
-          <w:highlight w:val="yellow"/>
-        </w:rPr>
-        <w:t xml:space="preserve"> </w:t>
-      </w:r>
-      <w:proofErr w:type="spellStart"/>
-      <w:r>
-        <w:rPr>
-          <w:rFonts w:ascii="Times New Roman" w:eastAsia="Cambria" w:hAnsi="Times New Roman" w:cs="Times New Roman"/>
-          <w:sz w:val="24"/>
-          <w:szCs w:val="24"/>
-          <w:highlight w:val="yellow"/>
-        </w:rPr>
-        <w:t>cua</w:t>
-      </w:r>
-      <w:proofErr w:type="spellEnd"/>
-      <w:r>
-        <w:rPr>
-          <w:rFonts w:ascii="Times New Roman" w:eastAsia="Cambria" w:hAnsi="Times New Roman" w:cs="Times New Roman"/>
-          <w:sz w:val="24"/>
-          <w:szCs w:val="24"/>
-          <w:highlight w:val="yellow"/>
-        </w:rPr>
-        <w:t xml:space="preserve"> </w:t>
-      </w:r>
-      <w:proofErr w:type="spellStart"/>
-      <w:r>
-        <w:rPr>
-          <w:rFonts w:ascii="Times New Roman" w:eastAsia="Cambria" w:hAnsi="Times New Roman" w:cs="Times New Roman"/>
-          <w:sz w:val="24"/>
-          <w:szCs w:val="24"/>
-          <w:highlight w:val="yellow"/>
-        </w:rPr>
-        <w:t>cac</w:t>
-      </w:r>
-      <w:proofErr w:type="spellEnd"/>
-      <w:r>
-        <w:rPr>
-          <w:rFonts w:ascii="Times New Roman" w:eastAsia="Cambria" w:hAnsi="Times New Roman" w:cs="Times New Roman"/>
-          <w:sz w:val="24"/>
-          <w:szCs w:val="24"/>
-          <w:highlight w:val="yellow"/>
-        </w:rPr>
-        <w:t xml:space="preserve"> </w:t>
-      </w:r>
-      <w:proofErr w:type="spellStart"/>
-      <w:r>
-        <w:rPr>
-          <w:rFonts w:ascii="Times New Roman" w:eastAsia="Cambria" w:hAnsi="Times New Roman" w:cs="Times New Roman"/>
-          <w:sz w:val="24"/>
-          <w:szCs w:val="24"/>
-          <w:highlight w:val="yellow"/>
-        </w:rPr>
-        <w:t>ung</w:t>
-      </w:r>
-      <w:proofErr w:type="spellEnd"/>
-      <w:r>
-        <w:rPr>
-          <w:rFonts w:ascii="Times New Roman" w:eastAsia="Cambria" w:hAnsi="Times New Roman" w:cs="Times New Roman"/>
-          <w:sz w:val="24"/>
-          <w:szCs w:val="24"/>
-          <w:highlight w:val="yellow"/>
-        </w:rPr>
-        <w:t xml:space="preserve"> dung </w:t>
-      </w:r>
-      <w:proofErr w:type="spellStart"/>
-      <w:r>
-        <w:rPr>
-          <w:rFonts w:ascii="Times New Roman" w:eastAsia="Cambria" w:hAnsi="Times New Roman" w:cs="Times New Roman"/>
-          <w:sz w:val="24"/>
-          <w:szCs w:val="24"/>
-          <w:highlight w:val="yellow"/>
-        </w:rPr>
-        <w:t>hien</w:t>
-      </w:r>
-      <w:proofErr w:type="spellEnd"/>
-      <w:r>
-        <w:rPr>
-          <w:rFonts w:ascii="Times New Roman" w:eastAsia="Cambria" w:hAnsi="Times New Roman" w:cs="Times New Roman"/>
-          <w:sz w:val="24"/>
-          <w:szCs w:val="24"/>
-          <w:highlight w:val="yellow"/>
-        </w:rPr>
-        <w:t xml:space="preserve"> co </w:t>
-      </w:r>
-      <w:proofErr w:type="spellStart"/>
-      <w:r>
-        <w:rPr>
-          <w:rFonts w:ascii="Times New Roman" w:eastAsia="Cambria" w:hAnsi="Times New Roman" w:cs="Times New Roman"/>
-          <w:sz w:val="24"/>
-          <w:szCs w:val="24"/>
-          <w:highlight w:val="yellow"/>
-        </w:rPr>
-        <w:t>tren</w:t>
-      </w:r>
-      <w:proofErr w:type="spellEnd"/>
-      <w:r>
-        <w:rPr>
-          <w:rFonts w:ascii="Times New Roman" w:eastAsia="Cambria" w:hAnsi="Times New Roman" w:cs="Times New Roman"/>
-          <w:sz w:val="24"/>
-          <w:szCs w:val="24"/>
-          <w:highlight w:val="yellow"/>
-        </w:rPr>
-        <w:t xml:space="preserve"> </w:t>
-      </w:r>
-      <w:proofErr w:type="spellStart"/>
-      <w:r>
-        <w:rPr>
-          <w:rFonts w:ascii="Times New Roman" w:eastAsia="Cambria" w:hAnsi="Times New Roman" w:cs="Times New Roman"/>
-          <w:sz w:val="24"/>
-          <w:szCs w:val="24"/>
-          <w:highlight w:val="yellow"/>
-        </w:rPr>
-        <w:t>thi</w:t>
-      </w:r>
-      <w:proofErr w:type="spellEnd"/>
-      <w:r>
-        <w:rPr>
-          <w:rFonts w:ascii="Times New Roman" w:eastAsia="Cambria" w:hAnsi="Times New Roman" w:cs="Times New Roman"/>
-          <w:sz w:val="24"/>
-          <w:szCs w:val="24"/>
-          <w:highlight w:val="yellow"/>
-        </w:rPr>
-        <w:t xml:space="preserve"> </w:t>
-      </w:r>
-      <w:proofErr w:type="spellStart"/>
-      <w:r>
-        <w:rPr>
-          <w:rFonts w:ascii="Times New Roman" w:eastAsia="Cambria" w:hAnsi="Times New Roman" w:cs="Times New Roman"/>
-          <w:sz w:val="24"/>
-          <w:szCs w:val="24"/>
-          <w:highlight w:val="yellow"/>
-        </w:rPr>
-        <w:t>truong</w:t>
-      </w:r>
-      <w:proofErr w:type="spellEnd"/>
-      <w:r>
-        <w:rPr>
-          <w:rFonts w:ascii="Times New Roman" w:eastAsia="Cambria" w:hAnsi="Times New Roman" w:cs="Times New Roman"/>
-          <w:sz w:val="24"/>
-          <w:szCs w:val="24"/>
-          <w:highlight w:val="yellow"/>
-        </w:rPr>
-        <w:t>.</w:t>
+        <w:t>Uu nhuoc diem cua cac ung dung hien co tren thi truong.</w:t>
       </w:r>
     </w:p>
     <w:p>
@@ -6525,6 +6073,7 @@
           <w:rFonts w:eastAsia="Cambria"/>
         </w:rPr>
       </w:pPr>
+      <w:bookmarkStart w:id="11" w:name="_Toc429814344"/>
       <w:r>
         <w:rPr>
           <w:rFonts w:eastAsia="Cambria"/>
@@ -6618,7 +6167,6 @@
           <w:szCs w:val="24"/>
         </w:rPr>
       </w:pPr>
-      <w:bookmarkStart w:id="12" w:name="_Toc429595556"/>
       <w:r>
         <w:rPr>
           <w:rFonts w:ascii="Cambria" w:eastAsia="Cambria" w:hAnsi="Cambria"/>
@@ -6850,6 +6398,7 @@
         <w:pStyle w:val="Heading3"/>
         <w:jc w:val="both"/>
       </w:pPr>
+      <w:bookmarkStart w:id="12" w:name="_Toc429814345"/>
       <w:r>
         <w:lastRenderedPageBreak/>
         <w:t xml:space="preserve">Feature </w:t>
@@ -6875,7 +6424,6 @@
           <w:szCs w:val="24"/>
         </w:rPr>
       </w:pPr>
-      <w:bookmarkStart w:id="13" w:name="_Toc429595557"/>
       <w:r>
         <w:rPr>
           <w:rFonts w:ascii="Cambria" w:eastAsia="Cambria" w:hAnsi="Cambria" w:cs="Cambria"/>
@@ -7354,15 +6902,7 @@
           <w:sz w:val="24"/>
           <w:szCs w:val="24"/>
         </w:rPr>
-        <w:t xml:space="preserve"> </w:t>
-      </w:r>
-      <w:r>
-        <w:rPr>
-          <w:rFonts w:ascii="Cambria" w:eastAsia="Cambria" w:hAnsi="Cambria" w:cs="Cambria"/>
-          <w:sz w:val="24"/>
-          <w:szCs w:val="24"/>
-        </w:rPr>
-        <w:t>the regimen</w:t>
+        <w:t xml:space="preserve"> the regimen</w:t>
       </w:r>
       <w:r>
         <w:rPr>
@@ -7582,6 +7122,7 @@
         <w:pStyle w:val="Heading3"/>
         <w:jc w:val="both"/>
       </w:pPr>
+      <w:bookmarkStart w:id="13" w:name="_Toc429814346"/>
       <w:r>
         <w:t>Adv</w:t>
       </w:r>
@@ -7720,7 +7261,6 @@
           <w:szCs w:val="24"/>
         </w:rPr>
       </w:pPr>
-      <w:bookmarkStart w:id="14" w:name="_Toc429595558"/>
       <w:r>
         <w:rPr>
           <w:rFonts w:ascii="Cambria" w:eastAsia="Cambria" w:hAnsi="Cambria" w:cs="Cambria"/>
@@ -8259,71 +7799,7 @@
           <w:sz w:val="24"/>
           <w:szCs w:val="24"/>
         </w:rPr>
-        <w:t>The patient must always use mobile application and/or wristband in the right way</w:t>
-      </w:r>
-      <w:r>
-        <w:rPr>
-          <w:rFonts w:ascii="Cambria" w:eastAsia="Cambria" w:hAnsi="Cambria" w:cs="Cambria"/>
-          <w:sz w:val="24"/>
-          <w:szCs w:val="24"/>
-        </w:rPr>
-        <w:t>. I</w:t>
-      </w:r>
-      <w:r>
-        <w:rPr>
-          <w:rFonts w:ascii="Cambria" w:eastAsia="Cambria" w:hAnsi="Cambria" w:cs="Cambria"/>
-          <w:sz w:val="24"/>
-          <w:szCs w:val="24"/>
-        </w:rPr>
-        <w:t>f not</w:t>
-      </w:r>
-      <w:r>
-        <w:rPr>
-          <w:rFonts w:ascii="Cambria" w:eastAsia="Cambria" w:hAnsi="Cambria" w:cs="Cambria"/>
-          <w:sz w:val="24"/>
-          <w:szCs w:val="24"/>
-        </w:rPr>
-        <w:t xml:space="preserve"> the system will collect wrong data</w:t>
-      </w:r>
-      <w:r>
-        <w:rPr>
-          <w:rFonts w:ascii="Cambria" w:eastAsia="Cambria" w:hAnsi="Cambria" w:cs="Cambria"/>
-          <w:sz w:val="24"/>
-          <w:szCs w:val="24"/>
-        </w:rPr>
-        <w:t xml:space="preserve"> and </w:t>
-      </w:r>
-      <w:r>
-        <w:rPr>
-          <w:rFonts w:ascii="Cambria" w:eastAsia="Cambria" w:hAnsi="Cambria" w:cs="Cambria"/>
-          <w:sz w:val="24"/>
-          <w:szCs w:val="24"/>
-        </w:rPr>
-        <w:t xml:space="preserve">the </w:t>
-      </w:r>
-      <w:r>
-        <w:rPr>
-          <w:rFonts w:ascii="Cambria" w:eastAsia="Cambria" w:hAnsi="Cambria" w:cs="Cambria"/>
-          <w:sz w:val="24"/>
-          <w:szCs w:val="24"/>
-        </w:rPr>
-        <w:t xml:space="preserve">treatment </w:t>
-      </w:r>
-      <w:r>
-        <w:rPr>
-          <w:rFonts w:ascii="Cambria" w:eastAsia="Cambria" w:hAnsi="Cambria" w:cs="Cambria"/>
-          <w:sz w:val="24"/>
-          <w:szCs w:val="24"/>
-        </w:rPr>
-        <w:t>may</w:t>
-      </w:r>
-      <w:r>
-        <w:rPr>
-          <w:rFonts w:ascii="Cambria" w:eastAsia="Cambria" w:hAnsi="Cambria" w:cs="Cambria"/>
-          <w:sz w:val="24"/>
-          <w:szCs w:val="24"/>
-        </w:rPr>
-        <w:t xml:space="preserve"> be worse</w:t>
+        <w:t>The patient must always use mobile application and wristband in the right way. In some cases, the patient is unnecessary to use wristband (for example: the flu). If not the system will collect wrong data and the treatment may be worse.</w:t>
       </w:r>
       <w:r>
         <w:rPr>
@@ -8344,6 +7820,7 @@
           <w:highlight w:val="yellow"/>
         </w:rPr>
       </w:pPr>
+      <w:bookmarkStart w:id="14" w:name="_Toc429814347"/>
       <w:r>
         <w:rPr>
           <w:rFonts w:eastAsia="Cambria"/>
@@ -8374,7 +7851,6 @@
         </w:rPr>
         <w:t xml:space="preserve"> </w:t>
       </w:r>
-      <w:proofErr w:type="gramStart"/>
       <w:r>
         <w:rPr>
           <w:rFonts w:eastAsia="Cambria"/>
@@ -8428,24 +7904,14 @@
         </w:rPr>
         <w:t>s</w:t>
       </w:r>
+      <w:r>
+        <w:rPr>
+          <w:rFonts w:eastAsia="Cambria"/>
+          <w:highlight w:val="yellow"/>
+        </w:rPr>
+        <w:t>[REVIEW]</w:t>
+      </w:r>
       <w:bookmarkEnd w:id="14"/>
-      <w:r>
-        <w:rPr>
-          <w:rFonts w:eastAsia="Cambria"/>
-          <w:highlight w:val="yellow"/>
-        </w:rPr>
-        <w:t>[</w:t>
-      </w:r>
-      <w:proofErr w:type="gramEnd"/>
-      <w:r>
-        <w:rPr>
-          <w:rFonts w:eastAsia="Cambria"/>
-          <w:highlight w:val="yellow"/>
-        </w:rPr>
-        <w:t>REVIEW]</w:t>
-      </w:r>
-      <w:bookmarkStart w:id="15" w:name="_GoBack"/>
-      <w:bookmarkEnd w:id="15"/>
     </w:p>
     <w:p>
       <w:pPr>
@@ -8643,7 +8109,7 @@
         <w:pStyle w:val="Heading3"/>
         <w:jc w:val="both"/>
       </w:pPr>
-      <w:bookmarkStart w:id="16" w:name="_Toc429595560"/>
+      <w:bookmarkStart w:id="15" w:name="_Toc429814348"/>
       <w:r>
         <w:t xml:space="preserve">Create a </w:t>
       </w:r>
@@ -8653,7 +8119,7 @@
       <w:r>
         <w:t xml:space="preserve"> profile in system.</w:t>
       </w:r>
-      <w:bookmarkEnd w:id="16"/>
+      <w:bookmarkEnd w:id="15"/>
     </w:p>
     <w:p>
       <w:pPr>
@@ -8698,14 +8164,14 @@
         <w:pStyle w:val="Heading3"/>
         <w:jc w:val="both"/>
       </w:pPr>
-      <w:bookmarkStart w:id="17" w:name="_Toc429595561"/>
+      <w:bookmarkStart w:id="16" w:name="_Toc429814349"/>
       <w:r>
         <w:t>Get information of wristband and save in smartphone</w:t>
       </w:r>
-      <w:bookmarkEnd w:id="17"/>
       <w:r>
         <w:t>.</w:t>
       </w:r>
+      <w:bookmarkEnd w:id="16"/>
     </w:p>
     <w:p>
       <w:pPr>
@@ -8743,17 +8209,12 @@
       <w:pPr>
         <w:pStyle w:val="Heading3"/>
       </w:pPr>
-      <w:r>
-        <w:t xml:space="preserve">Android application send information of wristband to </w:t>
-      </w:r>
-      <w:proofErr w:type="gramStart"/>
-      <w:r>
-        <w:t>server</w:t>
-      </w:r>
-      <w:proofErr w:type="gramEnd"/>
-      <w:r>
-        <w:t>.</w:t>
-      </w:r>
+      <w:bookmarkStart w:id="17" w:name="_Toc429814350"/>
+      <w:r>
+        <w:lastRenderedPageBreak/>
+        <w:t>Android application send information of wristband to server.</w:t>
+      </w:r>
+      <w:bookmarkEnd w:id="17"/>
     </w:p>
     <w:p>
       <w:pPr>
@@ -8773,16 +8234,15 @@
         <w:pStyle w:val="Heading3"/>
         <w:jc w:val="both"/>
       </w:pPr>
-      <w:bookmarkStart w:id="18" w:name="_Toc429595562"/>
-      <w:r>
-        <w:lastRenderedPageBreak/>
+      <w:bookmarkStart w:id="18" w:name="_Toc429814351"/>
+      <w:r>
         <w:t>System s</w:t>
       </w:r>
       <w:r>
         <w:t xml:space="preserve">uggest </w:t>
       </w:r>
       <w:r>
-        <w:t>food, medicine, exercise</w:t>
+        <w:t>treatment</w:t>
       </w:r>
       <w:r>
         <w:t xml:space="preserve"> for patient</w:t>
@@ -8835,7 +8295,7 @@
           <w:sz w:val="24"/>
           <w:szCs w:val="24"/>
         </w:rPr>
-        <w:t xml:space="preserve"> system will </w:t>
+        <w:t>, s</w:t>
       </w:r>
       <w:r>
         <w:rPr>
@@ -8843,7 +8303,31 @@
           <w:sz w:val="24"/>
           <w:szCs w:val="24"/>
         </w:rPr>
-        <w:t>compare with regimen and suggest to doctor</w:t>
+        <w:t xml:space="preserve">ystem will </w:t>
+      </w:r>
+      <w:r>
+        <w:rPr>
+          <w:rFonts w:asciiTheme="majorHAnsi" w:hAnsiTheme="majorHAnsi"/>
+          <w:sz w:val="24"/>
+          <w:szCs w:val="24"/>
+        </w:rPr>
+        <w:t>compare with regimen and suggest</w:t>
+      </w:r>
+      <w:r>
+        <w:rPr>
+          <w:rFonts w:asciiTheme="majorHAnsi" w:hAnsiTheme="majorHAnsi"/>
+          <w:sz w:val="24"/>
+          <w:szCs w:val="24"/>
+        </w:rPr>
+        <w:t xml:space="preserve"> treatment</w:t>
+      </w:r>
+      <w:r>
+        <w:rPr>
+          <w:rFonts w:asciiTheme="majorHAnsi" w:hAnsiTheme="majorHAnsi"/>
+          <w:sz w:val="24"/>
+          <w:szCs w:val="24"/>
+        </w:rPr>
+        <w:t xml:space="preserve"> to doctor</w:t>
       </w:r>
       <w:r>
         <w:rPr>
@@ -8859,12 +8343,15 @@
         <w:pStyle w:val="Heading3"/>
         <w:jc w:val="both"/>
       </w:pPr>
-      <w:bookmarkStart w:id="19" w:name="_Toc429595563"/>
+      <w:bookmarkStart w:id="19" w:name="_Toc429814352"/>
       <w:r>
         <w:t xml:space="preserve">System send </w:t>
       </w:r>
       <w:r>
-        <w:t>propose of doctor</w:t>
+        <w:t>treatment</w:t>
+      </w:r>
+      <w:r>
+        <w:t xml:space="preserve"> of doctor</w:t>
       </w:r>
       <w:r>
         <w:t xml:space="preserve"> to patient</w:t>
@@ -8902,7 +8389,7 @@
         <w:pStyle w:val="Heading3"/>
         <w:jc w:val="both"/>
       </w:pPr>
-      <w:bookmarkStart w:id="20" w:name="_Toc429595564"/>
+      <w:bookmarkStart w:id="20" w:name="_Toc429814353"/>
       <w:r>
         <w:t>Application</w:t>
       </w:r>
@@ -8914,6 +8401,9 @@
       </w:r>
       <w:r>
         <w:t>use medicine</w:t>
+      </w:r>
+      <w:r>
+        <w:t>, do exercise</w:t>
       </w:r>
       <w:r>
         <w:t>.</w:t>
@@ -8934,9 +8424,11 @@
         <w:t>Remind use medicine</w:t>
       </w:r>
       <w:r>
+        <w:t>, do exercise</w:t>
+      </w:r>
+      <w:r>
         <w:t>.</w:t>
       </w:r>
-      <w:bookmarkStart w:id="21" w:name="_Toc429595566"/>
     </w:p>
     <w:p>
       <w:pPr>
@@ -8945,6 +8437,7 @@
       <w:r>
         <w:t xml:space="preserve"> </w:t>
       </w:r>
+      <w:bookmarkStart w:id="21" w:name="_Toc429814354"/>
       <w:r>
         <w:t xml:space="preserve">Manage </w:t>
       </w:r>
@@ -8967,7 +8460,10 @@
         <w:jc w:val="both"/>
       </w:pPr>
       <w:r>
-        <w:t xml:space="preserve">Add new </w:t>
+        <w:t>Doctor a</w:t>
+      </w:r>
+      <w:r>
+        <w:t xml:space="preserve">dd new </w:t>
       </w:r>
       <w:r>
         <w:t>regimen</w:t>
@@ -8987,13 +8483,62 @@
         <w:jc w:val="both"/>
       </w:pPr>
       <w:r>
-        <w:t xml:space="preserve">Update </w:t>
+        <w:t>Doctor u</w:t>
+      </w:r>
+      <w:r>
+        <w:t xml:space="preserve">pdate </w:t>
       </w:r>
       <w:r>
         <w:t>regiment</w:t>
       </w:r>
       <w:r>
         <w:t xml:space="preserve"> of disease.</w:t>
+      </w:r>
+    </w:p>
+    <w:p>
+      <w:pPr>
+        <w:pStyle w:val="Heading3"/>
+      </w:pPr>
+      <w:r>
+        <w:t>Manage nurse, doctor.</w:t>
+      </w:r>
+    </w:p>
+    <w:p>
+      <w:pPr>
+        <w:pStyle w:val="ListParagraph"/>
+        <w:numPr>
+          <w:ilvl w:val="0"/>
+          <w:numId w:val="8"/>
+        </w:numPr>
+      </w:pPr>
+      <w:r>
+        <w:t>Admin can insert new doctor</w:t>
+      </w:r>
+      <w:r>
+        <w:t>, nurse</w:t>
+      </w:r>
+      <w:r>
+        <w:t>.</w:t>
+      </w:r>
+    </w:p>
+    <w:p>
+      <w:pPr>
+        <w:pStyle w:val="ListParagraph"/>
+        <w:numPr>
+          <w:ilvl w:val="0"/>
+          <w:numId w:val="8"/>
+        </w:numPr>
+      </w:pPr>
+      <w:r>
+        <w:t>Delete a doctor</w:t>
+      </w:r>
+      <w:r>
+        <w:t>, nurse</w:t>
+      </w:r>
+      <w:bookmarkStart w:id="22" w:name="_GoBack"/>
+      <w:bookmarkEnd w:id="22"/>
+      <w:r>
+        <w:t>.</w:t>
       </w:r>
     </w:p>
     <w:p>
@@ -9005,7 +8550,7 @@
           <w:rFonts w:eastAsia="Cambria"/>
         </w:rPr>
       </w:pPr>
-      <w:bookmarkStart w:id="22" w:name="_Toc429595567"/>
+      <w:bookmarkStart w:id="23" w:name="_Toc429814355"/>
       <w:r>
         <w:rPr>
           <w:rFonts w:eastAsia="Cambria"/>
@@ -9111,7 +8656,7 @@
         </w:rPr>
         <w:t>y</w:t>
       </w:r>
-      <w:bookmarkEnd w:id="22"/>
+      <w:bookmarkEnd w:id="23"/>
     </w:p>
     <w:tbl>
       <w:tblPr>
@@ -9251,27 +8796,9 @@
               <w:jc w:val="both"/>
               <w:cnfStyle w:val="000000100000" w:firstRow="0" w:lastRow="0" w:firstColumn="0" w:lastColumn="0" w:oddVBand="0" w:evenVBand="0" w:oddHBand="1" w:evenHBand="0" w:firstRowFirstColumn="0" w:firstRowLastColumn="0" w:lastRowFirstColumn="0" w:lastRowLastColumn="0"/>
             </w:pPr>
-            <w:proofErr w:type="spellStart"/>
-            <w:r>
-              <w:t>Kieu</w:t>
-            </w:r>
-            <w:proofErr w:type="spellEnd"/>
-            <w:r>
-              <w:t xml:space="preserve"> </w:t>
-            </w:r>
-            <w:proofErr w:type="spellStart"/>
-            <w:r>
-              <w:t>Trong</w:t>
-            </w:r>
-            <w:proofErr w:type="spellEnd"/>
-            <w:r>
-              <w:t xml:space="preserve"> </w:t>
-            </w:r>
-            <w:proofErr w:type="spellStart"/>
-            <w:r>
-              <w:t>Khanh</w:t>
-            </w:r>
-            <w:proofErr w:type="spellEnd"/>
+            <w:r>
+              <w:t>Kieu Trong Khanh</w:t>
+            </w:r>
           </w:p>
         </w:tc>
         <w:tc>
@@ -9350,13 +8877,8 @@
               <w:cnfStyle w:val="000000000000" w:firstRow="0" w:lastRow="0" w:firstColumn="0" w:lastColumn="0" w:oddVBand="0" w:evenVBand="0" w:oddHBand="0" w:evenHBand="0" w:firstRowFirstColumn="0" w:firstRowLastColumn="0" w:lastRowFirstColumn="0" w:lastRowLastColumn="0"/>
             </w:pPr>
             <w:r>
-              <w:t xml:space="preserve">Ha Kim </w:t>
-            </w:r>
-            <w:proofErr w:type="spellStart"/>
-            <w:r>
-              <w:t>Quy</w:t>
-            </w:r>
-            <w:proofErr w:type="spellEnd"/>
+              <w:t>Ha Kim Quy</w:t>
+            </w:r>
           </w:p>
         </w:tc>
         <w:tc>
@@ -9438,13 +8960,8 @@
               <w:cnfStyle w:val="000000100000" w:firstRow="0" w:lastRow="0" w:firstColumn="0" w:lastColumn="0" w:oddVBand="0" w:evenVBand="0" w:oddHBand="1" w:evenHBand="0" w:firstRowFirstColumn="0" w:firstRowLastColumn="0" w:lastRowFirstColumn="0" w:lastRowLastColumn="0"/>
             </w:pPr>
             <w:r>
-              <w:t xml:space="preserve">Tran Dang </w:t>
-            </w:r>
-            <w:proofErr w:type="spellStart"/>
-            <w:r>
-              <w:t>Quan</w:t>
-            </w:r>
-            <w:proofErr w:type="spellEnd"/>
+              <w:t>Tran Dang Quan</w:t>
+            </w:r>
           </w:p>
         </w:tc>
         <w:tc>
@@ -9520,15 +9037,7 @@
               <w:cnfStyle w:val="000000000000" w:firstRow="0" w:lastRow="0" w:firstColumn="0" w:lastColumn="0" w:oddVBand="0" w:evenVBand="0" w:oddHBand="0" w:evenHBand="0" w:firstRowFirstColumn="0" w:firstRowLastColumn="0" w:lastRowFirstColumn="0" w:lastRowLastColumn="0"/>
             </w:pPr>
             <w:r>
-              <w:t xml:space="preserve">Phan </w:t>
-            </w:r>
-            <w:proofErr w:type="spellStart"/>
-            <w:r>
-              <w:t>Nhat</w:t>
-            </w:r>
-            <w:proofErr w:type="spellEnd"/>
-            <w:r>
-              <w:t xml:space="preserve"> Anh</w:t>
+              <w:t>Phan Nhat Anh</w:t>
             </w:r>
           </w:p>
         </w:tc>
@@ -9620,13 +9129,8 @@
               <w:cnfStyle w:val="000000100000" w:firstRow="0" w:lastRow="0" w:firstColumn="0" w:lastColumn="0" w:oddVBand="0" w:evenVBand="0" w:oddHBand="1" w:evenHBand="0" w:firstRowFirstColumn="0" w:firstRowLastColumn="0" w:lastRowFirstColumn="0" w:lastRowLastColumn="0"/>
             </w:pPr>
             <w:r>
-              <w:t xml:space="preserve">Man Huynh </w:t>
-            </w:r>
-            <w:proofErr w:type="spellStart"/>
-            <w:r>
-              <w:t>Khuong</w:t>
-            </w:r>
-            <w:proofErr w:type="spellEnd"/>
+              <w:t>Man Huynh Khuong</w:t>
+            </w:r>
           </w:p>
         </w:tc>
         <w:tc>
@@ -9711,21 +9215,8 @@
               <w:cnfStyle w:val="000000000000" w:firstRow="0" w:lastRow="0" w:firstColumn="0" w:lastColumn="0" w:oddVBand="0" w:evenVBand="0" w:oddHBand="0" w:evenHBand="0" w:firstRowFirstColumn="0" w:firstRowLastColumn="0" w:lastRowFirstColumn="0" w:lastRowLastColumn="0"/>
             </w:pPr>
             <w:r>
-              <w:t xml:space="preserve">Nguyen </w:t>
-            </w:r>
-            <w:proofErr w:type="spellStart"/>
-            <w:r>
-              <w:t>Duy</w:t>
-            </w:r>
-            <w:proofErr w:type="spellEnd"/>
-            <w:r>
-              <w:t xml:space="preserve"> </w:t>
-            </w:r>
-            <w:proofErr w:type="spellStart"/>
-            <w:r>
-              <w:t>Khuong</w:t>
-            </w:r>
-            <w:proofErr w:type="spellEnd"/>
+              <w:t>Nguyen Duy Khuong</w:t>
+            </w:r>
           </w:p>
         </w:tc>
         <w:tc>
@@ -9807,13 +9298,13 @@
           <w:szCs w:val="24"/>
         </w:rPr>
         <w:sectPr>
-          <w:footerReference w:type="default" r:id="rId10"/>
+          <w:footerReference w:type="default" r:id="rId11"/>
           <w:pgSz w:w="11920" w:h="16840"/>
           <w:pgMar w:top="1560" w:right="920" w:bottom="280" w:left="1440" w:header="0" w:footer="792" w:gutter="0"/>
           <w:cols w:space="720"/>
         </w:sectPr>
       </w:pPr>
-      <w:bookmarkStart w:id="23" w:name="_Toc408437517"/>
+      <w:bookmarkStart w:id="24" w:name="_Toc408437517"/>
       <w:r>
         <w:rPr>
           <w:rFonts w:asciiTheme="majorHAnsi" w:hAnsiTheme="majorHAnsi"/>
@@ -9871,7 +9362,7 @@
         </w:rPr>
         <w:t xml:space="preserve"> Roles and Responsibility</w:t>
       </w:r>
-      <w:bookmarkEnd w:id="23"/>
+      <w:bookmarkEnd w:id="24"/>
     </w:p>
     <w:p>
       <w:pPr>
@@ -9917,7 +9408,7 @@
       </w:pPr>
     </w:p>
     <w:sectPr>
-      <w:footerReference w:type="default" r:id="rId11"/>
+      <w:footerReference w:type="default" r:id="rId12"/>
       <w:pgSz w:w="11920" w:h="16840"/>
       <w:pgMar w:top="100" w:right="1160" w:bottom="280" w:left="440" w:header="0" w:footer="282" w:gutter="0"/>
       <w:cols w:space="720"/>
@@ -9927,7 +9418,7 @@
 </file>
 
 <file path=word/endnotes.xml><?xml version="1.0" encoding="utf-8"?>
-<w:endnotes xmlns:wpc="http://schemas.microsoft.com/office/word/2010/wordprocessingCanvas" xmlns:mc="http://schemas.openxmlformats.org/markup-compatibility/2006" xmlns:o="urn:schemas-microsoft-com:office:office" xmlns:r="http://schemas.openxmlformats.org/officeDocument/2006/relationships" xmlns:m="http://schemas.openxmlformats.org/officeDocument/2006/math" xmlns:v="urn:schemas-microsoft-com:vml" xmlns:wp14="http://schemas.microsoft.com/office/word/2010/wordprocessingDrawing" xmlns:wp="http://schemas.openxmlformats.org/drawingml/2006/wordprocessingDrawing" xmlns:w10="urn:schemas-microsoft-com:office:word" xmlns:w="http://schemas.openxmlformats.org/wordprocessingml/2006/main" xmlns:w14="http://schemas.microsoft.com/office/word/2010/wordml" xmlns:w15="http://schemas.microsoft.com/office/word/2012/wordml" xmlns:wpg="http://schemas.microsoft.com/office/word/2010/wordprocessingGroup" xmlns:wpi="http://schemas.microsoft.com/office/word/2010/wordprocessingInk" xmlns:wne="http://schemas.microsoft.com/office/word/2006/wordml" xmlns:wps="http://schemas.microsoft.com/office/word/2010/wordprocessingShape" mc:Ignorable="w14 w15 wp14">
+<w:endnotes xmlns:wpc="http://schemas.microsoft.com/office/word/2010/wordprocessingCanvas" xmlns:mc="http://schemas.openxmlformats.org/markup-compatibility/2006" xmlns:o="urn:schemas-microsoft-com:office:office" xmlns:r="http://schemas.openxmlformats.org/officeDocument/2006/relationships" xmlns:m="http://schemas.openxmlformats.org/officeDocument/2006/math" xmlns:v="urn:schemas-microsoft-com:vml" xmlns:wp14="http://schemas.microsoft.com/office/word/2010/wordprocessingDrawing" xmlns:wp="http://schemas.openxmlformats.org/drawingml/2006/wordprocessingDrawing" xmlns:w10="urn:schemas-microsoft-com:office:word" xmlns:w="http://schemas.openxmlformats.org/wordprocessingml/2006/main" xmlns:w14="http://schemas.microsoft.com/office/word/2010/wordml" xmlns:wpg="http://schemas.microsoft.com/office/word/2010/wordprocessingGroup" xmlns:wpi="http://schemas.microsoft.com/office/word/2010/wordprocessingInk" xmlns:wne="http://schemas.microsoft.com/office/word/2006/wordml" xmlns:wps="http://schemas.microsoft.com/office/word/2010/wordprocessingShape" mc:Ignorable="w14 wp14">
   <w:endnote w:type="separator" w:id="-1">
     <w:p>
       <w:r>
@@ -9946,7 +9437,7 @@
 </file>
 
 <file path=word/footer1.xml><?xml version="1.0" encoding="utf-8"?>
-<w:ftr xmlns:wpc="http://schemas.microsoft.com/office/word/2010/wordprocessingCanvas" xmlns:mc="http://schemas.openxmlformats.org/markup-compatibility/2006" xmlns:o="urn:schemas-microsoft-com:office:office" xmlns:r="http://schemas.openxmlformats.org/officeDocument/2006/relationships" xmlns:m="http://schemas.openxmlformats.org/officeDocument/2006/math" xmlns:v="urn:schemas-microsoft-com:vml" xmlns:wp14="http://schemas.microsoft.com/office/word/2010/wordprocessingDrawing" xmlns:wp="http://schemas.openxmlformats.org/drawingml/2006/wordprocessingDrawing" xmlns:w10="urn:schemas-microsoft-com:office:word" xmlns:w="http://schemas.openxmlformats.org/wordprocessingml/2006/main" xmlns:w14="http://schemas.microsoft.com/office/word/2010/wordml" xmlns:w15="http://schemas.microsoft.com/office/word/2012/wordml" xmlns:wpg="http://schemas.microsoft.com/office/word/2010/wordprocessingGroup" xmlns:wpi="http://schemas.microsoft.com/office/word/2010/wordprocessingInk" xmlns:wne="http://schemas.microsoft.com/office/word/2006/wordml" xmlns:wps="http://schemas.microsoft.com/office/word/2010/wordprocessingShape" mc:Ignorable="w14 w15 wp14">
+<w:ftr xmlns:wpc="http://schemas.microsoft.com/office/word/2010/wordprocessingCanvas" xmlns:mc="http://schemas.openxmlformats.org/markup-compatibility/2006" xmlns:o="urn:schemas-microsoft-com:office:office" xmlns:r="http://schemas.openxmlformats.org/officeDocument/2006/relationships" xmlns:m="http://schemas.openxmlformats.org/officeDocument/2006/math" xmlns:v="urn:schemas-microsoft-com:vml" xmlns:wp14="http://schemas.microsoft.com/office/word/2010/wordprocessingDrawing" xmlns:wp="http://schemas.openxmlformats.org/drawingml/2006/wordprocessingDrawing" xmlns:w10="urn:schemas-microsoft-com:office:word" xmlns:w="http://schemas.openxmlformats.org/wordprocessingml/2006/main" xmlns:w14="http://schemas.microsoft.com/office/word/2010/wordml" xmlns:wpg="http://schemas.microsoft.com/office/word/2010/wordprocessingGroup" xmlns:wpi="http://schemas.microsoft.com/office/word/2010/wordprocessingInk" xmlns:wne="http://schemas.microsoft.com/office/word/2006/wordml" xmlns:wps="http://schemas.microsoft.com/office/word/2010/wordprocessingShape" mc:Ignorable="w14 wp14">
   <w:sdt>
     <w:sdtPr>
       <w:id w:val="-1567019075"/>
@@ -9999,7 +9490,7 @@
 </file>
 
 <file path=word/footer2.xml><?xml version="1.0" encoding="utf-8"?>
-<w:ftr xmlns:wpc="http://schemas.microsoft.com/office/word/2010/wordprocessingCanvas" xmlns:mc="http://schemas.openxmlformats.org/markup-compatibility/2006" xmlns:o="urn:schemas-microsoft-com:office:office" xmlns:r="http://schemas.openxmlformats.org/officeDocument/2006/relationships" xmlns:m="http://schemas.openxmlformats.org/officeDocument/2006/math" xmlns:v="urn:schemas-microsoft-com:vml" xmlns:wp14="http://schemas.microsoft.com/office/word/2010/wordprocessingDrawing" xmlns:wp="http://schemas.openxmlformats.org/drawingml/2006/wordprocessingDrawing" xmlns:w10="urn:schemas-microsoft-com:office:word" xmlns:w="http://schemas.openxmlformats.org/wordprocessingml/2006/main" xmlns:w14="http://schemas.microsoft.com/office/word/2010/wordml" xmlns:w15="http://schemas.microsoft.com/office/word/2012/wordml" xmlns:wpg="http://schemas.microsoft.com/office/word/2010/wordprocessingGroup" xmlns:wpi="http://schemas.microsoft.com/office/word/2010/wordprocessingInk" xmlns:wne="http://schemas.microsoft.com/office/word/2006/wordml" xmlns:wps="http://schemas.microsoft.com/office/word/2010/wordprocessingShape" mc:Ignorable="w14 w15 wp14">
+<w:ftr xmlns:wpc="http://schemas.microsoft.com/office/word/2010/wordprocessingCanvas" xmlns:mc="http://schemas.openxmlformats.org/markup-compatibility/2006" xmlns:o="urn:schemas-microsoft-com:office:office" xmlns:r="http://schemas.openxmlformats.org/officeDocument/2006/relationships" xmlns:m="http://schemas.openxmlformats.org/officeDocument/2006/math" xmlns:v="urn:schemas-microsoft-com:vml" xmlns:wp14="http://schemas.microsoft.com/office/word/2010/wordprocessingDrawing" xmlns:wp="http://schemas.openxmlformats.org/drawingml/2006/wordprocessingDrawing" xmlns:w10="urn:schemas-microsoft-com:office:word" xmlns:w="http://schemas.openxmlformats.org/wordprocessingml/2006/main" xmlns:w14="http://schemas.microsoft.com/office/word/2010/wordml" xmlns:wpg="http://schemas.microsoft.com/office/word/2010/wordprocessingGroup" xmlns:wpi="http://schemas.microsoft.com/office/word/2010/wordprocessingInk" xmlns:wne="http://schemas.microsoft.com/office/word/2006/wordml" xmlns:wps="http://schemas.microsoft.com/office/word/2010/wordprocessingShape" mc:Ignorable="w14 wp14">
   <w:sdt>
     <w:sdtPr>
       <w:id w:val="83733378"/>
@@ -10032,7 +9523,7 @@
           <w:rPr>
             <w:noProof/>
           </w:rPr>
-          <w:t>8</w:t>
+          <w:t>9</w:t>
         </w:r>
         <w:r>
           <w:rPr>
@@ -10052,7 +9543,7 @@
 </file>
 
 <file path=word/footer3.xml><?xml version="1.0" encoding="utf-8"?>
-<w:ftr xmlns:wpc="http://schemas.microsoft.com/office/word/2010/wordprocessingCanvas" xmlns:mc="http://schemas.openxmlformats.org/markup-compatibility/2006" xmlns:o="urn:schemas-microsoft-com:office:office" xmlns:r="http://schemas.openxmlformats.org/officeDocument/2006/relationships" xmlns:m="http://schemas.openxmlformats.org/officeDocument/2006/math" xmlns:v="urn:schemas-microsoft-com:vml" xmlns:wp14="http://schemas.microsoft.com/office/word/2010/wordprocessingDrawing" xmlns:wp="http://schemas.openxmlformats.org/drawingml/2006/wordprocessingDrawing" xmlns:w10="urn:schemas-microsoft-com:office:word" xmlns:w="http://schemas.openxmlformats.org/wordprocessingml/2006/main" xmlns:w14="http://schemas.microsoft.com/office/word/2010/wordml" xmlns:w15="http://schemas.microsoft.com/office/word/2012/wordml" xmlns:wpg="http://schemas.microsoft.com/office/word/2010/wordprocessingGroup" xmlns:wpi="http://schemas.microsoft.com/office/word/2010/wordprocessingInk" xmlns:wne="http://schemas.microsoft.com/office/word/2006/wordml" xmlns:wps="http://schemas.microsoft.com/office/word/2010/wordprocessingShape" mc:Ignorable="w14 w15 wp14">
+<w:ftr xmlns:wpc="http://schemas.microsoft.com/office/word/2010/wordprocessingCanvas" xmlns:mc="http://schemas.openxmlformats.org/markup-compatibility/2006" xmlns:o="urn:schemas-microsoft-com:office:office" xmlns:r="http://schemas.openxmlformats.org/officeDocument/2006/relationships" xmlns:m="http://schemas.openxmlformats.org/officeDocument/2006/math" xmlns:v="urn:schemas-microsoft-com:vml" xmlns:wp14="http://schemas.microsoft.com/office/word/2010/wordprocessingDrawing" xmlns:wp="http://schemas.openxmlformats.org/drawingml/2006/wordprocessingDrawing" xmlns:w10="urn:schemas-microsoft-com:office:word" xmlns:w="http://schemas.openxmlformats.org/wordprocessingml/2006/main" xmlns:w14="http://schemas.microsoft.com/office/word/2010/wordml" xmlns:wpg="http://schemas.microsoft.com/office/word/2010/wordprocessingGroup" xmlns:wpi="http://schemas.microsoft.com/office/word/2010/wordprocessingInk" xmlns:wne="http://schemas.microsoft.com/office/word/2006/wordml" xmlns:wps="http://schemas.microsoft.com/office/word/2010/wordprocessingShape" mc:Ignorable="w14 wp14">
   <w:p>
     <w:pPr>
       <w:spacing w:line="200" w:lineRule="exact"/>
@@ -10114,7 +9605,7 @@
 </file>
 
 <file path=word/footnotes.xml><?xml version="1.0" encoding="utf-8"?>
-<w:footnotes xmlns:wpc="http://schemas.microsoft.com/office/word/2010/wordprocessingCanvas" xmlns:mc="http://schemas.openxmlformats.org/markup-compatibility/2006" xmlns:o="urn:schemas-microsoft-com:office:office" xmlns:r="http://schemas.openxmlformats.org/officeDocument/2006/relationships" xmlns:m="http://schemas.openxmlformats.org/officeDocument/2006/math" xmlns:v="urn:schemas-microsoft-com:vml" xmlns:wp14="http://schemas.microsoft.com/office/word/2010/wordprocessingDrawing" xmlns:wp="http://schemas.openxmlformats.org/drawingml/2006/wordprocessingDrawing" xmlns:w10="urn:schemas-microsoft-com:office:word" xmlns:w="http://schemas.openxmlformats.org/wordprocessingml/2006/main" xmlns:w14="http://schemas.microsoft.com/office/word/2010/wordml" xmlns:w15="http://schemas.microsoft.com/office/word/2012/wordml" xmlns:wpg="http://schemas.microsoft.com/office/word/2010/wordprocessingGroup" xmlns:wpi="http://schemas.microsoft.com/office/word/2010/wordprocessingInk" xmlns:wne="http://schemas.microsoft.com/office/word/2006/wordml" xmlns:wps="http://schemas.microsoft.com/office/word/2010/wordprocessingShape" mc:Ignorable="w14 w15 wp14">
+<w:footnotes xmlns:wpc="http://schemas.microsoft.com/office/word/2010/wordprocessingCanvas" xmlns:mc="http://schemas.openxmlformats.org/markup-compatibility/2006" xmlns:o="urn:schemas-microsoft-com:office:office" xmlns:r="http://schemas.openxmlformats.org/officeDocument/2006/relationships" xmlns:m="http://schemas.openxmlformats.org/officeDocument/2006/math" xmlns:v="urn:schemas-microsoft-com:vml" xmlns:wp14="http://schemas.microsoft.com/office/word/2010/wordprocessingDrawing" xmlns:wp="http://schemas.openxmlformats.org/drawingml/2006/wordprocessingDrawing" xmlns:w10="urn:schemas-microsoft-com:office:word" xmlns:w="http://schemas.openxmlformats.org/wordprocessingml/2006/main" xmlns:w14="http://schemas.microsoft.com/office/word/2010/wordml" xmlns:wpg="http://schemas.microsoft.com/office/word/2010/wordprocessingGroup" xmlns:wpi="http://schemas.microsoft.com/office/word/2010/wordprocessingInk" xmlns:wne="http://schemas.microsoft.com/office/word/2006/wordml" xmlns:wps="http://schemas.microsoft.com/office/word/2010/wordprocessingShape" mc:Ignorable="w14 wp14">
   <w:footnote w:type="separator" w:id="-1">
     <w:p>
       <w:r>
@@ -10133,8 +9624,8 @@
 </file>
 
 <file path=word/numbering.xml><?xml version="1.0" encoding="utf-8"?>
-<w:numbering xmlns:wpc="http://schemas.microsoft.com/office/word/2010/wordprocessingCanvas" xmlns:mc="http://schemas.openxmlformats.org/markup-compatibility/2006" xmlns:o="urn:schemas-microsoft-com:office:office" xmlns:r="http://schemas.openxmlformats.org/officeDocument/2006/relationships" xmlns:m="http://schemas.openxmlformats.org/officeDocument/2006/math" xmlns:v="urn:schemas-microsoft-com:vml" xmlns:wp14="http://schemas.microsoft.com/office/word/2010/wordprocessingDrawing" xmlns:wp="http://schemas.openxmlformats.org/drawingml/2006/wordprocessingDrawing" xmlns:w10="urn:schemas-microsoft-com:office:word" xmlns:w="http://schemas.openxmlformats.org/wordprocessingml/2006/main" xmlns:w14="http://schemas.microsoft.com/office/word/2010/wordml" xmlns:w15="http://schemas.microsoft.com/office/word/2012/wordml" xmlns:wpg="http://schemas.microsoft.com/office/word/2010/wordprocessingGroup" xmlns:wpi="http://schemas.microsoft.com/office/word/2010/wordprocessingInk" xmlns:wne="http://schemas.microsoft.com/office/word/2006/wordml" xmlns:wps="http://schemas.microsoft.com/office/word/2010/wordprocessingShape" mc:Ignorable="w14 w15 wp14">
-  <w:abstractNum w:abstractNumId="0" w15:restartNumberingAfterBreak="0">
+<w:numbering xmlns:wpc="http://schemas.microsoft.com/office/word/2010/wordprocessingCanvas" xmlns:mc="http://schemas.openxmlformats.org/markup-compatibility/2006" xmlns:o="urn:schemas-microsoft-com:office:office" xmlns:r="http://schemas.openxmlformats.org/officeDocument/2006/relationships" xmlns:m="http://schemas.openxmlformats.org/officeDocument/2006/math" xmlns:v="urn:schemas-microsoft-com:vml" xmlns:wp14="http://schemas.microsoft.com/office/word/2010/wordprocessingDrawing" xmlns:wp="http://schemas.openxmlformats.org/drawingml/2006/wordprocessingDrawing" xmlns:w10="urn:schemas-microsoft-com:office:word" xmlns:w="http://schemas.openxmlformats.org/wordprocessingml/2006/main" xmlns:w14="http://schemas.microsoft.com/office/word/2010/wordml" xmlns:wpg="http://schemas.microsoft.com/office/word/2010/wordprocessingGroup" xmlns:wpi="http://schemas.microsoft.com/office/word/2010/wordprocessingInk" xmlns:wne="http://schemas.microsoft.com/office/word/2006/wordml" xmlns:wps="http://schemas.microsoft.com/office/word/2010/wordprocessingShape" mc:Ignorable="w14 wp14">
+  <w:abstractNum w:abstractNumId="0">
     <w:nsid w:val="079D498A"/>
     <w:multiLevelType w:val="multilevel"/>
     <w:tmpl w:val="036A6808"/>
@@ -10256,7 +9747,7 @@
       </w:rPr>
     </w:lvl>
   </w:abstractNum>
-  <w:abstractNum w:abstractNumId="1" w15:restartNumberingAfterBreak="0">
+  <w:abstractNum w:abstractNumId="1">
     <w:nsid w:val="0B4222EA"/>
     <w:multiLevelType w:val="hybridMultilevel"/>
     <w:tmpl w:val="499C5DDC"/>
@@ -10368,7 +9859,7 @@
       </w:rPr>
     </w:lvl>
   </w:abstractNum>
-  <w:abstractNum w:abstractNumId="2" w15:restartNumberingAfterBreak="0">
+  <w:abstractNum w:abstractNumId="2">
     <w:nsid w:val="20411834"/>
     <w:multiLevelType w:val="multilevel"/>
     <w:tmpl w:val="34864612"/>
@@ -10481,7 +9972,7 @@
       </w:rPr>
     </w:lvl>
   </w:abstractNum>
-  <w:abstractNum w:abstractNumId="3" w15:restartNumberingAfterBreak="0">
+  <w:abstractNum w:abstractNumId="3">
     <w:nsid w:val="2A2B6F1A"/>
     <w:multiLevelType w:val="hybridMultilevel"/>
     <w:tmpl w:val="15A0F0C0"/>
@@ -10594,7 +10085,7 @@
       </w:rPr>
     </w:lvl>
   </w:abstractNum>
-  <w:abstractNum w:abstractNumId="4" w15:restartNumberingAfterBreak="0">
+  <w:abstractNum w:abstractNumId="4">
     <w:nsid w:val="2ACD2EE1"/>
     <w:multiLevelType w:val="multilevel"/>
     <w:tmpl w:val="31865EA0"/>
@@ -10725,7 +10216,7 @@
       </w:rPr>
     </w:lvl>
   </w:abstractNum>
-  <w:abstractNum w:abstractNumId="5" w15:restartNumberingAfterBreak="0">
+  <w:abstractNum w:abstractNumId="5">
     <w:nsid w:val="2C881942"/>
     <w:multiLevelType w:val="hybridMultilevel"/>
     <w:tmpl w:val="7CAC4B32"/>
@@ -10838,7 +10329,7 @@
       </w:rPr>
     </w:lvl>
   </w:abstractNum>
-  <w:abstractNum w:abstractNumId="6" w15:restartNumberingAfterBreak="0">
+  <w:abstractNum w:abstractNumId="6">
     <w:nsid w:val="38B42215"/>
     <w:multiLevelType w:val="multilevel"/>
     <w:tmpl w:val="4A4A5B5C"/>
@@ -10925,7 +10416,7 @@
       </w:pPr>
     </w:lvl>
   </w:abstractNum>
-  <w:abstractNum w:abstractNumId="7" w15:restartNumberingAfterBreak="0">
+  <w:abstractNum w:abstractNumId="7">
     <w:nsid w:val="45F20FBB"/>
     <w:multiLevelType w:val="hybridMultilevel"/>
     <w:tmpl w:val="015C5CFA"/>
@@ -11037,7 +10528,7 @@
       </w:rPr>
     </w:lvl>
   </w:abstractNum>
-  <w:abstractNum w:abstractNumId="8" w15:restartNumberingAfterBreak="0">
+  <w:abstractNum w:abstractNumId="8">
     <w:nsid w:val="4AEF0A51"/>
     <w:multiLevelType w:val="hybridMultilevel"/>
     <w:tmpl w:val="E6C47296"/>
@@ -11123,7 +10614,7 @@
       </w:pPr>
     </w:lvl>
   </w:abstractNum>
-  <w:abstractNum w:abstractNumId="9" w15:restartNumberingAfterBreak="0">
+  <w:abstractNum w:abstractNumId="9">
     <w:nsid w:val="704837CA"/>
     <w:multiLevelType w:val="hybridMultilevel"/>
     <w:tmpl w:val="4298328C"/>
@@ -11235,7 +10726,7 @@
       </w:rPr>
     </w:lvl>
   </w:abstractNum>
-  <w:abstractNum w:abstractNumId="10" w15:restartNumberingAfterBreak="0">
+  <w:abstractNum w:abstractNumId="10">
     <w:nsid w:val="736C486E"/>
     <w:multiLevelType w:val="multilevel"/>
     <w:tmpl w:val="3740F85E"/>
@@ -11394,7 +10885,7 @@
       </w:pPr>
     </w:lvl>
   </w:abstractNum>
-  <w:abstractNum w:abstractNumId="11" w15:restartNumberingAfterBreak="0">
+  <w:abstractNum w:abstractNumId="11">
     <w:nsid w:val="73E313CC"/>
     <w:multiLevelType w:val="hybridMultilevel"/>
     <w:tmpl w:val="7930C0BE"/>
@@ -11581,7 +11072,7 @@
 </file>
 
 <file path=word/styles.xml><?xml version="1.0" encoding="utf-8"?>
-<w:styles xmlns:mc="http://schemas.openxmlformats.org/markup-compatibility/2006" xmlns:r="http://schemas.openxmlformats.org/officeDocument/2006/relationships" xmlns:w="http://schemas.openxmlformats.org/wordprocessingml/2006/main" xmlns:w14="http://schemas.microsoft.com/office/word/2010/wordml" xmlns:w15="http://schemas.microsoft.com/office/word/2012/wordml" mc:Ignorable="w14 w15">
+<w:styles xmlns:mc="http://schemas.openxmlformats.org/markup-compatibility/2006" xmlns:r="http://schemas.openxmlformats.org/officeDocument/2006/relationships" xmlns:w="http://schemas.openxmlformats.org/wordprocessingml/2006/main" xmlns:w14="http://schemas.microsoft.com/office/word/2010/wordml" mc:Ignorable="w14">
   <w:docDefaults>
     <w:rPrDefault>
       <w:rPr>
@@ -11591,378 +11082,144 @@
     </w:rPrDefault>
     <w:pPrDefault/>
   </w:docDefaults>
-  <w:latentStyles w:defLockedState="0" w:defUIPriority="99" w:defSemiHidden="0" w:defUnhideWhenUsed="0" w:defQFormat="0" w:count="371">
-    <w:lsdException w:name="Normal" w:uiPriority="0" w:qFormat="1"/>
-    <w:lsdException w:name="heading 1" w:uiPriority="9" w:qFormat="1"/>
-    <w:lsdException w:name="heading 2" w:semiHidden="1" w:uiPriority="9" w:unhideWhenUsed="1" w:qFormat="1"/>
-    <w:lsdException w:name="heading 3" w:semiHidden="1" w:uiPriority="9" w:unhideWhenUsed="1" w:qFormat="1"/>
-    <w:lsdException w:name="heading 4" w:semiHidden="1" w:uiPriority="9" w:unhideWhenUsed="1" w:qFormat="1"/>
-    <w:lsdException w:name="heading 5" w:semiHidden="1" w:uiPriority="9" w:unhideWhenUsed="1" w:qFormat="1"/>
-    <w:lsdException w:name="heading 6" w:semiHidden="1" w:uiPriority="9" w:unhideWhenUsed="1" w:qFormat="1"/>
-    <w:lsdException w:name="heading 7" w:semiHidden="1" w:uiPriority="9" w:unhideWhenUsed="1" w:qFormat="1"/>
-    <w:lsdException w:name="heading 8" w:semiHidden="1" w:uiPriority="9" w:unhideWhenUsed="1" w:qFormat="1"/>
-    <w:lsdException w:name="heading 9" w:semiHidden="1" w:uiPriority="9" w:unhideWhenUsed="1" w:qFormat="1"/>
-    <w:lsdException w:name="index 1" w:semiHidden="1" w:unhideWhenUsed="1"/>
-    <w:lsdException w:name="index 2" w:semiHidden="1" w:unhideWhenUsed="1"/>
-    <w:lsdException w:name="index 3" w:semiHidden="1" w:unhideWhenUsed="1"/>
-    <w:lsdException w:name="index 4" w:semiHidden="1" w:unhideWhenUsed="1"/>
-    <w:lsdException w:name="index 5" w:semiHidden="1" w:unhideWhenUsed="1"/>
-    <w:lsdException w:name="index 6" w:semiHidden="1" w:unhideWhenUsed="1"/>
-    <w:lsdException w:name="index 7" w:semiHidden="1" w:unhideWhenUsed="1"/>
-    <w:lsdException w:name="index 8" w:semiHidden="1" w:unhideWhenUsed="1"/>
-    <w:lsdException w:name="index 9" w:semiHidden="1" w:unhideWhenUsed="1"/>
-    <w:lsdException w:name="toc 1" w:semiHidden="1" w:uiPriority="39" w:unhideWhenUsed="1"/>
-    <w:lsdException w:name="toc 2" w:semiHidden="1" w:uiPriority="39" w:unhideWhenUsed="1"/>
-    <w:lsdException w:name="toc 3" w:semiHidden="1" w:uiPriority="39" w:unhideWhenUsed="1"/>
-    <w:lsdException w:name="toc 4" w:semiHidden="1" w:uiPriority="39" w:unhideWhenUsed="1"/>
-    <w:lsdException w:name="toc 5" w:semiHidden="1" w:uiPriority="39" w:unhideWhenUsed="1"/>
-    <w:lsdException w:name="toc 6" w:semiHidden="1" w:uiPriority="39" w:unhideWhenUsed="1"/>
-    <w:lsdException w:name="toc 7" w:semiHidden="1" w:uiPriority="39" w:unhideWhenUsed="1"/>
-    <w:lsdException w:name="toc 8" w:semiHidden="1" w:uiPriority="39" w:unhideWhenUsed="1"/>
-    <w:lsdException w:name="toc 9" w:semiHidden="1" w:uiPriority="39" w:unhideWhenUsed="1"/>
-    <w:lsdException w:name="Normal Indent" w:semiHidden="1" w:unhideWhenUsed="1"/>
-    <w:lsdException w:name="footnote text" w:semiHidden="1" w:unhideWhenUsed="1"/>
-    <w:lsdException w:name="annotation text" w:semiHidden="1" w:unhideWhenUsed="1"/>
-    <w:lsdException w:name="header" w:semiHidden="1" w:unhideWhenUsed="1"/>
-    <w:lsdException w:name="footer" w:semiHidden="1" w:unhideWhenUsed="1"/>
-    <w:lsdException w:name="index heading" w:semiHidden="1" w:unhideWhenUsed="1"/>
-    <w:lsdException w:name="caption" w:semiHidden="1" w:uiPriority="35" w:unhideWhenUsed="1" w:qFormat="1"/>
-    <w:lsdException w:name="table of figures" w:semiHidden="1" w:unhideWhenUsed="1"/>
-    <w:lsdException w:name="envelope address" w:semiHidden="1" w:unhideWhenUsed="1"/>
-    <w:lsdException w:name="envelope return" w:semiHidden="1" w:unhideWhenUsed="1"/>
-    <w:lsdException w:name="footnote reference" w:semiHidden="1" w:unhideWhenUsed="1"/>
-    <w:lsdException w:name="annotation reference" w:semiHidden="1" w:unhideWhenUsed="1"/>
-    <w:lsdException w:name="line number" w:semiHidden="1" w:unhideWhenUsed="1"/>
-    <w:lsdException w:name="page number" w:semiHidden="1" w:unhideWhenUsed="1"/>
-    <w:lsdException w:name="endnote reference" w:semiHidden="1" w:unhideWhenUsed="1"/>
-    <w:lsdException w:name="endnote text" w:semiHidden="1" w:unhideWhenUsed="1"/>
-    <w:lsdException w:name="table of authorities" w:semiHidden="1" w:unhideWhenUsed="1"/>
-    <w:lsdException w:name="macro" w:semiHidden="1" w:unhideWhenUsed="1"/>
-    <w:lsdException w:name="toa heading" w:semiHidden="1" w:unhideWhenUsed="1"/>
-    <w:lsdException w:name="List" w:semiHidden="1" w:unhideWhenUsed="1"/>
-    <w:lsdException w:name="List Bullet" w:semiHidden="1" w:unhideWhenUsed="1"/>
-    <w:lsdException w:name="List Number" w:semiHidden="1" w:unhideWhenUsed="1"/>
-    <w:lsdException w:name="List 2" w:semiHidden="1" w:unhideWhenUsed="1"/>
-    <w:lsdException w:name="List 3" w:semiHidden="1" w:unhideWhenUsed="1"/>
-    <w:lsdException w:name="List 4" w:semiHidden="1" w:unhideWhenUsed="1"/>
-    <w:lsdException w:name="List 5" w:semiHidden="1" w:unhideWhenUsed="1"/>
-    <w:lsdException w:name="List Bullet 2" w:semiHidden="1" w:unhideWhenUsed="1"/>
-    <w:lsdException w:name="List Bullet 3" w:semiHidden="1" w:unhideWhenUsed="1"/>
-    <w:lsdException w:name="List Bullet 4" w:semiHidden="1" w:unhideWhenUsed="1"/>
-    <w:lsdException w:name="List Bullet 5" w:semiHidden="1" w:unhideWhenUsed="1"/>
-    <w:lsdException w:name="List Number 2" w:semiHidden="1" w:unhideWhenUsed="1"/>
-    <w:lsdException w:name="List Number 3" w:semiHidden="1" w:unhideWhenUsed="1"/>
-    <w:lsdException w:name="List Number 4" w:semiHidden="1" w:unhideWhenUsed="1"/>
-    <w:lsdException w:name="List Number 5" w:semiHidden="1" w:unhideWhenUsed="1"/>
-    <w:lsdException w:name="Title" w:uiPriority="10" w:qFormat="1"/>
-    <w:lsdException w:name="Closing" w:semiHidden="1" w:unhideWhenUsed="1"/>
-    <w:lsdException w:name="Signature" w:semiHidden="1" w:unhideWhenUsed="1"/>
-    <w:lsdException w:name="Default Paragraph Font" w:semiHidden="1" w:uiPriority="1" w:unhideWhenUsed="1"/>
-    <w:lsdException w:name="Body Text" w:semiHidden="1" w:unhideWhenUsed="1"/>
-    <w:lsdException w:name="Body Text Indent" w:semiHidden="1" w:unhideWhenUsed="1"/>
-    <w:lsdException w:name="List Continue" w:semiHidden="1" w:unhideWhenUsed="1"/>
-    <w:lsdException w:name="List Continue 2" w:semiHidden="1" w:unhideWhenUsed="1"/>
-    <w:lsdException w:name="List Continue 3" w:semiHidden="1" w:unhideWhenUsed="1"/>
-    <w:lsdException w:name="List Continue 4" w:semiHidden="1" w:unhideWhenUsed="1"/>
-    <w:lsdException w:name="List Continue 5" w:semiHidden="1" w:unhideWhenUsed="1"/>
-    <w:lsdException w:name="Message Header" w:semiHidden="1" w:unhideWhenUsed="1"/>
-    <w:lsdException w:name="Subtitle" w:uiPriority="11" w:qFormat="1"/>
-    <w:lsdException w:name="Salutation" w:semiHidden="1" w:unhideWhenUsed="1"/>
-    <w:lsdException w:name="Date" w:semiHidden="1" w:unhideWhenUsed="1"/>
-    <w:lsdException w:name="Body Text First Indent" w:semiHidden="1" w:unhideWhenUsed="1"/>
-    <w:lsdException w:name="Body Text First Indent 2" w:semiHidden="1" w:unhideWhenUsed="1"/>
-    <w:lsdException w:name="Note Heading" w:semiHidden="1" w:unhideWhenUsed="1"/>
-    <w:lsdException w:name="Body Text 2" w:semiHidden="1" w:unhideWhenUsed="1"/>
-    <w:lsdException w:name="Body Text 3" w:semiHidden="1" w:unhideWhenUsed="1"/>
-    <w:lsdException w:name="Body Text Indent 2" w:semiHidden="1" w:unhideWhenUsed="1"/>
-    <w:lsdException w:name="Body Text Indent 3" w:semiHidden="1" w:unhideWhenUsed="1"/>
-    <w:lsdException w:name="Block Text" w:semiHidden="1" w:unhideWhenUsed="1"/>
-    <w:lsdException w:name="Hyperlink" w:semiHidden="1" w:unhideWhenUsed="1"/>
-    <w:lsdException w:name="FollowedHyperlink" w:semiHidden="1" w:unhideWhenUsed="1"/>
-    <w:lsdException w:name="Strong" w:uiPriority="22" w:qFormat="1"/>
-    <w:lsdException w:name="Emphasis" w:uiPriority="20" w:qFormat="1"/>
-    <w:lsdException w:name="Document Map" w:semiHidden="1" w:unhideWhenUsed="1"/>
-    <w:lsdException w:name="Plain Text" w:semiHidden="1" w:unhideWhenUsed="1"/>
-    <w:lsdException w:name="E-mail Signature" w:semiHidden="1" w:unhideWhenUsed="1"/>
-    <w:lsdException w:name="HTML Top of Form" w:semiHidden="1" w:unhideWhenUsed="1"/>
-    <w:lsdException w:name="HTML Bottom of Form" w:semiHidden="1" w:unhideWhenUsed="1"/>
-    <w:lsdException w:name="Normal (Web)" w:semiHidden="1" w:unhideWhenUsed="1"/>
-    <w:lsdException w:name="HTML Acronym" w:semiHidden="1" w:unhideWhenUsed="1"/>
-    <w:lsdException w:name="HTML Address" w:semiHidden="1" w:unhideWhenUsed="1"/>
-    <w:lsdException w:name="HTML Cite" w:semiHidden="1" w:unhideWhenUsed="1"/>
-    <w:lsdException w:name="HTML Code" w:semiHidden="1" w:unhideWhenUsed="1"/>
-    <w:lsdException w:name="HTML Definition" w:semiHidden="1" w:unhideWhenUsed="1"/>
-    <w:lsdException w:name="HTML Keyboard" w:semiHidden="1" w:unhideWhenUsed="1"/>
-    <w:lsdException w:name="HTML Preformatted" w:semiHidden="1" w:unhideWhenUsed="1"/>
-    <w:lsdException w:name="HTML Sample" w:semiHidden="1" w:unhideWhenUsed="1"/>
-    <w:lsdException w:name="HTML Typewriter" w:semiHidden="1" w:unhideWhenUsed="1"/>
-    <w:lsdException w:name="HTML Variable" w:semiHidden="1" w:unhideWhenUsed="1"/>
-    <w:lsdException w:name="Normal Table" w:semiHidden="1" w:unhideWhenUsed="1"/>
-    <w:lsdException w:name="annotation subject" w:semiHidden="1" w:unhideWhenUsed="1"/>
-    <w:lsdException w:name="No List" w:semiHidden="1" w:unhideWhenUsed="1"/>
-    <w:lsdException w:name="Outline List 1" w:semiHidden="1" w:unhideWhenUsed="1"/>
-    <w:lsdException w:name="Outline List 2" w:semiHidden="1" w:unhideWhenUsed="1"/>
-    <w:lsdException w:name="Outline List 3" w:semiHidden="1" w:unhideWhenUsed="1"/>
-    <w:lsdException w:name="Table Simple 1" w:semiHidden="1" w:unhideWhenUsed="1"/>
-    <w:lsdException w:name="Table Simple 2" w:semiHidden="1" w:unhideWhenUsed="1"/>
-    <w:lsdException w:name="Table Simple 3" w:semiHidden="1" w:unhideWhenUsed="1"/>
-    <w:lsdException w:name="Table Classic 1" w:semiHidden="1" w:unhideWhenUsed="1"/>
-    <w:lsdException w:name="Table Classic 2" w:semiHidden="1" w:unhideWhenUsed="1"/>
-    <w:lsdException w:name="Table Classic 3" w:semiHidden="1" w:unhideWhenUsed="1"/>
-    <w:lsdException w:name="Table Classic 4" w:semiHidden="1" w:unhideWhenUsed="1"/>
-    <w:lsdException w:name="Table Colorful 1" w:semiHidden="1" w:unhideWhenUsed="1"/>
-    <w:lsdException w:name="Table Colorful 2" w:semiHidden="1" w:unhideWhenUsed="1"/>
-    <w:lsdException w:name="Table Colorful 3" w:semiHidden="1" w:unhideWhenUsed="1"/>
-    <w:lsdException w:name="Table Columns 1" w:semiHidden="1" w:unhideWhenUsed="1"/>
-    <w:lsdException w:name="Table Columns 2" w:semiHidden="1" w:unhideWhenUsed="1"/>
-    <w:lsdException w:name="Table Columns 3" w:semiHidden="1" w:unhideWhenUsed="1"/>
-    <w:lsdException w:name="Table Columns 4" w:semiHidden="1" w:unhideWhenUsed="1"/>
-    <w:lsdException w:name="Table Columns 5" w:semiHidden="1" w:unhideWhenUsed="1"/>
-    <w:lsdException w:name="Table Grid 1" w:semiHidden="1" w:unhideWhenUsed="1"/>
-    <w:lsdException w:name="Table Grid 2" w:semiHidden="1" w:unhideWhenUsed="1"/>
-    <w:lsdException w:name="Table Grid 3" w:semiHidden="1" w:unhideWhenUsed="1"/>
-    <w:lsdException w:name="Table Grid 4" w:semiHidden="1" w:unhideWhenUsed="1"/>
-    <w:lsdException w:name="Table Grid 5" w:semiHidden="1" w:unhideWhenUsed="1"/>
-    <w:lsdException w:name="Table Grid 6" w:semiHidden="1" w:unhideWhenUsed="1"/>
-    <w:lsdException w:name="Table Grid 7" w:semiHidden="1" w:unhideWhenUsed="1"/>
-    <w:lsdException w:name="Table Grid 8" w:semiHidden="1" w:unhideWhenUsed="1"/>
-    <w:lsdException w:name="Table List 1" w:semiHidden="1" w:unhideWhenUsed="1"/>
-    <w:lsdException w:name="Table List 2" w:semiHidden="1" w:unhideWhenUsed="1"/>
-    <w:lsdException w:name="Table List 3" w:semiHidden="1" w:unhideWhenUsed="1"/>
-    <w:lsdException w:name="Table List 4" w:semiHidden="1" w:unhideWhenUsed="1"/>
-    <w:lsdException w:name="Table List 5" w:semiHidden="1" w:unhideWhenUsed="1"/>
-    <w:lsdException w:name="Table List 6" w:semiHidden="1" w:unhideWhenUsed="1"/>
-    <w:lsdException w:name="Table List 7" w:semiHidden="1" w:unhideWhenUsed="1"/>
-    <w:lsdException w:name="Table List 8" w:semiHidden="1" w:unhideWhenUsed="1"/>
-    <w:lsdException w:name="Table 3D effects 1" w:semiHidden="1" w:unhideWhenUsed="1"/>
-    <w:lsdException w:name="Table 3D effects 2" w:semiHidden="1" w:unhideWhenUsed="1"/>
-    <w:lsdException w:name="Table 3D effects 3" w:semiHidden="1" w:unhideWhenUsed="1"/>
-    <w:lsdException w:name="Table Contemporary" w:semiHidden="1" w:unhideWhenUsed="1"/>
-    <w:lsdException w:name="Table Elegant" w:semiHidden="1" w:unhideWhenUsed="1"/>
-    <w:lsdException w:name="Table Professional" w:semiHidden="1" w:unhideWhenUsed="1"/>
-    <w:lsdException w:name="Table Subtle 1" w:semiHidden="1" w:unhideWhenUsed="1"/>
-    <w:lsdException w:name="Table Subtle 2" w:semiHidden="1" w:unhideWhenUsed="1"/>
-    <w:lsdException w:name="Table Web 1" w:semiHidden="1" w:unhideWhenUsed="1"/>
-    <w:lsdException w:name="Table Web 2" w:semiHidden="1" w:unhideWhenUsed="1"/>
-    <w:lsdException w:name="Table Web 3" w:semiHidden="1" w:unhideWhenUsed="1"/>
-    <w:lsdException w:name="Balloon Text" w:semiHidden="1" w:unhideWhenUsed="1"/>
-    <w:lsdException w:name="Table Grid" w:uiPriority="59"/>
-    <w:lsdException w:name="Table Theme" w:semiHidden="1" w:unhideWhenUsed="1"/>
-    <w:lsdException w:name="Placeholder Text" w:semiHidden="1"/>
-    <w:lsdException w:name="No Spacing" w:uiPriority="1" w:qFormat="1"/>
-    <w:lsdException w:name="Light Shading" w:uiPriority="60"/>
-    <w:lsdException w:name="Light List" w:uiPriority="61"/>
-    <w:lsdException w:name="Light Grid" w:uiPriority="62"/>
-    <w:lsdException w:name="Medium Shading 1" w:uiPriority="63"/>
-    <w:lsdException w:name="Medium Shading 2" w:uiPriority="64"/>
-    <w:lsdException w:name="Medium List 1" w:uiPriority="65"/>
-    <w:lsdException w:name="Medium List 2" w:uiPriority="66"/>
-    <w:lsdException w:name="Medium Grid 1" w:uiPriority="67"/>
-    <w:lsdException w:name="Medium Grid 2" w:uiPriority="68"/>
-    <w:lsdException w:name="Medium Grid 3" w:uiPriority="69"/>
-    <w:lsdException w:name="Dark List" w:uiPriority="70"/>
-    <w:lsdException w:name="Colorful Shading" w:uiPriority="71"/>
-    <w:lsdException w:name="Colorful List" w:uiPriority="72"/>
-    <w:lsdException w:name="Colorful Grid" w:uiPriority="73"/>
-    <w:lsdException w:name="Light Shading Accent 1" w:uiPriority="60"/>
-    <w:lsdException w:name="Light List Accent 1" w:uiPriority="61"/>
-    <w:lsdException w:name="Light Grid Accent 1" w:uiPriority="62"/>
-    <w:lsdException w:name="Medium Shading 1 Accent 1" w:uiPriority="63"/>
-    <w:lsdException w:name="Medium Shading 2 Accent 1" w:uiPriority="64"/>
-    <w:lsdException w:name="Medium List 1 Accent 1" w:uiPriority="65"/>
-    <w:lsdException w:name="Revision" w:semiHidden="1"/>
-    <w:lsdException w:name="List Paragraph" w:uiPriority="34" w:qFormat="1"/>
-    <w:lsdException w:name="Quote" w:uiPriority="29" w:qFormat="1"/>
-    <w:lsdException w:name="Intense Quote" w:uiPriority="30" w:qFormat="1"/>
-    <w:lsdException w:name="Medium List 2 Accent 1" w:uiPriority="66"/>
-    <w:lsdException w:name="Medium Grid 1 Accent 1" w:uiPriority="67"/>
-    <w:lsdException w:name="Medium Grid 2 Accent 1" w:uiPriority="68"/>
-    <w:lsdException w:name="Medium Grid 3 Accent 1" w:uiPriority="69"/>
-    <w:lsdException w:name="Dark List Accent 1" w:uiPriority="70"/>
-    <w:lsdException w:name="Colorful Shading Accent 1" w:uiPriority="71"/>
-    <w:lsdException w:name="Colorful List Accent 1" w:uiPriority="72"/>
-    <w:lsdException w:name="Colorful Grid Accent 1" w:uiPriority="73"/>
-    <w:lsdException w:name="Light Shading Accent 2" w:uiPriority="60"/>
-    <w:lsdException w:name="Light List Accent 2" w:uiPriority="61"/>
-    <w:lsdException w:name="Light Grid Accent 2" w:uiPriority="62"/>
-    <w:lsdException w:name="Medium Shading 1 Accent 2" w:uiPriority="63"/>
-    <w:lsdException w:name="Medium Shading 2 Accent 2" w:uiPriority="64"/>
-    <w:lsdException w:name="Medium List 1 Accent 2" w:uiPriority="65"/>
-    <w:lsdException w:name="Medium List 2 Accent 2" w:uiPriority="66"/>
-    <w:lsdException w:name="Medium Grid 1 Accent 2" w:uiPriority="67"/>
-    <w:lsdException w:name="Medium Grid 2 Accent 2" w:uiPriority="68"/>
-    <w:lsdException w:name="Medium Grid 3 Accent 2" w:uiPriority="69"/>
-    <w:lsdException w:name="Dark List Accent 2" w:uiPriority="70"/>
-    <w:lsdException w:name="Colorful Shading Accent 2" w:uiPriority="71"/>
-    <w:lsdException w:name="Colorful List Accent 2" w:uiPriority="72"/>
-    <w:lsdException w:name="Colorful Grid Accent 2" w:uiPriority="73"/>
-    <w:lsdException w:name="Light Shading Accent 3" w:uiPriority="60"/>
-    <w:lsdException w:name="Light List Accent 3" w:uiPriority="61"/>
-    <w:lsdException w:name="Light Grid Accent 3" w:uiPriority="62"/>
-    <w:lsdException w:name="Medium Shading 1 Accent 3" w:uiPriority="63"/>
-    <w:lsdException w:name="Medium Shading 2 Accent 3" w:uiPriority="64"/>
-    <w:lsdException w:name="Medium List 1 Accent 3" w:uiPriority="65"/>
-    <w:lsdException w:name="Medium List 2 Accent 3" w:uiPriority="66"/>
-    <w:lsdException w:name="Medium Grid 1 Accent 3" w:uiPriority="67"/>
-    <w:lsdException w:name="Medium Grid 2 Accent 3" w:uiPriority="68"/>
-    <w:lsdException w:name="Medium Grid 3 Accent 3" w:uiPriority="69"/>
-    <w:lsdException w:name="Dark List Accent 3" w:uiPriority="70"/>
-    <w:lsdException w:name="Colorful Shading Accent 3" w:uiPriority="71"/>
-    <w:lsdException w:name="Colorful List Accent 3" w:uiPriority="72"/>
-    <w:lsdException w:name="Colorful Grid Accent 3" w:uiPriority="73"/>
-    <w:lsdException w:name="Light Shading Accent 4" w:uiPriority="60"/>
-    <w:lsdException w:name="Light List Accent 4" w:uiPriority="61"/>
-    <w:lsdException w:name="Light Grid Accent 4" w:uiPriority="62"/>
-    <w:lsdException w:name="Medium Shading 1 Accent 4" w:uiPriority="63"/>
-    <w:lsdException w:name="Medium Shading 2 Accent 4" w:uiPriority="64"/>
-    <w:lsdException w:name="Medium List 1 Accent 4" w:uiPriority="65"/>
-    <w:lsdException w:name="Medium List 2 Accent 4" w:uiPriority="66"/>
-    <w:lsdException w:name="Medium Grid 1 Accent 4" w:uiPriority="67"/>
-    <w:lsdException w:name="Medium Grid 2 Accent 4" w:uiPriority="68"/>
-    <w:lsdException w:name="Medium Grid 3 Accent 4" w:uiPriority="69"/>
-    <w:lsdException w:name="Dark List Accent 4" w:uiPriority="70"/>
-    <w:lsdException w:name="Colorful Shading Accent 4" w:uiPriority="71"/>
-    <w:lsdException w:name="Colorful List Accent 4" w:uiPriority="72"/>
-    <w:lsdException w:name="Colorful Grid Accent 4" w:uiPriority="73"/>
-    <w:lsdException w:name="Light Shading Accent 5" w:uiPriority="60"/>
-    <w:lsdException w:name="Light List Accent 5" w:uiPriority="61"/>
-    <w:lsdException w:name="Light Grid Accent 5" w:uiPriority="62"/>
-    <w:lsdException w:name="Medium Shading 1 Accent 5" w:uiPriority="63"/>
-    <w:lsdException w:name="Medium Shading 2 Accent 5" w:uiPriority="64"/>
-    <w:lsdException w:name="Medium List 1 Accent 5" w:uiPriority="65"/>
-    <w:lsdException w:name="Medium List 2 Accent 5" w:uiPriority="66"/>
-    <w:lsdException w:name="Medium Grid 1 Accent 5" w:uiPriority="67"/>
-    <w:lsdException w:name="Medium Grid 2 Accent 5" w:uiPriority="68"/>
-    <w:lsdException w:name="Medium Grid 3 Accent 5" w:uiPriority="69"/>
-    <w:lsdException w:name="Dark List Accent 5" w:uiPriority="70"/>
-    <w:lsdException w:name="Colorful Shading Accent 5" w:uiPriority="71"/>
-    <w:lsdException w:name="Colorful List Accent 5" w:uiPriority="72"/>
-    <w:lsdException w:name="Colorful Grid Accent 5" w:uiPriority="73"/>
-    <w:lsdException w:name="Light Shading Accent 6" w:uiPriority="60"/>
-    <w:lsdException w:name="Light List Accent 6" w:uiPriority="61"/>
-    <w:lsdException w:name="Light Grid Accent 6" w:uiPriority="62"/>
-    <w:lsdException w:name="Medium Shading 1 Accent 6" w:uiPriority="63"/>
-    <w:lsdException w:name="Medium Shading 2 Accent 6" w:uiPriority="64"/>
-    <w:lsdException w:name="Medium List 1 Accent 6" w:uiPriority="65"/>
-    <w:lsdException w:name="Medium List 2 Accent 6" w:uiPriority="66"/>
-    <w:lsdException w:name="Medium Grid 1 Accent 6" w:uiPriority="67"/>
-    <w:lsdException w:name="Medium Grid 2 Accent 6" w:uiPriority="68"/>
-    <w:lsdException w:name="Medium Grid 3 Accent 6" w:uiPriority="69"/>
-    <w:lsdException w:name="Dark List Accent 6" w:uiPriority="70"/>
-    <w:lsdException w:name="Colorful Shading Accent 6" w:uiPriority="71"/>
-    <w:lsdException w:name="Colorful List Accent 6" w:uiPriority="72"/>
-    <w:lsdException w:name="Colorful Grid Accent 6" w:uiPriority="73"/>
-    <w:lsdException w:name="Subtle Emphasis" w:uiPriority="19" w:qFormat="1"/>
-    <w:lsdException w:name="Intense Emphasis" w:uiPriority="21" w:qFormat="1"/>
-    <w:lsdException w:name="Subtle Reference" w:uiPriority="31" w:qFormat="1"/>
-    <w:lsdException w:name="Intense Reference" w:uiPriority="32" w:qFormat="1"/>
-    <w:lsdException w:name="Book Title" w:uiPriority="33" w:qFormat="1"/>
-    <w:lsdException w:name="Bibliography" w:semiHidden="1" w:uiPriority="37" w:unhideWhenUsed="1"/>
-    <w:lsdException w:name="TOC Heading" w:semiHidden="1" w:uiPriority="39" w:unhideWhenUsed="1" w:qFormat="1"/>
-    <w:lsdException w:name="Plain Table 1" w:uiPriority="41"/>
-    <w:lsdException w:name="Plain Table 2" w:uiPriority="42"/>
-    <w:lsdException w:name="Plain Table 3" w:uiPriority="43"/>
-    <w:lsdException w:name="Plain Table 4" w:uiPriority="44"/>
-    <w:lsdException w:name="Plain Table 5" w:uiPriority="45"/>
-    <w:lsdException w:name="Grid Table Light" w:uiPriority="40"/>
-    <w:lsdException w:name="Grid Table 1 Light" w:uiPriority="46"/>
-    <w:lsdException w:name="Grid Table 2" w:uiPriority="47"/>
-    <w:lsdException w:name="Grid Table 3" w:uiPriority="48"/>
-    <w:lsdException w:name="Grid Table 4" w:uiPriority="49"/>
-    <w:lsdException w:name="Grid Table 5 Dark" w:uiPriority="50"/>
-    <w:lsdException w:name="Grid Table 6 Colorful" w:uiPriority="51"/>
-    <w:lsdException w:name="Grid Table 7 Colorful" w:uiPriority="52"/>
-    <w:lsdException w:name="Grid Table 1 Light Accent 1" w:uiPriority="46"/>
-    <w:lsdException w:name="Grid Table 2 Accent 1" w:uiPriority="47"/>
-    <w:lsdException w:name="Grid Table 3 Accent 1" w:uiPriority="48"/>
-    <w:lsdException w:name="Grid Table 4 Accent 1" w:uiPriority="49"/>
-    <w:lsdException w:name="Grid Table 5 Dark Accent 1" w:uiPriority="50"/>
-    <w:lsdException w:name="Grid Table 6 Colorful Accent 1" w:uiPriority="51"/>
-    <w:lsdException w:name="Grid Table 7 Colorful Accent 1" w:uiPriority="52"/>
-    <w:lsdException w:name="Grid Table 1 Light Accent 2" w:uiPriority="46"/>
-    <w:lsdException w:name="Grid Table 2 Accent 2" w:uiPriority="47"/>
-    <w:lsdException w:name="Grid Table 3 Accent 2" w:uiPriority="48"/>
-    <w:lsdException w:name="Grid Table 4 Accent 2" w:uiPriority="49"/>
-    <w:lsdException w:name="Grid Table 5 Dark Accent 2" w:uiPriority="50"/>
-    <w:lsdException w:name="Grid Table 6 Colorful Accent 2" w:uiPriority="51"/>
-    <w:lsdException w:name="Grid Table 7 Colorful Accent 2" w:uiPriority="52"/>
-    <w:lsdException w:name="Grid Table 1 Light Accent 3" w:uiPriority="46"/>
-    <w:lsdException w:name="Grid Table 2 Accent 3" w:uiPriority="47"/>
-    <w:lsdException w:name="Grid Table 3 Accent 3" w:uiPriority="48"/>
-    <w:lsdException w:name="Grid Table 4 Accent 3" w:uiPriority="49"/>
-    <w:lsdException w:name="Grid Table 5 Dark Accent 3" w:uiPriority="50"/>
-    <w:lsdException w:name="Grid Table 6 Colorful Accent 3" w:uiPriority="51"/>
-    <w:lsdException w:name="Grid Table 7 Colorful Accent 3" w:uiPriority="52"/>
-    <w:lsdException w:name="Grid Table 1 Light Accent 4" w:uiPriority="46"/>
-    <w:lsdException w:name="Grid Table 2 Accent 4" w:uiPriority="47"/>
-    <w:lsdException w:name="Grid Table 3 Accent 4" w:uiPriority="48"/>
-    <w:lsdException w:name="Grid Table 4 Accent 4" w:uiPriority="49"/>
-    <w:lsdException w:name="Grid Table 5 Dark Accent 4" w:uiPriority="50"/>
-    <w:lsdException w:name="Grid Table 6 Colorful Accent 4" w:uiPriority="51"/>
-    <w:lsdException w:name="Grid Table 7 Colorful Accent 4" w:uiPriority="52"/>
-    <w:lsdException w:name="Grid Table 1 Light Accent 5" w:uiPriority="46"/>
-    <w:lsdException w:name="Grid Table 2 Accent 5" w:uiPriority="47"/>
-    <w:lsdException w:name="Grid Table 3 Accent 5" w:uiPriority="48"/>
-    <w:lsdException w:name="Grid Table 4 Accent 5" w:uiPriority="49"/>
-    <w:lsdException w:name="Grid Table 5 Dark Accent 5" w:uiPriority="50"/>
-    <w:lsdException w:name="Grid Table 6 Colorful Accent 5" w:uiPriority="51"/>
-    <w:lsdException w:name="Grid Table 7 Colorful Accent 5" w:uiPriority="52"/>
-    <w:lsdException w:name="Grid Table 1 Light Accent 6" w:uiPriority="46"/>
-    <w:lsdException w:name="Grid Table 2 Accent 6" w:uiPriority="47"/>
-    <w:lsdException w:name="Grid Table 3 Accent 6" w:uiPriority="48"/>
-    <w:lsdException w:name="Grid Table 4 Accent 6" w:uiPriority="49"/>
-    <w:lsdException w:name="Grid Table 5 Dark Accent 6" w:uiPriority="50"/>
-    <w:lsdException w:name="Grid Table 6 Colorful Accent 6" w:uiPriority="51"/>
-    <w:lsdException w:name="Grid Table 7 Colorful Accent 6" w:uiPriority="52"/>
-    <w:lsdException w:name="List Table 1 Light" w:uiPriority="46"/>
-    <w:lsdException w:name="List Table 2" w:uiPriority="47"/>
-    <w:lsdException w:name="List Table 3" w:uiPriority="48"/>
-    <w:lsdException w:name="List Table 4" w:uiPriority="49"/>
-    <w:lsdException w:name="List Table 5 Dark" w:uiPriority="50"/>
-    <w:lsdException w:name="List Table 6 Colorful" w:uiPriority="51"/>
-    <w:lsdException w:name="List Table 7 Colorful" w:uiPriority="52"/>
-    <w:lsdException w:name="List Table 1 Light Accent 1" w:uiPriority="46"/>
-    <w:lsdException w:name="List Table 2 Accent 1" w:uiPriority="47"/>
-    <w:lsdException w:name="List Table 3 Accent 1" w:uiPriority="48"/>
-    <w:lsdException w:name="List Table 4 Accent 1" w:uiPriority="49"/>
-    <w:lsdException w:name="List Table 5 Dark Accent 1" w:uiPriority="50"/>
-    <w:lsdException w:name="List Table 6 Colorful Accent 1" w:uiPriority="51"/>
-    <w:lsdException w:name="List Table 7 Colorful Accent 1" w:uiPriority="52"/>
-    <w:lsdException w:name="List Table 1 Light Accent 2" w:uiPriority="46"/>
-    <w:lsdException w:name="List Table 2 Accent 2" w:uiPriority="47"/>
-    <w:lsdException w:name="List Table 3 Accent 2" w:uiPriority="48"/>
-    <w:lsdException w:name="List Table 4 Accent 2" w:uiPriority="49"/>
-    <w:lsdException w:name="List Table 5 Dark Accent 2" w:uiPriority="50"/>
-    <w:lsdException w:name="List Table 6 Colorful Accent 2" w:uiPriority="51"/>
-    <w:lsdException w:name="List Table 7 Colorful Accent 2" w:uiPriority="52"/>
-    <w:lsdException w:name="List Table 1 Light Accent 3" w:uiPriority="46"/>
-    <w:lsdException w:name="List Table 2 Accent 3" w:uiPriority="47"/>
-    <w:lsdException w:name="List Table 3 Accent 3" w:uiPriority="48"/>
-    <w:lsdException w:name="List Table 4 Accent 3" w:uiPriority="49"/>
-    <w:lsdException w:name="List Table 5 Dark Accent 3" w:uiPriority="50"/>
-    <w:lsdException w:name="List Table 6 Colorful Accent 3" w:uiPriority="51"/>
-    <w:lsdException w:name="List Table 7 Colorful Accent 3" w:uiPriority="52"/>
-    <w:lsdException w:name="List Table 1 Light Accent 4" w:uiPriority="46"/>
-    <w:lsdException w:name="List Table 2 Accent 4" w:uiPriority="47"/>
-    <w:lsdException w:name="List Table 3 Accent 4" w:uiPriority="48"/>
-    <w:lsdException w:name="List Table 4 Accent 4" w:uiPriority="49"/>
-    <w:lsdException w:name="List Table 5 Dark Accent 4" w:uiPriority="50"/>
-    <w:lsdException w:name="List Table 6 Colorful Accent 4" w:uiPriority="51"/>
-    <w:lsdException w:name="List Table 7 Colorful Accent 4" w:uiPriority="52"/>
-    <w:lsdException w:name="List Table 1 Light Accent 5" w:uiPriority="46"/>
-    <w:lsdException w:name="List Table 2 Accent 5" w:uiPriority="47"/>
-    <w:lsdException w:name="List Table 3 Accent 5" w:uiPriority="48"/>
-    <w:lsdException w:name="List Table 4 Accent 5" w:uiPriority="49"/>
-    <w:lsdException w:name="List Table 5 Dark Accent 5" w:uiPriority="50"/>
-    <w:lsdException w:name="List Table 6 Colorful Accent 5" w:uiPriority="51"/>
-    <w:lsdException w:name="List Table 7 Colorful Accent 5" w:uiPriority="52"/>
-    <w:lsdException w:name="List Table 1 Light Accent 6" w:uiPriority="46"/>
-    <w:lsdException w:name="List Table 2 Accent 6" w:uiPriority="47"/>
-    <w:lsdException w:name="List Table 3 Accent 6" w:uiPriority="48"/>
-    <w:lsdException w:name="List Table 4 Accent 6" w:uiPriority="49"/>
-    <w:lsdException w:name="List Table 5 Dark Accent 6" w:uiPriority="50"/>
-    <w:lsdException w:name="List Table 6 Colorful Accent 6" w:uiPriority="51"/>
-    <w:lsdException w:name="List Table 7 Colorful Accent 6" w:uiPriority="52"/>
+  <w:latentStyles w:defLockedState="0" w:defUIPriority="99" w:defSemiHidden="1" w:defUnhideWhenUsed="1" w:defQFormat="0" w:count="267">
+    <w:lsdException w:name="Normal" w:semiHidden="0" w:uiPriority="0" w:unhideWhenUsed="0" w:qFormat="1"/>
+    <w:lsdException w:name="heading 1" w:semiHidden="0" w:uiPriority="9" w:unhideWhenUsed="0" w:qFormat="1"/>
+    <w:lsdException w:name="heading 2" w:uiPriority="9" w:qFormat="1"/>
+    <w:lsdException w:name="heading 3" w:uiPriority="9" w:qFormat="1"/>
+    <w:lsdException w:name="heading 4" w:uiPriority="9" w:qFormat="1"/>
+    <w:lsdException w:name="heading 5" w:uiPriority="9" w:qFormat="1"/>
+    <w:lsdException w:name="heading 6" w:uiPriority="9" w:qFormat="1"/>
+    <w:lsdException w:name="heading 7" w:uiPriority="9" w:qFormat="1"/>
+    <w:lsdException w:name="heading 8" w:uiPriority="9" w:qFormat="1"/>
+    <w:lsdException w:name="heading 9" w:uiPriority="9" w:qFormat="1"/>
+    <w:lsdException w:name="toc 1" w:uiPriority="39"/>
+    <w:lsdException w:name="toc 2" w:uiPriority="39"/>
+    <w:lsdException w:name="toc 3" w:uiPriority="39"/>
+    <w:lsdException w:name="toc 4" w:uiPriority="39"/>
+    <w:lsdException w:name="toc 5" w:uiPriority="39"/>
+    <w:lsdException w:name="toc 6" w:uiPriority="39"/>
+    <w:lsdException w:name="toc 7" w:uiPriority="39"/>
+    <w:lsdException w:name="toc 8" w:uiPriority="39"/>
+    <w:lsdException w:name="toc 9" w:uiPriority="39"/>
+    <w:lsdException w:name="caption" w:uiPriority="35" w:qFormat="1"/>
+    <w:lsdException w:name="Title" w:semiHidden="0" w:uiPriority="10" w:unhideWhenUsed="0" w:qFormat="1"/>
+    <w:lsdException w:name="Default Paragraph Font" w:uiPriority="1"/>
+    <w:lsdException w:name="Subtitle" w:semiHidden="0" w:uiPriority="11" w:unhideWhenUsed="0" w:qFormat="1"/>
+    <w:lsdException w:name="Strong" w:semiHidden="0" w:uiPriority="22" w:unhideWhenUsed="0" w:qFormat="1"/>
+    <w:lsdException w:name="Emphasis" w:semiHidden="0" w:uiPriority="20" w:unhideWhenUsed="0" w:qFormat="1"/>
+    <w:lsdException w:name="Table Grid" w:semiHidden="0" w:uiPriority="59" w:unhideWhenUsed="0"/>
+    <w:lsdException w:name="Placeholder Text" w:unhideWhenUsed="0"/>
+    <w:lsdException w:name="No Spacing" w:semiHidden="0" w:uiPriority="1" w:unhideWhenUsed="0" w:qFormat="1"/>
+    <w:lsdException w:name="Light Shading" w:semiHidden="0" w:uiPriority="60" w:unhideWhenUsed="0"/>
+    <w:lsdException w:name="Light List" w:semiHidden="0" w:uiPriority="61" w:unhideWhenUsed="0"/>
+    <w:lsdException w:name="Light Grid" w:semiHidden="0" w:uiPriority="62" w:unhideWhenUsed="0"/>
+    <w:lsdException w:name="Medium Shading 1" w:semiHidden="0" w:uiPriority="63" w:unhideWhenUsed="0"/>
+    <w:lsdException w:name="Medium Shading 2" w:semiHidden="0" w:uiPriority="64" w:unhideWhenUsed="0"/>
+    <w:lsdException w:name="Medium List 1" w:semiHidden="0" w:uiPriority="65" w:unhideWhenUsed="0"/>
+    <w:lsdException w:name="Medium List 2" w:semiHidden="0" w:uiPriority="66" w:unhideWhenUsed="0"/>
+    <w:lsdException w:name="Medium Grid 1" w:semiHidden="0" w:uiPriority="67" w:unhideWhenUsed="0"/>
+    <w:lsdException w:name="Medium Grid 2" w:semiHidden="0" w:uiPriority="68" w:unhideWhenUsed="0"/>
+    <w:lsdException w:name="Medium Grid 3" w:semiHidden="0" w:uiPriority="69" w:unhideWhenUsed="0"/>
+    <w:lsdException w:name="Dark List" w:semiHidden="0" w:uiPriority="70" w:unhideWhenUsed="0"/>
+    <w:lsdException w:name="Colorful Shading" w:semiHidden="0" w:uiPriority="71" w:unhideWhenUsed="0"/>
+    <w:lsdException w:name="Colorful List" w:semiHidden="0" w:uiPriority="72" w:unhideWhenUsed="0"/>
+    <w:lsdException w:name="Colorful Grid" w:semiHidden="0" w:uiPriority="73" w:unhideWhenUsed="0"/>
+    <w:lsdException w:name="Light Shading Accent 1" w:semiHidden="0" w:uiPriority="60" w:unhideWhenUsed="0"/>
+    <w:lsdException w:name="Light List Accent 1" w:semiHidden="0" w:uiPriority="61" w:unhideWhenUsed="0"/>
+    <w:lsdException w:name="Light Grid Accent 1" w:semiHidden="0" w:uiPriority="62" w:unhideWhenUsed="0"/>
+    <w:lsdException w:name="Medium Shading 1 Accent 1" w:semiHidden="0" w:uiPriority="63" w:unhideWhenUsed="0"/>
+    <w:lsdException w:name="Medium Shading 2 Accent 1" w:semiHidden="0" w:uiPriority="64" w:unhideWhenUsed="0"/>
+    <w:lsdException w:name="Medium List 1 Accent 1" w:semiHidden="0" w:uiPriority="65" w:unhideWhenUsed="0"/>
+    <w:lsdException w:name="Revision" w:unhideWhenUsed="0"/>
+    <w:lsdException w:name="List Paragraph" w:semiHidden="0" w:uiPriority="34" w:unhideWhenUsed="0" w:qFormat="1"/>
+    <w:lsdException w:name="Quote" w:semiHidden="0" w:uiPriority="29" w:unhideWhenUsed="0" w:qFormat="1"/>
+    <w:lsdException w:name="Intense Quote" w:semiHidden="0" w:uiPriority="30" w:unhideWhenUsed="0" w:qFormat="1"/>
+    <w:lsdException w:name="Medium List 2 Accent 1" w:semiHidden="0" w:uiPriority="66" w:unhideWhenUsed="0"/>
+    <w:lsdException w:name="Medium Grid 1 Accent 1" w:semiHidden="0" w:uiPriority="67" w:unhideWhenUsed="0"/>
+    <w:lsdException w:name="Medium Grid 2 Accent 1" w:semiHidden="0" w:uiPriority="68" w:unhideWhenUsed="0"/>
+    <w:lsdException w:name="Medium Grid 3 Accent 1" w:semiHidden="0" w:uiPriority="69" w:unhideWhenUsed="0"/>
+    <w:lsdException w:name="Dark List Accent 1" w:semiHidden="0" w:uiPriority="70" w:unhideWhenUsed="0"/>
+    <w:lsdException w:name="Colorful Shading Accent 1" w:semiHidden="0" w:uiPriority="71" w:unhideWhenUsed="0"/>
+    <w:lsdException w:name="Colorful List Accent 1" w:semiHidden="0" w:uiPriority="72" w:unhideWhenUsed="0"/>
+    <w:lsdException w:name="Colorful Grid Accent 1" w:semiHidden="0" w:uiPriority="73" w:unhideWhenUsed="0"/>
+    <w:lsdException w:name="Light Shading Accent 2" w:semiHidden="0" w:uiPriority="60" w:unhideWhenUsed="0"/>
+    <w:lsdException w:name="Light List Accent 2" w:semiHidden="0" w:uiPriority="61" w:unhideWhenUsed="0"/>
+    <w:lsdException w:name="Light Grid Accent 2" w:semiHidden="0" w:uiPriority="62" w:unhideWhenUsed="0"/>
+    <w:lsdException w:name="Medium Shading 1 Accent 2" w:semiHidden="0" w:uiPriority="63" w:unhideWhenUsed="0"/>
+    <w:lsdException w:name="Medium Shading 2 Accent 2" w:semiHidden="0" w:uiPriority="64" w:unhideWhenUsed="0"/>
+    <w:lsdException w:name="Medium List 1 Accent 2" w:semiHidden="0" w:uiPriority="65" w:unhideWhenUsed="0"/>
+    <w:lsdException w:name="Medium List 2 Accent 2" w:semiHidden="0" w:uiPriority="66" w:unhideWhenUsed="0"/>
+    <w:lsdException w:name="Medium Grid 1 Accent 2" w:semiHidden="0" w:uiPriority="67" w:unhideWhenUsed="0"/>
+    <w:lsdException w:name="Medium Grid 2 Accent 2" w:semiHidden="0" w:uiPriority="68" w:unhideWhenUsed="0"/>
+    <w:lsdException w:name="Medium Grid 3 Accent 2" w:semiHidden="0" w:uiPriority="69" w:unhideWhenUsed="0"/>
+    <w:lsdException w:name="Dark List Accent 2" w:semiHidden="0" w:uiPriority="70" w:unhideWhenUsed="0"/>
+    <w:lsdException w:name="Colorful Shading Accent 2" w:semiHidden="0" w:uiPriority="71" w:unhideWhenUsed="0"/>
+    <w:lsdException w:name="Colorful List Accent 2" w:semiHidden="0" w:uiPriority="72" w:unhideWhenUsed="0"/>
+    <w:lsdException w:name="Colorful Grid Accent 2" w:semiHidden="0" w:uiPriority="73" w:unhideWhenUsed="0"/>
+    <w:lsdException w:name="Light Shading Accent 3" w:semiHidden="0" w:uiPriority="60" w:unhideWhenUsed="0"/>
+    <w:lsdException w:name="Light List Accent 3" w:semiHidden="0" w:uiPriority="61" w:unhideWhenUsed="0"/>
+    <w:lsdException w:name="Light Grid Accent 3" w:semiHidden="0" w:uiPriority="62" w:unhideWhenUsed="0"/>
+    <w:lsdException w:name="Medium Shading 1 Accent 3" w:semiHidden="0" w:uiPriority="63" w:unhideWhenUsed="0"/>
+    <w:lsdException w:name="Medium Shading 2 Accent 3" w:semiHidden="0" w:uiPriority="64" w:unhideWhenUsed="0"/>
+    <w:lsdException w:name="Medium List 1 Accent 3" w:semiHidden="0" w:uiPriority="65" w:unhideWhenUsed="0"/>
+    <w:lsdException w:name="Medium List 2 Accent 3" w:semiHidden="0" w:uiPriority="66" w:unhideWhenUsed="0"/>
+    <w:lsdException w:name="Medium Grid 1 Accent 3" w:semiHidden="0" w:uiPriority="67" w:unhideWhenUsed="0"/>
+    <w:lsdException w:name="Medium Grid 2 Accent 3" w:semiHidden="0" w:uiPriority="68" w:unhideWhenUsed="0"/>
+    <w:lsdException w:name="Medium Grid 3 Accent 3" w:semiHidden="0" w:uiPriority="69" w:unhideWhenUsed="0"/>
+    <w:lsdException w:name="Dark List Accent 3" w:semiHidden="0" w:uiPriority="70" w:unhideWhenUsed="0"/>
+    <w:lsdException w:name="Colorful Shading Accent 3" w:semiHidden="0" w:uiPriority="71" w:unhideWhenUsed="0"/>
+    <w:lsdException w:name="Colorful List Accent 3" w:semiHidden="0" w:uiPriority="72" w:unhideWhenUsed="0"/>
+    <w:lsdException w:name="Colorful Grid Accent 3" w:semiHidden="0" w:uiPriority="73" w:unhideWhenUsed="0"/>
+    <w:lsdException w:name="Light Shading Accent 4" w:semiHidden="0" w:uiPriority="60" w:unhideWhenUsed="0"/>
+    <w:lsdException w:name="Light List Accent 4" w:semiHidden="0" w:uiPriority="61" w:unhideWhenUsed="0"/>
+    <w:lsdException w:name="Light Grid Accent 4" w:semiHidden="0" w:uiPriority="62" w:unhideWhenUsed="0"/>
+    <w:lsdException w:name="Medium Shading 1 Accent 4" w:semiHidden="0" w:uiPriority="63" w:unhideWhenUsed="0"/>
+    <w:lsdException w:name="Medium Shading 2 Accent 4" w:semiHidden="0" w:uiPriority="64" w:unhideWhenUsed="0"/>
+    <w:lsdException w:name="Medium List 1 Accent 4" w:semiHidden="0" w:uiPriority="65" w:unhideWhenUsed="0"/>
+    <w:lsdException w:name="Medium List 2 Accent 4" w:semiHidden="0" w:uiPriority="66" w:unhideWhenUsed="0"/>
+    <w:lsdException w:name="Medium Grid 1 Accent 4" w:semiHidden="0" w:uiPriority="67" w:unhideWhenUsed="0"/>
+    <w:lsdException w:name="Medium Grid 2 Accent 4" w:semiHidden="0" w:uiPriority="68" w:unhideWhenUsed="0"/>
+    <w:lsdException w:name="Medium Grid 3 Accent 4" w:semiHidden="0" w:uiPriority="69" w:unhideWhenUsed="0"/>
+    <w:lsdException w:name="Dark List Accent 4" w:semiHidden="0" w:uiPriority="70" w:unhideWhenUsed="0"/>
+    <w:lsdException w:name="Colorful Shading Accent 4" w:semiHidden="0" w:uiPriority="71" w:unhideWhenUsed="0"/>
+    <w:lsdException w:name="Colorful List Accent 4" w:semiHidden="0" w:uiPriority="72" w:unhideWhenUsed="0"/>
+    <w:lsdException w:name="Colorful Grid Accent 4" w:semiHidden="0" w:uiPriority="73" w:unhideWhenUsed="0"/>
+    <w:lsdException w:name="Light Shading Accent 5" w:semiHidden="0" w:uiPriority="60" w:unhideWhenUsed="0"/>
+    <w:lsdException w:name="Light List Accent 5" w:semiHidden="0" w:uiPriority="61" w:unhideWhenUsed="0"/>
+    <w:lsdException w:name="Light Grid Accent 5" w:semiHidden="0" w:uiPriority="62" w:unhideWhenUsed="0"/>
+    <w:lsdException w:name="Medium Shading 1 Accent 5" w:semiHidden="0" w:uiPriority="63" w:unhideWhenUsed="0"/>
+    <w:lsdException w:name="Medium Shading 2 Accent 5" w:semiHidden="0" w:uiPriority="64" w:unhideWhenUsed="0"/>
+    <w:lsdException w:name="Medium List 1 Accent 5" w:semiHidden="0" w:uiPriority="65" w:unhideWhenUsed="0"/>
+    <w:lsdException w:name="Medium List 2 Accent 5" w:semiHidden="0" w:uiPriority="66" w:unhideWhenUsed="0"/>
+    <w:lsdException w:name="Medium Grid 1 Accent 5" w:semiHidden="0" w:uiPriority="67" w:unhideWhenUsed="0"/>
+    <w:lsdException w:name="Medium Grid 2 Accent 5" w:semiHidden="0" w:uiPriority="68" w:unhideWhenUsed="0"/>
+    <w:lsdException w:name="Medium Grid 3 Accent 5" w:semiHidden="0" w:uiPriority="69" w:unhideWhenUsed="0"/>
+    <w:lsdException w:name="Dark List Accent 5" w:semiHidden="0" w:uiPriority="70" w:unhideWhenUsed="0"/>
+    <w:lsdException w:name="Colorful Shading Accent 5" w:semiHidden="0" w:uiPriority="71" w:unhideWhenUsed="0"/>
+    <w:lsdException w:name="Colorful List Accent 5" w:semiHidden="0" w:uiPriority="72" w:unhideWhenUsed="0"/>
+    <w:lsdException w:name="Colorful Grid Accent 5" w:semiHidden="0" w:uiPriority="73" w:unhideWhenUsed="0"/>
+    <w:lsdException w:name="Light Shading Accent 6" w:semiHidden="0" w:uiPriority="60" w:unhideWhenUsed="0"/>
+    <w:lsdException w:name="Light List Accent 6" w:semiHidden="0" w:uiPriority="61" w:unhideWhenUsed="0"/>
+    <w:lsdException w:name="Light Grid Accent 6" w:semiHidden="0" w:uiPriority="62" w:unhideWhenUsed="0"/>
+    <w:lsdException w:name="Medium Shading 1 Accent 6" w:semiHidden="0" w:uiPriority="63" w:unhideWhenUsed="0"/>
+    <w:lsdException w:name="Medium Shading 2 Accent 6" w:semiHidden="0" w:uiPriority="64" w:unhideWhenUsed="0"/>
+    <w:lsdException w:name="Medium List 1 Accent 6" w:semiHidden="0" w:uiPriority="65" w:unhideWhenUsed="0"/>
+    <w:lsdException w:name="Medium List 2 Accent 6" w:semiHidden="0" w:uiPriority="66" w:unhideWhenUsed="0"/>
+    <w:lsdException w:name="Medium Grid 1 Accent 6" w:semiHidden="0" w:uiPriority="67" w:unhideWhenUsed="0"/>
+    <w:lsdException w:name="Medium Grid 2 Accent 6" w:semiHidden="0" w:uiPriority="68" w:unhideWhenUsed="0"/>
+    <w:lsdException w:name="Medium Grid 3 Accent 6" w:semiHidden="0" w:uiPriority="69" w:unhideWhenUsed="0"/>
+    <w:lsdException w:name="Dark List Accent 6" w:semiHidden="0" w:uiPriority="70" w:unhideWhenUsed="0"/>
+    <w:lsdException w:name="Colorful Shading Accent 6" w:semiHidden="0" w:uiPriority="71" w:unhideWhenUsed="0"/>
+    <w:lsdException w:name="Colorful List Accent 6" w:semiHidden="0" w:uiPriority="72" w:unhideWhenUsed="0"/>
+    <w:lsdException w:name="Colorful Grid Accent 6" w:semiHidden="0" w:uiPriority="73" w:unhideWhenUsed="0"/>
+    <w:lsdException w:name="Subtle Emphasis" w:semiHidden="0" w:uiPriority="19" w:unhideWhenUsed="0" w:qFormat="1"/>
+    <w:lsdException w:name="Intense Emphasis" w:semiHidden="0" w:uiPriority="21" w:unhideWhenUsed="0" w:qFormat="1"/>
+    <w:lsdException w:name="Subtle Reference" w:semiHidden="0" w:uiPriority="31" w:unhideWhenUsed="0" w:qFormat="1"/>
+    <w:lsdException w:name="Intense Reference" w:semiHidden="0" w:uiPriority="32" w:unhideWhenUsed="0" w:qFormat="1"/>
+    <w:lsdException w:name="Book Title" w:semiHidden="0" w:uiPriority="33" w:unhideWhenUsed="0" w:qFormat="1"/>
+    <w:lsdException w:name="Bibliography" w:uiPriority="37"/>
+    <w:lsdException w:name="TOC Heading" w:uiPriority="39" w:qFormat="1"/>
   </w:latentStyles>
   <w:style w:type="paragraph" w:default="1" w:styleId="Normal">
     <w:name w:val="Normal"/>
@@ -12514,6 +11771,7 @@
       <w:lang w:val="en-GB" w:eastAsia="ja-JP"/>
     </w:rPr>
     <w:tblPr>
+      <w:tblInd w:w="0" w:type="dxa"/>
       <w:tblBorders>
         <w:top w:val="single" w:sz="4" w:space="0" w:color="auto"/>
         <w:left w:val="single" w:sz="4" w:space="0" w:color="auto"/>
@@ -12522,6 +11780,12 @@
         <w:insideH w:val="single" w:sz="4" w:space="0" w:color="auto"/>
         <w:insideV w:val="single" w:sz="4" w:space="0" w:color="auto"/>
       </w:tblBorders>
+      <w:tblCellMar>
+        <w:top w:w="0" w:type="dxa"/>
+        <w:left w:w="108" w:type="dxa"/>
+        <w:bottom w:w="0" w:type="dxa"/>
+        <w:right w:w="108" w:type="dxa"/>
+      </w:tblCellMar>
     </w:tblPr>
   </w:style>
   <w:style w:type="paragraph" w:styleId="Header">
@@ -12649,6 +11913,7 @@
     <w:tblPr>
       <w:tblStyleRowBandSize w:val="1"/>
       <w:tblStyleColBandSize w:val="1"/>
+      <w:tblInd w:w="0" w:type="dxa"/>
       <w:tblBorders>
         <w:top w:val="single" w:sz="8" w:space="0" w:color="000000" w:themeColor="text1"/>
         <w:left w:val="single" w:sz="8" w:space="0" w:color="000000" w:themeColor="text1"/>
@@ -12657,6 +11922,12 @@
         <w:insideH w:val="single" w:sz="8" w:space="0" w:color="000000" w:themeColor="text1"/>
         <w:insideV w:val="single" w:sz="8" w:space="0" w:color="000000" w:themeColor="text1"/>
       </w:tblBorders>
+      <w:tblCellMar>
+        <w:top w:w="0" w:type="dxa"/>
+        <w:left w:w="108" w:type="dxa"/>
+        <w:bottom w:w="0" w:type="dxa"/>
+        <w:right w:w="108" w:type="dxa"/>
+      </w:tblCellMar>
     </w:tblPr>
     <w:tblStylePr w:type="firstRow">
       <w:pPr>
@@ -13170,10 +12441,17 @@
     <w:tblPr>
       <w:tblStyleRowBandSize w:val="1"/>
       <w:tblStyleColBandSize w:val="1"/>
+      <w:tblInd w:w="0" w:type="dxa"/>
       <w:tblBorders>
         <w:top w:val="single" w:sz="8" w:space="0" w:color="4BACC6" w:themeColor="accent5"/>
         <w:bottom w:val="single" w:sz="8" w:space="0" w:color="4BACC6" w:themeColor="accent5"/>
       </w:tblBorders>
+      <w:tblCellMar>
+        <w:top w:w="0" w:type="dxa"/>
+        <w:left w:w="108" w:type="dxa"/>
+        <w:bottom w:w="0" w:type="dxa"/>
+        <w:right w:w="108" w:type="dxa"/>
+      </w:tblCellMar>
     </w:tblPr>
     <w:tblStylePr w:type="firstRow">
       <w:pPr>
@@ -13356,6 +12634,196 @@
       <w:color w:val="800080" w:themeColor="followedHyperlink"/>
       <w:u w:val="single"/>
     </w:rPr>
+  </w:style>
+</w:styles>
+</file>
+
+<file path=word/stylesWithEffects.xml><?xml version="1.0" encoding="utf-8"?>
+<w:styles xmlns:wpc="http://schemas.microsoft.com/office/word/2010/wordprocessingCanvas" xmlns:mc="http://schemas.openxmlformats.org/markup-compatibility/2006" xmlns:o="urn:schemas-microsoft-com:office:office" xmlns:r="http://schemas.openxmlformats.org/officeDocument/2006/relationships" xmlns:m="http://schemas.openxmlformats.org/officeDocument/2006/math" xmlns:v="urn:schemas-microsoft-com:vml" xmlns:wp14="http://schemas.microsoft.com/office/word/2010/wordprocessingDrawing" xmlns:wp="http://schemas.openxmlformats.org/drawingml/2006/wordprocessingDrawing" xmlns:w10="urn:schemas-microsoft-com:office:word" xmlns:w="http://schemas.openxmlformats.org/wordprocessingml/2006/main" xmlns:w14="http://schemas.microsoft.com/office/word/2010/wordml" xmlns:wpg="http://schemas.microsoft.com/office/word/2010/wordprocessingGroup" xmlns:wpi="http://schemas.microsoft.com/office/word/2010/wordprocessingInk" xmlns:wne="http://schemas.microsoft.com/office/word/2006/wordml" xmlns:wps="http://schemas.microsoft.com/office/word/2010/wordprocessingShape" mc:Ignorable="w14 wp14">
+  <w:docDefaults>
+    <w:rPrDefault>
+      <w:rPr>
+        <w:rFonts w:asciiTheme="minorHAnsi" w:eastAsiaTheme="minorEastAsia" w:hAnsiTheme="minorHAnsi" w:cstheme="minorBidi"/>
+        <w:sz w:val="22"/>
+        <w:szCs w:val="22"/>
+        <w:lang w:val="vi-VN" w:eastAsia="vi-VN" w:bidi="ar-SA"/>
+      </w:rPr>
+    </w:rPrDefault>
+    <w:pPrDefault>
+      <w:pPr>
+        <w:spacing w:after="200" w:line="276" w:lineRule="auto"/>
+      </w:pPr>
+    </w:pPrDefault>
+  </w:docDefaults>
+  <w:latentStyles w:defLockedState="0" w:defUIPriority="99" w:defSemiHidden="1" w:defUnhideWhenUsed="1" w:defQFormat="0" w:count="267">
+    <w:lsdException w:name="Normal" w:semiHidden="0" w:uiPriority="0" w:unhideWhenUsed="0" w:qFormat="1"/>
+    <w:lsdException w:name="heading 1" w:semiHidden="0" w:uiPriority="9" w:unhideWhenUsed="0" w:qFormat="1"/>
+    <w:lsdException w:name="heading 2" w:uiPriority="9" w:qFormat="1"/>
+    <w:lsdException w:name="heading 3" w:uiPriority="9" w:qFormat="1"/>
+    <w:lsdException w:name="heading 4" w:uiPriority="9" w:qFormat="1"/>
+    <w:lsdException w:name="heading 5" w:uiPriority="9" w:qFormat="1"/>
+    <w:lsdException w:name="heading 6" w:uiPriority="9" w:qFormat="1"/>
+    <w:lsdException w:name="heading 7" w:uiPriority="9" w:qFormat="1"/>
+    <w:lsdException w:name="heading 8" w:uiPriority="9" w:qFormat="1"/>
+    <w:lsdException w:name="heading 9" w:uiPriority="9" w:qFormat="1"/>
+    <w:lsdException w:name="toc 1" w:uiPriority="39"/>
+    <w:lsdException w:name="toc 2" w:uiPriority="39"/>
+    <w:lsdException w:name="toc 3" w:uiPriority="39"/>
+    <w:lsdException w:name="toc 4" w:uiPriority="39"/>
+    <w:lsdException w:name="toc 5" w:uiPriority="39"/>
+    <w:lsdException w:name="toc 6" w:uiPriority="39"/>
+    <w:lsdException w:name="toc 7" w:uiPriority="39"/>
+    <w:lsdException w:name="toc 8" w:uiPriority="39"/>
+    <w:lsdException w:name="toc 9" w:uiPriority="39"/>
+    <w:lsdException w:name="caption" w:uiPriority="35" w:qFormat="1"/>
+    <w:lsdException w:name="Title" w:semiHidden="0" w:uiPriority="10" w:unhideWhenUsed="0" w:qFormat="1"/>
+    <w:lsdException w:name="Default Paragraph Font" w:uiPriority="1"/>
+    <w:lsdException w:name="Subtitle" w:semiHidden="0" w:uiPriority="11" w:unhideWhenUsed="0" w:qFormat="1"/>
+    <w:lsdException w:name="Strong" w:semiHidden="0" w:uiPriority="22" w:unhideWhenUsed="0" w:qFormat="1"/>
+    <w:lsdException w:name="Emphasis" w:semiHidden="0" w:uiPriority="20" w:unhideWhenUsed="0" w:qFormat="1"/>
+    <w:lsdException w:name="Table Grid" w:semiHidden="0" w:uiPriority="59" w:unhideWhenUsed="0"/>
+    <w:lsdException w:name="Placeholder Text" w:unhideWhenUsed="0"/>
+    <w:lsdException w:name="No Spacing" w:semiHidden="0" w:uiPriority="1" w:unhideWhenUsed="0" w:qFormat="1"/>
+    <w:lsdException w:name="Light Shading" w:semiHidden="0" w:uiPriority="60" w:unhideWhenUsed="0"/>
+    <w:lsdException w:name="Light List" w:semiHidden="0" w:uiPriority="61" w:unhideWhenUsed="0"/>
+    <w:lsdException w:name="Light Grid" w:semiHidden="0" w:uiPriority="62" w:unhideWhenUsed="0"/>
+    <w:lsdException w:name="Medium Shading 1" w:semiHidden="0" w:uiPriority="63" w:unhideWhenUsed="0"/>
+    <w:lsdException w:name="Medium Shading 2" w:semiHidden="0" w:uiPriority="64" w:unhideWhenUsed="0"/>
+    <w:lsdException w:name="Medium List 1" w:semiHidden="0" w:uiPriority="65" w:unhideWhenUsed="0"/>
+    <w:lsdException w:name="Medium List 2" w:semiHidden="0" w:uiPriority="66" w:unhideWhenUsed="0"/>
+    <w:lsdException w:name="Medium Grid 1" w:semiHidden="0" w:uiPriority="67" w:unhideWhenUsed="0"/>
+    <w:lsdException w:name="Medium Grid 2" w:semiHidden="0" w:uiPriority="68" w:unhideWhenUsed="0"/>
+    <w:lsdException w:name="Medium Grid 3" w:semiHidden="0" w:uiPriority="69" w:unhideWhenUsed="0"/>
+    <w:lsdException w:name="Dark List" w:semiHidden="0" w:uiPriority="70" w:unhideWhenUsed="0"/>
+    <w:lsdException w:name="Colorful Shading" w:semiHidden="0" w:uiPriority="71" w:unhideWhenUsed="0"/>
+    <w:lsdException w:name="Colorful List" w:semiHidden="0" w:uiPriority="72" w:unhideWhenUsed="0"/>
+    <w:lsdException w:name="Colorful Grid" w:semiHidden="0" w:uiPriority="73" w:unhideWhenUsed="0"/>
+    <w:lsdException w:name="Light Shading Accent 1" w:semiHidden="0" w:uiPriority="60" w:unhideWhenUsed="0"/>
+    <w:lsdException w:name="Light List Accent 1" w:semiHidden="0" w:uiPriority="61" w:unhideWhenUsed="0"/>
+    <w:lsdException w:name="Light Grid Accent 1" w:semiHidden="0" w:uiPriority="62" w:unhideWhenUsed="0"/>
+    <w:lsdException w:name="Medium Shading 1 Accent 1" w:semiHidden="0" w:uiPriority="63" w:unhideWhenUsed="0"/>
+    <w:lsdException w:name="Medium Shading 2 Accent 1" w:semiHidden="0" w:uiPriority="64" w:unhideWhenUsed="0"/>
+    <w:lsdException w:name="Medium List 1 Accent 1" w:semiHidden="0" w:uiPriority="65" w:unhideWhenUsed="0"/>
+    <w:lsdException w:name="Revision" w:unhideWhenUsed="0"/>
+    <w:lsdException w:name="List Paragraph" w:semiHidden="0" w:uiPriority="34" w:unhideWhenUsed="0" w:qFormat="1"/>
+    <w:lsdException w:name="Quote" w:semiHidden="0" w:uiPriority="29" w:unhideWhenUsed="0" w:qFormat="1"/>
+    <w:lsdException w:name="Intense Quote" w:semiHidden="0" w:uiPriority="30" w:unhideWhenUsed="0" w:qFormat="1"/>
+    <w:lsdException w:name="Medium List 2 Accent 1" w:semiHidden="0" w:uiPriority="66" w:unhideWhenUsed="0"/>
+    <w:lsdException w:name="Medium Grid 1 Accent 1" w:semiHidden="0" w:uiPriority="67" w:unhideWhenUsed="0"/>
+    <w:lsdException w:name="Medium Grid 2 Accent 1" w:semiHidden="0" w:uiPriority="68" w:unhideWhenUsed="0"/>
+    <w:lsdException w:name="Medium Grid 3 Accent 1" w:semiHidden="0" w:uiPriority="69" w:unhideWhenUsed="0"/>
+    <w:lsdException w:name="Dark List Accent 1" w:semiHidden="0" w:uiPriority="70" w:unhideWhenUsed="0"/>
+    <w:lsdException w:name="Colorful Shading Accent 1" w:semiHidden="0" w:uiPriority="71" w:unhideWhenUsed="0"/>
+    <w:lsdException w:name="Colorful List Accent 1" w:semiHidden="0" w:uiPriority="72" w:unhideWhenUsed="0"/>
+    <w:lsdException w:name="Colorful Grid Accent 1" w:semiHidden="0" w:uiPriority="73" w:unhideWhenUsed="0"/>
+    <w:lsdException w:name="Light Shading Accent 2" w:semiHidden="0" w:uiPriority="60" w:unhideWhenUsed="0"/>
+    <w:lsdException w:name="Light List Accent 2" w:semiHidden="0" w:uiPriority="61" w:unhideWhenUsed="0"/>
+    <w:lsdException w:name="Light Grid Accent 2" w:semiHidden="0" w:uiPriority="62" w:unhideWhenUsed="0"/>
+    <w:lsdException w:name="Medium Shading 1 Accent 2" w:semiHidden="0" w:uiPriority="63" w:unhideWhenUsed="0"/>
+    <w:lsdException w:name="Medium Shading 2 Accent 2" w:semiHidden="0" w:uiPriority="64" w:unhideWhenUsed="0"/>
+    <w:lsdException w:name="Medium List 1 Accent 2" w:semiHidden="0" w:uiPriority="65" w:unhideWhenUsed="0"/>
+    <w:lsdException w:name="Medium List 2 Accent 2" w:semiHidden="0" w:uiPriority="66" w:unhideWhenUsed="0"/>
+    <w:lsdException w:name="Medium Grid 1 Accent 2" w:semiHidden="0" w:uiPriority="67" w:unhideWhenUsed="0"/>
+    <w:lsdException w:name="Medium Grid 2 Accent 2" w:semiHidden="0" w:uiPriority="68" w:unhideWhenUsed="0"/>
+    <w:lsdException w:name="Medium Grid 3 Accent 2" w:semiHidden="0" w:uiPriority="69" w:unhideWhenUsed="0"/>
+    <w:lsdException w:name="Dark List Accent 2" w:semiHidden="0" w:uiPriority="70" w:unhideWhenUsed="0"/>
+    <w:lsdException w:name="Colorful Shading Accent 2" w:semiHidden="0" w:uiPriority="71" w:unhideWhenUsed="0"/>
+    <w:lsdException w:name="Colorful List Accent 2" w:semiHidden="0" w:uiPriority="72" w:unhideWhenUsed="0"/>
+    <w:lsdException w:name="Colorful Grid Accent 2" w:semiHidden="0" w:uiPriority="73" w:unhideWhenUsed="0"/>
+    <w:lsdException w:name="Light Shading Accent 3" w:semiHidden="0" w:uiPriority="60" w:unhideWhenUsed="0"/>
+    <w:lsdException w:name="Light List Accent 3" w:semiHidden="0" w:uiPriority="61" w:unhideWhenUsed="0"/>
+    <w:lsdException w:name="Light Grid Accent 3" w:semiHidden="0" w:uiPriority="62" w:unhideWhenUsed="0"/>
+    <w:lsdException w:name="Medium Shading 1 Accent 3" w:semiHidden="0" w:uiPriority="63" w:unhideWhenUsed="0"/>
+    <w:lsdException w:name="Medium Shading 2 Accent 3" w:semiHidden="0" w:uiPriority="64" w:unhideWhenUsed="0"/>
+    <w:lsdException w:name="Medium List 1 Accent 3" w:semiHidden="0" w:uiPriority="65" w:unhideWhenUsed="0"/>
+    <w:lsdException w:name="Medium List 2 Accent 3" w:semiHidden="0" w:uiPriority="66" w:unhideWhenUsed="0"/>
+    <w:lsdException w:name="Medium Grid 1 Accent 3" w:semiHidden="0" w:uiPriority="67" w:unhideWhenUsed="0"/>
+    <w:lsdException w:name="Medium Grid 2 Accent 3" w:semiHidden="0" w:uiPriority="68" w:unhideWhenUsed="0"/>
+    <w:lsdException w:name="Medium Grid 3 Accent 3" w:semiHidden="0" w:uiPriority="69" w:unhideWhenUsed="0"/>
+    <w:lsdException w:name="Dark List Accent 3" w:semiHidden="0" w:uiPriority="70" w:unhideWhenUsed="0"/>
+    <w:lsdException w:name="Colorful Shading Accent 3" w:semiHidden="0" w:uiPriority="71" w:unhideWhenUsed="0"/>
+    <w:lsdException w:name="Colorful List Accent 3" w:semiHidden="0" w:uiPriority="72" w:unhideWhenUsed="0"/>
+    <w:lsdException w:name="Colorful Grid Accent 3" w:semiHidden="0" w:uiPriority="73" w:unhideWhenUsed="0"/>
+    <w:lsdException w:name="Light Shading Accent 4" w:semiHidden="0" w:uiPriority="60" w:unhideWhenUsed="0"/>
+    <w:lsdException w:name="Light List Accent 4" w:semiHidden="0" w:uiPriority="61" w:unhideWhenUsed="0"/>
+    <w:lsdException w:name="Light Grid Accent 4" w:semiHidden="0" w:uiPriority="62" w:unhideWhenUsed="0"/>
+    <w:lsdException w:name="Medium Shading 1 Accent 4" w:semiHidden="0" w:uiPriority="63" w:unhideWhenUsed="0"/>
+    <w:lsdException w:name="Medium Shading 2 Accent 4" w:semiHidden="0" w:uiPriority="64" w:unhideWhenUsed="0"/>
+    <w:lsdException w:name="Medium List 1 Accent 4" w:semiHidden="0" w:uiPriority="65" w:unhideWhenUsed="0"/>
+    <w:lsdException w:name="Medium List 2 Accent 4" w:semiHidden="0" w:uiPriority="66" w:unhideWhenUsed="0"/>
+    <w:lsdException w:name="Medium Grid 1 Accent 4" w:semiHidden="0" w:uiPriority="67" w:unhideWhenUsed="0"/>
+    <w:lsdException w:name="Medium Grid 2 Accent 4" w:semiHidden="0" w:uiPriority="68" w:unhideWhenUsed="0"/>
+    <w:lsdException w:name="Medium Grid 3 Accent 4" w:semiHidden="0" w:uiPriority="69" w:unhideWhenUsed="0"/>
+    <w:lsdException w:name="Dark List Accent 4" w:semiHidden="0" w:uiPriority="70" w:unhideWhenUsed="0"/>
+    <w:lsdException w:name="Colorful Shading Accent 4" w:semiHidden="0" w:uiPriority="71" w:unhideWhenUsed="0"/>
+    <w:lsdException w:name="Colorful List Accent 4" w:semiHidden="0" w:uiPriority="72" w:unhideWhenUsed="0"/>
+    <w:lsdException w:name="Colorful Grid Accent 4" w:semiHidden="0" w:uiPriority="73" w:unhideWhenUsed="0"/>
+    <w:lsdException w:name="Light Shading Accent 5" w:semiHidden="0" w:uiPriority="60" w:unhideWhenUsed="0"/>
+    <w:lsdException w:name="Light List Accent 5" w:semiHidden="0" w:uiPriority="61" w:unhideWhenUsed="0"/>
+    <w:lsdException w:name="Light Grid Accent 5" w:semiHidden="0" w:uiPriority="62" w:unhideWhenUsed="0"/>
+    <w:lsdException w:name="Medium Shading 1 Accent 5" w:semiHidden="0" w:uiPriority="63" w:unhideWhenUsed="0"/>
+    <w:lsdException w:name="Medium Shading 2 Accent 5" w:semiHidden="0" w:uiPriority="64" w:unhideWhenUsed="0"/>
+    <w:lsdException w:name="Medium List 1 Accent 5" w:semiHidden="0" w:uiPriority="65" w:unhideWhenUsed="0"/>
+    <w:lsdException w:name="Medium List 2 Accent 5" w:semiHidden="0" w:uiPriority="66" w:unhideWhenUsed="0"/>
+    <w:lsdException w:name="Medium Grid 1 Accent 5" w:semiHidden="0" w:uiPriority="67" w:unhideWhenUsed="0"/>
+    <w:lsdException w:name="Medium Grid 2 Accent 5" w:semiHidden="0" w:uiPriority="68" w:unhideWhenUsed="0"/>
+    <w:lsdException w:name="Medium Grid 3 Accent 5" w:semiHidden="0" w:uiPriority="69" w:unhideWhenUsed="0"/>
+    <w:lsdException w:name="Dark List Accent 5" w:semiHidden="0" w:uiPriority="70" w:unhideWhenUsed="0"/>
+    <w:lsdException w:name="Colorful Shading Accent 5" w:semiHidden="0" w:uiPriority="71" w:unhideWhenUsed="0"/>
+    <w:lsdException w:name="Colorful List Accent 5" w:semiHidden="0" w:uiPriority="72" w:unhideWhenUsed="0"/>
+    <w:lsdException w:name="Colorful Grid Accent 5" w:semiHidden="0" w:uiPriority="73" w:unhideWhenUsed="0"/>
+    <w:lsdException w:name="Light Shading Accent 6" w:semiHidden="0" w:uiPriority="60" w:unhideWhenUsed="0"/>
+    <w:lsdException w:name="Light List Accent 6" w:semiHidden="0" w:uiPriority="61" w:unhideWhenUsed="0"/>
+    <w:lsdException w:name="Light Grid Accent 6" w:semiHidden="0" w:uiPriority="62" w:unhideWhenUsed="0"/>
+    <w:lsdException w:name="Medium Shading 1 Accent 6" w:semiHidden="0" w:uiPriority="63" w:unhideWhenUsed="0"/>
+    <w:lsdException w:name="Medium Shading 2 Accent 6" w:semiHidden="0" w:uiPriority="64" w:unhideWhenUsed="0"/>
+    <w:lsdException w:name="Medium List 1 Accent 6" w:semiHidden="0" w:uiPriority="65" w:unhideWhenUsed="0"/>
+    <w:lsdException w:name="Medium List 2 Accent 6" w:semiHidden="0" w:uiPriority="66" w:unhideWhenUsed="0"/>
+    <w:lsdException w:name="Medium Grid 1 Accent 6" w:semiHidden="0" w:uiPriority="67" w:unhideWhenUsed="0"/>
+    <w:lsdException w:name="Medium Grid 2 Accent 6" w:semiHidden="0" w:uiPriority="68" w:unhideWhenUsed="0"/>
+    <w:lsdException w:name="Medium Grid 3 Accent 6" w:semiHidden="0" w:uiPriority="69" w:unhideWhenUsed="0"/>
+    <w:lsdException w:name="Dark List Accent 6" w:semiHidden="0" w:uiPriority="70" w:unhideWhenUsed="0"/>
+    <w:lsdException w:name="Colorful Shading Accent 6" w:semiHidden="0" w:uiPriority="71" w:unhideWhenUsed="0"/>
+    <w:lsdException w:name="Colorful List Accent 6" w:semiHidden="0" w:uiPriority="72" w:unhideWhenUsed="0"/>
+    <w:lsdException w:name="Colorful Grid Accent 6" w:semiHidden="0" w:uiPriority="73" w:unhideWhenUsed="0"/>
+    <w:lsdException w:name="Subtle Emphasis" w:semiHidden="0" w:uiPriority="19" w:unhideWhenUsed="0" w:qFormat="1"/>
+    <w:lsdException w:name="Intense Emphasis" w:semiHidden="0" w:uiPriority="21" w:unhideWhenUsed="0" w:qFormat="1"/>
+    <w:lsdException w:name="Subtle Reference" w:semiHidden="0" w:uiPriority="31" w:unhideWhenUsed="0" w:qFormat="1"/>
+    <w:lsdException w:name="Intense Reference" w:semiHidden="0" w:uiPriority="32" w:unhideWhenUsed="0" w:qFormat="1"/>
+    <w:lsdException w:name="Book Title" w:semiHidden="0" w:uiPriority="33" w:unhideWhenUsed="0" w:qFormat="1"/>
+    <w:lsdException w:name="Bibliography" w:uiPriority="37"/>
+    <w:lsdException w:name="TOC Heading" w:uiPriority="39" w:qFormat="1"/>
+  </w:latentStyles>
+  <w:style w:type="paragraph" w:default="1" w:styleId="Normal">
+    <w:name w:val="Normal"/>
+    <w:qFormat/>
+  </w:style>
+  <w:style w:type="character" w:default="1" w:styleId="DefaultParagraphFont">
+    <w:name w:val="Default Paragraph Font"/>
+    <w:uiPriority w:val="1"/>
+    <w:semiHidden/>
+    <w:unhideWhenUsed/>
+  </w:style>
+  <w:style w:type="table" w:default="1" w:styleId="TableNormal">
+    <w:name w:val="Normal Table"/>
+    <w:uiPriority w:val="99"/>
+    <w:semiHidden/>
+    <w:unhideWhenUsed/>
+    <w:tblPr>
+      <w:tblInd w:w="0" w:type="dxa"/>
+      <w:tblCellMar>
+        <w:top w:w="0" w:type="dxa"/>
+        <w:left w:w="108" w:type="dxa"/>
+        <w:bottom w:w="0" w:type="dxa"/>
+        <w:right w:w="108" w:type="dxa"/>
+      </w:tblCellMar>
+    </w:tblPr>
+  </w:style>
+  <w:style w:type="numbering" w:default="1" w:styleId="NoList">
+    <w:name w:val="No List"/>
+    <w:uiPriority w:val="99"/>
+    <w:semiHidden/>
+    <w:unhideWhenUsed/>
   </w:style>
 </w:styles>
 </file>
@@ -13648,7 +13116,7 @@
 </file>
 
 <file path=customXml/itemProps1.xml><?xml version="1.0" encoding="utf-8"?>
-<ds:datastoreItem xmlns:ds="http://schemas.openxmlformats.org/officeDocument/2006/customXml" ds:itemID="{244B3ABC-E30A-4E33-BAD4-35643E8B179E}">
+<ds:datastoreItem xmlns:ds="http://schemas.openxmlformats.org/officeDocument/2006/customXml" ds:itemID="{7A03353D-E730-4E9D-9C68-BFB87372F13A}">
   <ds:schemaRefs>
     <ds:schemaRef ds:uri="http://schemas.openxmlformats.org/officeDocument/2006/bibliography"/>
   </ds:schemaRefs>

</xml_diff>

<commit_message>
[Document] Report 1 chỉnh sửa 1 số chỗ trong phần I
</commit_message>
<xml_diff>
--- a/docs/Reports/Report1_G3_V2.docx
+++ b/docs/Reports/Report1_G3_V2.docx
@@ -1586,7 +1586,7 @@
         </w:rPr>
       </w:pPr>
     </w:p>
-    <w:bookmarkStart w:id="0" w:name="_Toc429814335" w:displacedByCustomXml="next"/>
+    <w:bookmarkStart w:id="0" w:name="_Toc429942167" w:displacedByCustomXml="next"/>
     <w:sdt>
       <w:sdtPr>
         <w:rPr>
@@ -1658,13 +1658,126 @@
             </w:rPr>
             <w:fldChar w:fldCharType="separate"/>
           </w:r>
-          <w:hyperlink w:anchor="_Toc429814335" w:history="1">
-            <w:r>
-              <w:rPr>
-                <w:rStyle w:val="Hyperlink"/>
-                <w:noProof/>
-              </w:rPr>
-              <w:t>Table of Contents</w:t>
+          <w:bookmarkStart w:id="1" w:name="_GoBack"/>
+          <w:bookmarkEnd w:id="1"/>
+          <w:r>
+            <w:rPr>
+              <w:rStyle w:val="Hyperlink"/>
+              <w:noProof/>
+            </w:rPr>
+            <w:fldChar w:fldCharType="begin"/>
+          </w:r>
+          <w:r>
+            <w:rPr>
+              <w:rStyle w:val="Hyperlink"/>
+              <w:noProof/>
+            </w:rPr>
+            <w:instrText xml:space="preserve"> </w:instrText>
+          </w:r>
+          <w:r>
+            <w:rPr>
+              <w:noProof/>
+            </w:rPr>
+            <w:instrText>HYPERLINK \l "_Toc429942167"</w:instrText>
+          </w:r>
+          <w:r>
+            <w:rPr>
+              <w:rStyle w:val="Hyperlink"/>
+              <w:noProof/>
+            </w:rPr>
+            <w:instrText xml:space="preserve"> </w:instrText>
+          </w:r>
+          <w:r>
+            <w:rPr>
+              <w:rStyle w:val="Hyperlink"/>
+              <w:noProof/>
+            </w:rPr>
+          </w:r>
+          <w:r>
+            <w:rPr>
+              <w:rStyle w:val="Hyperlink"/>
+              <w:noProof/>
+            </w:rPr>
+            <w:fldChar w:fldCharType="separate"/>
+          </w:r>
+          <w:r>
+            <w:rPr>
+              <w:rStyle w:val="Hyperlink"/>
+              <w:noProof/>
+            </w:rPr>
+            <w:t>Table of Contents</w:t>
+          </w:r>
+          <w:r>
+            <w:rPr>
+              <w:noProof/>
+              <w:webHidden/>
+            </w:rPr>
+            <w:tab/>
+          </w:r>
+          <w:r>
+            <w:rPr>
+              <w:noProof/>
+              <w:webHidden/>
+            </w:rPr>
+            <w:fldChar w:fldCharType="begin"/>
+          </w:r>
+          <w:r>
+            <w:rPr>
+              <w:noProof/>
+              <w:webHidden/>
+            </w:rPr>
+            <w:instrText xml:space="preserve"> PAGEREF _Toc429942167 \h </w:instrText>
+          </w:r>
+          <w:r>
+            <w:rPr>
+              <w:noProof/>
+              <w:webHidden/>
+            </w:rPr>
+          </w:r>
+          <w:r>
+            <w:rPr>
+              <w:noProof/>
+              <w:webHidden/>
+            </w:rPr>
+            <w:fldChar w:fldCharType="separate"/>
+          </w:r>
+          <w:r>
+            <w:rPr>
+              <w:noProof/>
+              <w:webHidden/>
+            </w:rPr>
+            <w:t>3</w:t>
+          </w:r>
+          <w:r>
+            <w:rPr>
+              <w:noProof/>
+              <w:webHidden/>
+            </w:rPr>
+            <w:fldChar w:fldCharType="end"/>
+          </w:r>
+          <w:r>
+            <w:rPr>
+              <w:rStyle w:val="Hyperlink"/>
+              <w:noProof/>
+            </w:rPr>
+            <w:fldChar w:fldCharType="end"/>
+          </w:r>
+        </w:p>
+        <w:p>
+          <w:pPr>
+            <w:pStyle w:val="TOC1"/>
+            <w:rPr>
+              <w:noProof/>
+              <w:lang w:val="vi-VN" w:eastAsia="vi-VN"/>
+            </w:rPr>
+          </w:pPr>
+          <w:hyperlink w:anchor="_Toc429942168" w:history="1">
+            <w:r>
+              <w:rPr>
+                <w:rStyle w:val="Hyperlink"/>
+                <w:noProof/>
+              </w:rPr>
+              <w:t>List of Tables</w:t>
             </w:r>
             <w:r>
               <w:rPr>
@@ -1685,7 +1798,7 @@
                 <w:noProof/>
                 <w:webHidden/>
               </w:rPr>
-              <w:instrText xml:space="preserve"> PAGEREF _Toc429814335 \h </w:instrText>
+              <w:instrText xml:space="preserve"> PAGEREF _Toc429942168 \h </w:instrText>
             </w:r>
             <w:r>
               <w:rPr>
@@ -1705,7 +1818,7 @@
                 <w:noProof/>
                 <w:webHidden/>
               </w:rPr>
-              <w:t>3</w:t>
+              <w:t>4</w:t>
             </w:r>
             <w:r>
               <w:rPr>
@@ -1724,13 +1837,13 @@
               <w:lang w:val="vi-VN" w:eastAsia="vi-VN"/>
             </w:rPr>
           </w:pPr>
-          <w:hyperlink w:anchor="_Toc429814336" w:history="1">
-            <w:r>
-              <w:rPr>
-                <w:rStyle w:val="Hyperlink"/>
-                <w:noProof/>
-              </w:rPr>
-              <w:t>List of Tables</w:t>
+          <w:hyperlink w:anchor="_Toc429942169" w:history="1">
+            <w:r>
+              <w:rPr>
+                <w:rStyle w:val="Hyperlink"/>
+                <w:noProof/>
+              </w:rPr>
+              <w:t>List of Figures</w:t>
             </w:r>
             <w:r>
               <w:rPr>
@@ -1751,7 +1864,7 @@
                 <w:noProof/>
                 <w:webHidden/>
               </w:rPr>
-              <w:instrText xml:space="preserve"> PAGEREF _Toc429814336 \h </w:instrText>
+              <w:instrText xml:space="preserve"> PAGEREF _Toc429942169 \h </w:instrText>
             </w:r>
             <w:r>
               <w:rPr>
@@ -1771,7 +1884,7 @@
                 <w:noProof/>
                 <w:webHidden/>
               </w:rPr>
-              <w:t>4</w:t>
+              <w:t>5</w:t>
             </w:r>
             <w:r>
               <w:rPr>
@@ -1790,13 +1903,227 @@
               <w:lang w:val="vi-VN" w:eastAsia="vi-VN"/>
             </w:rPr>
           </w:pPr>
-          <w:hyperlink w:anchor="_Toc429814337" w:history="1">
-            <w:r>
-              <w:rPr>
-                <w:rStyle w:val="Hyperlink"/>
-                <w:noProof/>
-              </w:rPr>
-              <w:t>List of Figures</w:t>
+          <w:hyperlink w:anchor="_Toc429942170" w:history="1">
+            <w:r>
+              <w:rPr>
+                <w:rStyle w:val="Hyperlink"/>
+                <w:rFonts w:eastAsia="Cambria"/>
+                <w:noProof/>
+              </w:rPr>
+              <w:t>D</w:t>
+            </w:r>
+            <w:r>
+              <w:rPr>
+                <w:rStyle w:val="Hyperlink"/>
+                <w:rFonts w:eastAsia="Cambria"/>
+                <w:noProof/>
+                <w:spacing w:val="1"/>
+              </w:rPr>
+              <w:t>e</w:t>
+            </w:r>
+            <w:r>
+              <w:rPr>
+                <w:rStyle w:val="Hyperlink"/>
+                <w:rFonts w:eastAsia="Cambria"/>
+                <w:noProof/>
+              </w:rPr>
+              <w:t>fini</w:t>
+            </w:r>
+            <w:r>
+              <w:rPr>
+                <w:rStyle w:val="Hyperlink"/>
+                <w:rFonts w:eastAsia="Cambria"/>
+                <w:noProof/>
+                <w:spacing w:val="1"/>
+              </w:rPr>
+              <w:t>t</w:t>
+            </w:r>
+            <w:r>
+              <w:rPr>
+                <w:rStyle w:val="Hyperlink"/>
+                <w:rFonts w:eastAsia="Cambria"/>
+                <w:noProof/>
+              </w:rPr>
+              <w:t>i</w:t>
+            </w:r>
+            <w:r>
+              <w:rPr>
+                <w:rStyle w:val="Hyperlink"/>
+                <w:rFonts w:eastAsia="Cambria"/>
+                <w:noProof/>
+                <w:spacing w:val="-1"/>
+              </w:rPr>
+              <w:t>o</w:t>
+            </w:r>
+            <w:r>
+              <w:rPr>
+                <w:rStyle w:val="Hyperlink"/>
+                <w:rFonts w:eastAsia="Cambria"/>
+                <w:noProof/>
+              </w:rPr>
+              <w:t>n</w:t>
+            </w:r>
+            <w:r>
+              <w:rPr>
+                <w:rStyle w:val="Hyperlink"/>
+                <w:rFonts w:eastAsia="Cambria"/>
+                <w:noProof/>
+                <w:spacing w:val="1"/>
+              </w:rPr>
+              <w:t>s</w:t>
+            </w:r>
+            <w:r>
+              <w:rPr>
+                <w:rStyle w:val="Hyperlink"/>
+                <w:rFonts w:eastAsia="Cambria"/>
+                <w:noProof/>
+              </w:rPr>
+              <w:t>,</w:t>
+            </w:r>
+            <w:r>
+              <w:rPr>
+                <w:rStyle w:val="Hyperlink"/>
+                <w:rFonts w:eastAsia="Cambria"/>
+                <w:noProof/>
+                <w:spacing w:val="-2"/>
+              </w:rPr>
+              <w:t xml:space="preserve"> </w:t>
+            </w:r>
+            <w:r>
+              <w:rPr>
+                <w:rStyle w:val="Hyperlink"/>
+                <w:rFonts w:eastAsia="Cambria"/>
+                <w:noProof/>
+              </w:rPr>
+              <w:t>Acr</w:t>
+            </w:r>
+            <w:r>
+              <w:rPr>
+                <w:rStyle w:val="Hyperlink"/>
+                <w:rFonts w:eastAsia="Cambria"/>
+                <w:noProof/>
+                <w:spacing w:val="-2"/>
+              </w:rPr>
+              <w:t>o</w:t>
+            </w:r>
+            <w:r>
+              <w:rPr>
+                <w:rStyle w:val="Hyperlink"/>
+                <w:rFonts w:eastAsia="Cambria"/>
+                <w:noProof/>
+              </w:rPr>
+              <w:t>n</w:t>
+            </w:r>
+            <w:r>
+              <w:rPr>
+                <w:rStyle w:val="Hyperlink"/>
+                <w:rFonts w:eastAsia="Cambria"/>
+                <w:noProof/>
+                <w:spacing w:val="2"/>
+              </w:rPr>
+              <w:t>y</w:t>
+            </w:r>
+            <w:r>
+              <w:rPr>
+                <w:rStyle w:val="Hyperlink"/>
+                <w:rFonts w:eastAsia="Cambria"/>
+                <w:noProof/>
+                <w:spacing w:val="1"/>
+              </w:rPr>
+              <w:t>m</w:t>
+            </w:r>
+            <w:r>
+              <w:rPr>
+                <w:rStyle w:val="Hyperlink"/>
+                <w:rFonts w:eastAsia="Cambria"/>
+                <w:noProof/>
+              </w:rPr>
+              <w:t>s, a</w:t>
+            </w:r>
+            <w:r>
+              <w:rPr>
+                <w:rStyle w:val="Hyperlink"/>
+                <w:rFonts w:eastAsia="Cambria"/>
+                <w:noProof/>
+                <w:spacing w:val="-1"/>
+              </w:rPr>
+              <w:t>n</w:t>
+            </w:r>
+            <w:r>
+              <w:rPr>
+                <w:rStyle w:val="Hyperlink"/>
+                <w:rFonts w:eastAsia="Cambria"/>
+                <w:noProof/>
+              </w:rPr>
+              <w:t xml:space="preserve">d </w:t>
+            </w:r>
+            <w:r>
+              <w:rPr>
+                <w:rStyle w:val="Hyperlink"/>
+                <w:rFonts w:eastAsia="Cambria"/>
+                <w:noProof/>
+                <w:spacing w:val="-2"/>
+              </w:rPr>
+              <w:t>A</w:t>
+            </w:r>
+            <w:r>
+              <w:rPr>
+                <w:rStyle w:val="Hyperlink"/>
+                <w:rFonts w:eastAsia="Cambria"/>
+                <w:noProof/>
+              </w:rPr>
+              <w:t>b</w:t>
+            </w:r>
+            <w:r>
+              <w:rPr>
+                <w:rStyle w:val="Hyperlink"/>
+                <w:rFonts w:eastAsia="Cambria"/>
+                <w:noProof/>
+                <w:spacing w:val="1"/>
+              </w:rPr>
+              <w:t>b</w:t>
+            </w:r>
+            <w:r>
+              <w:rPr>
+                <w:rStyle w:val="Hyperlink"/>
+                <w:rFonts w:eastAsia="Cambria"/>
+                <w:noProof/>
+              </w:rPr>
+              <w:t>re</w:t>
+            </w:r>
+            <w:r>
+              <w:rPr>
+                <w:rStyle w:val="Hyperlink"/>
+                <w:rFonts w:eastAsia="Cambria"/>
+                <w:noProof/>
+                <w:spacing w:val="1"/>
+              </w:rPr>
+              <w:t>v</w:t>
+            </w:r>
+            <w:r>
+              <w:rPr>
+                <w:rStyle w:val="Hyperlink"/>
+                <w:rFonts w:eastAsia="Cambria"/>
+                <w:noProof/>
+              </w:rPr>
+              <w:t>iati</w:t>
+            </w:r>
+            <w:r>
+              <w:rPr>
+                <w:rStyle w:val="Hyperlink"/>
+                <w:rFonts w:eastAsia="Cambria"/>
+                <w:noProof/>
+                <w:spacing w:val="-2"/>
+              </w:rPr>
+              <w:t>o</w:t>
+            </w:r>
+            <w:r>
+              <w:rPr>
+                <w:rStyle w:val="Hyperlink"/>
+                <w:rFonts w:eastAsia="Cambria"/>
+                <w:noProof/>
+              </w:rPr>
+              <w:t>ns</w:t>
             </w:r>
             <w:r>
               <w:rPr>
@@ -1817,287 +2144,7 @@
                 <w:noProof/>
                 <w:webHidden/>
               </w:rPr>
-              <w:instrText xml:space="preserve"> PAGEREF _Toc429814337 \h </w:instrText>
-            </w:r>
-            <w:r>
-              <w:rPr>
-                <w:noProof/>
-                <w:webHidden/>
-              </w:rPr>
-            </w:r>
-            <w:r>
-              <w:rPr>
-                <w:noProof/>
-                <w:webHidden/>
-              </w:rPr>
-              <w:fldChar w:fldCharType="separate"/>
-            </w:r>
-            <w:r>
-              <w:rPr>
-                <w:noProof/>
-                <w:webHidden/>
-              </w:rPr>
-              <w:t>5</w:t>
-            </w:r>
-            <w:r>
-              <w:rPr>
-                <w:noProof/>
-                <w:webHidden/>
-              </w:rPr>
-              <w:fldChar w:fldCharType="end"/>
-            </w:r>
-          </w:hyperlink>
-        </w:p>
-        <w:p>
-          <w:pPr>
-            <w:pStyle w:val="TOC1"/>
-            <w:rPr>
-              <w:noProof/>
-              <w:lang w:val="vi-VN" w:eastAsia="vi-VN"/>
-            </w:rPr>
-          </w:pPr>
-          <w:hyperlink w:anchor="_Toc429814338" w:history="1">
-            <w:r>
-              <w:rPr>
-                <w:rStyle w:val="Hyperlink"/>
-                <w:rFonts w:eastAsia="Cambria"/>
-                <w:noProof/>
-              </w:rPr>
-              <w:t>D</w:t>
-            </w:r>
-            <w:r>
-              <w:rPr>
-                <w:rStyle w:val="Hyperlink"/>
-                <w:rFonts w:eastAsia="Cambria"/>
-                <w:noProof/>
-                <w:spacing w:val="1"/>
-              </w:rPr>
-              <w:t>e</w:t>
-            </w:r>
-            <w:r>
-              <w:rPr>
-                <w:rStyle w:val="Hyperlink"/>
-                <w:rFonts w:eastAsia="Cambria"/>
-                <w:noProof/>
-              </w:rPr>
-              <w:t>fini</w:t>
-            </w:r>
-            <w:r>
-              <w:rPr>
-                <w:rStyle w:val="Hyperlink"/>
-                <w:rFonts w:eastAsia="Cambria"/>
-                <w:noProof/>
-                <w:spacing w:val="1"/>
-              </w:rPr>
-              <w:t>t</w:t>
-            </w:r>
-            <w:r>
-              <w:rPr>
-                <w:rStyle w:val="Hyperlink"/>
-                <w:rFonts w:eastAsia="Cambria"/>
-                <w:noProof/>
-              </w:rPr>
-              <w:t>i</w:t>
-            </w:r>
-            <w:r>
-              <w:rPr>
-                <w:rStyle w:val="Hyperlink"/>
-                <w:rFonts w:eastAsia="Cambria"/>
-                <w:noProof/>
-                <w:spacing w:val="-1"/>
-              </w:rPr>
-              <w:t>o</w:t>
-            </w:r>
-            <w:r>
-              <w:rPr>
-                <w:rStyle w:val="Hyperlink"/>
-                <w:rFonts w:eastAsia="Cambria"/>
-                <w:noProof/>
-              </w:rPr>
-              <w:t>n</w:t>
-            </w:r>
-            <w:r>
-              <w:rPr>
-                <w:rStyle w:val="Hyperlink"/>
-                <w:rFonts w:eastAsia="Cambria"/>
-                <w:noProof/>
-                <w:spacing w:val="1"/>
-              </w:rPr>
-              <w:t>s</w:t>
-            </w:r>
-            <w:r>
-              <w:rPr>
-                <w:rStyle w:val="Hyperlink"/>
-                <w:rFonts w:eastAsia="Cambria"/>
-                <w:noProof/>
-              </w:rPr>
-              <w:t>,</w:t>
-            </w:r>
-            <w:r>
-              <w:rPr>
-                <w:rStyle w:val="Hyperlink"/>
-                <w:rFonts w:eastAsia="Cambria"/>
-                <w:noProof/>
-                <w:spacing w:val="-2"/>
-              </w:rPr>
-              <w:t xml:space="preserve"> </w:t>
-            </w:r>
-            <w:r>
-              <w:rPr>
-                <w:rStyle w:val="Hyperlink"/>
-                <w:rFonts w:eastAsia="Cambria"/>
-                <w:noProof/>
-              </w:rPr>
-              <w:t>Acr</w:t>
-            </w:r>
-            <w:r>
-              <w:rPr>
-                <w:rStyle w:val="Hyperlink"/>
-                <w:rFonts w:eastAsia="Cambria"/>
-                <w:noProof/>
-                <w:spacing w:val="-2"/>
-              </w:rPr>
-              <w:t>o</w:t>
-            </w:r>
-            <w:r>
-              <w:rPr>
-                <w:rStyle w:val="Hyperlink"/>
-                <w:rFonts w:eastAsia="Cambria"/>
-                <w:noProof/>
-              </w:rPr>
-              <w:t>n</w:t>
-            </w:r>
-            <w:r>
-              <w:rPr>
-                <w:rStyle w:val="Hyperlink"/>
-                <w:rFonts w:eastAsia="Cambria"/>
-                <w:noProof/>
-                <w:spacing w:val="2"/>
-              </w:rPr>
-              <w:t>y</w:t>
-            </w:r>
-            <w:r>
-              <w:rPr>
-                <w:rStyle w:val="Hyperlink"/>
-                <w:rFonts w:eastAsia="Cambria"/>
-                <w:noProof/>
-                <w:spacing w:val="1"/>
-              </w:rPr>
-              <w:t>m</w:t>
-            </w:r>
-            <w:r>
-              <w:rPr>
-                <w:rStyle w:val="Hyperlink"/>
-                <w:rFonts w:eastAsia="Cambria"/>
-                <w:noProof/>
-              </w:rPr>
-              <w:t>s, a</w:t>
-            </w:r>
-            <w:r>
-              <w:rPr>
-                <w:rStyle w:val="Hyperlink"/>
-                <w:rFonts w:eastAsia="Cambria"/>
-                <w:noProof/>
-                <w:spacing w:val="-1"/>
-              </w:rPr>
-              <w:t>n</w:t>
-            </w:r>
-            <w:r>
-              <w:rPr>
-                <w:rStyle w:val="Hyperlink"/>
-                <w:rFonts w:eastAsia="Cambria"/>
-                <w:noProof/>
-              </w:rPr>
-              <w:t xml:space="preserve">d </w:t>
-            </w:r>
-            <w:r>
-              <w:rPr>
-                <w:rStyle w:val="Hyperlink"/>
-                <w:rFonts w:eastAsia="Cambria"/>
-                <w:noProof/>
-                <w:spacing w:val="-2"/>
-              </w:rPr>
-              <w:t>A</w:t>
-            </w:r>
-            <w:r>
-              <w:rPr>
-                <w:rStyle w:val="Hyperlink"/>
-                <w:rFonts w:eastAsia="Cambria"/>
-                <w:noProof/>
-              </w:rPr>
-              <w:t>b</w:t>
-            </w:r>
-            <w:r>
-              <w:rPr>
-                <w:rStyle w:val="Hyperlink"/>
-                <w:rFonts w:eastAsia="Cambria"/>
-                <w:noProof/>
-                <w:spacing w:val="1"/>
-              </w:rPr>
-              <w:t>b</w:t>
-            </w:r>
-            <w:r>
-              <w:rPr>
-                <w:rStyle w:val="Hyperlink"/>
-                <w:rFonts w:eastAsia="Cambria"/>
-                <w:noProof/>
-              </w:rPr>
-              <w:t>re</w:t>
-            </w:r>
-            <w:r>
-              <w:rPr>
-                <w:rStyle w:val="Hyperlink"/>
-                <w:rFonts w:eastAsia="Cambria"/>
-                <w:noProof/>
-                <w:spacing w:val="1"/>
-              </w:rPr>
-              <w:t>v</w:t>
-            </w:r>
-            <w:r>
-              <w:rPr>
-                <w:rStyle w:val="Hyperlink"/>
-                <w:rFonts w:eastAsia="Cambria"/>
-                <w:noProof/>
-              </w:rPr>
-              <w:t>iati</w:t>
-            </w:r>
-            <w:r>
-              <w:rPr>
-                <w:rStyle w:val="Hyperlink"/>
-                <w:rFonts w:eastAsia="Cambria"/>
-                <w:noProof/>
-                <w:spacing w:val="-2"/>
-              </w:rPr>
-              <w:t>o</w:t>
-            </w:r>
-            <w:r>
-              <w:rPr>
-                <w:rStyle w:val="Hyperlink"/>
-                <w:rFonts w:eastAsia="Cambria"/>
-                <w:noProof/>
-              </w:rPr>
-              <w:t>ns</w:t>
-            </w:r>
-            <w:r>
-              <w:rPr>
-                <w:noProof/>
-                <w:webHidden/>
-              </w:rPr>
-              <w:tab/>
-            </w:r>
-            <w:r>
-              <w:rPr>
-                <w:noProof/>
-                <w:webHidden/>
-              </w:rPr>
-              <w:fldChar w:fldCharType="begin"/>
-            </w:r>
-            <w:r>
-              <w:rPr>
-                <w:noProof/>
-                <w:webHidden/>
-              </w:rPr>
-              <w:instrText xml:space="preserve"> PAGEREF _Toc429814338 \h </w:instrText>
+              <w:instrText xml:space="preserve"> PAGEREF _Toc429942170 \h </w:instrText>
             </w:r>
             <w:r>
               <w:rPr>
@@ -2139,7 +2186,7 @@
               <w:lang w:val="vi-VN" w:eastAsia="vi-VN"/>
             </w:rPr>
           </w:pPr>
-          <w:hyperlink w:anchor="_Toc429814339" w:history="1">
+          <w:hyperlink w:anchor="_Toc429942171" w:history="1">
             <w:r>
               <w:rPr>
                 <w:rStyle w:val="Hyperlink"/>
@@ -2251,7 +2298,7 @@
                 <w:noProof/>
                 <w:webHidden/>
               </w:rPr>
-              <w:instrText xml:space="preserve"> PAGEREF _Toc429814339 \h </w:instrText>
+              <w:instrText xml:space="preserve"> PAGEREF _Toc429942171 \h </w:instrText>
             </w:r>
             <w:r>
               <w:rPr>
@@ -2293,7 +2340,7 @@
               <w:lang w:val="vi-VN" w:eastAsia="vi-VN"/>
             </w:rPr>
           </w:pPr>
-          <w:hyperlink w:anchor="_Toc429814340" w:history="1">
+          <w:hyperlink w:anchor="_Toc429942172" w:history="1">
             <w:r>
               <w:rPr>
                 <w:rStyle w:val="Hyperlink"/>
@@ -2334,7 +2381,7 @@
                 <w:noProof/>
                 <w:webHidden/>
               </w:rPr>
-              <w:instrText xml:space="preserve"> PAGEREF _Toc429814340 \h </w:instrText>
+              <w:instrText xml:space="preserve"> PAGEREF _Toc429942172 \h </w:instrText>
             </w:r>
             <w:r>
               <w:rPr>
@@ -2376,7 +2423,7 @@
               <w:lang w:val="vi-VN" w:eastAsia="vi-VN"/>
             </w:rPr>
           </w:pPr>
-          <w:hyperlink w:anchor="_Toc429814341" w:history="1">
+          <w:hyperlink w:anchor="_Toc429942173" w:history="1">
             <w:r>
               <w:rPr>
                 <w:rStyle w:val="Hyperlink"/>
@@ -2480,7 +2527,7 @@
                 <w:noProof/>
                 <w:webHidden/>
               </w:rPr>
-              <w:instrText xml:space="preserve"> PAGEREF _Toc429814341 \h </w:instrText>
+              <w:instrText xml:space="preserve"> PAGEREF _Toc429942173 \h </w:instrText>
             </w:r>
             <w:r>
               <w:rPr>
@@ -2522,7 +2569,7 @@
               <w:lang w:val="vi-VN" w:eastAsia="vi-VN"/>
             </w:rPr>
           </w:pPr>
-          <w:hyperlink w:anchor="_Toc429814342" w:history="1">
+          <w:hyperlink w:anchor="_Toc429942174" w:history="1">
             <w:r>
               <w:rPr>
                 <w:rStyle w:val="Hyperlink"/>
@@ -2625,7 +2672,7 @@
                 <w:noProof/>
                 <w:webHidden/>
               </w:rPr>
-              <w:instrText xml:space="preserve"> PAGEREF _Toc429814342 \h </w:instrText>
+              <w:instrText xml:space="preserve"> PAGEREF _Toc429942174 \h </w:instrText>
             </w:r>
             <w:r>
               <w:rPr>
@@ -2667,7 +2714,7 @@
               <w:lang w:val="vi-VN" w:eastAsia="vi-VN"/>
             </w:rPr>
           </w:pPr>
-          <w:hyperlink w:anchor="_Toc429814343" w:history="1">
+          <w:hyperlink w:anchor="_Toc429942175" w:history="1">
             <w:r>
               <w:rPr>
                 <w:rStyle w:val="Hyperlink"/>
@@ -2812,7 +2859,7 @@
                 <w:noProof/>
                 <w:webHidden/>
               </w:rPr>
-              <w:instrText xml:space="preserve"> PAGEREF _Toc429814343 \h </w:instrText>
+              <w:instrText xml:space="preserve"> PAGEREF _Toc429942175 \h </w:instrText>
             </w:r>
             <w:r>
               <w:rPr>
@@ -2854,7 +2901,7 @@
               <w:lang w:val="vi-VN" w:eastAsia="vi-VN"/>
             </w:rPr>
           </w:pPr>
-          <w:hyperlink w:anchor="_Toc429814344" w:history="1">
+          <w:hyperlink w:anchor="_Toc429942176" w:history="1">
             <w:r>
               <w:rPr>
                 <w:rStyle w:val="Hyperlink"/>
@@ -2992,7 +3039,7 @@
                 <w:noProof/>
                 <w:webHidden/>
               </w:rPr>
-              <w:instrText xml:space="preserve"> PAGEREF _Toc429814344 \h </w:instrText>
+              <w:instrText xml:space="preserve"> PAGEREF _Toc429942176 \h </w:instrText>
             </w:r>
             <w:r>
               <w:rPr>
@@ -3012,7 +3059,7 @@
                 <w:noProof/>
                 <w:webHidden/>
               </w:rPr>
-              <w:t>7</w:t>
+              <w:t>8</w:t>
             </w:r>
             <w:r>
               <w:rPr>
@@ -3034,7 +3081,7 @@
               <w:lang w:val="vi-VN" w:eastAsia="vi-VN"/>
             </w:rPr>
           </w:pPr>
-          <w:hyperlink w:anchor="_Toc429814345" w:history="1">
+          <w:hyperlink w:anchor="_Toc429942177" w:history="1">
             <w:r>
               <w:rPr>
                 <w:rStyle w:val="Hyperlink"/>
@@ -3075,7 +3122,7 @@
                 <w:noProof/>
                 <w:webHidden/>
               </w:rPr>
-              <w:instrText xml:space="preserve"> PAGEREF _Toc429814345 \h </w:instrText>
+              <w:instrText xml:space="preserve"> PAGEREF _Toc429942177 \h </w:instrText>
             </w:r>
             <w:r>
               <w:rPr>
@@ -3117,7 +3164,7 @@
               <w:lang w:val="vi-VN" w:eastAsia="vi-VN"/>
             </w:rPr>
           </w:pPr>
-          <w:hyperlink w:anchor="_Toc429814346" w:history="1">
+          <w:hyperlink w:anchor="_Toc429942178" w:history="1">
             <w:r>
               <w:rPr>
                 <w:rStyle w:val="Hyperlink"/>
@@ -3341,7 +3388,7 @@
                 <w:noProof/>
                 <w:webHidden/>
               </w:rPr>
-              <w:instrText xml:space="preserve"> PAGEREF _Toc429814346 \h </w:instrText>
+              <w:instrText xml:space="preserve"> PAGEREF _Toc429942178 \h </w:instrText>
             </w:r>
             <w:r>
               <w:rPr>
@@ -3383,13 +3430,12 @@
               <w:lang w:val="vi-VN" w:eastAsia="vi-VN"/>
             </w:rPr>
           </w:pPr>
-          <w:hyperlink w:anchor="_Toc429814347" w:history="1">
+          <w:hyperlink w:anchor="_Toc429942179" w:history="1">
             <w:r>
               <w:rPr>
                 <w:rStyle w:val="Hyperlink"/>
                 <w:rFonts w:eastAsia="Cambria"/>
                 <w:noProof/>
-                <w:highlight w:val="yellow"/>
               </w:rPr>
               <w:t>6.</w:t>
             </w:r>
@@ -3405,7 +3451,6 @@
                 <w:rStyle w:val="Hyperlink"/>
                 <w:rFonts w:eastAsia="Cambria"/>
                 <w:noProof/>
-                <w:highlight w:val="yellow"/>
               </w:rPr>
               <w:t>Functi</w:t>
             </w:r>
@@ -3415,7 +3460,6 @@
                 <w:rFonts w:eastAsia="Cambria"/>
                 <w:noProof/>
                 <w:spacing w:val="1"/>
-                <w:highlight w:val="yellow"/>
               </w:rPr>
               <w:t>on</w:t>
             </w:r>
@@ -3424,7 +3468,6 @@
                 <w:rStyle w:val="Hyperlink"/>
                 <w:rFonts w:eastAsia="Cambria"/>
                 <w:noProof/>
-                <w:highlight w:val="yellow"/>
               </w:rPr>
               <w:t>al</w:t>
             </w:r>
@@ -3434,7 +3477,6 @@
                 <w:rFonts w:eastAsia="Cambria"/>
                 <w:noProof/>
                 <w:spacing w:val="-16"/>
-                <w:highlight w:val="yellow"/>
               </w:rPr>
               <w:t xml:space="preserve"> </w:t>
             </w:r>
@@ -3444,7 +3486,6 @@
                 <w:rFonts w:eastAsia="Cambria"/>
                 <w:noProof/>
                 <w:spacing w:val="-1"/>
-                <w:highlight w:val="yellow"/>
               </w:rPr>
               <w:t>R</w:t>
             </w:r>
@@ -3453,7 +3494,6 @@
                 <w:rStyle w:val="Hyperlink"/>
                 <w:rFonts w:eastAsia="Cambria"/>
                 <w:noProof/>
-                <w:highlight w:val="yellow"/>
               </w:rPr>
               <w:t>e</w:t>
             </w:r>
@@ -3463,7 +3503,6 @@
                 <w:rFonts w:eastAsia="Cambria"/>
                 <w:noProof/>
                 <w:spacing w:val="2"/>
-                <w:highlight w:val="yellow"/>
               </w:rPr>
               <w:t>q</w:t>
             </w:r>
@@ -3473,7 +3512,6 @@
                 <w:rFonts w:eastAsia="Cambria"/>
                 <w:noProof/>
                 <w:spacing w:val="1"/>
-                <w:highlight w:val="yellow"/>
               </w:rPr>
               <w:t>u</w:t>
             </w:r>
@@ -3482,7 +3520,6 @@
                 <w:rStyle w:val="Hyperlink"/>
                 <w:rFonts w:eastAsia="Cambria"/>
                 <w:noProof/>
-                <w:highlight w:val="yellow"/>
               </w:rPr>
               <w:t>iremen</w:t>
             </w:r>
@@ -3492,7 +3529,6 @@
                 <w:rFonts w:eastAsia="Cambria"/>
                 <w:noProof/>
                 <w:spacing w:val="3"/>
-                <w:highlight w:val="yellow"/>
               </w:rPr>
               <w:t>t</w:t>
             </w:r>
@@ -3501,9 +3537,8 @@
                 <w:rStyle w:val="Hyperlink"/>
                 <w:rFonts w:eastAsia="Cambria"/>
                 <w:noProof/>
-                <w:highlight w:val="yellow"/>
-              </w:rPr>
-              <w:t>s[REVIEW]</w:t>
+              </w:rPr>
+              <w:t>s</w:t>
             </w:r>
             <w:r>
               <w:rPr>
@@ -3524,7 +3559,7 @@
                 <w:noProof/>
                 <w:webHidden/>
               </w:rPr>
-              <w:instrText xml:space="preserve"> PAGEREF _Toc429814347 \h </w:instrText>
+              <w:instrText xml:space="preserve"> PAGEREF _Toc429942179 \h </w:instrText>
             </w:r>
             <w:r>
               <w:rPr>
@@ -3566,7 +3601,7 @@
               <w:lang w:val="vi-VN" w:eastAsia="vi-VN"/>
             </w:rPr>
           </w:pPr>
-          <w:hyperlink w:anchor="_Toc429814348" w:history="1">
+          <w:hyperlink w:anchor="_Toc429942180" w:history="1">
             <w:r>
               <w:rPr>
                 <w:rStyle w:val="Hyperlink"/>
@@ -3607,7 +3642,7 @@
                 <w:noProof/>
                 <w:webHidden/>
               </w:rPr>
-              <w:instrText xml:space="preserve"> PAGEREF _Toc429814348 \h </w:instrText>
+              <w:instrText xml:space="preserve"> PAGEREF _Toc429942180 \h </w:instrText>
             </w:r>
             <w:r>
               <w:rPr>
@@ -3627,7 +3662,7 @@
                 <w:noProof/>
                 <w:webHidden/>
               </w:rPr>
-              <w:t>8</w:t>
+              <w:t>9</w:t>
             </w:r>
             <w:r>
               <w:rPr>
@@ -3649,7 +3684,7 @@
               <w:lang w:val="vi-VN" w:eastAsia="vi-VN"/>
             </w:rPr>
           </w:pPr>
-          <w:hyperlink w:anchor="_Toc429814349" w:history="1">
+          <w:hyperlink w:anchor="_Toc429942181" w:history="1">
             <w:r>
               <w:rPr>
                 <w:rStyle w:val="Hyperlink"/>
@@ -3690,7 +3725,7 @@
                 <w:noProof/>
                 <w:webHidden/>
               </w:rPr>
-              <w:instrText xml:space="preserve"> PAGEREF _Toc429814349 \h </w:instrText>
+              <w:instrText xml:space="preserve"> PAGEREF _Toc429942181 \h </w:instrText>
             </w:r>
             <w:r>
               <w:rPr>
@@ -3710,7 +3745,7 @@
                 <w:noProof/>
                 <w:webHidden/>
               </w:rPr>
-              <w:t>8</w:t>
+              <w:t>9</w:t>
             </w:r>
             <w:r>
               <w:rPr>
@@ -3732,7 +3767,7 @@
               <w:lang w:val="vi-VN" w:eastAsia="vi-VN"/>
             </w:rPr>
           </w:pPr>
-          <w:hyperlink w:anchor="_Toc429814350" w:history="1">
+          <w:hyperlink w:anchor="_Toc429942182" w:history="1">
             <w:r>
               <w:rPr>
                 <w:rStyle w:val="Hyperlink"/>
@@ -3773,7 +3808,7 @@
                 <w:noProof/>
                 <w:webHidden/>
               </w:rPr>
-              <w:instrText xml:space="preserve"> PAGEREF _Toc429814350 \h </w:instrText>
+              <w:instrText xml:space="preserve"> PAGEREF _Toc429942182 \h </w:instrText>
             </w:r>
             <w:r>
               <w:rPr>
@@ -3793,7 +3828,7 @@
                 <w:noProof/>
                 <w:webHidden/>
               </w:rPr>
-              <w:t>8</w:t>
+              <w:t>9</w:t>
             </w:r>
             <w:r>
               <w:rPr>
@@ -3815,7 +3850,7 @@
               <w:lang w:val="vi-VN" w:eastAsia="vi-VN"/>
             </w:rPr>
           </w:pPr>
-          <w:hyperlink w:anchor="_Toc429814351" w:history="1">
+          <w:hyperlink w:anchor="_Toc429942183" w:history="1">
             <w:r>
               <w:rPr>
                 <w:rStyle w:val="Hyperlink"/>
@@ -3835,7 +3870,7 @@
                 <w:rStyle w:val="Hyperlink"/>
                 <w:noProof/>
               </w:rPr>
-              <w:t>System suggest food, medicine, exercise for patient to doctor.</w:t>
+              <w:t>System suggest treatment for patient to doctor.</w:t>
             </w:r>
             <w:r>
               <w:rPr>
@@ -3856,7 +3891,7 @@
                 <w:noProof/>
                 <w:webHidden/>
               </w:rPr>
-              <w:instrText xml:space="preserve"> PAGEREF _Toc429814351 \h </w:instrText>
+              <w:instrText xml:space="preserve"> PAGEREF _Toc429942183 \h </w:instrText>
             </w:r>
             <w:r>
               <w:rPr>
@@ -3898,7 +3933,7 @@
               <w:lang w:val="vi-VN" w:eastAsia="vi-VN"/>
             </w:rPr>
           </w:pPr>
-          <w:hyperlink w:anchor="_Toc429814352" w:history="1">
+          <w:hyperlink w:anchor="_Toc429942184" w:history="1">
             <w:r>
               <w:rPr>
                 <w:rStyle w:val="Hyperlink"/>
@@ -3918,7 +3953,7 @@
                 <w:rStyle w:val="Hyperlink"/>
                 <w:noProof/>
               </w:rPr>
-              <w:t>System send propose of doctor to patient.</w:t>
+              <w:t>System send treatment of doctor to patient.</w:t>
             </w:r>
             <w:r>
               <w:rPr>
@@ -3939,7 +3974,7 @@
                 <w:noProof/>
                 <w:webHidden/>
               </w:rPr>
-              <w:instrText xml:space="preserve"> PAGEREF _Toc429814352 \h </w:instrText>
+              <w:instrText xml:space="preserve"> PAGEREF _Toc429942184 \h </w:instrText>
             </w:r>
             <w:r>
               <w:rPr>
@@ -3981,7 +4016,7 @@
               <w:lang w:val="vi-VN" w:eastAsia="vi-VN"/>
             </w:rPr>
           </w:pPr>
-          <w:hyperlink w:anchor="_Toc429814353" w:history="1">
+          <w:hyperlink w:anchor="_Toc429942185" w:history="1">
             <w:r>
               <w:rPr>
                 <w:rStyle w:val="Hyperlink"/>
@@ -4001,7 +4036,7 @@
                 <w:rStyle w:val="Hyperlink"/>
                 <w:noProof/>
               </w:rPr>
-              <w:t>Application support to remind use medicine.</w:t>
+              <w:t>Application support to remind use medicine, do exercise.</w:t>
             </w:r>
             <w:r>
               <w:rPr>
@@ -4022,7 +4057,7 @@
                 <w:noProof/>
                 <w:webHidden/>
               </w:rPr>
-              <w:instrText xml:space="preserve"> PAGEREF _Toc429814353 \h </w:instrText>
+              <w:instrText xml:space="preserve"> PAGEREF _Toc429942185 \h </w:instrText>
             </w:r>
             <w:r>
               <w:rPr>
@@ -4064,7 +4099,7 @@
               <w:lang w:val="vi-VN" w:eastAsia="vi-VN"/>
             </w:rPr>
           </w:pPr>
-          <w:hyperlink w:anchor="_Toc429814354" w:history="1">
+          <w:hyperlink w:anchor="_Toc429942186" w:history="1">
             <w:r>
               <w:rPr>
                 <w:rStyle w:val="Hyperlink"/>
@@ -4105,7 +4140,90 @@
                 <w:noProof/>
                 <w:webHidden/>
               </w:rPr>
-              <w:instrText xml:space="preserve"> PAGEREF _Toc429814354 \h </w:instrText>
+              <w:instrText xml:space="preserve"> PAGEREF _Toc429942186 \h </w:instrText>
+            </w:r>
+            <w:r>
+              <w:rPr>
+                <w:noProof/>
+                <w:webHidden/>
+              </w:rPr>
+            </w:r>
+            <w:r>
+              <w:rPr>
+                <w:noProof/>
+                <w:webHidden/>
+              </w:rPr>
+              <w:fldChar w:fldCharType="separate"/>
+            </w:r>
+            <w:r>
+              <w:rPr>
+                <w:noProof/>
+                <w:webHidden/>
+              </w:rPr>
+              <w:t>9</w:t>
+            </w:r>
+            <w:r>
+              <w:rPr>
+                <w:noProof/>
+                <w:webHidden/>
+              </w:rPr>
+              <w:fldChar w:fldCharType="end"/>
+            </w:r>
+          </w:hyperlink>
+        </w:p>
+        <w:p>
+          <w:pPr>
+            <w:pStyle w:val="TOC3"/>
+            <w:tabs>
+              <w:tab w:val="left" w:pos="1800"/>
+            </w:tabs>
+            <w:rPr>
+              <w:noProof/>
+              <w:lang w:val="vi-VN" w:eastAsia="vi-VN"/>
+            </w:rPr>
+          </w:pPr>
+          <w:hyperlink w:anchor="_Toc429942187" w:history="1">
+            <w:r>
+              <w:rPr>
+                <w:rStyle w:val="Hyperlink"/>
+                <w:noProof/>
+              </w:rPr>
+              <w:t>6.8.</w:t>
+            </w:r>
+            <w:r>
+              <w:rPr>
+                <w:noProof/>
+                <w:lang w:val="vi-VN" w:eastAsia="vi-VN"/>
+              </w:rPr>
+              <w:tab/>
+            </w:r>
+            <w:r>
+              <w:rPr>
+                <w:rStyle w:val="Hyperlink"/>
+                <w:noProof/>
+              </w:rPr>
+              <w:t>Manage nurse, doctor.</w:t>
+            </w:r>
+            <w:r>
+              <w:rPr>
+                <w:noProof/>
+                <w:webHidden/>
+              </w:rPr>
+              <w:tab/>
+            </w:r>
+            <w:r>
+              <w:rPr>
+                <w:noProof/>
+                <w:webHidden/>
+              </w:rPr>
+              <w:fldChar w:fldCharType="begin"/>
+            </w:r>
+            <w:r>
+              <w:rPr>
+                <w:noProof/>
+                <w:webHidden/>
+              </w:rPr>
+              <w:instrText xml:space="preserve"> PAGEREF _Toc429942187 \h </w:instrText>
             </w:r>
             <w:r>
               <w:rPr>
@@ -4147,7 +4265,7 @@
               <w:lang w:val="vi-VN" w:eastAsia="vi-VN"/>
             </w:rPr>
           </w:pPr>
-          <w:hyperlink w:anchor="_Toc429814355" w:history="1">
+          <w:hyperlink w:anchor="_Toc429942188" w:history="1">
             <w:r>
               <w:rPr>
                 <w:rStyle w:val="Hyperlink"/>
@@ -4319,7 +4437,7 @@
                 <w:noProof/>
                 <w:webHidden/>
               </w:rPr>
-              <w:instrText xml:space="preserve"> PAGEREF _Toc429814355 \h </w:instrText>
+              <w:instrText xml:space="preserve"> PAGEREF _Toc429942188 \h </w:instrText>
             </w:r>
             <w:r>
               <w:rPr>
@@ -4407,14 +4525,14 @@
           <w:noProof/>
         </w:rPr>
       </w:pPr>
-      <w:bookmarkStart w:id="1" w:name="_Toc395974116"/>
-      <w:bookmarkStart w:id="2" w:name="_Toc429814336"/>
+      <w:bookmarkStart w:id="2" w:name="_Toc395974116"/>
+      <w:bookmarkStart w:id="3" w:name="_Toc429942168"/>
       <w:r>
         <w:lastRenderedPageBreak/>
         <w:t>List of Tables</w:t>
       </w:r>
-      <w:bookmarkEnd w:id="1"/>
       <w:bookmarkEnd w:id="2"/>
+      <w:bookmarkEnd w:id="3"/>
       <w:r>
         <w:rPr>
           <w:rStyle w:val="Hyperlink"/>
@@ -4507,14 +4625,14 @@
         <w:ind w:firstLine="630"/>
         <w:jc w:val="both"/>
       </w:pPr>
-      <w:bookmarkStart w:id="3" w:name="_Toc395974117"/>
-      <w:bookmarkStart w:id="4" w:name="_Toc429814337"/>
+      <w:bookmarkStart w:id="4" w:name="_Toc395974117"/>
+      <w:bookmarkStart w:id="5" w:name="_Toc429942169"/>
       <w:r>
         <w:lastRenderedPageBreak/>
         <w:t>List of Figures</w:t>
       </w:r>
-      <w:bookmarkEnd w:id="3"/>
       <w:bookmarkEnd w:id="4"/>
+      <w:bookmarkEnd w:id="5"/>
     </w:p>
     <w:p>
       <w:pPr>
@@ -4571,7 +4689,7 @@
           <w:rFonts w:eastAsia="Cambria"/>
         </w:rPr>
       </w:pPr>
-      <w:bookmarkStart w:id="5" w:name="_Toc429814338"/>
+      <w:bookmarkStart w:id="6" w:name="_Toc429942170"/>
       <w:r>
         <w:rPr>
           <w:rFonts w:eastAsia="Cambria"/>
@@ -4742,7 +4860,7 @@
         </w:rPr>
         <w:t>ns</w:t>
       </w:r>
-      <w:bookmarkEnd w:id="5"/>
+      <w:bookmarkEnd w:id="6"/>
     </w:p>
     <w:p>
       <w:pPr>
@@ -4802,7 +4920,7 @@
         </w:rPr>
         <w:t xml:space="preserve"> </w:t>
       </w:r>
-      <w:bookmarkStart w:id="6" w:name="_Toc429814339"/>
+      <w:bookmarkStart w:id="7" w:name="_Toc429942171"/>
       <w:r>
         <w:rPr>
           <w:rFonts w:eastAsia="Cambria"/>
@@ -4862,7 +4980,7 @@
         </w:rPr>
         <w:t>n</w:t>
       </w:r>
-      <w:bookmarkEnd w:id="6"/>
+      <w:bookmarkEnd w:id="7"/>
     </w:p>
     <w:p>
       <w:pPr>
@@ -4873,11 +4991,11 @@
         <w:ind w:left="1260" w:hanging="270"/>
         <w:jc w:val="both"/>
       </w:pPr>
-      <w:bookmarkStart w:id="7" w:name="_Toc429814340"/>
+      <w:bookmarkStart w:id="8" w:name="_Toc429942172"/>
       <w:r>
         <w:t>Project Information</w:t>
       </w:r>
-      <w:bookmarkEnd w:id="7"/>
+      <w:bookmarkEnd w:id="8"/>
     </w:p>
     <w:p>
       <w:pPr>
@@ -5349,7 +5467,7 @@
           <w:rFonts w:eastAsia="Cambria"/>
         </w:rPr>
       </w:pPr>
-      <w:bookmarkStart w:id="8" w:name="_Toc429814341"/>
+      <w:bookmarkStart w:id="9" w:name="_Toc429942173"/>
       <w:r>
         <w:rPr>
           <w:rFonts w:eastAsia="Cambria"/>
@@ -5403,7 +5521,7 @@
         </w:rPr>
         <w:t>n</w:t>
       </w:r>
-      <w:bookmarkEnd w:id="8"/>
+      <w:bookmarkEnd w:id="9"/>
     </w:p>
     <w:p>
       <w:pPr>
@@ -5748,7 +5866,7 @@
           <w:rFonts w:eastAsia="Cambria"/>
         </w:rPr>
       </w:pPr>
-      <w:bookmarkStart w:id="9" w:name="_Toc429814342"/>
+      <w:bookmarkStart w:id="10" w:name="_Toc429942174"/>
       <w:r>
         <w:rPr>
           <w:rFonts w:eastAsia="Cambria"/>
@@ -5801,7 +5919,7 @@
         </w:rPr>
         <w:t>n</w:t>
       </w:r>
-      <w:bookmarkEnd w:id="9"/>
+      <w:bookmarkEnd w:id="10"/>
     </w:p>
     <w:p>
       <w:pPr>
@@ -5809,10 +5927,11 @@
         <w:ind w:left="545" w:right="489" w:firstLine="720"/>
         <w:jc w:val="both"/>
         <w:rPr>
-          <w:rFonts w:eastAsia="Cambria"/>
+          <w:rFonts w:asciiTheme="minorHAnsi" w:eastAsia="Cambria" w:hAnsiTheme="minorHAnsi" w:cstheme="minorBidi"/>
           <w:spacing w:val="-1"/>
           <w:sz w:val="24"/>
           <w:szCs w:val="24"/>
+          <w:lang w:val="en-GB" w:eastAsia="ja-JP"/>
         </w:rPr>
       </w:pPr>
       <w:r>
@@ -5849,7 +5968,7 @@
           <w:sz w:val="24"/>
           <w:szCs w:val="24"/>
         </w:rPr>
-        <w:t>It only tracking some information like number of step, distance, calories burned.</w:t>
+        <w:t>Only support for one smartphone or one wristband.</w:t>
       </w:r>
     </w:p>
     <w:p>
@@ -5876,7 +5995,7 @@
           <w:sz w:val="24"/>
           <w:szCs w:val="24"/>
         </w:rPr>
-        <w:t>Only support for one smartphone or one wristband.</w:t>
+        <w:t>Does not have participation of doctor.</w:t>
       </w:r>
     </w:p>
     <w:p>
@@ -5890,7 +6009,7 @@
         <w:ind w:right="489"/>
         <w:jc w:val="both"/>
         <w:rPr>
-          <w:rFonts w:eastAsia="Cambria"/>
+          <w:rFonts w:ascii="Times New Roman" w:eastAsia="Cambria" w:hAnsi="Times New Roman" w:cs="Times New Roman"/>
           <w:spacing w:val="-1"/>
           <w:sz w:val="24"/>
           <w:szCs w:val="24"/>
@@ -5898,12 +6017,12 @@
       </w:pPr>
       <w:r>
         <w:rPr>
-          <w:rFonts w:eastAsia="Cambria"/>
+          <w:rFonts w:ascii="Times New Roman" w:eastAsia="Cambria" w:hAnsi="Times New Roman" w:cs="Times New Roman"/>
           <w:spacing w:val="-1"/>
           <w:sz w:val="24"/>
           <w:szCs w:val="24"/>
         </w:rPr>
-        <w:t>Does not have participation of doctor.</w:t>
+        <w:t>Put out information but can not use.</w:t>
       </w:r>
     </w:p>
     <w:p>
@@ -5917,22 +6036,20 @@
         <w:ind w:right="489"/>
         <w:jc w:val="both"/>
         <w:rPr>
-          <w:rFonts w:eastAsia="Cambria"/>
+          <w:rFonts w:ascii="Times New Roman" w:eastAsia="Cambria" w:hAnsi="Times New Roman" w:cs="Times New Roman"/>
           <w:spacing w:val="-1"/>
           <w:sz w:val="24"/>
           <w:szCs w:val="24"/>
-          <w:highlight w:val="yellow"/>
-        </w:rPr>
-      </w:pPr>
-      <w:r>
-        <w:rPr>
-          <w:rFonts w:eastAsia="Cambria"/>
+        </w:rPr>
+      </w:pPr>
+      <w:r>
+        <w:rPr>
+          <w:rFonts w:ascii="Times New Roman" w:eastAsia="Cambria" w:hAnsi="Times New Roman" w:cs="Times New Roman"/>
           <w:spacing w:val="-1"/>
           <w:sz w:val="24"/>
           <w:szCs w:val="24"/>
-          <w:highlight w:val="yellow"/>
-        </w:rPr>
-        <w:t>Does</w:t>
+        </w:rPr>
+        <w:t>Only use to practise.</w:t>
       </w:r>
     </w:p>
     <w:p>
@@ -5947,7 +6064,7 @@
           <w:rFonts w:eastAsia="Cambria"/>
         </w:rPr>
       </w:pPr>
-      <w:bookmarkStart w:id="10" w:name="_Toc429814343"/>
+      <w:bookmarkStart w:id="11" w:name="_Toc429942175"/>
       <w:r>
         <w:rPr>
           <w:rFonts w:eastAsia="Cambria"/>
@@ -6032,7 +6149,7 @@
         </w:rPr>
         <w:t>on</w:t>
       </w:r>
-      <w:bookmarkEnd w:id="10"/>
+      <w:bookmarkEnd w:id="11"/>
     </w:p>
     <w:p>
       <w:pPr>
@@ -6048,7 +6165,6 @@
           <w:rFonts w:ascii="Times New Roman" w:eastAsia="Cambria" w:hAnsi="Times New Roman" w:cs="Times New Roman"/>
           <w:sz w:val="24"/>
           <w:szCs w:val="24"/>
-          <w:highlight w:val="yellow"/>
         </w:rPr>
       </w:pPr>
       <w:r>
@@ -6056,9 +6172,242 @@
           <w:rFonts w:ascii="Times New Roman" w:eastAsia="Cambria" w:hAnsi="Times New Roman" w:cs="Times New Roman"/>
           <w:sz w:val="24"/>
           <w:szCs w:val="24"/>
-          <w:highlight w:val="yellow"/>
-        </w:rPr>
-        <w:t>Uu nhuoc diem cua cac ung dung hien co tren thi truong.</w:t>
+        </w:rPr>
+        <w:t>Advantages</w:t>
+      </w:r>
+      <w:r>
+        <w:rPr>
+          <w:rFonts w:ascii="Times New Roman" w:eastAsia="Cambria" w:hAnsi="Times New Roman" w:cs="Times New Roman"/>
+          <w:sz w:val="24"/>
+          <w:szCs w:val="24"/>
+        </w:rPr>
+        <w:t>.</w:t>
+      </w:r>
+    </w:p>
+    <w:p>
+      <w:pPr>
+        <w:pStyle w:val="ListParagraph"/>
+        <w:numPr>
+          <w:ilvl w:val="1"/>
+          <w:numId w:val="12"/>
+        </w:numPr>
+        <w:spacing w:before="3" w:line="240" w:lineRule="auto"/>
+        <w:ind w:right="90"/>
+        <w:jc w:val="both"/>
+        <w:rPr>
+          <w:rFonts w:ascii="Times New Roman" w:eastAsia="Cambria" w:hAnsi="Times New Roman" w:cs="Times New Roman"/>
+          <w:sz w:val="24"/>
+          <w:szCs w:val="24"/>
+        </w:rPr>
+      </w:pPr>
+      <w:r>
+        <w:rPr>
+          <w:rFonts w:ascii="Times New Roman" w:eastAsia="Cambria" w:hAnsi="Times New Roman" w:cs="Times New Roman"/>
+          <w:sz w:val="24"/>
+          <w:szCs w:val="24"/>
+        </w:rPr>
+        <w:t>Easy and fast tracking information like number of step, calories burned.</w:t>
+      </w:r>
+    </w:p>
+    <w:p>
+      <w:pPr>
+        <w:pStyle w:val="ListParagraph"/>
+        <w:numPr>
+          <w:ilvl w:val="1"/>
+          <w:numId w:val="12"/>
+        </w:numPr>
+        <w:spacing w:before="3" w:line="240" w:lineRule="auto"/>
+        <w:ind w:right="90"/>
+        <w:jc w:val="both"/>
+        <w:rPr>
+          <w:rFonts w:ascii="Times New Roman" w:eastAsia="Cambria" w:hAnsi="Times New Roman" w:cs="Times New Roman"/>
+          <w:sz w:val="24"/>
+          <w:szCs w:val="24"/>
+        </w:rPr>
+      </w:pPr>
+      <w:r>
+        <w:rPr>
+          <w:rFonts w:ascii="Times New Roman" w:eastAsia="Cambria" w:hAnsi="Times New Roman" w:cs="Times New Roman"/>
+          <w:sz w:val="24"/>
+          <w:szCs w:val="24"/>
+        </w:rPr>
+        <w:t>Have a group use that app to practise together.</w:t>
+      </w:r>
+    </w:p>
+    <w:p>
+      <w:pPr>
+        <w:pStyle w:val="ListParagraph"/>
+        <w:numPr>
+          <w:ilvl w:val="0"/>
+          <w:numId w:val="12"/>
+        </w:numPr>
+        <w:spacing w:before="3" w:line="240" w:lineRule="auto"/>
+        <w:ind w:right="90"/>
+        <w:jc w:val="both"/>
+        <w:rPr>
+          <w:rFonts w:ascii="Times New Roman" w:eastAsia="Cambria" w:hAnsi="Times New Roman" w:cs="Times New Roman"/>
+          <w:sz w:val="24"/>
+          <w:szCs w:val="24"/>
+        </w:rPr>
+      </w:pPr>
+      <w:r>
+        <w:rPr>
+          <w:rFonts w:ascii="Times New Roman" w:eastAsia="Cambria" w:hAnsi="Times New Roman" w:cs="Times New Roman"/>
+          <w:sz w:val="24"/>
+          <w:szCs w:val="24"/>
+        </w:rPr>
+        <w:t>Disadvantages:</w:t>
+      </w:r>
+    </w:p>
+    <w:p>
+      <w:pPr>
+        <w:pStyle w:val="ListParagraph"/>
+        <w:numPr>
+          <w:ilvl w:val="1"/>
+          <w:numId w:val="12"/>
+        </w:numPr>
+        <w:spacing w:before="3" w:line="240" w:lineRule="auto"/>
+        <w:ind w:right="90"/>
+        <w:jc w:val="both"/>
+        <w:rPr>
+          <w:rFonts w:ascii="Times New Roman" w:eastAsia="Cambria" w:hAnsi="Times New Roman" w:cs="Times New Roman"/>
+          <w:sz w:val="24"/>
+          <w:szCs w:val="24"/>
+        </w:rPr>
+      </w:pPr>
+      <w:r>
+        <w:rPr>
+          <w:rFonts w:ascii="Times New Roman" w:eastAsia="Cambria" w:hAnsi="Times New Roman" w:cs="Times New Roman"/>
+          <w:sz w:val="24"/>
+          <w:szCs w:val="24"/>
+        </w:rPr>
+        <w:t>Does not have participation of doctor.</w:t>
+      </w:r>
+    </w:p>
+    <w:p>
+      <w:pPr>
+        <w:pStyle w:val="ListParagraph"/>
+        <w:numPr>
+          <w:ilvl w:val="1"/>
+          <w:numId w:val="12"/>
+        </w:numPr>
+        <w:spacing w:before="3" w:line="240" w:lineRule="auto"/>
+        <w:ind w:right="90"/>
+        <w:jc w:val="both"/>
+        <w:rPr>
+          <w:rFonts w:ascii="Times New Roman" w:eastAsia="Cambria" w:hAnsi="Times New Roman" w:cs="Times New Roman"/>
+          <w:sz w:val="24"/>
+          <w:szCs w:val="24"/>
+        </w:rPr>
+      </w:pPr>
+      <w:r>
+        <w:rPr>
+          <w:rFonts w:ascii="Times New Roman" w:eastAsia="Cambria" w:hAnsi="Times New Roman" w:cs="Times New Roman"/>
+          <w:sz w:val="24"/>
+          <w:szCs w:val="24"/>
+        </w:rPr>
+        <w:t>Only support for one smartphone or one wristband.</w:t>
+      </w:r>
+    </w:p>
+    <w:p>
+      <w:pPr>
+        <w:pStyle w:val="ListParagraph"/>
+        <w:numPr>
+          <w:ilvl w:val="1"/>
+          <w:numId w:val="12"/>
+        </w:numPr>
+        <w:spacing w:before="3" w:line="240" w:lineRule="auto"/>
+        <w:ind w:right="90"/>
+        <w:jc w:val="both"/>
+        <w:rPr>
+          <w:rFonts w:ascii="Times New Roman" w:eastAsia="Cambria" w:hAnsi="Times New Roman" w:cs="Times New Roman"/>
+          <w:sz w:val="24"/>
+          <w:szCs w:val="24"/>
+        </w:rPr>
+      </w:pPr>
+      <w:r>
+        <w:rPr>
+          <w:rFonts w:ascii="Times New Roman" w:eastAsia="Cambria" w:hAnsi="Times New Roman" w:cs="Times New Roman"/>
+          <w:sz w:val="24"/>
+          <w:szCs w:val="24"/>
+        </w:rPr>
+        <w:t>Cannot suggestion the treatment or exercies.</w:t>
+      </w:r>
+    </w:p>
+    <w:p>
+      <w:pPr>
+        <w:pStyle w:val="ListParagraph"/>
+        <w:numPr>
+          <w:ilvl w:val="1"/>
+          <w:numId w:val="12"/>
+        </w:numPr>
+        <w:spacing w:before="3" w:line="240" w:lineRule="auto"/>
+        <w:ind w:right="90"/>
+        <w:jc w:val="both"/>
+        <w:rPr>
+          <w:rFonts w:ascii="Times New Roman" w:eastAsia="Cambria" w:hAnsi="Times New Roman" w:cs="Times New Roman"/>
+          <w:sz w:val="24"/>
+          <w:szCs w:val="24"/>
+        </w:rPr>
+      </w:pPr>
+      <w:r>
+        <w:rPr>
+          <w:rFonts w:ascii="Times New Roman" w:eastAsia="Cambria" w:hAnsi="Times New Roman" w:cs="Times New Roman"/>
+          <w:sz w:val="24"/>
+          <w:szCs w:val="24"/>
+        </w:rPr>
+        <w:t>Cannot notify to doctor, patients.</w:t>
+      </w:r>
+    </w:p>
+    <w:p>
+      <w:pPr>
+        <w:pStyle w:val="ListParagraph"/>
+        <w:numPr>
+          <w:ilvl w:val="1"/>
+          <w:numId w:val="12"/>
+        </w:numPr>
+        <w:spacing w:before="3" w:line="240" w:lineRule="auto"/>
+        <w:ind w:right="90"/>
+        <w:jc w:val="both"/>
+        <w:rPr>
+          <w:rFonts w:ascii="Times New Roman" w:eastAsia="Cambria" w:hAnsi="Times New Roman" w:cs="Times New Roman"/>
+          <w:sz w:val="24"/>
+          <w:szCs w:val="24"/>
+        </w:rPr>
+      </w:pPr>
+      <w:r>
+        <w:rPr>
+          <w:rFonts w:ascii="Times New Roman" w:eastAsia="Cambria" w:hAnsi="Times New Roman" w:cs="Times New Roman"/>
+          <w:sz w:val="24"/>
+          <w:szCs w:val="24"/>
+        </w:rPr>
+        <w:t>Unusable regiment in treatment.</w:t>
+      </w:r>
+    </w:p>
+    <w:p>
+      <w:pPr>
+        <w:pStyle w:val="ListParagraph"/>
+        <w:numPr>
+          <w:ilvl w:val="1"/>
+          <w:numId w:val="12"/>
+        </w:numPr>
+        <w:spacing w:before="3" w:line="240" w:lineRule="auto"/>
+        <w:ind w:right="90"/>
+        <w:jc w:val="both"/>
+        <w:rPr>
+          <w:rFonts w:ascii="Times New Roman" w:eastAsia="Cambria" w:hAnsi="Times New Roman" w:cs="Times New Roman"/>
+          <w:sz w:val="24"/>
+          <w:szCs w:val="24"/>
+        </w:rPr>
+      </w:pPr>
+      <w:r>
+        <w:rPr>
+          <w:rFonts w:ascii="Times New Roman" w:eastAsia="Cambria" w:hAnsi="Times New Roman" w:cs="Times New Roman"/>
+          <w:sz w:val="24"/>
+          <w:szCs w:val="24"/>
+        </w:rPr>
+        <w:lastRenderedPageBreak/>
+        <w:t>Put out information but can not use.</w:t>
       </w:r>
     </w:p>
     <w:p>
@@ -6073,7 +6422,7 @@
           <w:rFonts w:eastAsia="Cambria"/>
         </w:rPr>
       </w:pPr>
-      <w:bookmarkStart w:id="11" w:name="_Toc429814344"/>
+      <w:bookmarkStart w:id="12" w:name="_Toc429942176"/>
       <w:r>
         <w:rPr>
           <w:rFonts w:eastAsia="Cambria"/>
@@ -6153,7 +6502,7 @@
         </w:rPr>
         <w:t>n</w:t>
       </w:r>
-      <w:bookmarkEnd w:id="11"/>
+      <w:bookmarkEnd w:id="12"/>
     </w:p>
     <w:p>
       <w:pPr>
@@ -6398,15 +6747,14 @@
         <w:pStyle w:val="Heading3"/>
         <w:jc w:val="both"/>
       </w:pPr>
-      <w:bookmarkStart w:id="12" w:name="_Toc429814345"/>
-      <w:r>
-        <w:lastRenderedPageBreak/>
+      <w:bookmarkStart w:id="13" w:name="_Toc429942177"/>
+      <w:r>
         <w:t xml:space="preserve">Feature </w:t>
       </w:r>
       <w:r>
         <w:t>functions</w:t>
       </w:r>
-      <w:bookmarkEnd w:id="12"/>
+      <w:bookmarkEnd w:id="13"/>
     </w:p>
     <w:p>
       <w:pPr>
@@ -7122,7 +7470,7 @@
         <w:pStyle w:val="Heading3"/>
         <w:jc w:val="both"/>
       </w:pPr>
-      <w:bookmarkStart w:id="13" w:name="_Toc429814346"/>
+      <w:bookmarkStart w:id="14" w:name="_Toc429942178"/>
       <w:r>
         <w:t>Adv</w:t>
       </w:r>
@@ -7243,7 +7591,7 @@
       <w:r>
         <w:t>s</w:t>
       </w:r>
-      <w:bookmarkEnd w:id="13"/>
+      <w:bookmarkEnd w:id="14"/>
     </w:p>
     <w:p>
       <w:pPr>
@@ -7817,14 +8165,12 @@
         <w:jc w:val="both"/>
         <w:rPr>
           <w:rFonts w:eastAsia="Cambria"/>
-          <w:highlight w:val="yellow"/>
-        </w:rPr>
-      </w:pPr>
-      <w:bookmarkStart w:id="14" w:name="_Toc429814347"/>
-      <w:r>
-        <w:rPr>
-          <w:rFonts w:eastAsia="Cambria"/>
-          <w:highlight w:val="yellow"/>
+        </w:rPr>
+      </w:pPr>
+      <w:bookmarkStart w:id="15" w:name="_Toc429942179"/>
+      <w:r>
+        <w:rPr>
+          <w:rFonts w:eastAsia="Cambria"/>
         </w:rPr>
         <w:t>Functi</w:t>
       </w:r>
@@ -7832,14 +8178,12 @@
         <w:rPr>
           <w:rFonts w:eastAsia="Cambria"/>
           <w:spacing w:val="1"/>
-          <w:highlight w:val="yellow"/>
         </w:rPr>
         <w:t>on</w:t>
       </w:r>
       <w:r>
         <w:rPr>
           <w:rFonts w:eastAsia="Cambria"/>
-          <w:highlight w:val="yellow"/>
         </w:rPr>
         <w:t>al</w:t>
       </w:r>
@@ -7847,7 +8191,6 @@
         <w:rPr>
           <w:rFonts w:eastAsia="Cambria"/>
           <w:spacing w:val="-16"/>
-          <w:highlight w:val="yellow"/>
         </w:rPr>
         <w:t xml:space="preserve"> </w:t>
       </w:r>
@@ -7855,14 +8198,12 @@
         <w:rPr>
           <w:rFonts w:eastAsia="Cambria"/>
           <w:spacing w:val="-1"/>
-          <w:highlight w:val="yellow"/>
         </w:rPr>
         <w:t>R</w:t>
       </w:r>
       <w:r>
         <w:rPr>
           <w:rFonts w:eastAsia="Cambria"/>
-          <w:highlight w:val="yellow"/>
         </w:rPr>
         <w:t>e</w:t>
       </w:r>
@@ -7870,7 +8211,6 @@
         <w:rPr>
           <w:rFonts w:eastAsia="Cambria"/>
           <w:spacing w:val="2"/>
-          <w:highlight w:val="yellow"/>
         </w:rPr>
         <w:t>q</w:t>
       </w:r>
@@ -7878,14 +8218,12 @@
         <w:rPr>
           <w:rFonts w:eastAsia="Cambria"/>
           <w:spacing w:val="1"/>
-          <w:highlight w:val="yellow"/>
         </w:rPr>
         <w:t>u</w:t>
       </w:r>
       <w:r>
         <w:rPr>
           <w:rFonts w:eastAsia="Cambria"/>
-          <w:highlight w:val="yellow"/>
         </w:rPr>
         <w:t>iremen</w:t>
       </w:r>
@@ -7893,25 +8231,16 @@
         <w:rPr>
           <w:rFonts w:eastAsia="Cambria"/>
           <w:spacing w:val="3"/>
-          <w:highlight w:val="yellow"/>
         </w:rPr>
         <w:t>t</w:t>
       </w:r>
       <w:r>
         <w:rPr>
           <w:rFonts w:eastAsia="Cambria"/>
-          <w:highlight w:val="yellow"/>
         </w:rPr>
         <w:t>s</w:t>
       </w:r>
-      <w:r>
-        <w:rPr>
-          <w:rFonts w:eastAsia="Cambria"/>
-          <w:highlight w:val="yellow"/>
-        </w:rPr>
-        <w:t>[REVIEW]</w:t>
-      </w:r>
-      <w:bookmarkEnd w:id="14"/>
+      <w:bookmarkEnd w:id="15"/>
     </w:p>
     <w:p>
       <w:pPr>
@@ -8109,8 +8438,9 @@
         <w:pStyle w:val="Heading3"/>
         <w:jc w:val="both"/>
       </w:pPr>
-      <w:bookmarkStart w:id="15" w:name="_Toc429814348"/>
-      <w:r>
+      <w:bookmarkStart w:id="16" w:name="_Toc429942180"/>
+      <w:r>
+        <w:lastRenderedPageBreak/>
         <w:t xml:space="preserve">Create a </w:t>
       </w:r>
       <w:r>
@@ -8119,7 +8449,7 @@
       <w:r>
         <w:t xml:space="preserve"> profile in system.</w:t>
       </w:r>
-      <w:bookmarkEnd w:id="15"/>
+      <w:bookmarkEnd w:id="16"/>
     </w:p>
     <w:p>
       <w:pPr>
@@ -8164,14 +8494,14 @@
         <w:pStyle w:val="Heading3"/>
         <w:jc w:val="both"/>
       </w:pPr>
-      <w:bookmarkStart w:id="16" w:name="_Toc429814349"/>
+      <w:bookmarkStart w:id="17" w:name="_Toc429942181"/>
       <w:r>
         <w:t>Get information of wristband and save in smartphone</w:t>
       </w:r>
       <w:r>
         <w:t>.</w:t>
       </w:r>
-      <w:bookmarkEnd w:id="16"/>
+      <w:bookmarkEnd w:id="17"/>
     </w:p>
     <w:p>
       <w:pPr>
@@ -8209,12 +8539,11 @@
       <w:pPr>
         <w:pStyle w:val="Heading3"/>
       </w:pPr>
-      <w:bookmarkStart w:id="17" w:name="_Toc429814350"/>
-      <w:r>
-        <w:lastRenderedPageBreak/>
+      <w:bookmarkStart w:id="18" w:name="_Toc429942182"/>
+      <w:r>
         <w:t>Android application send information of wristband to server.</w:t>
       </w:r>
-      <w:bookmarkEnd w:id="17"/>
+      <w:bookmarkEnd w:id="18"/>
     </w:p>
     <w:p>
       <w:pPr>
@@ -8234,7 +8563,7 @@
         <w:pStyle w:val="Heading3"/>
         <w:jc w:val="both"/>
       </w:pPr>
-      <w:bookmarkStart w:id="18" w:name="_Toc429814351"/>
+      <w:bookmarkStart w:id="19" w:name="_Toc429942183"/>
       <w:r>
         <w:t>System s</w:t>
       </w:r>
@@ -8256,7 +8585,7 @@
       <w:r>
         <w:t>.</w:t>
       </w:r>
-      <w:bookmarkEnd w:id="18"/>
+      <w:bookmarkEnd w:id="19"/>
     </w:p>
     <w:p>
       <w:pPr>
@@ -8343,7 +8672,7 @@
         <w:pStyle w:val="Heading3"/>
         <w:jc w:val="both"/>
       </w:pPr>
-      <w:bookmarkStart w:id="19" w:name="_Toc429814352"/>
+      <w:bookmarkStart w:id="20" w:name="_Toc429942184"/>
       <w:r>
         <w:t xml:space="preserve">System send </w:t>
       </w:r>
@@ -8359,7 +8688,7 @@
       <w:r>
         <w:t>.</w:t>
       </w:r>
-      <w:bookmarkEnd w:id="19"/>
+      <w:bookmarkEnd w:id="20"/>
     </w:p>
     <w:p>
       <w:pPr>
@@ -8389,7 +8718,7 @@
         <w:pStyle w:val="Heading3"/>
         <w:jc w:val="both"/>
       </w:pPr>
-      <w:bookmarkStart w:id="20" w:name="_Toc429814353"/>
+      <w:bookmarkStart w:id="21" w:name="_Toc429942185"/>
       <w:r>
         <w:t>Application</w:t>
       </w:r>
@@ -8408,7 +8737,7 @@
       <w:r>
         <w:t>.</w:t>
       </w:r>
-      <w:bookmarkEnd w:id="20"/>
+      <w:bookmarkEnd w:id="21"/>
     </w:p>
     <w:p>
       <w:pPr>
@@ -8437,7 +8766,7 @@
       <w:r>
         <w:t xml:space="preserve"> </w:t>
       </w:r>
-      <w:bookmarkStart w:id="21" w:name="_Toc429814354"/>
+      <w:bookmarkStart w:id="22" w:name="_Toc429942186"/>
       <w:r>
         <w:t xml:space="preserve">Manage </w:t>
       </w:r>
@@ -8447,7 +8776,7 @@
       <w:r>
         <w:t xml:space="preserve"> of disease.</w:t>
       </w:r>
-      <w:bookmarkEnd w:id="21"/>
+      <w:bookmarkEnd w:id="22"/>
     </w:p>
     <w:p>
       <w:pPr>
@@ -8499,9 +8828,11 @@
       <w:pPr>
         <w:pStyle w:val="Heading3"/>
       </w:pPr>
+      <w:bookmarkStart w:id="23" w:name="_Toc429942187"/>
       <w:r>
         <w:t>Manage nurse, doctor.</w:t>
       </w:r>
+      <w:bookmarkEnd w:id="23"/>
     </w:p>
     <w:p>
       <w:pPr>
@@ -8535,8 +8866,6 @@
       <w:r>
         <w:t>, nurse</w:t>
       </w:r>
-      <w:bookmarkStart w:id="22" w:name="_GoBack"/>
-      <w:bookmarkEnd w:id="22"/>
       <w:r>
         <w:t>.</w:t>
       </w:r>
@@ -8550,7 +8879,7 @@
           <w:rFonts w:eastAsia="Cambria"/>
         </w:rPr>
       </w:pPr>
-      <w:bookmarkStart w:id="23" w:name="_Toc429814355"/>
+      <w:bookmarkStart w:id="24" w:name="_Toc429942188"/>
       <w:r>
         <w:rPr>
           <w:rFonts w:eastAsia="Cambria"/>
@@ -8656,7 +8985,7 @@
         </w:rPr>
         <w:t>y</w:t>
       </w:r>
-      <w:bookmarkEnd w:id="23"/>
+      <w:bookmarkEnd w:id="24"/>
     </w:p>
     <w:tbl>
       <w:tblPr>
@@ -9304,7 +9633,7 @@
           <w:cols w:space="720"/>
         </w:sectPr>
       </w:pPr>
-      <w:bookmarkStart w:id="24" w:name="_Toc408437517"/>
+      <w:bookmarkStart w:id="25" w:name="_Toc408437517"/>
       <w:r>
         <w:rPr>
           <w:rFonts w:asciiTheme="majorHAnsi" w:hAnsiTheme="majorHAnsi"/>
@@ -9362,7 +9691,7 @@
         </w:rPr>
         <w:t xml:space="preserve"> Roles and Responsibility</w:t>
       </w:r>
-      <w:bookmarkEnd w:id="24"/>
+      <w:bookmarkEnd w:id="25"/>
     </w:p>
     <w:p>
       <w:pPr>
@@ -9523,7 +9852,7 @@
           <w:rPr>
             <w:noProof/>
           </w:rPr>
-          <w:t>9</w:t>
+          <w:t>3</w:t>
         </w:r>
         <w:r>
           <w:rPr>
@@ -10431,7 +10760,7 @@
         <w:rFonts w:ascii="Times New Roman" w:eastAsia="Cambria" w:hAnsi="Times New Roman" w:cs="Times New Roman" w:hint="default"/>
       </w:rPr>
     </w:lvl>
-    <w:lvl w:ilvl="1" w:tplc="042A0003" w:tentative="1">
+    <w:lvl w:ilvl="1" w:tplc="042A0003">
       <w:start w:val="1"/>
       <w:numFmt w:val="bullet"/>
       <w:lvlText w:val="o"/>
@@ -13116,7 +13445,7 @@
 </file>
 
 <file path=customXml/itemProps1.xml><?xml version="1.0" encoding="utf-8"?>
-<ds:datastoreItem xmlns:ds="http://schemas.openxmlformats.org/officeDocument/2006/customXml" ds:itemID="{7A03353D-E730-4E9D-9C68-BFB87372F13A}">
+<ds:datastoreItem xmlns:ds="http://schemas.openxmlformats.org/officeDocument/2006/customXml" ds:itemID="{0AE9A259-608F-4C2F-84C0-706D5FA75599}">
   <ds:schemaRefs>
     <ds:schemaRef ds:uri="http://schemas.openxmlformats.org/officeDocument/2006/bibliography"/>
   </ds:schemaRefs>

</xml_diff>

<commit_message>
[Document] Report 2 full
</commit_message>
<xml_diff>
--- a/docs/Reports/Report1_G3_V2.docx
+++ b/docs/Reports/Report1_G3_V2.docx
@@ -1658,110 +1658,63 @@
             </w:rPr>
             <w:fldChar w:fldCharType="separate"/>
           </w:r>
-          <w:bookmarkStart w:id="1" w:name="_GoBack"/>
-          <w:bookmarkEnd w:id="1"/>
-          <w:r>
-            <w:rPr>
-              <w:rStyle w:val="Hyperlink"/>
-              <w:noProof/>
-            </w:rPr>
-            <w:fldChar w:fldCharType="begin"/>
-          </w:r>
-          <w:r>
-            <w:rPr>
-              <w:rStyle w:val="Hyperlink"/>
-              <w:noProof/>
-            </w:rPr>
-            <w:instrText xml:space="preserve"> </w:instrText>
-          </w:r>
-          <w:r>
-            <w:rPr>
-              <w:noProof/>
-            </w:rPr>
-            <w:instrText>HYPERLINK \l "_Toc429942167"</w:instrText>
-          </w:r>
-          <w:r>
-            <w:rPr>
-              <w:rStyle w:val="Hyperlink"/>
-              <w:noProof/>
-            </w:rPr>
-            <w:instrText xml:space="preserve"> </w:instrText>
-          </w:r>
-          <w:r>
-            <w:rPr>
-              <w:rStyle w:val="Hyperlink"/>
-              <w:noProof/>
-            </w:rPr>
-          </w:r>
-          <w:r>
-            <w:rPr>
-              <w:rStyle w:val="Hyperlink"/>
-              <w:noProof/>
-            </w:rPr>
-            <w:fldChar w:fldCharType="separate"/>
-          </w:r>
-          <w:r>
-            <w:rPr>
-              <w:rStyle w:val="Hyperlink"/>
-              <w:noProof/>
-            </w:rPr>
-            <w:t>Table of Contents</w:t>
-          </w:r>
-          <w:r>
-            <w:rPr>
-              <w:noProof/>
-              <w:webHidden/>
-            </w:rPr>
-            <w:tab/>
-          </w:r>
-          <w:r>
-            <w:rPr>
-              <w:noProof/>
-              <w:webHidden/>
-            </w:rPr>
-            <w:fldChar w:fldCharType="begin"/>
-          </w:r>
-          <w:r>
-            <w:rPr>
-              <w:noProof/>
-              <w:webHidden/>
-            </w:rPr>
-            <w:instrText xml:space="preserve"> PAGEREF _Toc429942167 \h </w:instrText>
-          </w:r>
-          <w:r>
-            <w:rPr>
-              <w:noProof/>
-              <w:webHidden/>
-            </w:rPr>
-          </w:r>
-          <w:r>
-            <w:rPr>
-              <w:noProof/>
-              <w:webHidden/>
-            </w:rPr>
-            <w:fldChar w:fldCharType="separate"/>
-          </w:r>
-          <w:r>
-            <w:rPr>
-              <w:noProof/>
-              <w:webHidden/>
-            </w:rPr>
-            <w:t>3</w:t>
-          </w:r>
-          <w:r>
-            <w:rPr>
-              <w:noProof/>
-              <w:webHidden/>
-            </w:rPr>
-            <w:fldChar w:fldCharType="end"/>
-          </w:r>
-          <w:r>
-            <w:rPr>
-              <w:rStyle w:val="Hyperlink"/>
-              <w:noProof/>
-            </w:rPr>
-            <w:fldChar w:fldCharType="end"/>
-          </w:r>
+          <w:hyperlink w:anchor="_Toc429942167" w:history="1">
+            <w:r>
+              <w:rPr>
+                <w:rStyle w:val="Hyperlink"/>
+                <w:noProof/>
+              </w:rPr>
+              <w:t>Table of Contents</w:t>
+            </w:r>
+            <w:r>
+              <w:rPr>
+                <w:noProof/>
+                <w:webHidden/>
+              </w:rPr>
+              <w:tab/>
+            </w:r>
+            <w:r>
+              <w:rPr>
+                <w:noProof/>
+                <w:webHidden/>
+              </w:rPr>
+              <w:fldChar w:fldCharType="begin"/>
+            </w:r>
+            <w:r>
+              <w:rPr>
+                <w:noProof/>
+                <w:webHidden/>
+              </w:rPr>
+              <w:instrText xml:space="preserve"> PAGEREF _Toc429942167 \h </w:instrText>
+            </w:r>
+            <w:r>
+              <w:rPr>
+                <w:noProof/>
+                <w:webHidden/>
+              </w:rPr>
+            </w:r>
+            <w:r>
+              <w:rPr>
+                <w:noProof/>
+                <w:webHidden/>
+              </w:rPr>
+              <w:fldChar w:fldCharType="separate"/>
+            </w:r>
+            <w:r>
+              <w:rPr>
+                <w:noProof/>
+                <w:webHidden/>
+              </w:rPr>
+              <w:t>3</w:t>
+            </w:r>
+            <w:r>
+              <w:rPr>
+                <w:noProof/>
+                <w:webHidden/>
+              </w:rPr>
+              <w:fldChar w:fldCharType="end"/>
+            </w:r>
+          </w:hyperlink>
         </w:p>
         <w:p>
           <w:pPr>
@@ -4525,14 +4478,14 @@
           <w:noProof/>
         </w:rPr>
       </w:pPr>
-      <w:bookmarkStart w:id="2" w:name="_Toc395974116"/>
-      <w:bookmarkStart w:id="3" w:name="_Toc429942168"/>
+      <w:bookmarkStart w:id="1" w:name="_Toc395974116"/>
+      <w:bookmarkStart w:id="2" w:name="_Toc429942168"/>
       <w:r>
         <w:lastRenderedPageBreak/>
         <w:t>List of Tables</w:t>
       </w:r>
+      <w:bookmarkEnd w:id="1"/>
       <w:bookmarkEnd w:id="2"/>
-      <w:bookmarkEnd w:id="3"/>
       <w:r>
         <w:rPr>
           <w:rStyle w:val="Hyperlink"/>
@@ -4625,14 +4578,14 @@
         <w:ind w:firstLine="630"/>
         <w:jc w:val="both"/>
       </w:pPr>
-      <w:bookmarkStart w:id="4" w:name="_Toc395974117"/>
-      <w:bookmarkStart w:id="5" w:name="_Toc429942169"/>
+      <w:bookmarkStart w:id="3" w:name="_Toc395974117"/>
+      <w:bookmarkStart w:id="4" w:name="_Toc429942169"/>
       <w:r>
         <w:lastRenderedPageBreak/>
         <w:t>List of Figures</w:t>
       </w:r>
+      <w:bookmarkEnd w:id="3"/>
       <w:bookmarkEnd w:id="4"/>
-      <w:bookmarkEnd w:id="5"/>
     </w:p>
     <w:p>
       <w:pPr>
@@ -4689,7 +4642,7 @@
           <w:rFonts w:eastAsia="Cambria"/>
         </w:rPr>
       </w:pPr>
-      <w:bookmarkStart w:id="6" w:name="_Toc429942170"/>
+      <w:bookmarkStart w:id="5" w:name="_Toc429942170"/>
       <w:r>
         <w:rPr>
           <w:rFonts w:eastAsia="Cambria"/>
@@ -4860,7 +4813,7 @@
         </w:rPr>
         <w:t>ns</w:t>
       </w:r>
-      <w:bookmarkEnd w:id="6"/>
+      <w:bookmarkEnd w:id="5"/>
     </w:p>
     <w:p>
       <w:pPr>
@@ -4920,7 +4873,7 @@
         </w:rPr>
         <w:t xml:space="preserve"> </w:t>
       </w:r>
-      <w:bookmarkStart w:id="7" w:name="_Toc429942171"/>
+      <w:bookmarkStart w:id="6" w:name="_Toc429942171"/>
       <w:r>
         <w:rPr>
           <w:rFonts w:eastAsia="Cambria"/>
@@ -4980,7 +4933,7 @@
         </w:rPr>
         <w:t>n</w:t>
       </w:r>
-      <w:bookmarkEnd w:id="7"/>
+      <w:bookmarkEnd w:id="6"/>
     </w:p>
     <w:p>
       <w:pPr>
@@ -4991,11 +4944,11 @@
         <w:ind w:left="1260" w:hanging="270"/>
         <w:jc w:val="both"/>
       </w:pPr>
-      <w:bookmarkStart w:id="8" w:name="_Toc429942172"/>
+      <w:bookmarkStart w:id="7" w:name="_Toc429942172"/>
       <w:r>
         <w:t>Project Information</w:t>
       </w:r>
-      <w:bookmarkEnd w:id="8"/>
+      <w:bookmarkEnd w:id="7"/>
     </w:p>
     <w:p>
       <w:pPr>
@@ -5467,7 +5420,7 @@
           <w:rFonts w:eastAsia="Cambria"/>
         </w:rPr>
       </w:pPr>
-      <w:bookmarkStart w:id="9" w:name="_Toc429942173"/>
+      <w:bookmarkStart w:id="8" w:name="_Toc429942173"/>
       <w:r>
         <w:rPr>
           <w:rFonts w:eastAsia="Cambria"/>
@@ -5521,7 +5474,7 @@
         </w:rPr>
         <w:t>n</w:t>
       </w:r>
-      <w:bookmarkEnd w:id="9"/>
+      <w:bookmarkEnd w:id="8"/>
     </w:p>
     <w:p>
       <w:pPr>
@@ -5709,7 +5662,6 @@
           <w:rFonts w:cstheme="minorHAnsi"/>
           <w:sz w:val="24"/>
           <w:szCs w:val="24"/>
-          <w:highlight w:val="yellow"/>
         </w:rPr>
       </w:pPr>
       <w:r>
@@ -5717,7 +5669,6 @@
           <w:rFonts w:cstheme="minorHAnsi"/>
           <w:sz w:val="24"/>
           <w:szCs w:val="24"/>
-          <w:highlight w:val="yellow"/>
         </w:rPr>
         <w:t>So, this system will help doctor tracking</w:t>
       </w:r>
@@ -5726,7 +5677,6 @@
           <w:rFonts w:cstheme="minorHAnsi"/>
           <w:sz w:val="24"/>
           <w:szCs w:val="24"/>
-          <w:highlight w:val="yellow"/>
         </w:rPr>
         <w:t xml:space="preserve"> practice</w:t>
       </w:r>
@@ -5735,7 +5685,6 @@
           <w:rFonts w:cstheme="minorHAnsi"/>
           <w:sz w:val="24"/>
           <w:szCs w:val="24"/>
-          <w:highlight w:val="yellow"/>
         </w:rPr>
         <w:t xml:space="preserve"> information</w:t>
       </w:r>
@@ -5744,7 +5693,6 @@
           <w:rFonts w:cstheme="minorHAnsi"/>
           <w:sz w:val="24"/>
           <w:szCs w:val="24"/>
-          <w:highlight w:val="yellow"/>
         </w:rPr>
         <w:t xml:space="preserve"> </w:t>
       </w:r>
@@ -5753,7 +5701,6 @@
           <w:rFonts w:cstheme="minorHAnsi"/>
           <w:sz w:val="24"/>
           <w:szCs w:val="24"/>
-          <w:highlight w:val="yellow"/>
         </w:rPr>
         <w:t xml:space="preserve">of patient, then doctor will setup new </w:t>
       </w:r>
@@ -5762,7 +5709,6 @@
           <w:rFonts w:cstheme="minorHAnsi"/>
           <w:sz w:val="24"/>
           <w:szCs w:val="24"/>
-          <w:highlight w:val="yellow"/>
         </w:rPr>
         <w:t>treatment</w:t>
       </w:r>
@@ -5771,7 +5717,6 @@
           <w:rFonts w:cstheme="minorHAnsi"/>
           <w:sz w:val="24"/>
           <w:szCs w:val="24"/>
-          <w:highlight w:val="yellow"/>
         </w:rPr>
         <w:t xml:space="preserve"> for patient</w:t>
       </w:r>
@@ -5780,7 +5725,6 @@
           <w:rFonts w:cstheme="minorHAnsi"/>
           <w:sz w:val="24"/>
           <w:szCs w:val="24"/>
-          <w:highlight w:val="yellow"/>
         </w:rPr>
         <w:t xml:space="preserve">. </w:t>
       </w:r>
@@ -5789,7 +5733,6 @@
           <w:rFonts w:cstheme="minorHAnsi"/>
           <w:sz w:val="24"/>
           <w:szCs w:val="24"/>
-          <w:highlight w:val="yellow"/>
         </w:rPr>
         <w:t xml:space="preserve">We will remind </w:t>
       </w:r>
@@ -5798,7 +5741,6 @@
           <w:rFonts w:cstheme="minorHAnsi"/>
           <w:sz w:val="24"/>
           <w:szCs w:val="24"/>
-          <w:highlight w:val="yellow"/>
         </w:rPr>
         <w:t>patient use medicine</w:t>
       </w:r>
@@ -5807,7 +5749,6 @@
           <w:rFonts w:cstheme="minorHAnsi"/>
           <w:sz w:val="24"/>
           <w:szCs w:val="24"/>
-          <w:highlight w:val="yellow"/>
         </w:rPr>
         <w:t>, do exercise</w:t>
       </w:r>
@@ -5816,7 +5757,6 @@
           <w:rFonts w:cstheme="minorHAnsi"/>
           <w:sz w:val="24"/>
           <w:szCs w:val="24"/>
-          <w:highlight w:val="yellow"/>
         </w:rPr>
         <w:t>.</w:t>
       </w:r>
@@ -5825,7 +5765,6 @@
           <w:rFonts w:cstheme="minorHAnsi"/>
           <w:sz w:val="24"/>
           <w:szCs w:val="24"/>
-          <w:highlight w:val="yellow"/>
         </w:rPr>
         <w:t xml:space="preserve"> </w:t>
       </w:r>
@@ -5834,24 +5773,59 @@
           <w:rFonts w:cstheme="minorHAnsi"/>
           <w:sz w:val="24"/>
           <w:szCs w:val="24"/>
-          <w:highlight w:val="yellow"/>
-        </w:rPr>
-        <w:t>Doctor can require meet patient or patient can ask doctor.</w:t>
+        </w:rPr>
+        <w:t>Doctor can require meet patient.</w:t>
       </w:r>
       <w:r>
         <w:rPr>
           <w:rFonts w:cstheme="minorHAnsi"/>
           <w:sz w:val="24"/>
           <w:szCs w:val="24"/>
-          <w:highlight w:val="yellow"/>
         </w:rPr>
         <w:t xml:space="preserve"> </w:t>
       </w:r>
+      <w:r>
+        <w:rPr>
+          <w:rFonts w:cstheme="minorHAnsi"/>
+          <w:sz w:val="24"/>
+          <w:szCs w:val="24"/>
+        </w:rPr>
+        <w:t xml:space="preserve">Patients does not need waste time to meet doctor. </w:t>
+      </w:r>
+      <w:r>
+        <w:rPr>
+          <w:rFonts w:cstheme="minorHAnsi"/>
+          <w:sz w:val="24"/>
+          <w:szCs w:val="24"/>
+        </w:rPr>
+        <w:t>Patient’s treatment will update day by day follow what they do.</w:t>
+      </w:r>
+      <w:r>
+        <w:rPr>
+          <w:rFonts w:cstheme="minorHAnsi"/>
+          <w:sz w:val="24"/>
+          <w:szCs w:val="24"/>
+        </w:rPr>
+        <w:t xml:space="preserve"> </w:t>
+      </w:r>
+    </w:p>
+    <w:p>
+      <w:pPr>
+        <w:jc w:val="both"/>
+        <w:rPr>
+          <w:rFonts w:cstheme="minorHAnsi"/>
+          <w:sz w:val="24"/>
+          <w:szCs w:val="24"/>
+        </w:rPr>
+      </w:pPr>
     </w:p>
     <w:p>
       <w:pPr>
         <w:spacing w:line="200" w:lineRule="exact"/>
         <w:jc w:val="both"/>
+        <w:rPr>
+          <w:lang w:val="en-GB"/>
+        </w:rPr>
       </w:pPr>
     </w:p>
     <w:p>
@@ -5866,7 +5840,7 @@
           <w:rFonts w:eastAsia="Cambria"/>
         </w:rPr>
       </w:pPr>
-      <w:bookmarkStart w:id="10" w:name="_Toc429942174"/>
+      <w:bookmarkStart w:id="9" w:name="_Toc429942174"/>
       <w:r>
         <w:rPr>
           <w:rFonts w:eastAsia="Cambria"/>
@@ -5919,7 +5893,7 @@
         </w:rPr>
         <w:t>n</w:t>
       </w:r>
-      <w:bookmarkEnd w:id="10"/>
+      <w:bookmarkEnd w:id="9"/>
     </w:p>
     <w:p>
       <w:pPr>
@@ -6064,7 +6038,7 @@
           <w:rFonts w:eastAsia="Cambria"/>
         </w:rPr>
       </w:pPr>
-      <w:bookmarkStart w:id="11" w:name="_Toc429942175"/>
+      <w:bookmarkStart w:id="10" w:name="_Toc429942175"/>
       <w:r>
         <w:rPr>
           <w:rFonts w:eastAsia="Cambria"/>
@@ -6149,7 +6123,7 @@
         </w:rPr>
         <w:t>on</w:t>
       </w:r>
-      <w:bookmarkEnd w:id="11"/>
+      <w:bookmarkEnd w:id="10"/>
     </w:p>
     <w:p>
       <w:pPr>
@@ -6356,6 +6330,7 @@
           <w:sz w:val="24"/>
           <w:szCs w:val="24"/>
         </w:rPr>
+        <w:lastRenderedPageBreak/>
         <w:t>Cannot notify to doctor, patients.</w:t>
       </w:r>
     </w:p>
@@ -6406,7 +6381,6 @@
           <w:sz w:val="24"/>
           <w:szCs w:val="24"/>
         </w:rPr>
-        <w:lastRenderedPageBreak/>
         <w:t>Put out information but can not use.</w:t>
       </w:r>
     </w:p>
@@ -6422,7 +6396,7 @@
           <w:rFonts w:eastAsia="Cambria"/>
         </w:rPr>
       </w:pPr>
-      <w:bookmarkStart w:id="12" w:name="_Toc429942176"/>
+      <w:bookmarkStart w:id="11" w:name="_Toc429942176"/>
       <w:r>
         <w:rPr>
           <w:rFonts w:eastAsia="Cambria"/>
@@ -6502,7 +6476,7 @@
         </w:rPr>
         <w:t>n</w:t>
       </w:r>
-      <w:bookmarkEnd w:id="12"/>
+      <w:bookmarkEnd w:id="11"/>
     </w:p>
     <w:p>
       <w:pPr>
@@ -6747,14 +6721,14 @@
         <w:pStyle w:val="Heading3"/>
         <w:jc w:val="both"/>
       </w:pPr>
-      <w:bookmarkStart w:id="13" w:name="_Toc429942177"/>
+      <w:bookmarkStart w:id="12" w:name="_Toc429942177"/>
       <w:r>
         <w:t xml:space="preserve">Feature </w:t>
       </w:r>
       <w:r>
         <w:t>functions</w:t>
       </w:r>
-      <w:bookmarkEnd w:id="13"/>
+      <w:bookmarkEnd w:id="12"/>
     </w:p>
     <w:p>
       <w:pPr>
@@ -7470,7 +7444,7 @@
         <w:pStyle w:val="Heading3"/>
         <w:jc w:val="both"/>
       </w:pPr>
-      <w:bookmarkStart w:id="14" w:name="_Toc429942178"/>
+      <w:bookmarkStart w:id="13" w:name="_Toc429942178"/>
       <w:r>
         <w:t>Adv</w:t>
       </w:r>
@@ -7591,7 +7565,7 @@
       <w:r>
         <w:t>s</w:t>
       </w:r>
-      <w:bookmarkEnd w:id="14"/>
+      <w:bookmarkEnd w:id="13"/>
     </w:p>
     <w:p>
       <w:pPr>
@@ -8003,6 +7977,8 @@
         </w:rPr>
         <w:t xml:space="preserve"> and internet connection to access tracking information. </w:t>
       </w:r>
+      <w:bookmarkStart w:id="14" w:name="_GoBack"/>
+      <w:bookmarkEnd w:id="14"/>
     </w:p>
     <w:p>
       <w:pPr>
@@ -8026,103 +8002,23 @@
           <w:sz w:val="24"/>
           <w:szCs w:val="24"/>
         </w:rPr>
-        <w:t xml:space="preserve">The patient </w:t>
-      </w:r>
-      <w:r>
-        <w:rPr>
-          <w:rFonts w:ascii="Cambria" w:eastAsia="Cambria" w:hAnsi="Cambria" w:cs="Cambria"/>
-          <w:sz w:val="24"/>
-          <w:szCs w:val="24"/>
-        </w:rPr>
-        <w:t xml:space="preserve">also </w:t>
-      </w:r>
-      <w:r>
-        <w:rPr>
-          <w:rFonts w:ascii="Cambria" w:eastAsia="Cambria" w:hAnsi="Cambria" w:cs="Cambria"/>
-          <w:sz w:val="24"/>
-          <w:szCs w:val="24"/>
-        </w:rPr>
-        <w:t xml:space="preserve">must have </w:t>
-      </w:r>
-      <w:r>
-        <w:rPr>
-          <w:rFonts w:ascii="Cambria" w:eastAsia="Cambria" w:hAnsi="Cambria" w:cs="Cambria"/>
-          <w:sz w:val="24"/>
-          <w:szCs w:val="24"/>
-        </w:rPr>
-        <w:t xml:space="preserve">a </w:t>
-      </w:r>
-      <w:r>
-        <w:rPr>
-          <w:rFonts w:ascii="Cambria" w:eastAsia="Cambria" w:hAnsi="Cambria" w:cs="Cambria"/>
-          <w:sz w:val="24"/>
-          <w:szCs w:val="24"/>
-        </w:rPr>
-        <w:t>suitable sm</w:t>
-      </w:r>
-      <w:r>
-        <w:rPr>
-          <w:rFonts w:ascii="Cambria" w:eastAsia="Cambria" w:hAnsi="Cambria" w:cs="Cambria"/>
-          <w:sz w:val="24"/>
-          <w:szCs w:val="24"/>
-        </w:rPr>
-        <w:t xml:space="preserve">artphone with wristband device </w:t>
-      </w:r>
-      <w:r>
-        <w:rPr>
-          <w:rFonts w:ascii="Cambria" w:eastAsia="Cambria" w:hAnsi="Cambria" w:cs="Cambria"/>
-          <w:sz w:val="24"/>
-          <w:szCs w:val="24"/>
-        </w:rPr>
-        <w:t xml:space="preserve">and </w:t>
-      </w:r>
-      <w:r>
-        <w:rPr>
-          <w:rFonts w:ascii="Cambria" w:eastAsia="Cambria" w:hAnsi="Cambria" w:cs="Cambria"/>
-          <w:sz w:val="24"/>
-          <w:szCs w:val="24"/>
-        </w:rPr>
-        <w:t>internet connection to send</w:t>
-      </w:r>
-      <w:r>
-        <w:rPr>
-          <w:rFonts w:ascii="Cambria" w:eastAsia="Cambria" w:hAnsi="Cambria" w:cs="Cambria"/>
-          <w:sz w:val="24"/>
-          <w:szCs w:val="24"/>
-        </w:rPr>
-        <w:t xml:space="preserve"> information</w:t>
-      </w:r>
-      <w:r>
-        <w:rPr>
-          <w:rFonts w:ascii="Cambria" w:eastAsia="Cambria" w:hAnsi="Cambria" w:cs="Cambria"/>
-          <w:sz w:val="24"/>
-          <w:szCs w:val="24"/>
-        </w:rPr>
-        <w:t xml:space="preserve"> as well as</w:t>
-      </w:r>
-      <w:r>
-        <w:rPr>
-          <w:rFonts w:ascii="Cambria" w:eastAsia="Cambria" w:hAnsi="Cambria" w:cs="Cambria"/>
-          <w:sz w:val="24"/>
-          <w:szCs w:val="24"/>
-        </w:rPr>
-        <w:t xml:space="preserve"> </w:t>
-      </w:r>
-      <w:r>
-        <w:rPr>
-          <w:rFonts w:ascii="Cambria" w:eastAsia="Cambria" w:hAnsi="Cambria" w:cs="Cambria"/>
-          <w:sz w:val="24"/>
-          <w:szCs w:val="24"/>
-        </w:rPr>
-        <w:t>receive</w:t>
-      </w:r>
-      <w:r>
-        <w:rPr>
-          <w:rFonts w:ascii="Cambria" w:eastAsia="Cambria" w:hAnsi="Cambria" w:cs="Cambria"/>
-          <w:sz w:val="24"/>
-          <w:szCs w:val="24"/>
-        </w:rPr>
-        <w:t xml:space="preserve"> treatment plan. </w:t>
+        <w:t>T</w:t>
+      </w:r>
+      <w:r>
+        <w:rPr>
+          <w:rFonts w:ascii="Cambria" w:eastAsia="Cambria" w:hAnsi="Cambria" w:cs="Cambria"/>
+          <w:sz w:val="24"/>
+          <w:szCs w:val="24"/>
+        </w:rPr>
+        <w:t>his system only used with people from 20 - 40 ages</w:t>
+      </w:r>
+      <w:r>
+        <w:rPr>
+          <w:rFonts w:ascii="Cambria" w:eastAsia="Cambria" w:hAnsi="Cambria" w:cs="Cambria"/>
+          <w:sz w:val="24"/>
+          <w:szCs w:val="24"/>
+        </w:rPr>
+        <w:t>.</w:t>
       </w:r>
     </w:p>
     <w:p>
@@ -8147,6 +8043,127 @@
           <w:sz w:val="24"/>
           <w:szCs w:val="24"/>
         </w:rPr>
+        <w:t xml:space="preserve">The patient </w:t>
+      </w:r>
+      <w:r>
+        <w:rPr>
+          <w:rFonts w:ascii="Cambria" w:eastAsia="Cambria" w:hAnsi="Cambria" w:cs="Cambria"/>
+          <w:sz w:val="24"/>
+          <w:szCs w:val="24"/>
+        </w:rPr>
+        <w:t xml:space="preserve">also </w:t>
+      </w:r>
+      <w:r>
+        <w:rPr>
+          <w:rFonts w:ascii="Cambria" w:eastAsia="Cambria" w:hAnsi="Cambria" w:cs="Cambria"/>
+          <w:sz w:val="24"/>
+          <w:szCs w:val="24"/>
+        </w:rPr>
+        <w:t xml:space="preserve">must have </w:t>
+      </w:r>
+      <w:r>
+        <w:rPr>
+          <w:rFonts w:ascii="Cambria" w:eastAsia="Cambria" w:hAnsi="Cambria" w:cs="Cambria"/>
+          <w:sz w:val="24"/>
+          <w:szCs w:val="24"/>
+        </w:rPr>
+        <w:t xml:space="preserve">a </w:t>
+      </w:r>
+      <w:r>
+        <w:rPr>
+          <w:rFonts w:ascii="Cambria" w:eastAsia="Cambria" w:hAnsi="Cambria" w:cs="Cambria"/>
+          <w:sz w:val="24"/>
+          <w:szCs w:val="24"/>
+        </w:rPr>
+        <w:t>suitable sm</w:t>
+      </w:r>
+      <w:r>
+        <w:rPr>
+          <w:rFonts w:ascii="Cambria" w:eastAsia="Cambria" w:hAnsi="Cambria" w:cs="Cambria"/>
+          <w:sz w:val="24"/>
+          <w:szCs w:val="24"/>
+        </w:rPr>
+        <w:t xml:space="preserve">artphone with wristband device </w:t>
+      </w:r>
+      <w:r>
+        <w:rPr>
+          <w:rFonts w:ascii="Cambria" w:eastAsia="Cambria" w:hAnsi="Cambria" w:cs="Cambria"/>
+          <w:sz w:val="24"/>
+          <w:szCs w:val="24"/>
+        </w:rPr>
+        <w:t xml:space="preserve">and </w:t>
+      </w:r>
+      <w:r>
+        <w:rPr>
+          <w:rFonts w:ascii="Cambria" w:eastAsia="Cambria" w:hAnsi="Cambria" w:cs="Cambria"/>
+          <w:sz w:val="24"/>
+          <w:szCs w:val="24"/>
+        </w:rPr>
+        <w:t>internet connection to send</w:t>
+      </w:r>
+      <w:r>
+        <w:rPr>
+          <w:rFonts w:ascii="Cambria" w:eastAsia="Cambria" w:hAnsi="Cambria" w:cs="Cambria"/>
+          <w:sz w:val="24"/>
+          <w:szCs w:val="24"/>
+        </w:rPr>
+        <w:t xml:space="preserve"> information</w:t>
+      </w:r>
+      <w:r>
+        <w:rPr>
+          <w:rFonts w:ascii="Cambria" w:eastAsia="Cambria" w:hAnsi="Cambria" w:cs="Cambria"/>
+          <w:sz w:val="24"/>
+          <w:szCs w:val="24"/>
+        </w:rPr>
+        <w:t xml:space="preserve"> as well as</w:t>
+      </w:r>
+      <w:r>
+        <w:rPr>
+          <w:rFonts w:ascii="Cambria" w:eastAsia="Cambria" w:hAnsi="Cambria" w:cs="Cambria"/>
+          <w:sz w:val="24"/>
+          <w:szCs w:val="24"/>
+        </w:rPr>
+        <w:t xml:space="preserve"> </w:t>
+      </w:r>
+      <w:r>
+        <w:rPr>
+          <w:rFonts w:ascii="Cambria" w:eastAsia="Cambria" w:hAnsi="Cambria" w:cs="Cambria"/>
+          <w:sz w:val="24"/>
+          <w:szCs w:val="24"/>
+        </w:rPr>
+        <w:t>receive</w:t>
+      </w:r>
+      <w:r>
+        <w:rPr>
+          <w:rFonts w:ascii="Cambria" w:eastAsia="Cambria" w:hAnsi="Cambria" w:cs="Cambria"/>
+          <w:sz w:val="24"/>
+          <w:szCs w:val="24"/>
+        </w:rPr>
+        <w:t xml:space="preserve"> treatment plan. </w:t>
+      </w:r>
+    </w:p>
+    <w:p>
+      <w:pPr>
+        <w:pStyle w:val="ListParagraph"/>
+        <w:numPr>
+          <w:ilvl w:val="1"/>
+          <w:numId w:val="11"/>
+        </w:numPr>
+        <w:spacing w:line="280" w:lineRule="exact"/>
+        <w:ind w:right="10"/>
+        <w:jc w:val="both"/>
+        <w:rPr>
+          <w:rFonts w:ascii="Cambria" w:eastAsia="Cambria" w:hAnsi="Cambria" w:cs="Cambria"/>
+          <w:sz w:val="24"/>
+          <w:szCs w:val="24"/>
+        </w:rPr>
+      </w:pPr>
+      <w:r>
+        <w:rPr>
+          <w:rFonts w:ascii="Cambria" w:eastAsia="Cambria" w:hAnsi="Cambria" w:cs="Cambria"/>
+          <w:sz w:val="24"/>
+          <w:szCs w:val="24"/>
+        </w:rPr>
         <w:t>The patient must always use mobile application and wristband in the right way. In some cases, the patient is unnecessary to use wristband (for example: the flu). If not the system will collect wrong data and the treatment may be worse.</w:t>
       </w:r>
       <w:r>
@@ -8701,13 +8718,13 @@
         <w:jc w:val="both"/>
       </w:pPr>
       <w:r>
-        <w:t xml:space="preserve">System send propose of doctor (what’s to eat? </w:t>
-      </w:r>
-      <w:r>
-        <w:t>How to use medicine</w:t>
-      </w:r>
-      <w:r>
-        <w:t>? What’s exercise patient do in one day) to patient</w:t>
+        <w:t xml:space="preserve">System send </w:t>
+      </w:r>
+      <w:r>
+        <w:t>treatment</w:t>
+      </w:r>
+      <w:r>
+        <w:t xml:space="preserve"> of doctor to patient</w:t>
       </w:r>
       <w:r>
         <w:t>.</w:t>
@@ -8841,6 +8858,7 @@
           <w:ilvl w:val="0"/>
           <w:numId w:val="8"/>
         </w:numPr>
+        <w:ind w:left="1800"/>
       </w:pPr>
       <w:r>
         <w:t>Admin can insert new doctor</w:t>
@@ -8859,6 +8877,7 @@
           <w:ilvl w:val="0"/>
           <w:numId w:val="8"/>
         </w:numPr>
+        <w:ind w:left="1800"/>
       </w:pPr>
       <w:r>
         <w:t>Delete a doctor</w:t>
@@ -9852,7 +9871,7 @@
           <w:rPr>
             <w:noProof/>
           </w:rPr>
-          <w:t>3</w:t>
+          <w:t>8</w:t>
         </w:r>
         <w:r>
           <w:rPr>
@@ -13445,7 +13464,7 @@
 </file>
 
 <file path=customXml/itemProps1.xml><?xml version="1.0" encoding="utf-8"?>
-<ds:datastoreItem xmlns:ds="http://schemas.openxmlformats.org/officeDocument/2006/customXml" ds:itemID="{0AE9A259-608F-4C2F-84C0-706D5FA75599}">
+<ds:datastoreItem xmlns:ds="http://schemas.openxmlformats.org/officeDocument/2006/customXml" ds:itemID="{6F1E0EDF-0ACA-4F3B-9610-4C84BDFC5195}">
   <ds:schemaRefs>
     <ds:schemaRef ds:uri="http://schemas.openxmlformats.org/officeDocument/2006/bibliography"/>
   </ds:schemaRefs>

</xml_diff>

<commit_message>
update process fat examination
</commit_message>
<xml_diff>
--- a/docs/Reports/Report1_G3_V2.docx
+++ b/docs/Reports/Report1_G3_V2.docx
@@ -1,6 +1,6 @@
 
 <file path=word/document.xml><?xml version="1.0" encoding="utf-8"?>
-<w:document xmlns:wpc="http://schemas.microsoft.com/office/word/2010/wordprocessingCanvas" xmlns:mc="http://schemas.openxmlformats.org/markup-compatibility/2006" xmlns:o="urn:schemas-microsoft-com:office:office" xmlns:r="http://schemas.openxmlformats.org/officeDocument/2006/relationships" xmlns:m="http://schemas.openxmlformats.org/officeDocument/2006/math" xmlns:v="urn:schemas-microsoft-com:vml" xmlns:wp14="http://schemas.microsoft.com/office/word/2010/wordprocessingDrawing" xmlns:wp="http://schemas.openxmlformats.org/drawingml/2006/wordprocessingDrawing" xmlns:w10="urn:schemas-microsoft-com:office:word" xmlns:w="http://schemas.openxmlformats.org/wordprocessingml/2006/main" xmlns:w14="http://schemas.microsoft.com/office/word/2010/wordml" xmlns:wpg="http://schemas.microsoft.com/office/word/2010/wordprocessingGroup" xmlns:wpi="http://schemas.microsoft.com/office/word/2010/wordprocessingInk" xmlns:wne="http://schemas.microsoft.com/office/word/2006/wordml" xmlns:wps="http://schemas.microsoft.com/office/word/2010/wordprocessingShape" mc:Ignorable="w14 wp14">
+<w:document xmlns:wpc="http://schemas.microsoft.com/office/word/2010/wordprocessingCanvas" xmlns:mc="http://schemas.openxmlformats.org/markup-compatibility/2006" xmlns:o="urn:schemas-microsoft-com:office:office" xmlns:r="http://schemas.openxmlformats.org/officeDocument/2006/relationships" xmlns:m="http://schemas.openxmlformats.org/officeDocument/2006/math" xmlns:v="urn:schemas-microsoft-com:vml" xmlns:wp14="http://schemas.microsoft.com/office/word/2010/wordprocessingDrawing" xmlns:wp="http://schemas.openxmlformats.org/drawingml/2006/wordprocessingDrawing" xmlns:w10="urn:schemas-microsoft-com:office:word" xmlns:w="http://schemas.openxmlformats.org/wordprocessingml/2006/main" xmlns:w14="http://schemas.microsoft.com/office/word/2010/wordml" xmlns:w15="http://schemas.microsoft.com/office/word/2012/wordml" xmlns:wpg="http://schemas.microsoft.com/office/word/2010/wordprocessingGroup" xmlns:wpi="http://schemas.microsoft.com/office/word/2010/wordprocessingInk" xmlns:wne="http://schemas.microsoft.com/office/word/2006/wordml" xmlns:wps="http://schemas.microsoft.com/office/word/2010/wordprocessingShape" mc:Ignorable="w14 w15 wp14">
   <w:body>
     <w:p>
       <w:pPr>
@@ -35,7 +35,7 @@
             <o:lock v:ext="edit" aspectratio="t"/>
           </v:shapetype>
           <v:shape id="_x0000_s1117" type="#_x0000_t75" style="position:absolute;left:0;text-align:left;margin-left:99.25pt;margin-top:4.85pt;width:220.5pt;height:61.5pt;z-index:-3234;mso-position-horizontal-relative:page">
-            <v:imagedata r:id="rId9" o:title=""/>
+            <v:imagedata r:id="rId8" o:title=""/>
             <w10:wrap anchorx="page"/>
           </v:shape>
         </w:pict>
@@ -815,7 +815,29 @@
                 <w:szCs w:val="24"/>
                 <w:lang w:val="fr-FR"/>
               </w:rPr>
-              <w:t>Ha Kim Quy – QuyHKSE61160</w:t>
+              <w:t xml:space="preserve">Ha Kim </w:t>
+            </w:r>
+            <w:proofErr w:type="spellStart"/>
+            <w:r>
+              <w:rPr>
+                <w:rFonts w:ascii="Cambria" w:eastAsia="Cambria" w:hAnsi="Cambria" w:cs="Cambria"/>
+                <w:spacing w:val="-1"/>
+                <w:sz w:val="24"/>
+                <w:szCs w:val="24"/>
+                <w:lang w:val="fr-FR"/>
+              </w:rPr>
+              <w:t>Quy</w:t>
+            </w:r>
+            <w:proofErr w:type="spellEnd"/>
+            <w:r>
+              <w:rPr>
+                <w:rFonts w:ascii="Cambria" w:eastAsia="Cambria" w:hAnsi="Cambria" w:cs="Cambria"/>
+                <w:spacing w:val="-1"/>
+                <w:sz w:val="24"/>
+                <w:szCs w:val="24"/>
+                <w:lang w:val="fr-FR"/>
+              </w:rPr>
+              <w:t xml:space="preserve"> – QuyHKSE61160</w:t>
             </w:r>
           </w:p>
           <w:p>
@@ -831,6 +853,7 @@
                 <w:lang w:val="fr-FR"/>
               </w:rPr>
             </w:pPr>
+            <w:proofErr w:type="spellStart"/>
             <w:r>
               <w:rPr>
                 <w:rFonts w:ascii="Cambria" w:eastAsia="Cambria" w:hAnsi="Cambria" w:cs="Cambria"/>
@@ -839,7 +862,40 @@
                 <w:szCs w:val="24"/>
                 <w:lang w:val="fr-FR"/>
               </w:rPr>
-              <w:t>Tran Dang Quan – QuanTDSE60878</w:t>
+              <w:t>Tran</w:t>
+            </w:r>
+            <w:proofErr w:type="spellEnd"/>
+            <w:r>
+              <w:rPr>
+                <w:rFonts w:ascii="Cambria" w:eastAsia="Cambria" w:hAnsi="Cambria" w:cs="Cambria"/>
+                <w:spacing w:val="-1"/>
+                <w:sz w:val="24"/>
+                <w:szCs w:val="24"/>
+                <w:lang w:val="fr-FR"/>
+              </w:rPr>
+              <w:t xml:space="preserve"> Dang </w:t>
+            </w:r>
+            <w:proofErr w:type="spellStart"/>
+            <w:r>
+              <w:rPr>
+                <w:rFonts w:ascii="Cambria" w:eastAsia="Cambria" w:hAnsi="Cambria" w:cs="Cambria"/>
+                <w:spacing w:val="-1"/>
+                <w:sz w:val="24"/>
+                <w:szCs w:val="24"/>
+                <w:lang w:val="fr-FR"/>
+              </w:rPr>
+              <w:t>Quan</w:t>
+            </w:r>
+            <w:proofErr w:type="spellEnd"/>
+            <w:r>
+              <w:rPr>
+                <w:rFonts w:ascii="Cambria" w:eastAsia="Cambria" w:hAnsi="Cambria" w:cs="Cambria"/>
+                <w:spacing w:val="-1"/>
+                <w:sz w:val="24"/>
+                <w:szCs w:val="24"/>
+                <w:lang w:val="fr-FR"/>
+              </w:rPr>
+              <w:t xml:space="preserve"> – QuanTDSE60878</w:t>
             </w:r>
           </w:p>
           <w:p>
@@ -854,6 +910,7 @@
                 <w:szCs w:val="24"/>
               </w:rPr>
             </w:pPr>
+            <w:proofErr w:type="spellStart"/>
             <w:r>
               <w:rPr>
                 <w:rFonts w:ascii="Cambria" w:eastAsia="Cambria" w:hAnsi="Cambria" w:cs="Cambria"/>
@@ -861,7 +918,57 @@
                 <w:sz w:val="24"/>
                 <w:szCs w:val="24"/>
               </w:rPr>
-              <w:t>Phan Nhat Anh – AnhPNSE90158</w:t>
+              <w:t>Phan</w:t>
+            </w:r>
+            <w:proofErr w:type="spellEnd"/>
+            <w:r>
+              <w:rPr>
+                <w:rFonts w:ascii="Cambria" w:eastAsia="Cambria" w:hAnsi="Cambria" w:cs="Cambria"/>
+                <w:spacing w:val="-1"/>
+                <w:sz w:val="24"/>
+                <w:szCs w:val="24"/>
+              </w:rPr>
+              <w:t xml:space="preserve"> </w:t>
+            </w:r>
+            <w:proofErr w:type="spellStart"/>
+            <w:r>
+              <w:rPr>
+                <w:rFonts w:ascii="Cambria" w:eastAsia="Cambria" w:hAnsi="Cambria" w:cs="Cambria"/>
+                <w:spacing w:val="-1"/>
+                <w:sz w:val="24"/>
+                <w:szCs w:val="24"/>
+              </w:rPr>
+              <w:t>Nhat</w:t>
+            </w:r>
+            <w:proofErr w:type="spellEnd"/>
+            <w:r>
+              <w:rPr>
+                <w:rFonts w:ascii="Cambria" w:eastAsia="Cambria" w:hAnsi="Cambria" w:cs="Cambria"/>
+                <w:spacing w:val="-1"/>
+                <w:sz w:val="24"/>
+                <w:szCs w:val="24"/>
+              </w:rPr>
+              <w:t xml:space="preserve"> </w:t>
+            </w:r>
+            <w:proofErr w:type="spellStart"/>
+            <w:r>
+              <w:rPr>
+                <w:rFonts w:ascii="Cambria" w:eastAsia="Cambria" w:hAnsi="Cambria" w:cs="Cambria"/>
+                <w:spacing w:val="-1"/>
+                <w:sz w:val="24"/>
+                <w:szCs w:val="24"/>
+              </w:rPr>
+              <w:t>Anh</w:t>
+            </w:r>
+            <w:proofErr w:type="spellEnd"/>
+            <w:r>
+              <w:rPr>
+                <w:rFonts w:ascii="Cambria" w:eastAsia="Cambria" w:hAnsi="Cambria" w:cs="Cambria"/>
+                <w:spacing w:val="-1"/>
+                <w:sz w:val="24"/>
+                <w:szCs w:val="24"/>
+              </w:rPr>
+              <w:t xml:space="preserve"> – AnhPNSE90158</w:t>
             </w:r>
           </w:p>
           <w:p>
@@ -932,7 +1039,27 @@
                 <w:sz w:val="24"/>
                 <w:szCs w:val="24"/>
               </w:rPr>
-              <w:t>Nguyen Duy Khuong – Khuongnd60493</w:t>
+              <w:t xml:space="preserve">Nguyen </w:t>
+            </w:r>
+            <w:proofErr w:type="spellStart"/>
+            <w:r>
+              <w:rPr>
+                <w:rFonts w:ascii="Cambria" w:eastAsia="Cambria" w:hAnsi="Cambria" w:cs="Cambria"/>
+                <w:spacing w:val="-1"/>
+                <w:sz w:val="24"/>
+                <w:szCs w:val="24"/>
+              </w:rPr>
+              <w:t>Duy</w:t>
+            </w:r>
+            <w:proofErr w:type="spellEnd"/>
+            <w:r>
+              <w:rPr>
+                <w:rFonts w:ascii="Cambria" w:eastAsia="Cambria" w:hAnsi="Cambria" w:cs="Cambria"/>
+                <w:spacing w:val="-1"/>
+                <w:sz w:val="24"/>
+                <w:szCs w:val="24"/>
+              </w:rPr>
+              <w:t xml:space="preserve"> Khuong – Khuongnd60493</w:t>
             </w:r>
           </w:p>
         </w:tc>
@@ -1048,8 +1175,54 @@
                 <w:sz w:val="24"/>
                 <w:szCs w:val="24"/>
               </w:rPr>
-              <w:t>Mr. Kieu Trong Khanh</w:t>
-            </w:r>
+              <w:t xml:space="preserve">Mr. </w:t>
+            </w:r>
+            <w:proofErr w:type="spellStart"/>
+            <w:r>
+              <w:rPr>
+                <w:rFonts w:ascii="Cambria" w:eastAsia="Cambria" w:hAnsi="Cambria" w:cs="Cambria"/>
+                <w:sz w:val="24"/>
+                <w:szCs w:val="24"/>
+              </w:rPr>
+              <w:t>Kieu</w:t>
+            </w:r>
+            <w:proofErr w:type="spellEnd"/>
+            <w:r>
+              <w:rPr>
+                <w:rFonts w:ascii="Cambria" w:eastAsia="Cambria" w:hAnsi="Cambria" w:cs="Cambria"/>
+                <w:sz w:val="24"/>
+                <w:szCs w:val="24"/>
+              </w:rPr>
+              <w:t xml:space="preserve"> </w:t>
+            </w:r>
+            <w:proofErr w:type="spellStart"/>
+            <w:r>
+              <w:rPr>
+                <w:rFonts w:ascii="Cambria" w:eastAsia="Cambria" w:hAnsi="Cambria" w:cs="Cambria"/>
+                <w:sz w:val="24"/>
+                <w:szCs w:val="24"/>
+              </w:rPr>
+              <w:t>Trong</w:t>
+            </w:r>
+            <w:proofErr w:type="spellEnd"/>
+            <w:r>
+              <w:rPr>
+                <w:rFonts w:ascii="Cambria" w:eastAsia="Cambria" w:hAnsi="Cambria" w:cs="Cambria"/>
+                <w:sz w:val="24"/>
+                <w:szCs w:val="24"/>
+              </w:rPr>
+              <w:t xml:space="preserve"> </w:t>
+            </w:r>
+            <w:proofErr w:type="spellStart"/>
+            <w:r>
+              <w:rPr>
+                <w:rFonts w:ascii="Cambria" w:eastAsia="Cambria" w:hAnsi="Cambria" w:cs="Cambria"/>
+                <w:sz w:val="24"/>
+                <w:szCs w:val="24"/>
+              </w:rPr>
+              <w:t>Khanh</w:t>
+            </w:r>
+            <w:proofErr w:type="spellEnd"/>
           </w:p>
         </w:tc>
       </w:tr>
@@ -1426,7 +1599,7 @@
           <w:szCs w:val="26"/>
         </w:rPr>
         <w:sectPr>
-          <w:footerReference w:type="default" r:id="rId10"/>
+          <w:footerReference w:type="default" r:id="rId9"/>
           <w:pgSz w:w="11920" w:h="16840"/>
           <w:pgMar w:top="1300" w:right="820" w:bottom="280" w:left="1440" w:header="0" w:footer="279" w:gutter="0"/>
           <w:cols w:space="720"/>
@@ -5599,14 +5772,32 @@
           <w:sz w:val="24"/>
           <w:szCs w:val="24"/>
         </w:rPr>
-        <w:t xml:space="preserve">lories burned, steps. </w:t>
-      </w:r>
+        <w:t xml:space="preserve">lories burned, </w:t>
+      </w:r>
+      <w:proofErr w:type="gramStart"/>
       <w:r>
         <w:rPr>
           <w:rFonts w:cstheme="minorHAnsi"/>
           <w:sz w:val="24"/>
           <w:szCs w:val="24"/>
         </w:rPr>
+        <w:t>steps</w:t>
+      </w:r>
+      <w:proofErr w:type="gramEnd"/>
+      <w:r>
+        <w:rPr>
+          <w:rFonts w:cstheme="minorHAnsi"/>
+          <w:sz w:val="24"/>
+          <w:szCs w:val="24"/>
+        </w:rPr>
+        <w:t xml:space="preserve">. </w:t>
+      </w:r>
+      <w:r>
+        <w:rPr>
+          <w:rFonts w:cstheme="minorHAnsi"/>
+          <w:sz w:val="24"/>
+          <w:szCs w:val="24"/>
+        </w:rPr>
         <w:t>Besi</w:t>
       </w:r>
       <w:r>
@@ -5639,7 +5830,25 @@
           <w:sz w:val="24"/>
           <w:szCs w:val="24"/>
         </w:rPr>
-        <w:t>e can synchronize bluetooth and automatically to the computer and over 150 leading smart phones</w:t>
+        <w:t xml:space="preserve">e can synchronize </w:t>
+      </w:r>
+      <w:proofErr w:type="spellStart"/>
+      <w:r>
+        <w:rPr>
+          <w:rFonts w:cstheme="minorHAnsi"/>
+          <w:sz w:val="24"/>
+          <w:szCs w:val="24"/>
+        </w:rPr>
+        <w:t>bluetooth</w:t>
+      </w:r>
+      <w:proofErr w:type="spellEnd"/>
+      <w:r>
+        <w:rPr>
+          <w:rFonts w:cstheme="minorHAnsi"/>
+          <w:sz w:val="24"/>
+          <w:szCs w:val="24"/>
+        </w:rPr>
+        <w:t xml:space="preserve"> and automatically to the computer and over 150 leading smart phones</w:t>
       </w:r>
       <w:r>
         <w:rPr>
@@ -5901,7 +6110,7 @@
         <w:ind w:left="545" w:right="489" w:firstLine="720"/>
         <w:jc w:val="both"/>
         <w:rPr>
-          <w:rFonts w:asciiTheme="minorHAnsi" w:eastAsia="Cambria" w:hAnsiTheme="minorHAnsi" w:cstheme="minorBidi"/>
+          <w:rFonts w:eastAsia="Cambria"/>
           <w:spacing w:val="-1"/>
           <w:sz w:val="24"/>
           <w:szCs w:val="24"/>
@@ -5929,7 +6138,7 @@
         <w:ind w:right="489"/>
         <w:jc w:val="both"/>
         <w:rPr>
-          <w:rFonts w:eastAsia="Cambria"/>
+          <w:rFonts w:ascii="Times New Roman" w:eastAsia="Cambria" w:hAnsi="Times New Roman" w:cs="Times New Roman"/>
           <w:spacing w:val="-1"/>
           <w:sz w:val="24"/>
           <w:szCs w:val="24"/>
@@ -5937,7 +6146,7 @@
       </w:pPr>
       <w:r>
         <w:rPr>
-          <w:rFonts w:eastAsia="Cambria"/>
+          <w:rFonts w:ascii="Times New Roman" w:eastAsia="Cambria" w:hAnsi="Times New Roman" w:cs="Times New Roman"/>
           <w:spacing w:val="-1"/>
           <w:sz w:val="24"/>
           <w:szCs w:val="24"/>
@@ -5956,7 +6165,7 @@
         <w:ind w:right="489"/>
         <w:jc w:val="both"/>
         <w:rPr>
-          <w:rFonts w:eastAsia="Cambria"/>
+          <w:rFonts w:ascii="Times New Roman" w:eastAsia="Cambria" w:hAnsi="Times New Roman" w:cs="Times New Roman"/>
           <w:spacing w:val="-1"/>
           <w:sz w:val="24"/>
           <w:szCs w:val="24"/>
@@ -5964,7 +6173,7 @@
       </w:pPr>
       <w:r>
         <w:rPr>
-          <w:rFonts w:eastAsia="Cambria"/>
+          <w:rFonts w:ascii="Times New Roman" w:eastAsia="Cambria" w:hAnsi="Times New Roman" w:cs="Times New Roman"/>
           <w:spacing w:val="-1"/>
           <w:sz w:val="24"/>
           <w:szCs w:val="24"/>
@@ -5996,7 +6205,27 @@
           <w:sz w:val="24"/>
           <w:szCs w:val="24"/>
         </w:rPr>
-        <w:t>Put out information but can not use.</w:t>
+        <w:t xml:space="preserve">Put out information but </w:t>
+      </w:r>
+      <w:proofErr w:type="spellStart"/>
+      <w:r>
+        <w:rPr>
+          <w:rFonts w:ascii="Times New Roman" w:eastAsia="Cambria" w:hAnsi="Times New Roman" w:cs="Times New Roman"/>
+          <w:spacing w:val="-1"/>
+          <w:sz w:val="24"/>
+          <w:szCs w:val="24"/>
+        </w:rPr>
+        <w:t>can not</w:t>
+      </w:r>
+      <w:proofErr w:type="spellEnd"/>
+      <w:r>
+        <w:rPr>
+          <w:rFonts w:ascii="Times New Roman" w:eastAsia="Cambria" w:hAnsi="Times New Roman" w:cs="Times New Roman"/>
+          <w:spacing w:val="-1"/>
+          <w:sz w:val="24"/>
+          <w:szCs w:val="24"/>
+        </w:rPr>
+        <w:t xml:space="preserve"> use.</w:t>
       </w:r>
     </w:p>
     <w:p>
@@ -6028,6 +6257,467 @@
     </w:p>
     <w:p>
       <w:pPr>
+        <w:spacing w:before="7" w:line="280" w:lineRule="exact"/>
+        <w:ind w:left="1265" w:right="489"/>
+        <w:jc w:val="both"/>
+        <w:rPr>
+          <w:rFonts w:eastAsia="Cambria"/>
+          <w:spacing w:val="-1"/>
+          <w:sz w:val="24"/>
+          <w:szCs w:val="24"/>
+        </w:rPr>
+      </w:pPr>
+      <w:r>
+        <w:rPr>
+          <w:rFonts w:eastAsia="Cambria"/>
+          <w:spacing w:val="-1"/>
+          <w:sz w:val="24"/>
+          <w:szCs w:val="24"/>
+        </w:rPr>
+        <w:t>Process of fat medical examination at Ho Chi Minh Nutrition Center:</w:t>
+      </w:r>
+    </w:p>
+    <w:p>
+      <w:pPr>
+        <w:pStyle w:val="ListParagraph"/>
+        <w:numPr>
+          <w:ilvl w:val="0"/>
+          <w:numId w:val="12"/>
+        </w:numPr>
+        <w:spacing w:before="7" w:line="280" w:lineRule="exact"/>
+        <w:ind w:right="489"/>
+        <w:jc w:val="both"/>
+        <w:rPr>
+          <w:rFonts w:ascii="Times New Roman" w:eastAsia="Cambria" w:hAnsi="Times New Roman" w:cs="Times New Roman"/>
+          <w:spacing w:val="-1"/>
+          <w:sz w:val="24"/>
+          <w:szCs w:val="24"/>
+        </w:rPr>
+      </w:pPr>
+      <w:r>
+        <w:rPr>
+          <w:rFonts w:ascii="Times New Roman" w:eastAsia="Cambria" w:hAnsi="Times New Roman" w:cs="Times New Roman"/>
+          <w:spacing w:val="-1"/>
+          <w:sz w:val="24"/>
+          <w:szCs w:val="24"/>
+        </w:rPr>
+        <w:t>Step 1: Buy health records and fill information about patient.</w:t>
+      </w:r>
+    </w:p>
+    <w:p>
+      <w:pPr>
+        <w:pStyle w:val="ListParagraph"/>
+        <w:numPr>
+          <w:ilvl w:val="0"/>
+          <w:numId w:val="12"/>
+        </w:numPr>
+        <w:spacing w:before="7" w:line="280" w:lineRule="exact"/>
+        <w:ind w:right="489"/>
+        <w:jc w:val="both"/>
+        <w:rPr>
+          <w:rFonts w:ascii="Times New Roman" w:eastAsia="Cambria" w:hAnsi="Times New Roman" w:cs="Times New Roman"/>
+          <w:spacing w:val="-1"/>
+          <w:sz w:val="24"/>
+          <w:szCs w:val="24"/>
+        </w:rPr>
+      </w:pPr>
+      <w:r>
+        <w:rPr>
+          <w:rFonts w:ascii="Times New Roman" w:eastAsia="Cambria" w:hAnsi="Times New Roman" w:cs="Times New Roman"/>
+          <w:spacing w:val="-1"/>
+          <w:sz w:val="24"/>
+          <w:szCs w:val="24"/>
+        </w:rPr>
+        <w:t>Step 2: Before payment, casher will insert patient profile to system based on health records.</w:t>
+      </w:r>
+    </w:p>
+    <w:p>
+      <w:pPr>
+        <w:pStyle w:val="ListParagraph"/>
+        <w:numPr>
+          <w:ilvl w:val="0"/>
+          <w:numId w:val="12"/>
+        </w:numPr>
+        <w:spacing w:before="7" w:line="280" w:lineRule="exact"/>
+        <w:ind w:right="489"/>
+        <w:jc w:val="both"/>
+        <w:rPr>
+          <w:rFonts w:ascii="Times New Roman" w:eastAsia="Cambria" w:hAnsi="Times New Roman" w:cs="Times New Roman"/>
+          <w:spacing w:val="-1"/>
+          <w:sz w:val="24"/>
+          <w:szCs w:val="24"/>
+        </w:rPr>
+      </w:pPr>
+      <w:r>
+        <w:rPr>
+          <w:rFonts w:ascii="Times New Roman" w:eastAsia="Cambria" w:hAnsi="Times New Roman" w:cs="Times New Roman"/>
+          <w:spacing w:val="-1"/>
+          <w:sz w:val="24"/>
+          <w:szCs w:val="24"/>
+        </w:rPr>
+        <w:t>Step 3: Patient goes to Nutrition department and is checked general examination by nurse to get information about blood pressure, weight, height.</w:t>
+      </w:r>
+    </w:p>
+    <w:p>
+      <w:pPr>
+        <w:pStyle w:val="ListParagraph"/>
+        <w:numPr>
+          <w:ilvl w:val="0"/>
+          <w:numId w:val="12"/>
+        </w:numPr>
+        <w:spacing w:before="7" w:line="280" w:lineRule="exact"/>
+        <w:ind w:right="489"/>
+        <w:jc w:val="both"/>
+        <w:rPr>
+          <w:rFonts w:ascii="Times New Roman" w:eastAsia="Cambria" w:hAnsi="Times New Roman" w:cs="Times New Roman"/>
+          <w:spacing w:val="-1"/>
+          <w:sz w:val="24"/>
+          <w:szCs w:val="24"/>
+        </w:rPr>
+      </w:pPr>
+      <w:r>
+        <w:rPr>
+          <w:rFonts w:ascii="Times New Roman" w:eastAsia="Cambria" w:hAnsi="Times New Roman" w:cs="Times New Roman"/>
+          <w:spacing w:val="-1"/>
+          <w:sz w:val="24"/>
+          <w:szCs w:val="24"/>
+        </w:rPr>
+        <w:t>Step 4: Patient walks to Health Monitor and have prevention check about body structure, calculate lipid mass in body.</w:t>
+      </w:r>
+      <w:bookmarkStart w:id="10" w:name="_GoBack"/>
+      <w:bookmarkEnd w:id="10"/>
+    </w:p>
+    <w:p>
+      <w:pPr>
+        <w:pStyle w:val="ListParagraph"/>
+        <w:numPr>
+          <w:ilvl w:val="0"/>
+          <w:numId w:val="12"/>
+        </w:numPr>
+        <w:spacing w:before="7" w:line="280" w:lineRule="exact"/>
+        <w:ind w:right="489"/>
+        <w:jc w:val="both"/>
+        <w:rPr>
+          <w:rFonts w:ascii="Times New Roman" w:eastAsia="Cambria" w:hAnsi="Times New Roman" w:cs="Times New Roman"/>
+          <w:spacing w:val="-1"/>
+          <w:sz w:val="24"/>
+          <w:szCs w:val="24"/>
+        </w:rPr>
+      </w:pPr>
+      <w:r>
+        <w:rPr>
+          <w:rFonts w:ascii="Times New Roman" w:eastAsia="Cambria" w:hAnsi="Times New Roman" w:cs="Times New Roman"/>
+          <w:spacing w:val="-1"/>
+          <w:sz w:val="24"/>
+          <w:szCs w:val="24"/>
+        </w:rPr>
+        <w:lastRenderedPageBreak/>
+        <w:t xml:space="preserve">Step 5: Patient moves to Menu Creation </w:t>
+      </w:r>
+      <w:r>
+        <w:rPr>
+          <w:rFonts w:ascii="Times New Roman" w:eastAsia="Cambria" w:hAnsi="Times New Roman" w:cs="Times New Roman"/>
+          <w:spacing w:val="-1"/>
+          <w:sz w:val="24"/>
+          <w:szCs w:val="24"/>
+        </w:rPr>
+        <w:t>department</w:t>
+      </w:r>
+      <w:r>
+        <w:rPr>
+          <w:rFonts w:ascii="Times New Roman" w:eastAsia="Cambria" w:hAnsi="Times New Roman" w:cs="Times New Roman"/>
+          <w:spacing w:val="-1"/>
+          <w:sz w:val="24"/>
+          <w:szCs w:val="24"/>
+        </w:rPr>
+        <w:t xml:space="preserve"> and is asked about what patient ate in one day by doctor. Doctor will calculate calories and evaluation index, for example, protein, starch, lipid</w:t>
+      </w:r>
+      <w:r>
+        <w:rPr>
+          <w:rFonts w:ascii="Times New Roman" w:eastAsia="Cambria" w:hAnsi="Times New Roman" w:cs="Times New Roman"/>
+          <w:spacing w:val="-1"/>
+          <w:sz w:val="24"/>
+          <w:szCs w:val="24"/>
+        </w:rPr>
+        <w:t>,</w:t>
+      </w:r>
+      <w:r>
+        <w:rPr>
+          <w:rFonts w:ascii="Times New Roman" w:eastAsia="Cambria" w:hAnsi="Times New Roman" w:cs="Times New Roman"/>
+          <w:spacing w:val="-1"/>
+          <w:sz w:val="24"/>
+          <w:szCs w:val="24"/>
+        </w:rPr>
+        <w:t xml:space="preserve"> </w:t>
+      </w:r>
+      <w:r>
+        <w:rPr>
+          <w:rFonts w:ascii="Times New Roman" w:eastAsia="Cambria" w:hAnsi="Times New Roman" w:cs="Times New Roman"/>
+          <w:spacing w:val="-1"/>
+          <w:sz w:val="24"/>
+          <w:szCs w:val="24"/>
+        </w:rPr>
+        <w:t xml:space="preserve">and calcium … </w:t>
+      </w:r>
+      <w:r>
+        <w:rPr>
+          <w:rFonts w:ascii="Times New Roman" w:eastAsia="Cambria" w:hAnsi="Times New Roman" w:cs="Times New Roman"/>
+          <w:spacing w:val="-1"/>
+          <w:sz w:val="24"/>
+          <w:szCs w:val="24"/>
+        </w:rPr>
+        <w:t>which patient get in one day.</w:t>
+      </w:r>
+    </w:p>
+    <w:p>
+      <w:pPr>
+        <w:pStyle w:val="ListParagraph"/>
+        <w:numPr>
+          <w:ilvl w:val="0"/>
+          <w:numId w:val="12"/>
+        </w:numPr>
+        <w:spacing w:before="7" w:line="280" w:lineRule="exact"/>
+        <w:ind w:right="489"/>
+        <w:jc w:val="both"/>
+        <w:rPr>
+          <w:rFonts w:ascii="Times New Roman" w:eastAsia="Cambria" w:hAnsi="Times New Roman" w:cs="Times New Roman"/>
+          <w:spacing w:val="-1"/>
+          <w:sz w:val="24"/>
+          <w:szCs w:val="24"/>
+        </w:rPr>
+      </w:pPr>
+      <w:r>
+        <w:rPr>
+          <w:rFonts w:ascii="Times New Roman" w:eastAsia="Cambria" w:hAnsi="Times New Roman" w:cs="Times New Roman"/>
+          <w:spacing w:val="-1"/>
+          <w:sz w:val="24"/>
+          <w:szCs w:val="24"/>
+        </w:rPr>
+        <w:t xml:space="preserve">Step 6: Patient comes back to </w:t>
+      </w:r>
+      <w:r>
+        <w:rPr>
+          <w:rFonts w:ascii="Times New Roman" w:eastAsia="Cambria" w:hAnsi="Times New Roman" w:cs="Times New Roman"/>
+          <w:spacing w:val="-1"/>
+          <w:sz w:val="24"/>
+          <w:szCs w:val="24"/>
+        </w:rPr>
+        <w:t>Nutrition department</w:t>
+      </w:r>
+      <w:r>
+        <w:rPr>
+          <w:rFonts w:ascii="Times New Roman" w:eastAsia="Cambria" w:hAnsi="Times New Roman" w:cs="Times New Roman"/>
+          <w:spacing w:val="-1"/>
+          <w:sz w:val="24"/>
+          <w:szCs w:val="24"/>
+        </w:rPr>
+        <w:t xml:space="preserve"> and meets doctor to make medical examination and make prescription.</w:t>
+      </w:r>
+    </w:p>
+    <w:p>
+      <w:pPr>
+        <w:spacing w:before="7" w:line="280" w:lineRule="exact"/>
+        <w:ind w:left="1265" w:right="489"/>
+        <w:jc w:val="both"/>
+        <w:rPr>
+          <w:rFonts w:eastAsia="Cambria"/>
+          <w:spacing w:val="-1"/>
+          <w:sz w:val="24"/>
+          <w:szCs w:val="24"/>
+        </w:rPr>
+      </w:pPr>
+      <w:r>
+        <w:rPr>
+          <w:rFonts w:eastAsia="Cambria"/>
+          <w:spacing w:val="-1"/>
+          <w:sz w:val="24"/>
+          <w:szCs w:val="24"/>
+        </w:rPr>
+        <w:t xml:space="preserve">Process of fat medical examination at Ho Chi Minh </w:t>
+      </w:r>
+      <w:r>
+        <w:rPr>
+          <w:rFonts w:eastAsia="Cambria"/>
+          <w:spacing w:val="-1"/>
+          <w:sz w:val="24"/>
+          <w:szCs w:val="24"/>
+        </w:rPr>
+        <w:t>Traditional Medical Hospital</w:t>
+      </w:r>
+      <w:r>
+        <w:rPr>
+          <w:rFonts w:eastAsia="Cambria"/>
+          <w:spacing w:val="-1"/>
+          <w:sz w:val="24"/>
+          <w:szCs w:val="24"/>
+        </w:rPr>
+        <w:t>:</w:t>
+      </w:r>
+    </w:p>
+    <w:p>
+      <w:pPr>
+        <w:pStyle w:val="ListParagraph"/>
+        <w:numPr>
+          <w:ilvl w:val="0"/>
+          <w:numId w:val="12"/>
+        </w:numPr>
+        <w:spacing w:before="7" w:line="280" w:lineRule="exact"/>
+        <w:ind w:right="489"/>
+        <w:jc w:val="both"/>
+        <w:rPr>
+          <w:rFonts w:ascii="Times New Roman" w:eastAsia="Cambria" w:hAnsi="Times New Roman" w:cs="Times New Roman"/>
+          <w:spacing w:val="-1"/>
+          <w:sz w:val="24"/>
+          <w:szCs w:val="24"/>
+        </w:rPr>
+      </w:pPr>
+      <w:r>
+        <w:rPr>
+          <w:rFonts w:ascii="Times New Roman" w:eastAsia="Cambria" w:hAnsi="Times New Roman" w:cs="Times New Roman"/>
+          <w:spacing w:val="-1"/>
+          <w:sz w:val="24"/>
+          <w:szCs w:val="24"/>
+        </w:rPr>
+        <w:t xml:space="preserve">Step 1: </w:t>
+      </w:r>
+      <w:r>
+        <w:rPr>
+          <w:rFonts w:ascii="Times New Roman" w:eastAsia="Cambria" w:hAnsi="Times New Roman" w:cs="Times New Roman"/>
+          <w:spacing w:val="-1"/>
+          <w:sz w:val="24"/>
+          <w:szCs w:val="24"/>
+        </w:rPr>
+        <w:t>Buy health records and fill information about patient.</w:t>
+      </w:r>
+    </w:p>
+    <w:p>
+      <w:pPr>
+        <w:pStyle w:val="ListParagraph"/>
+        <w:numPr>
+          <w:ilvl w:val="0"/>
+          <w:numId w:val="12"/>
+        </w:numPr>
+        <w:spacing w:before="7" w:line="280" w:lineRule="exact"/>
+        <w:ind w:right="489"/>
+        <w:jc w:val="both"/>
+        <w:rPr>
+          <w:rFonts w:ascii="Times New Roman" w:eastAsia="Cambria" w:hAnsi="Times New Roman" w:cs="Times New Roman"/>
+          <w:spacing w:val="-1"/>
+          <w:sz w:val="24"/>
+          <w:szCs w:val="24"/>
+        </w:rPr>
+      </w:pPr>
+      <w:r>
+        <w:rPr>
+          <w:rFonts w:ascii="Times New Roman" w:eastAsia="Cambria" w:hAnsi="Times New Roman" w:cs="Times New Roman"/>
+          <w:spacing w:val="-1"/>
+          <w:sz w:val="24"/>
+          <w:szCs w:val="24"/>
+        </w:rPr>
+        <w:t>Step 2: Before payment, a nurse will ask patient about which illness patient want to examination and insert patient’s profile into system.</w:t>
+      </w:r>
+    </w:p>
+    <w:p>
+      <w:pPr>
+        <w:pStyle w:val="ListParagraph"/>
+        <w:numPr>
+          <w:ilvl w:val="0"/>
+          <w:numId w:val="12"/>
+        </w:numPr>
+        <w:spacing w:before="7" w:line="280" w:lineRule="exact"/>
+        <w:ind w:right="489"/>
+        <w:jc w:val="both"/>
+        <w:rPr>
+          <w:rFonts w:ascii="Times New Roman" w:eastAsia="Cambria" w:hAnsi="Times New Roman" w:cs="Times New Roman"/>
+          <w:spacing w:val="-1"/>
+          <w:sz w:val="24"/>
+          <w:szCs w:val="24"/>
+        </w:rPr>
+      </w:pPr>
+      <w:r>
+        <w:rPr>
+          <w:rFonts w:ascii="Times New Roman" w:eastAsia="Cambria" w:hAnsi="Times New Roman" w:cs="Times New Roman"/>
+          <w:spacing w:val="-1"/>
+          <w:sz w:val="24"/>
+          <w:szCs w:val="24"/>
+        </w:rPr>
+        <w:t xml:space="preserve">Step 3: Patient goes to polyclinic department, nurse will get </w:t>
+      </w:r>
+      <w:r>
+        <w:rPr>
+          <w:rFonts w:ascii="Times New Roman" w:eastAsia="Cambria" w:hAnsi="Times New Roman" w:cs="Times New Roman"/>
+          <w:spacing w:val="-1"/>
+          <w:sz w:val="24"/>
+          <w:szCs w:val="24"/>
+        </w:rPr>
+        <w:t>information about blood pressure</w:t>
+      </w:r>
+      <w:r>
+        <w:rPr>
+          <w:rFonts w:ascii="Times New Roman" w:eastAsia="Cambria" w:hAnsi="Times New Roman" w:cs="Times New Roman"/>
+          <w:spacing w:val="-1"/>
+          <w:sz w:val="24"/>
+          <w:szCs w:val="24"/>
+        </w:rPr>
+        <w:t>, weight, height and had general examination by doctor.</w:t>
+      </w:r>
+    </w:p>
+    <w:p>
+      <w:pPr>
+        <w:pStyle w:val="ListParagraph"/>
+        <w:numPr>
+          <w:ilvl w:val="0"/>
+          <w:numId w:val="12"/>
+        </w:numPr>
+        <w:spacing w:before="7" w:line="280" w:lineRule="exact"/>
+        <w:ind w:right="489"/>
+        <w:jc w:val="both"/>
+        <w:rPr>
+          <w:rFonts w:ascii="Times New Roman" w:eastAsia="Cambria" w:hAnsi="Times New Roman" w:cs="Times New Roman"/>
+          <w:spacing w:val="-1"/>
+          <w:sz w:val="24"/>
+          <w:szCs w:val="24"/>
+        </w:rPr>
+      </w:pPr>
+      <w:r>
+        <w:rPr>
+          <w:rFonts w:ascii="Times New Roman" w:eastAsia="Cambria" w:hAnsi="Times New Roman" w:cs="Times New Roman"/>
+          <w:spacing w:val="-1"/>
+          <w:sz w:val="24"/>
+          <w:szCs w:val="24"/>
+        </w:rPr>
+        <w:t>Step 4: If patient has illness, doctor will make prescription and patient move to nurse to make Surgical Examination Form</w:t>
+      </w:r>
+    </w:p>
+    <w:p>
+      <w:pPr>
+        <w:pStyle w:val="ListParagraph"/>
+        <w:numPr>
+          <w:ilvl w:val="0"/>
+          <w:numId w:val="12"/>
+        </w:numPr>
+        <w:spacing w:before="7" w:line="280" w:lineRule="exact"/>
+        <w:ind w:right="489"/>
+        <w:jc w:val="both"/>
+        <w:rPr>
+          <w:rFonts w:ascii="Times New Roman" w:eastAsia="Cambria" w:hAnsi="Times New Roman" w:cs="Times New Roman"/>
+          <w:spacing w:val="-1"/>
+          <w:sz w:val="24"/>
+          <w:szCs w:val="24"/>
+        </w:rPr>
+      </w:pPr>
+      <w:r>
+        <w:rPr>
+          <w:rFonts w:ascii="Times New Roman" w:eastAsia="Cambria" w:hAnsi="Times New Roman" w:cs="Times New Roman"/>
+          <w:spacing w:val="-1"/>
+          <w:sz w:val="24"/>
+          <w:szCs w:val="24"/>
+        </w:rPr>
+        <w:t>Step 5: Patient buy medicines from medical store.</w:t>
+      </w:r>
+    </w:p>
+    <w:p>
+      <w:pPr>
         <w:pStyle w:val="Heading2"/>
         <w:tabs>
           <w:tab w:val="num" w:pos="1350"/>
@@ -6038,7 +6728,7 @@
           <w:rFonts w:eastAsia="Cambria"/>
         </w:rPr>
       </w:pPr>
-      <w:bookmarkStart w:id="10" w:name="_Toc429942175"/>
+      <w:bookmarkStart w:id="11" w:name="_Toc429942175"/>
       <w:r>
         <w:rPr>
           <w:rFonts w:eastAsia="Cambria"/>
@@ -6123,7 +6813,7 @@
         </w:rPr>
         <w:t>on</w:t>
       </w:r>
-      <w:bookmarkEnd w:id="10"/>
+      <w:bookmarkEnd w:id="11"/>
     </w:p>
     <w:p>
       <w:pPr>
@@ -6305,7 +6995,25 @@
           <w:sz w:val="24"/>
           <w:szCs w:val="24"/>
         </w:rPr>
-        <w:t>Cannot suggestion the treatment or exercies.</w:t>
+        <w:t xml:space="preserve">Cannot suggestion the treatment or </w:t>
+      </w:r>
+      <w:proofErr w:type="spellStart"/>
+      <w:r>
+        <w:rPr>
+          <w:rFonts w:ascii="Times New Roman" w:eastAsia="Cambria" w:hAnsi="Times New Roman" w:cs="Times New Roman"/>
+          <w:sz w:val="24"/>
+          <w:szCs w:val="24"/>
+        </w:rPr>
+        <w:t>exercies</w:t>
+      </w:r>
+      <w:proofErr w:type="spellEnd"/>
+      <w:r>
+        <w:rPr>
+          <w:rFonts w:ascii="Times New Roman" w:eastAsia="Cambria" w:hAnsi="Times New Roman" w:cs="Times New Roman"/>
+          <w:sz w:val="24"/>
+          <w:szCs w:val="24"/>
+        </w:rPr>
+        <w:t>.</w:t>
       </w:r>
     </w:p>
     <w:p>
@@ -6330,7 +7038,6 @@
           <w:sz w:val="24"/>
           <w:szCs w:val="24"/>
         </w:rPr>
-        <w:lastRenderedPageBreak/>
         <w:t>Cannot notify to doctor, patients.</w:t>
       </w:r>
     </w:p>
@@ -6381,7 +7088,25 @@
           <w:sz w:val="24"/>
           <w:szCs w:val="24"/>
         </w:rPr>
-        <w:t>Put out information but can not use.</w:t>
+        <w:t xml:space="preserve">Put out information but </w:t>
+      </w:r>
+      <w:proofErr w:type="spellStart"/>
+      <w:r>
+        <w:rPr>
+          <w:rFonts w:ascii="Times New Roman" w:eastAsia="Cambria" w:hAnsi="Times New Roman" w:cs="Times New Roman"/>
+          <w:sz w:val="24"/>
+          <w:szCs w:val="24"/>
+        </w:rPr>
+        <w:t>can not</w:t>
+      </w:r>
+      <w:proofErr w:type="spellEnd"/>
+      <w:r>
+        <w:rPr>
+          <w:rFonts w:ascii="Times New Roman" w:eastAsia="Cambria" w:hAnsi="Times New Roman" w:cs="Times New Roman"/>
+          <w:sz w:val="24"/>
+          <w:szCs w:val="24"/>
+        </w:rPr>
+        <w:t xml:space="preserve"> use.</w:t>
       </w:r>
     </w:p>
     <w:p>
@@ -6396,7 +7121,7 @@
           <w:rFonts w:eastAsia="Cambria"/>
         </w:rPr>
       </w:pPr>
-      <w:bookmarkStart w:id="11" w:name="_Toc429942176"/>
+      <w:bookmarkStart w:id="12" w:name="_Toc429942176"/>
       <w:r>
         <w:rPr>
           <w:rFonts w:eastAsia="Cambria"/>
@@ -6476,7 +7201,7 @@
         </w:rPr>
         <w:t>n</w:t>
       </w:r>
-      <w:bookmarkEnd w:id="11"/>
+      <w:bookmarkEnd w:id="12"/>
     </w:p>
     <w:p>
       <w:pPr>
@@ -6721,14 +7446,14 @@
         <w:pStyle w:val="Heading3"/>
         <w:jc w:val="both"/>
       </w:pPr>
-      <w:bookmarkStart w:id="12" w:name="_Toc429942177"/>
+      <w:bookmarkStart w:id="13" w:name="_Toc429942177"/>
       <w:r>
         <w:t xml:space="preserve">Feature </w:t>
       </w:r>
       <w:r>
         <w:t>functions</w:t>
       </w:r>
-      <w:bookmarkEnd w:id="12"/>
+      <w:bookmarkEnd w:id="13"/>
     </w:p>
     <w:p>
       <w:pPr>
@@ -7420,6 +8145,7 @@
           <w:sz w:val="24"/>
           <w:szCs w:val="24"/>
         </w:rPr>
+        <w:lastRenderedPageBreak/>
         <w:t xml:space="preserve">The patient can </w:t>
       </w:r>
       <w:r>
@@ -7444,7 +8170,7 @@
         <w:pStyle w:val="Heading3"/>
         <w:jc w:val="both"/>
       </w:pPr>
-      <w:bookmarkStart w:id="13" w:name="_Toc429942178"/>
+      <w:bookmarkStart w:id="14" w:name="_Toc429942178"/>
       <w:r>
         <w:t>Adv</w:t>
       </w:r>
@@ -7565,7 +8291,7 @@
       <w:r>
         <w:t>s</w:t>
       </w:r>
-      <w:bookmarkEnd w:id="13"/>
+      <w:bookmarkEnd w:id="14"/>
     </w:p>
     <w:p>
       <w:pPr>
@@ -7977,8 +8703,6 @@
         </w:rPr>
         <w:t xml:space="preserve"> and internet connection to access tracking information. </w:t>
       </w:r>
-      <w:bookmarkStart w:id="14" w:name="_GoBack"/>
-      <w:bookmarkEnd w:id="14"/>
     </w:p>
     <w:p>
       <w:pPr>
@@ -8164,8 +8888,9 @@
           <w:sz w:val="24"/>
           <w:szCs w:val="24"/>
         </w:rPr>
-        <w:t>The patient must always use mobile application and wristband in the right way. In some cases, the patient is unnecessary to use wristband (for example: the flu). If not the system will collect wrong data and the treatment may be worse.</w:t>
-      </w:r>
+        <w:t>The patient must always use mobile application and wristband in the right way. In some cases, the patient is unnecessary to use wristband (for example: the flu). If not the system will collect wrong data and the treatment may be worse</w:t>
+      </w:r>
+      <w:proofErr w:type="gramStart"/>
       <w:r>
         <w:rPr>
           <w:rFonts w:ascii="Cambria" w:eastAsia="Cambria" w:hAnsi="Cambria" w:cs="Cambria"/>
@@ -8174,6 +8899,15 @@
         </w:rPr>
         <w:t>.</w:t>
       </w:r>
+      <w:r>
+        <w:rPr>
+          <w:rFonts w:ascii="Cambria" w:eastAsia="Cambria" w:hAnsi="Cambria" w:cs="Cambria"/>
+          <w:sz w:val="24"/>
+          <w:szCs w:val="24"/>
+        </w:rPr>
+        <w:t>.</w:t>
+      </w:r>
+      <w:proofErr w:type="gramEnd"/>
     </w:p>
     <w:p>
       <w:pPr>
@@ -8457,7 +9191,6 @@
       </w:pPr>
       <w:bookmarkStart w:id="16" w:name="_Toc429942180"/>
       <w:r>
-        <w:lastRenderedPageBreak/>
         <w:t xml:space="preserve">Create a </w:t>
       </w:r>
       <w:r>
@@ -8781,6 +9514,7 @@
         <w:pStyle w:val="Heading3"/>
       </w:pPr>
       <w:r>
+        <w:lastRenderedPageBreak/>
         <w:t xml:space="preserve"> </w:t>
       </w:r>
       <w:bookmarkStart w:id="22" w:name="_Toc429942186"/>
@@ -9144,9 +9878,27 @@
               <w:jc w:val="both"/>
               <w:cnfStyle w:val="000000100000" w:firstRow="0" w:lastRow="0" w:firstColumn="0" w:lastColumn="0" w:oddVBand="0" w:evenVBand="0" w:oddHBand="1" w:evenHBand="0" w:firstRowFirstColumn="0" w:firstRowLastColumn="0" w:lastRowFirstColumn="0" w:lastRowLastColumn="0"/>
             </w:pPr>
-            <w:r>
-              <w:t>Kieu Trong Khanh</w:t>
-            </w:r>
+            <w:proofErr w:type="spellStart"/>
+            <w:r>
+              <w:t>Kieu</w:t>
+            </w:r>
+            <w:proofErr w:type="spellEnd"/>
+            <w:r>
+              <w:t xml:space="preserve"> </w:t>
+            </w:r>
+            <w:proofErr w:type="spellStart"/>
+            <w:r>
+              <w:t>Trong</w:t>
+            </w:r>
+            <w:proofErr w:type="spellEnd"/>
+            <w:r>
+              <w:t xml:space="preserve"> </w:t>
+            </w:r>
+            <w:proofErr w:type="spellStart"/>
+            <w:r>
+              <w:t>Khanh</w:t>
+            </w:r>
+            <w:proofErr w:type="spellEnd"/>
           </w:p>
         </w:tc>
         <w:tc>
@@ -9225,8 +9977,13 @@
               <w:cnfStyle w:val="000000000000" w:firstRow="0" w:lastRow="0" w:firstColumn="0" w:lastColumn="0" w:oddVBand="0" w:evenVBand="0" w:oddHBand="0" w:evenHBand="0" w:firstRowFirstColumn="0" w:firstRowLastColumn="0" w:lastRowFirstColumn="0" w:lastRowLastColumn="0"/>
             </w:pPr>
             <w:r>
-              <w:t>Ha Kim Quy</w:t>
-            </w:r>
+              <w:t xml:space="preserve">Ha Kim </w:t>
+            </w:r>
+            <w:proofErr w:type="spellStart"/>
+            <w:r>
+              <w:t>Quy</w:t>
+            </w:r>
+            <w:proofErr w:type="spellEnd"/>
           </w:p>
         </w:tc>
         <w:tc>
@@ -9308,8 +10065,13 @@
               <w:cnfStyle w:val="000000100000" w:firstRow="0" w:lastRow="0" w:firstColumn="0" w:lastColumn="0" w:oddVBand="0" w:evenVBand="0" w:oddHBand="1" w:evenHBand="0" w:firstRowFirstColumn="0" w:firstRowLastColumn="0" w:lastRowFirstColumn="0" w:lastRowLastColumn="0"/>
             </w:pPr>
             <w:r>
-              <w:t>Tran Dang Quan</w:t>
-            </w:r>
+              <w:t xml:space="preserve">Tran Dang </w:t>
+            </w:r>
+            <w:proofErr w:type="spellStart"/>
+            <w:r>
+              <w:t>Quan</w:t>
+            </w:r>
+            <w:proofErr w:type="spellEnd"/>
           </w:p>
         </w:tc>
         <w:tc>
@@ -9384,9 +10146,27 @@
               <w:jc w:val="both"/>
               <w:cnfStyle w:val="000000000000" w:firstRow="0" w:lastRow="0" w:firstColumn="0" w:lastColumn="0" w:oddVBand="0" w:evenVBand="0" w:oddHBand="0" w:evenHBand="0" w:firstRowFirstColumn="0" w:firstRowLastColumn="0" w:lastRowFirstColumn="0" w:lastRowLastColumn="0"/>
             </w:pPr>
-            <w:r>
-              <w:t>Phan Nhat Anh</w:t>
-            </w:r>
+            <w:proofErr w:type="spellStart"/>
+            <w:r>
+              <w:t>Phan</w:t>
+            </w:r>
+            <w:proofErr w:type="spellEnd"/>
+            <w:r>
+              <w:t xml:space="preserve"> </w:t>
+            </w:r>
+            <w:proofErr w:type="spellStart"/>
+            <w:r>
+              <w:t>Nhat</w:t>
+            </w:r>
+            <w:proofErr w:type="spellEnd"/>
+            <w:r>
+              <w:t xml:space="preserve"> </w:t>
+            </w:r>
+            <w:proofErr w:type="spellStart"/>
+            <w:r>
+              <w:t>Anh</w:t>
+            </w:r>
+            <w:proofErr w:type="spellEnd"/>
           </w:p>
         </w:tc>
         <w:tc>
@@ -9563,7 +10343,15 @@
               <w:cnfStyle w:val="000000000000" w:firstRow="0" w:lastRow="0" w:firstColumn="0" w:lastColumn="0" w:oddVBand="0" w:evenVBand="0" w:oddHBand="0" w:evenHBand="0" w:firstRowFirstColumn="0" w:firstRowLastColumn="0" w:lastRowFirstColumn="0" w:lastRowLastColumn="0"/>
             </w:pPr>
             <w:r>
-              <w:t>Nguyen Duy Khuong</w:t>
+              <w:t xml:space="preserve">Nguyen </w:t>
+            </w:r>
+            <w:proofErr w:type="spellStart"/>
+            <w:r>
+              <w:t>Duy</w:t>
+            </w:r>
+            <w:proofErr w:type="spellEnd"/>
+            <w:r>
+              <w:t xml:space="preserve"> Khuong</w:t>
             </w:r>
           </w:p>
         </w:tc>
@@ -9646,7 +10434,7 @@
           <w:szCs w:val="24"/>
         </w:rPr>
         <w:sectPr>
-          <w:footerReference w:type="default" r:id="rId11"/>
+          <w:footerReference w:type="default" r:id="rId10"/>
           <w:pgSz w:w="11920" w:h="16840"/>
           <w:pgMar w:top="1560" w:right="920" w:bottom="280" w:left="1440" w:header="0" w:footer="792" w:gutter="0"/>
           <w:cols w:space="720"/>
@@ -9756,7 +10544,7 @@
       </w:pPr>
     </w:p>
     <w:sectPr>
-      <w:footerReference w:type="default" r:id="rId12"/>
+      <w:footerReference w:type="default" r:id="rId11"/>
       <w:pgSz w:w="11920" w:h="16840"/>
       <w:pgMar w:top="100" w:right="1160" w:bottom="280" w:left="440" w:header="0" w:footer="282" w:gutter="0"/>
       <w:cols w:space="720"/>
@@ -9766,7 +10554,7 @@
 </file>
 
 <file path=word/endnotes.xml><?xml version="1.0" encoding="utf-8"?>
-<w:endnotes xmlns:wpc="http://schemas.microsoft.com/office/word/2010/wordprocessingCanvas" xmlns:mc="http://schemas.openxmlformats.org/markup-compatibility/2006" xmlns:o="urn:schemas-microsoft-com:office:office" xmlns:r="http://schemas.openxmlformats.org/officeDocument/2006/relationships" xmlns:m="http://schemas.openxmlformats.org/officeDocument/2006/math" xmlns:v="urn:schemas-microsoft-com:vml" xmlns:wp14="http://schemas.microsoft.com/office/word/2010/wordprocessingDrawing" xmlns:wp="http://schemas.openxmlformats.org/drawingml/2006/wordprocessingDrawing" xmlns:w10="urn:schemas-microsoft-com:office:word" xmlns:w="http://schemas.openxmlformats.org/wordprocessingml/2006/main" xmlns:w14="http://schemas.microsoft.com/office/word/2010/wordml" xmlns:wpg="http://schemas.microsoft.com/office/word/2010/wordprocessingGroup" xmlns:wpi="http://schemas.microsoft.com/office/word/2010/wordprocessingInk" xmlns:wne="http://schemas.microsoft.com/office/word/2006/wordml" xmlns:wps="http://schemas.microsoft.com/office/word/2010/wordprocessingShape" mc:Ignorable="w14 wp14">
+<w:endnotes xmlns:wpc="http://schemas.microsoft.com/office/word/2010/wordprocessingCanvas" xmlns:mc="http://schemas.openxmlformats.org/markup-compatibility/2006" xmlns:o="urn:schemas-microsoft-com:office:office" xmlns:r="http://schemas.openxmlformats.org/officeDocument/2006/relationships" xmlns:m="http://schemas.openxmlformats.org/officeDocument/2006/math" xmlns:v="urn:schemas-microsoft-com:vml" xmlns:wp14="http://schemas.microsoft.com/office/word/2010/wordprocessingDrawing" xmlns:wp="http://schemas.openxmlformats.org/drawingml/2006/wordprocessingDrawing" xmlns:w10="urn:schemas-microsoft-com:office:word" xmlns:w="http://schemas.openxmlformats.org/wordprocessingml/2006/main" xmlns:w14="http://schemas.microsoft.com/office/word/2010/wordml" xmlns:w15="http://schemas.microsoft.com/office/word/2012/wordml" xmlns:wpg="http://schemas.microsoft.com/office/word/2010/wordprocessingGroup" xmlns:wpi="http://schemas.microsoft.com/office/word/2010/wordprocessingInk" xmlns:wne="http://schemas.microsoft.com/office/word/2006/wordml" xmlns:wps="http://schemas.microsoft.com/office/word/2010/wordprocessingShape" mc:Ignorable="w14 w15 wp14">
   <w:endnote w:type="separator" w:id="-1">
     <w:p>
       <w:r>
@@ -9785,7 +10573,7 @@
 </file>
 
 <file path=word/footer1.xml><?xml version="1.0" encoding="utf-8"?>
-<w:ftr xmlns:wpc="http://schemas.microsoft.com/office/word/2010/wordprocessingCanvas" xmlns:mc="http://schemas.openxmlformats.org/markup-compatibility/2006" xmlns:o="urn:schemas-microsoft-com:office:office" xmlns:r="http://schemas.openxmlformats.org/officeDocument/2006/relationships" xmlns:m="http://schemas.openxmlformats.org/officeDocument/2006/math" xmlns:v="urn:schemas-microsoft-com:vml" xmlns:wp14="http://schemas.microsoft.com/office/word/2010/wordprocessingDrawing" xmlns:wp="http://schemas.openxmlformats.org/drawingml/2006/wordprocessingDrawing" xmlns:w10="urn:schemas-microsoft-com:office:word" xmlns:w="http://schemas.openxmlformats.org/wordprocessingml/2006/main" xmlns:w14="http://schemas.microsoft.com/office/word/2010/wordml" xmlns:wpg="http://schemas.microsoft.com/office/word/2010/wordprocessingGroup" xmlns:wpi="http://schemas.microsoft.com/office/word/2010/wordprocessingInk" xmlns:wne="http://schemas.microsoft.com/office/word/2006/wordml" xmlns:wps="http://schemas.microsoft.com/office/word/2010/wordprocessingShape" mc:Ignorable="w14 wp14">
+<w:ftr xmlns:wpc="http://schemas.microsoft.com/office/word/2010/wordprocessingCanvas" xmlns:mc="http://schemas.openxmlformats.org/markup-compatibility/2006" xmlns:o="urn:schemas-microsoft-com:office:office" xmlns:r="http://schemas.openxmlformats.org/officeDocument/2006/relationships" xmlns:m="http://schemas.openxmlformats.org/officeDocument/2006/math" xmlns:v="urn:schemas-microsoft-com:vml" xmlns:wp14="http://schemas.microsoft.com/office/word/2010/wordprocessingDrawing" xmlns:wp="http://schemas.openxmlformats.org/drawingml/2006/wordprocessingDrawing" xmlns:w10="urn:schemas-microsoft-com:office:word" xmlns:w="http://schemas.openxmlformats.org/wordprocessingml/2006/main" xmlns:w14="http://schemas.microsoft.com/office/word/2010/wordml" xmlns:w15="http://schemas.microsoft.com/office/word/2012/wordml" xmlns:wpg="http://schemas.microsoft.com/office/word/2010/wordprocessingGroup" xmlns:wpi="http://schemas.microsoft.com/office/word/2010/wordprocessingInk" xmlns:wne="http://schemas.microsoft.com/office/word/2006/wordml" xmlns:wps="http://schemas.microsoft.com/office/word/2010/wordprocessingShape" mc:Ignorable="w14 w15 wp14">
   <w:sdt>
     <w:sdtPr>
       <w:id w:val="-1567019075"/>
@@ -9838,7 +10626,7 @@
 </file>
 
 <file path=word/footer2.xml><?xml version="1.0" encoding="utf-8"?>
-<w:ftr xmlns:wpc="http://schemas.microsoft.com/office/word/2010/wordprocessingCanvas" xmlns:mc="http://schemas.openxmlformats.org/markup-compatibility/2006" xmlns:o="urn:schemas-microsoft-com:office:office" xmlns:r="http://schemas.openxmlformats.org/officeDocument/2006/relationships" xmlns:m="http://schemas.openxmlformats.org/officeDocument/2006/math" xmlns:v="urn:schemas-microsoft-com:vml" xmlns:wp14="http://schemas.microsoft.com/office/word/2010/wordprocessingDrawing" xmlns:wp="http://schemas.openxmlformats.org/drawingml/2006/wordprocessingDrawing" xmlns:w10="urn:schemas-microsoft-com:office:word" xmlns:w="http://schemas.openxmlformats.org/wordprocessingml/2006/main" xmlns:w14="http://schemas.microsoft.com/office/word/2010/wordml" xmlns:wpg="http://schemas.microsoft.com/office/word/2010/wordprocessingGroup" xmlns:wpi="http://schemas.microsoft.com/office/word/2010/wordprocessingInk" xmlns:wne="http://schemas.microsoft.com/office/word/2006/wordml" xmlns:wps="http://schemas.microsoft.com/office/word/2010/wordprocessingShape" mc:Ignorable="w14 wp14">
+<w:ftr xmlns:wpc="http://schemas.microsoft.com/office/word/2010/wordprocessingCanvas" xmlns:mc="http://schemas.openxmlformats.org/markup-compatibility/2006" xmlns:o="urn:schemas-microsoft-com:office:office" xmlns:r="http://schemas.openxmlformats.org/officeDocument/2006/relationships" xmlns:m="http://schemas.openxmlformats.org/officeDocument/2006/math" xmlns:v="urn:schemas-microsoft-com:vml" xmlns:wp14="http://schemas.microsoft.com/office/word/2010/wordprocessingDrawing" xmlns:wp="http://schemas.openxmlformats.org/drawingml/2006/wordprocessingDrawing" xmlns:w10="urn:schemas-microsoft-com:office:word" xmlns:w="http://schemas.openxmlformats.org/wordprocessingml/2006/main" xmlns:w14="http://schemas.microsoft.com/office/word/2010/wordml" xmlns:w15="http://schemas.microsoft.com/office/word/2012/wordml" xmlns:wpg="http://schemas.microsoft.com/office/word/2010/wordprocessingGroup" xmlns:wpi="http://schemas.microsoft.com/office/word/2010/wordprocessingInk" xmlns:wne="http://schemas.microsoft.com/office/word/2006/wordml" xmlns:wps="http://schemas.microsoft.com/office/word/2010/wordprocessingShape" mc:Ignorable="w14 w15 wp14">
   <w:sdt>
     <w:sdtPr>
       <w:id w:val="83733378"/>
@@ -9891,7 +10679,7 @@
 </file>
 
 <file path=word/footer3.xml><?xml version="1.0" encoding="utf-8"?>
-<w:ftr xmlns:wpc="http://schemas.microsoft.com/office/word/2010/wordprocessingCanvas" xmlns:mc="http://schemas.openxmlformats.org/markup-compatibility/2006" xmlns:o="urn:schemas-microsoft-com:office:office" xmlns:r="http://schemas.openxmlformats.org/officeDocument/2006/relationships" xmlns:m="http://schemas.openxmlformats.org/officeDocument/2006/math" xmlns:v="urn:schemas-microsoft-com:vml" xmlns:wp14="http://schemas.microsoft.com/office/word/2010/wordprocessingDrawing" xmlns:wp="http://schemas.openxmlformats.org/drawingml/2006/wordprocessingDrawing" xmlns:w10="urn:schemas-microsoft-com:office:word" xmlns:w="http://schemas.openxmlformats.org/wordprocessingml/2006/main" xmlns:w14="http://schemas.microsoft.com/office/word/2010/wordml" xmlns:wpg="http://schemas.microsoft.com/office/word/2010/wordprocessingGroup" xmlns:wpi="http://schemas.microsoft.com/office/word/2010/wordprocessingInk" xmlns:wne="http://schemas.microsoft.com/office/word/2006/wordml" xmlns:wps="http://schemas.microsoft.com/office/word/2010/wordprocessingShape" mc:Ignorable="w14 wp14">
+<w:ftr xmlns:wpc="http://schemas.microsoft.com/office/word/2010/wordprocessingCanvas" xmlns:mc="http://schemas.openxmlformats.org/markup-compatibility/2006" xmlns:o="urn:schemas-microsoft-com:office:office" xmlns:r="http://schemas.openxmlformats.org/officeDocument/2006/relationships" xmlns:m="http://schemas.openxmlformats.org/officeDocument/2006/math" xmlns:v="urn:schemas-microsoft-com:vml" xmlns:wp14="http://schemas.microsoft.com/office/word/2010/wordprocessingDrawing" xmlns:wp="http://schemas.openxmlformats.org/drawingml/2006/wordprocessingDrawing" xmlns:w10="urn:schemas-microsoft-com:office:word" xmlns:w="http://schemas.openxmlformats.org/wordprocessingml/2006/main" xmlns:w14="http://schemas.microsoft.com/office/word/2010/wordml" xmlns:w15="http://schemas.microsoft.com/office/word/2012/wordml" xmlns:wpg="http://schemas.microsoft.com/office/word/2010/wordprocessingGroup" xmlns:wpi="http://schemas.microsoft.com/office/word/2010/wordprocessingInk" xmlns:wne="http://schemas.microsoft.com/office/word/2006/wordml" xmlns:wps="http://schemas.microsoft.com/office/word/2010/wordprocessingShape" mc:Ignorable="w14 w15 wp14">
   <w:p>
     <w:pPr>
       <w:spacing w:line="200" w:lineRule="exact"/>
@@ -9953,7 +10741,7 @@
 </file>
 
 <file path=word/footnotes.xml><?xml version="1.0" encoding="utf-8"?>
-<w:footnotes xmlns:wpc="http://schemas.microsoft.com/office/word/2010/wordprocessingCanvas" xmlns:mc="http://schemas.openxmlformats.org/markup-compatibility/2006" xmlns:o="urn:schemas-microsoft-com:office:office" xmlns:r="http://schemas.openxmlformats.org/officeDocument/2006/relationships" xmlns:m="http://schemas.openxmlformats.org/officeDocument/2006/math" xmlns:v="urn:schemas-microsoft-com:vml" xmlns:wp14="http://schemas.microsoft.com/office/word/2010/wordprocessingDrawing" xmlns:wp="http://schemas.openxmlformats.org/drawingml/2006/wordprocessingDrawing" xmlns:w10="urn:schemas-microsoft-com:office:word" xmlns:w="http://schemas.openxmlformats.org/wordprocessingml/2006/main" xmlns:w14="http://schemas.microsoft.com/office/word/2010/wordml" xmlns:wpg="http://schemas.microsoft.com/office/word/2010/wordprocessingGroup" xmlns:wpi="http://schemas.microsoft.com/office/word/2010/wordprocessingInk" xmlns:wne="http://schemas.microsoft.com/office/word/2006/wordml" xmlns:wps="http://schemas.microsoft.com/office/word/2010/wordprocessingShape" mc:Ignorable="w14 wp14">
+<w:footnotes xmlns:wpc="http://schemas.microsoft.com/office/word/2010/wordprocessingCanvas" xmlns:mc="http://schemas.openxmlformats.org/markup-compatibility/2006" xmlns:o="urn:schemas-microsoft-com:office:office" xmlns:r="http://schemas.openxmlformats.org/officeDocument/2006/relationships" xmlns:m="http://schemas.openxmlformats.org/officeDocument/2006/math" xmlns:v="urn:schemas-microsoft-com:vml" xmlns:wp14="http://schemas.microsoft.com/office/word/2010/wordprocessingDrawing" xmlns:wp="http://schemas.openxmlformats.org/drawingml/2006/wordprocessingDrawing" xmlns:w10="urn:schemas-microsoft-com:office:word" xmlns:w="http://schemas.openxmlformats.org/wordprocessingml/2006/main" xmlns:w14="http://schemas.microsoft.com/office/word/2010/wordml" xmlns:w15="http://schemas.microsoft.com/office/word/2012/wordml" xmlns:wpg="http://schemas.microsoft.com/office/word/2010/wordprocessingGroup" xmlns:wpi="http://schemas.microsoft.com/office/word/2010/wordprocessingInk" xmlns:wne="http://schemas.microsoft.com/office/word/2006/wordml" xmlns:wps="http://schemas.microsoft.com/office/word/2010/wordprocessingShape" mc:Ignorable="w14 w15 wp14">
   <w:footnote w:type="separator" w:id="-1">
     <w:p>
       <w:r>
@@ -9972,7 +10760,7 @@
 </file>
 
 <file path=word/numbering.xml><?xml version="1.0" encoding="utf-8"?>
-<w:numbering xmlns:wpc="http://schemas.microsoft.com/office/word/2010/wordprocessingCanvas" xmlns:mc="http://schemas.openxmlformats.org/markup-compatibility/2006" xmlns:o="urn:schemas-microsoft-com:office:office" xmlns:r="http://schemas.openxmlformats.org/officeDocument/2006/relationships" xmlns:m="http://schemas.openxmlformats.org/officeDocument/2006/math" xmlns:v="urn:schemas-microsoft-com:vml" xmlns:wp14="http://schemas.microsoft.com/office/word/2010/wordprocessingDrawing" xmlns:wp="http://schemas.openxmlformats.org/drawingml/2006/wordprocessingDrawing" xmlns:w10="urn:schemas-microsoft-com:office:word" xmlns:w="http://schemas.openxmlformats.org/wordprocessingml/2006/main" xmlns:w14="http://schemas.microsoft.com/office/word/2010/wordml" xmlns:wpg="http://schemas.microsoft.com/office/word/2010/wordprocessingGroup" xmlns:wpi="http://schemas.microsoft.com/office/word/2010/wordprocessingInk" xmlns:wne="http://schemas.microsoft.com/office/word/2006/wordml" xmlns:wps="http://schemas.microsoft.com/office/word/2010/wordprocessingShape" mc:Ignorable="w14 wp14">
+<w:numbering xmlns:wpc="http://schemas.microsoft.com/office/word/2010/wordprocessingCanvas" xmlns:mc="http://schemas.openxmlformats.org/markup-compatibility/2006" xmlns:o="urn:schemas-microsoft-com:office:office" xmlns:r="http://schemas.openxmlformats.org/officeDocument/2006/relationships" xmlns:m="http://schemas.openxmlformats.org/officeDocument/2006/math" xmlns:v="urn:schemas-microsoft-com:vml" xmlns:wp14="http://schemas.microsoft.com/office/word/2010/wordprocessingDrawing" xmlns:wp="http://schemas.openxmlformats.org/drawingml/2006/wordprocessingDrawing" xmlns:w10="urn:schemas-microsoft-com:office:word" xmlns:w="http://schemas.openxmlformats.org/wordprocessingml/2006/main" xmlns:w14="http://schemas.microsoft.com/office/word/2010/wordml" xmlns:w15="http://schemas.microsoft.com/office/word/2012/wordml" xmlns:wpg="http://schemas.microsoft.com/office/word/2010/wordprocessingGroup" xmlns:wpi="http://schemas.microsoft.com/office/word/2010/wordprocessingInk" xmlns:wne="http://schemas.microsoft.com/office/word/2006/wordml" xmlns:wps="http://schemas.microsoft.com/office/word/2010/wordprocessingShape" mc:Ignorable="w14 w15 wp14">
   <w:abstractNum w:abstractNumId="0">
     <w:nsid w:val="079D498A"/>
     <w:multiLevelType w:val="multilevel"/>
@@ -11420,7 +12208,7 @@
 </file>
 
 <file path=word/styles.xml><?xml version="1.0" encoding="utf-8"?>
-<w:styles xmlns:mc="http://schemas.openxmlformats.org/markup-compatibility/2006" xmlns:r="http://schemas.openxmlformats.org/officeDocument/2006/relationships" xmlns:w="http://schemas.openxmlformats.org/wordprocessingml/2006/main" xmlns:w14="http://schemas.microsoft.com/office/word/2010/wordml" mc:Ignorable="w14">
+<w:styles xmlns:mc="http://schemas.openxmlformats.org/markup-compatibility/2006" xmlns:r="http://schemas.openxmlformats.org/officeDocument/2006/relationships" xmlns:w="http://schemas.openxmlformats.org/wordprocessingml/2006/main" xmlns:w14="http://schemas.microsoft.com/office/word/2010/wordml" xmlns:w15="http://schemas.microsoft.com/office/word/2012/wordml" mc:Ignorable="w14 w15">
   <w:docDefaults>
     <w:rPrDefault>
       <w:rPr>
@@ -11430,144 +12218,378 @@
     </w:rPrDefault>
     <w:pPrDefault/>
   </w:docDefaults>
-  <w:latentStyles w:defLockedState="0" w:defUIPriority="99" w:defSemiHidden="1" w:defUnhideWhenUsed="1" w:defQFormat="0" w:count="267">
-    <w:lsdException w:name="Normal" w:semiHidden="0" w:uiPriority="0" w:unhideWhenUsed="0" w:qFormat="1"/>
-    <w:lsdException w:name="heading 1" w:semiHidden="0" w:uiPriority="9" w:unhideWhenUsed="0" w:qFormat="1"/>
-    <w:lsdException w:name="heading 2" w:uiPriority="9" w:qFormat="1"/>
-    <w:lsdException w:name="heading 3" w:uiPriority="9" w:qFormat="1"/>
-    <w:lsdException w:name="heading 4" w:uiPriority="9" w:qFormat="1"/>
-    <w:lsdException w:name="heading 5" w:uiPriority="9" w:qFormat="1"/>
-    <w:lsdException w:name="heading 6" w:uiPriority="9" w:qFormat="1"/>
-    <w:lsdException w:name="heading 7" w:uiPriority="9" w:qFormat="1"/>
-    <w:lsdException w:name="heading 8" w:uiPriority="9" w:qFormat="1"/>
-    <w:lsdException w:name="heading 9" w:uiPriority="9" w:qFormat="1"/>
-    <w:lsdException w:name="toc 1" w:uiPriority="39"/>
-    <w:lsdException w:name="toc 2" w:uiPriority="39"/>
-    <w:lsdException w:name="toc 3" w:uiPriority="39"/>
-    <w:lsdException w:name="toc 4" w:uiPriority="39"/>
-    <w:lsdException w:name="toc 5" w:uiPriority="39"/>
-    <w:lsdException w:name="toc 6" w:uiPriority="39"/>
-    <w:lsdException w:name="toc 7" w:uiPriority="39"/>
-    <w:lsdException w:name="toc 8" w:uiPriority="39"/>
-    <w:lsdException w:name="toc 9" w:uiPriority="39"/>
-    <w:lsdException w:name="caption" w:uiPriority="35" w:qFormat="1"/>
-    <w:lsdException w:name="Title" w:semiHidden="0" w:uiPriority="10" w:unhideWhenUsed="0" w:qFormat="1"/>
-    <w:lsdException w:name="Default Paragraph Font" w:uiPriority="1"/>
-    <w:lsdException w:name="Subtitle" w:semiHidden="0" w:uiPriority="11" w:unhideWhenUsed="0" w:qFormat="1"/>
-    <w:lsdException w:name="Strong" w:semiHidden="0" w:uiPriority="22" w:unhideWhenUsed="0" w:qFormat="1"/>
-    <w:lsdException w:name="Emphasis" w:semiHidden="0" w:uiPriority="20" w:unhideWhenUsed="0" w:qFormat="1"/>
-    <w:lsdException w:name="Table Grid" w:semiHidden="0" w:uiPriority="59" w:unhideWhenUsed="0"/>
-    <w:lsdException w:name="Placeholder Text" w:unhideWhenUsed="0"/>
-    <w:lsdException w:name="No Spacing" w:semiHidden="0" w:uiPriority="1" w:unhideWhenUsed="0" w:qFormat="1"/>
-    <w:lsdException w:name="Light Shading" w:semiHidden="0" w:uiPriority="60" w:unhideWhenUsed="0"/>
-    <w:lsdException w:name="Light List" w:semiHidden="0" w:uiPriority="61" w:unhideWhenUsed="0"/>
-    <w:lsdException w:name="Light Grid" w:semiHidden="0" w:uiPriority="62" w:unhideWhenUsed="0"/>
-    <w:lsdException w:name="Medium Shading 1" w:semiHidden="0" w:uiPriority="63" w:unhideWhenUsed="0"/>
-    <w:lsdException w:name="Medium Shading 2" w:semiHidden="0" w:uiPriority="64" w:unhideWhenUsed="0"/>
-    <w:lsdException w:name="Medium List 1" w:semiHidden="0" w:uiPriority="65" w:unhideWhenUsed="0"/>
-    <w:lsdException w:name="Medium List 2" w:semiHidden="0" w:uiPriority="66" w:unhideWhenUsed="0"/>
-    <w:lsdException w:name="Medium Grid 1" w:semiHidden="0" w:uiPriority="67" w:unhideWhenUsed="0"/>
-    <w:lsdException w:name="Medium Grid 2" w:semiHidden="0" w:uiPriority="68" w:unhideWhenUsed="0"/>
-    <w:lsdException w:name="Medium Grid 3" w:semiHidden="0" w:uiPriority="69" w:unhideWhenUsed="0"/>
-    <w:lsdException w:name="Dark List" w:semiHidden="0" w:uiPriority="70" w:unhideWhenUsed="0"/>
-    <w:lsdException w:name="Colorful Shading" w:semiHidden="0" w:uiPriority="71" w:unhideWhenUsed="0"/>
-    <w:lsdException w:name="Colorful List" w:semiHidden="0" w:uiPriority="72" w:unhideWhenUsed="0"/>
-    <w:lsdException w:name="Colorful Grid" w:semiHidden="0" w:uiPriority="73" w:unhideWhenUsed="0"/>
-    <w:lsdException w:name="Light Shading Accent 1" w:semiHidden="0" w:uiPriority="60" w:unhideWhenUsed="0"/>
-    <w:lsdException w:name="Light List Accent 1" w:semiHidden="0" w:uiPriority="61" w:unhideWhenUsed="0"/>
-    <w:lsdException w:name="Light Grid Accent 1" w:semiHidden="0" w:uiPriority="62" w:unhideWhenUsed="0"/>
-    <w:lsdException w:name="Medium Shading 1 Accent 1" w:semiHidden="0" w:uiPriority="63" w:unhideWhenUsed="0"/>
-    <w:lsdException w:name="Medium Shading 2 Accent 1" w:semiHidden="0" w:uiPriority="64" w:unhideWhenUsed="0"/>
-    <w:lsdException w:name="Medium List 1 Accent 1" w:semiHidden="0" w:uiPriority="65" w:unhideWhenUsed="0"/>
-    <w:lsdException w:name="Revision" w:unhideWhenUsed="0"/>
-    <w:lsdException w:name="List Paragraph" w:semiHidden="0" w:uiPriority="34" w:unhideWhenUsed="0" w:qFormat="1"/>
-    <w:lsdException w:name="Quote" w:semiHidden="0" w:uiPriority="29" w:unhideWhenUsed="0" w:qFormat="1"/>
-    <w:lsdException w:name="Intense Quote" w:semiHidden="0" w:uiPriority="30" w:unhideWhenUsed="0" w:qFormat="1"/>
-    <w:lsdException w:name="Medium List 2 Accent 1" w:semiHidden="0" w:uiPriority="66" w:unhideWhenUsed="0"/>
-    <w:lsdException w:name="Medium Grid 1 Accent 1" w:semiHidden="0" w:uiPriority="67" w:unhideWhenUsed="0"/>
-    <w:lsdException w:name="Medium Grid 2 Accent 1" w:semiHidden="0" w:uiPriority="68" w:unhideWhenUsed="0"/>
-    <w:lsdException w:name="Medium Grid 3 Accent 1" w:semiHidden="0" w:uiPriority="69" w:unhideWhenUsed="0"/>
-    <w:lsdException w:name="Dark List Accent 1" w:semiHidden="0" w:uiPriority="70" w:unhideWhenUsed="0"/>
-    <w:lsdException w:name="Colorful Shading Accent 1" w:semiHidden="0" w:uiPriority="71" w:unhideWhenUsed="0"/>
-    <w:lsdException w:name="Colorful List Accent 1" w:semiHidden="0" w:uiPriority="72" w:unhideWhenUsed="0"/>
-    <w:lsdException w:name="Colorful Grid Accent 1" w:semiHidden="0" w:uiPriority="73" w:unhideWhenUsed="0"/>
-    <w:lsdException w:name="Light Shading Accent 2" w:semiHidden="0" w:uiPriority="60" w:unhideWhenUsed="0"/>
-    <w:lsdException w:name="Light List Accent 2" w:semiHidden="0" w:uiPriority="61" w:unhideWhenUsed="0"/>
-    <w:lsdException w:name="Light Grid Accent 2" w:semiHidden="0" w:uiPriority="62" w:unhideWhenUsed="0"/>
-    <w:lsdException w:name="Medium Shading 1 Accent 2" w:semiHidden="0" w:uiPriority="63" w:unhideWhenUsed="0"/>
-    <w:lsdException w:name="Medium Shading 2 Accent 2" w:semiHidden="0" w:uiPriority="64" w:unhideWhenUsed="0"/>
-    <w:lsdException w:name="Medium List 1 Accent 2" w:semiHidden="0" w:uiPriority="65" w:unhideWhenUsed="0"/>
-    <w:lsdException w:name="Medium List 2 Accent 2" w:semiHidden="0" w:uiPriority="66" w:unhideWhenUsed="0"/>
-    <w:lsdException w:name="Medium Grid 1 Accent 2" w:semiHidden="0" w:uiPriority="67" w:unhideWhenUsed="0"/>
-    <w:lsdException w:name="Medium Grid 2 Accent 2" w:semiHidden="0" w:uiPriority="68" w:unhideWhenUsed="0"/>
-    <w:lsdException w:name="Medium Grid 3 Accent 2" w:semiHidden="0" w:uiPriority="69" w:unhideWhenUsed="0"/>
-    <w:lsdException w:name="Dark List Accent 2" w:semiHidden="0" w:uiPriority="70" w:unhideWhenUsed="0"/>
-    <w:lsdException w:name="Colorful Shading Accent 2" w:semiHidden="0" w:uiPriority="71" w:unhideWhenUsed="0"/>
-    <w:lsdException w:name="Colorful List Accent 2" w:semiHidden="0" w:uiPriority="72" w:unhideWhenUsed="0"/>
-    <w:lsdException w:name="Colorful Grid Accent 2" w:semiHidden="0" w:uiPriority="73" w:unhideWhenUsed="0"/>
-    <w:lsdException w:name="Light Shading Accent 3" w:semiHidden="0" w:uiPriority="60" w:unhideWhenUsed="0"/>
-    <w:lsdException w:name="Light List Accent 3" w:semiHidden="0" w:uiPriority="61" w:unhideWhenUsed="0"/>
-    <w:lsdException w:name="Light Grid Accent 3" w:semiHidden="0" w:uiPriority="62" w:unhideWhenUsed="0"/>
-    <w:lsdException w:name="Medium Shading 1 Accent 3" w:semiHidden="0" w:uiPriority="63" w:unhideWhenUsed="0"/>
-    <w:lsdException w:name="Medium Shading 2 Accent 3" w:semiHidden="0" w:uiPriority="64" w:unhideWhenUsed="0"/>
-    <w:lsdException w:name="Medium List 1 Accent 3" w:semiHidden="0" w:uiPriority="65" w:unhideWhenUsed="0"/>
-    <w:lsdException w:name="Medium List 2 Accent 3" w:semiHidden="0" w:uiPriority="66" w:unhideWhenUsed="0"/>
-    <w:lsdException w:name="Medium Grid 1 Accent 3" w:semiHidden="0" w:uiPriority="67" w:unhideWhenUsed="0"/>
-    <w:lsdException w:name="Medium Grid 2 Accent 3" w:semiHidden="0" w:uiPriority="68" w:unhideWhenUsed="0"/>
-    <w:lsdException w:name="Medium Grid 3 Accent 3" w:semiHidden="0" w:uiPriority="69" w:unhideWhenUsed="0"/>
-    <w:lsdException w:name="Dark List Accent 3" w:semiHidden="0" w:uiPriority="70" w:unhideWhenUsed="0"/>
-    <w:lsdException w:name="Colorful Shading Accent 3" w:semiHidden="0" w:uiPriority="71" w:unhideWhenUsed="0"/>
-    <w:lsdException w:name="Colorful List Accent 3" w:semiHidden="0" w:uiPriority="72" w:unhideWhenUsed="0"/>
-    <w:lsdException w:name="Colorful Grid Accent 3" w:semiHidden="0" w:uiPriority="73" w:unhideWhenUsed="0"/>
-    <w:lsdException w:name="Light Shading Accent 4" w:semiHidden="0" w:uiPriority="60" w:unhideWhenUsed="0"/>
-    <w:lsdException w:name="Light List Accent 4" w:semiHidden="0" w:uiPriority="61" w:unhideWhenUsed="0"/>
-    <w:lsdException w:name="Light Grid Accent 4" w:semiHidden="0" w:uiPriority="62" w:unhideWhenUsed="0"/>
-    <w:lsdException w:name="Medium Shading 1 Accent 4" w:semiHidden="0" w:uiPriority="63" w:unhideWhenUsed="0"/>
-    <w:lsdException w:name="Medium Shading 2 Accent 4" w:semiHidden="0" w:uiPriority="64" w:unhideWhenUsed="0"/>
-    <w:lsdException w:name="Medium List 1 Accent 4" w:semiHidden="0" w:uiPriority="65" w:unhideWhenUsed="0"/>
-    <w:lsdException w:name="Medium List 2 Accent 4" w:semiHidden="0" w:uiPriority="66" w:unhideWhenUsed="0"/>
-    <w:lsdException w:name="Medium Grid 1 Accent 4" w:semiHidden="0" w:uiPriority="67" w:unhideWhenUsed="0"/>
-    <w:lsdException w:name="Medium Grid 2 Accent 4" w:semiHidden="0" w:uiPriority="68" w:unhideWhenUsed="0"/>
-    <w:lsdException w:name="Medium Grid 3 Accent 4" w:semiHidden="0" w:uiPriority="69" w:unhideWhenUsed="0"/>
-    <w:lsdException w:name="Dark List Accent 4" w:semiHidden="0" w:uiPriority="70" w:unhideWhenUsed="0"/>
-    <w:lsdException w:name="Colorful Shading Accent 4" w:semiHidden="0" w:uiPriority="71" w:unhideWhenUsed="0"/>
-    <w:lsdException w:name="Colorful List Accent 4" w:semiHidden="0" w:uiPriority="72" w:unhideWhenUsed="0"/>
-    <w:lsdException w:name="Colorful Grid Accent 4" w:semiHidden="0" w:uiPriority="73" w:unhideWhenUsed="0"/>
-    <w:lsdException w:name="Light Shading Accent 5" w:semiHidden="0" w:uiPriority="60" w:unhideWhenUsed="0"/>
-    <w:lsdException w:name="Light List Accent 5" w:semiHidden="0" w:uiPriority="61" w:unhideWhenUsed="0"/>
-    <w:lsdException w:name="Light Grid Accent 5" w:semiHidden="0" w:uiPriority="62" w:unhideWhenUsed="0"/>
-    <w:lsdException w:name="Medium Shading 1 Accent 5" w:semiHidden="0" w:uiPriority="63" w:unhideWhenUsed="0"/>
-    <w:lsdException w:name="Medium Shading 2 Accent 5" w:semiHidden="0" w:uiPriority="64" w:unhideWhenUsed="0"/>
-    <w:lsdException w:name="Medium List 1 Accent 5" w:semiHidden="0" w:uiPriority="65" w:unhideWhenUsed="0"/>
-    <w:lsdException w:name="Medium List 2 Accent 5" w:semiHidden="0" w:uiPriority="66" w:unhideWhenUsed="0"/>
-    <w:lsdException w:name="Medium Grid 1 Accent 5" w:semiHidden="0" w:uiPriority="67" w:unhideWhenUsed="0"/>
-    <w:lsdException w:name="Medium Grid 2 Accent 5" w:semiHidden="0" w:uiPriority="68" w:unhideWhenUsed="0"/>
-    <w:lsdException w:name="Medium Grid 3 Accent 5" w:semiHidden="0" w:uiPriority="69" w:unhideWhenUsed="0"/>
-    <w:lsdException w:name="Dark List Accent 5" w:semiHidden="0" w:uiPriority="70" w:unhideWhenUsed="0"/>
-    <w:lsdException w:name="Colorful Shading Accent 5" w:semiHidden="0" w:uiPriority="71" w:unhideWhenUsed="0"/>
-    <w:lsdException w:name="Colorful List Accent 5" w:semiHidden="0" w:uiPriority="72" w:unhideWhenUsed="0"/>
-    <w:lsdException w:name="Colorful Grid Accent 5" w:semiHidden="0" w:uiPriority="73" w:unhideWhenUsed="0"/>
-    <w:lsdException w:name="Light Shading Accent 6" w:semiHidden="0" w:uiPriority="60" w:unhideWhenUsed="0"/>
-    <w:lsdException w:name="Light List Accent 6" w:semiHidden="0" w:uiPriority="61" w:unhideWhenUsed="0"/>
-    <w:lsdException w:name="Light Grid Accent 6" w:semiHidden="0" w:uiPriority="62" w:unhideWhenUsed="0"/>
-    <w:lsdException w:name="Medium Shading 1 Accent 6" w:semiHidden="0" w:uiPriority="63" w:unhideWhenUsed="0"/>
-    <w:lsdException w:name="Medium Shading 2 Accent 6" w:semiHidden="0" w:uiPriority="64" w:unhideWhenUsed="0"/>
-    <w:lsdException w:name="Medium List 1 Accent 6" w:semiHidden="0" w:uiPriority="65" w:unhideWhenUsed="0"/>
-    <w:lsdException w:name="Medium List 2 Accent 6" w:semiHidden="0" w:uiPriority="66" w:unhideWhenUsed="0"/>
-    <w:lsdException w:name="Medium Grid 1 Accent 6" w:semiHidden="0" w:uiPriority="67" w:unhideWhenUsed="0"/>
-    <w:lsdException w:name="Medium Grid 2 Accent 6" w:semiHidden="0" w:uiPriority="68" w:unhideWhenUsed="0"/>
-    <w:lsdException w:name="Medium Grid 3 Accent 6" w:semiHidden="0" w:uiPriority="69" w:unhideWhenUsed="0"/>
-    <w:lsdException w:name="Dark List Accent 6" w:semiHidden="0" w:uiPriority="70" w:unhideWhenUsed="0"/>
-    <w:lsdException w:name="Colorful Shading Accent 6" w:semiHidden="0" w:uiPriority="71" w:unhideWhenUsed="0"/>
-    <w:lsdException w:name="Colorful List Accent 6" w:semiHidden="0" w:uiPriority="72" w:unhideWhenUsed="0"/>
-    <w:lsdException w:name="Colorful Grid Accent 6" w:semiHidden="0" w:uiPriority="73" w:unhideWhenUsed="0"/>
-    <w:lsdException w:name="Subtle Emphasis" w:semiHidden="0" w:uiPriority="19" w:unhideWhenUsed="0" w:qFormat="1"/>
-    <w:lsdException w:name="Intense Emphasis" w:semiHidden="0" w:uiPriority="21" w:unhideWhenUsed="0" w:qFormat="1"/>
-    <w:lsdException w:name="Subtle Reference" w:semiHidden="0" w:uiPriority="31" w:unhideWhenUsed="0" w:qFormat="1"/>
-    <w:lsdException w:name="Intense Reference" w:semiHidden="0" w:uiPriority="32" w:unhideWhenUsed="0" w:qFormat="1"/>
-    <w:lsdException w:name="Book Title" w:semiHidden="0" w:uiPriority="33" w:unhideWhenUsed="0" w:qFormat="1"/>
-    <w:lsdException w:name="Bibliography" w:uiPriority="37"/>
-    <w:lsdException w:name="TOC Heading" w:uiPriority="39" w:qFormat="1"/>
+  <w:latentStyles w:defLockedState="0" w:defUIPriority="99" w:defSemiHidden="0" w:defUnhideWhenUsed="0" w:defQFormat="0" w:count="371">
+    <w:lsdException w:name="Normal" w:uiPriority="0" w:qFormat="1"/>
+    <w:lsdException w:name="heading 1" w:uiPriority="9" w:qFormat="1"/>
+    <w:lsdException w:name="heading 2" w:semiHidden="1" w:uiPriority="9" w:unhideWhenUsed="1" w:qFormat="1"/>
+    <w:lsdException w:name="heading 3" w:semiHidden="1" w:uiPriority="9" w:unhideWhenUsed="1" w:qFormat="1"/>
+    <w:lsdException w:name="heading 4" w:semiHidden="1" w:uiPriority="9" w:unhideWhenUsed="1" w:qFormat="1"/>
+    <w:lsdException w:name="heading 5" w:semiHidden="1" w:uiPriority="9" w:unhideWhenUsed="1" w:qFormat="1"/>
+    <w:lsdException w:name="heading 6" w:semiHidden="1" w:uiPriority="9" w:unhideWhenUsed="1" w:qFormat="1"/>
+    <w:lsdException w:name="heading 7" w:semiHidden="1" w:uiPriority="9" w:unhideWhenUsed="1" w:qFormat="1"/>
+    <w:lsdException w:name="heading 8" w:semiHidden="1" w:uiPriority="9" w:unhideWhenUsed="1" w:qFormat="1"/>
+    <w:lsdException w:name="heading 9" w:semiHidden="1" w:uiPriority="9" w:unhideWhenUsed="1" w:qFormat="1"/>
+    <w:lsdException w:name="index 1" w:semiHidden="1" w:unhideWhenUsed="1"/>
+    <w:lsdException w:name="index 2" w:semiHidden="1" w:unhideWhenUsed="1"/>
+    <w:lsdException w:name="index 3" w:semiHidden="1" w:unhideWhenUsed="1"/>
+    <w:lsdException w:name="index 4" w:semiHidden="1" w:unhideWhenUsed="1"/>
+    <w:lsdException w:name="index 5" w:semiHidden="1" w:unhideWhenUsed="1"/>
+    <w:lsdException w:name="index 6" w:semiHidden="1" w:unhideWhenUsed="1"/>
+    <w:lsdException w:name="index 7" w:semiHidden="1" w:unhideWhenUsed="1"/>
+    <w:lsdException w:name="index 8" w:semiHidden="1" w:unhideWhenUsed="1"/>
+    <w:lsdException w:name="index 9" w:semiHidden="1" w:unhideWhenUsed="1"/>
+    <w:lsdException w:name="toc 1" w:semiHidden="1" w:uiPriority="39" w:unhideWhenUsed="1"/>
+    <w:lsdException w:name="toc 2" w:semiHidden="1" w:uiPriority="39" w:unhideWhenUsed="1"/>
+    <w:lsdException w:name="toc 3" w:semiHidden="1" w:uiPriority="39" w:unhideWhenUsed="1"/>
+    <w:lsdException w:name="toc 4" w:semiHidden="1" w:uiPriority="39" w:unhideWhenUsed="1"/>
+    <w:lsdException w:name="toc 5" w:semiHidden="1" w:uiPriority="39" w:unhideWhenUsed="1"/>
+    <w:lsdException w:name="toc 6" w:semiHidden="1" w:uiPriority="39" w:unhideWhenUsed="1"/>
+    <w:lsdException w:name="toc 7" w:semiHidden="1" w:uiPriority="39" w:unhideWhenUsed="1"/>
+    <w:lsdException w:name="toc 8" w:semiHidden="1" w:uiPriority="39" w:unhideWhenUsed="1"/>
+    <w:lsdException w:name="toc 9" w:semiHidden="1" w:uiPriority="39" w:unhideWhenUsed="1"/>
+    <w:lsdException w:name="Normal Indent" w:semiHidden="1" w:unhideWhenUsed="1"/>
+    <w:lsdException w:name="footnote text" w:semiHidden="1" w:unhideWhenUsed="1"/>
+    <w:lsdException w:name="annotation text" w:semiHidden="1" w:unhideWhenUsed="1"/>
+    <w:lsdException w:name="header" w:semiHidden="1" w:unhideWhenUsed="1"/>
+    <w:lsdException w:name="footer" w:semiHidden="1" w:unhideWhenUsed="1"/>
+    <w:lsdException w:name="index heading" w:semiHidden="1" w:unhideWhenUsed="1"/>
+    <w:lsdException w:name="caption" w:semiHidden="1" w:uiPriority="35" w:unhideWhenUsed="1" w:qFormat="1"/>
+    <w:lsdException w:name="table of figures" w:semiHidden="1" w:unhideWhenUsed="1"/>
+    <w:lsdException w:name="envelope address" w:semiHidden="1" w:unhideWhenUsed="1"/>
+    <w:lsdException w:name="envelope return" w:semiHidden="1" w:unhideWhenUsed="1"/>
+    <w:lsdException w:name="footnote reference" w:semiHidden="1" w:unhideWhenUsed="1"/>
+    <w:lsdException w:name="annotation reference" w:semiHidden="1" w:unhideWhenUsed="1"/>
+    <w:lsdException w:name="line number" w:semiHidden="1" w:unhideWhenUsed="1"/>
+    <w:lsdException w:name="page number" w:semiHidden="1" w:unhideWhenUsed="1"/>
+    <w:lsdException w:name="endnote reference" w:semiHidden="1" w:unhideWhenUsed="1"/>
+    <w:lsdException w:name="endnote text" w:semiHidden="1" w:unhideWhenUsed="1"/>
+    <w:lsdException w:name="table of authorities" w:semiHidden="1" w:unhideWhenUsed="1"/>
+    <w:lsdException w:name="macro" w:semiHidden="1" w:unhideWhenUsed="1"/>
+    <w:lsdException w:name="toa heading" w:semiHidden="1" w:unhideWhenUsed="1"/>
+    <w:lsdException w:name="List" w:semiHidden="1" w:unhideWhenUsed="1"/>
+    <w:lsdException w:name="List Bullet" w:semiHidden="1" w:unhideWhenUsed="1"/>
+    <w:lsdException w:name="List Number" w:semiHidden="1" w:unhideWhenUsed="1"/>
+    <w:lsdException w:name="List 2" w:semiHidden="1" w:unhideWhenUsed="1"/>
+    <w:lsdException w:name="List 3" w:semiHidden="1" w:unhideWhenUsed="1"/>
+    <w:lsdException w:name="List 4" w:semiHidden="1" w:unhideWhenUsed="1"/>
+    <w:lsdException w:name="List 5" w:semiHidden="1" w:unhideWhenUsed="1"/>
+    <w:lsdException w:name="List Bullet 2" w:semiHidden="1" w:unhideWhenUsed="1"/>
+    <w:lsdException w:name="List Bullet 3" w:semiHidden="1" w:unhideWhenUsed="1"/>
+    <w:lsdException w:name="List Bullet 4" w:semiHidden="1" w:unhideWhenUsed="1"/>
+    <w:lsdException w:name="List Bullet 5" w:semiHidden="1" w:unhideWhenUsed="1"/>
+    <w:lsdException w:name="List Number 2" w:semiHidden="1" w:unhideWhenUsed="1"/>
+    <w:lsdException w:name="List Number 3" w:semiHidden="1" w:unhideWhenUsed="1"/>
+    <w:lsdException w:name="List Number 4" w:semiHidden="1" w:unhideWhenUsed="1"/>
+    <w:lsdException w:name="List Number 5" w:semiHidden="1" w:unhideWhenUsed="1"/>
+    <w:lsdException w:name="Title" w:uiPriority="10" w:qFormat="1"/>
+    <w:lsdException w:name="Closing" w:semiHidden="1" w:unhideWhenUsed="1"/>
+    <w:lsdException w:name="Signature" w:semiHidden="1" w:unhideWhenUsed="1"/>
+    <w:lsdException w:name="Default Paragraph Font" w:semiHidden="1" w:uiPriority="1" w:unhideWhenUsed="1"/>
+    <w:lsdException w:name="Body Text" w:semiHidden="1" w:unhideWhenUsed="1"/>
+    <w:lsdException w:name="Body Text Indent" w:semiHidden="1" w:unhideWhenUsed="1"/>
+    <w:lsdException w:name="List Continue" w:semiHidden="1" w:unhideWhenUsed="1"/>
+    <w:lsdException w:name="List Continue 2" w:semiHidden="1" w:unhideWhenUsed="1"/>
+    <w:lsdException w:name="List Continue 3" w:semiHidden="1" w:unhideWhenUsed="1"/>
+    <w:lsdException w:name="List Continue 4" w:semiHidden="1" w:unhideWhenUsed="1"/>
+    <w:lsdException w:name="List Continue 5" w:semiHidden="1" w:unhideWhenUsed="1"/>
+    <w:lsdException w:name="Message Header" w:semiHidden="1" w:unhideWhenUsed="1"/>
+    <w:lsdException w:name="Subtitle" w:uiPriority="11" w:qFormat="1"/>
+    <w:lsdException w:name="Salutation" w:semiHidden="1" w:unhideWhenUsed="1"/>
+    <w:lsdException w:name="Date" w:semiHidden="1" w:unhideWhenUsed="1"/>
+    <w:lsdException w:name="Body Text First Indent" w:semiHidden="1" w:unhideWhenUsed="1"/>
+    <w:lsdException w:name="Body Text First Indent 2" w:semiHidden="1" w:unhideWhenUsed="1"/>
+    <w:lsdException w:name="Note Heading" w:semiHidden="1" w:unhideWhenUsed="1"/>
+    <w:lsdException w:name="Body Text 2" w:semiHidden="1" w:unhideWhenUsed="1"/>
+    <w:lsdException w:name="Body Text 3" w:semiHidden="1" w:unhideWhenUsed="1"/>
+    <w:lsdException w:name="Body Text Indent 2" w:semiHidden="1" w:unhideWhenUsed="1"/>
+    <w:lsdException w:name="Body Text Indent 3" w:semiHidden="1" w:unhideWhenUsed="1"/>
+    <w:lsdException w:name="Block Text" w:semiHidden="1" w:unhideWhenUsed="1"/>
+    <w:lsdException w:name="Hyperlink" w:semiHidden="1" w:unhideWhenUsed="1"/>
+    <w:lsdException w:name="FollowedHyperlink" w:semiHidden="1" w:unhideWhenUsed="1"/>
+    <w:lsdException w:name="Strong" w:uiPriority="22" w:qFormat="1"/>
+    <w:lsdException w:name="Emphasis" w:uiPriority="20" w:qFormat="1"/>
+    <w:lsdException w:name="Document Map" w:semiHidden="1" w:unhideWhenUsed="1"/>
+    <w:lsdException w:name="Plain Text" w:semiHidden="1" w:unhideWhenUsed="1"/>
+    <w:lsdException w:name="E-mail Signature" w:semiHidden="1" w:unhideWhenUsed="1"/>
+    <w:lsdException w:name="HTML Top of Form" w:semiHidden="1" w:unhideWhenUsed="1"/>
+    <w:lsdException w:name="HTML Bottom of Form" w:semiHidden="1" w:unhideWhenUsed="1"/>
+    <w:lsdException w:name="Normal (Web)" w:semiHidden="1" w:unhideWhenUsed="1"/>
+    <w:lsdException w:name="HTML Acronym" w:semiHidden="1" w:unhideWhenUsed="1"/>
+    <w:lsdException w:name="HTML Address" w:semiHidden="1" w:unhideWhenUsed="1"/>
+    <w:lsdException w:name="HTML Cite" w:semiHidden="1" w:unhideWhenUsed="1"/>
+    <w:lsdException w:name="HTML Code" w:semiHidden="1" w:unhideWhenUsed="1"/>
+    <w:lsdException w:name="HTML Definition" w:semiHidden="1" w:unhideWhenUsed="1"/>
+    <w:lsdException w:name="HTML Keyboard" w:semiHidden="1" w:unhideWhenUsed="1"/>
+    <w:lsdException w:name="HTML Preformatted" w:semiHidden="1" w:unhideWhenUsed="1"/>
+    <w:lsdException w:name="HTML Sample" w:semiHidden="1" w:unhideWhenUsed="1"/>
+    <w:lsdException w:name="HTML Typewriter" w:semiHidden="1" w:unhideWhenUsed="1"/>
+    <w:lsdException w:name="HTML Variable" w:semiHidden="1" w:unhideWhenUsed="1"/>
+    <w:lsdException w:name="Normal Table" w:semiHidden="1" w:unhideWhenUsed="1"/>
+    <w:lsdException w:name="annotation subject" w:semiHidden="1" w:unhideWhenUsed="1"/>
+    <w:lsdException w:name="No List" w:semiHidden="1" w:unhideWhenUsed="1"/>
+    <w:lsdException w:name="Outline List 1" w:semiHidden="1" w:unhideWhenUsed="1"/>
+    <w:lsdException w:name="Outline List 2" w:semiHidden="1" w:unhideWhenUsed="1"/>
+    <w:lsdException w:name="Outline List 3" w:semiHidden="1" w:unhideWhenUsed="1"/>
+    <w:lsdException w:name="Table Simple 1" w:semiHidden="1" w:unhideWhenUsed="1"/>
+    <w:lsdException w:name="Table Simple 2" w:semiHidden="1" w:unhideWhenUsed="1"/>
+    <w:lsdException w:name="Table Simple 3" w:semiHidden="1" w:unhideWhenUsed="1"/>
+    <w:lsdException w:name="Table Classic 1" w:semiHidden="1" w:unhideWhenUsed="1"/>
+    <w:lsdException w:name="Table Classic 2" w:semiHidden="1" w:unhideWhenUsed="1"/>
+    <w:lsdException w:name="Table Classic 3" w:semiHidden="1" w:unhideWhenUsed="1"/>
+    <w:lsdException w:name="Table Classic 4" w:semiHidden="1" w:unhideWhenUsed="1"/>
+    <w:lsdException w:name="Table Colorful 1" w:semiHidden="1" w:unhideWhenUsed="1"/>
+    <w:lsdException w:name="Table Colorful 2" w:semiHidden="1" w:unhideWhenUsed="1"/>
+    <w:lsdException w:name="Table Colorful 3" w:semiHidden="1" w:unhideWhenUsed="1"/>
+    <w:lsdException w:name="Table Columns 1" w:semiHidden="1" w:unhideWhenUsed="1"/>
+    <w:lsdException w:name="Table Columns 2" w:semiHidden="1" w:unhideWhenUsed="1"/>
+    <w:lsdException w:name="Table Columns 3" w:semiHidden="1" w:unhideWhenUsed="1"/>
+    <w:lsdException w:name="Table Columns 4" w:semiHidden="1" w:unhideWhenUsed="1"/>
+    <w:lsdException w:name="Table Columns 5" w:semiHidden="1" w:unhideWhenUsed="1"/>
+    <w:lsdException w:name="Table Grid 1" w:semiHidden="1" w:unhideWhenUsed="1"/>
+    <w:lsdException w:name="Table Grid 2" w:semiHidden="1" w:unhideWhenUsed="1"/>
+    <w:lsdException w:name="Table Grid 3" w:semiHidden="1" w:unhideWhenUsed="1"/>
+    <w:lsdException w:name="Table Grid 4" w:semiHidden="1" w:unhideWhenUsed="1"/>
+    <w:lsdException w:name="Table Grid 5" w:semiHidden="1" w:unhideWhenUsed="1"/>
+    <w:lsdException w:name="Table Grid 6" w:semiHidden="1" w:unhideWhenUsed="1"/>
+    <w:lsdException w:name="Table Grid 7" w:semiHidden="1" w:unhideWhenUsed="1"/>
+    <w:lsdException w:name="Table Grid 8" w:semiHidden="1" w:unhideWhenUsed="1"/>
+    <w:lsdException w:name="Table List 1" w:semiHidden="1" w:unhideWhenUsed="1"/>
+    <w:lsdException w:name="Table List 2" w:semiHidden="1" w:unhideWhenUsed="1"/>
+    <w:lsdException w:name="Table List 3" w:semiHidden="1" w:unhideWhenUsed="1"/>
+    <w:lsdException w:name="Table List 4" w:semiHidden="1" w:unhideWhenUsed="1"/>
+    <w:lsdException w:name="Table List 5" w:semiHidden="1" w:unhideWhenUsed="1"/>
+    <w:lsdException w:name="Table List 6" w:semiHidden="1" w:unhideWhenUsed="1"/>
+    <w:lsdException w:name="Table List 7" w:semiHidden="1" w:unhideWhenUsed="1"/>
+    <w:lsdException w:name="Table List 8" w:semiHidden="1" w:unhideWhenUsed="1"/>
+    <w:lsdException w:name="Table 3D effects 1" w:semiHidden="1" w:unhideWhenUsed="1"/>
+    <w:lsdException w:name="Table 3D effects 2" w:semiHidden="1" w:unhideWhenUsed="1"/>
+    <w:lsdException w:name="Table 3D effects 3" w:semiHidden="1" w:unhideWhenUsed="1"/>
+    <w:lsdException w:name="Table Contemporary" w:semiHidden="1" w:unhideWhenUsed="1"/>
+    <w:lsdException w:name="Table Elegant" w:semiHidden="1" w:unhideWhenUsed="1"/>
+    <w:lsdException w:name="Table Professional" w:semiHidden="1" w:unhideWhenUsed="1"/>
+    <w:lsdException w:name="Table Subtle 1" w:semiHidden="1" w:unhideWhenUsed="1"/>
+    <w:lsdException w:name="Table Subtle 2" w:semiHidden="1" w:unhideWhenUsed="1"/>
+    <w:lsdException w:name="Table Web 1" w:semiHidden="1" w:unhideWhenUsed="1"/>
+    <w:lsdException w:name="Table Web 2" w:semiHidden="1" w:unhideWhenUsed="1"/>
+    <w:lsdException w:name="Table Web 3" w:semiHidden="1" w:unhideWhenUsed="1"/>
+    <w:lsdException w:name="Balloon Text" w:semiHidden="1" w:unhideWhenUsed="1"/>
+    <w:lsdException w:name="Table Grid" w:uiPriority="59"/>
+    <w:lsdException w:name="Table Theme" w:semiHidden="1" w:unhideWhenUsed="1"/>
+    <w:lsdException w:name="Placeholder Text" w:semiHidden="1"/>
+    <w:lsdException w:name="No Spacing" w:uiPriority="1" w:qFormat="1"/>
+    <w:lsdException w:name="Light Shading" w:uiPriority="60"/>
+    <w:lsdException w:name="Light List" w:uiPriority="61"/>
+    <w:lsdException w:name="Light Grid" w:uiPriority="62"/>
+    <w:lsdException w:name="Medium Shading 1" w:uiPriority="63"/>
+    <w:lsdException w:name="Medium Shading 2" w:uiPriority="64"/>
+    <w:lsdException w:name="Medium List 1" w:uiPriority="65"/>
+    <w:lsdException w:name="Medium List 2" w:uiPriority="66"/>
+    <w:lsdException w:name="Medium Grid 1" w:uiPriority="67"/>
+    <w:lsdException w:name="Medium Grid 2" w:uiPriority="68"/>
+    <w:lsdException w:name="Medium Grid 3" w:uiPriority="69"/>
+    <w:lsdException w:name="Dark List" w:uiPriority="70"/>
+    <w:lsdException w:name="Colorful Shading" w:uiPriority="71"/>
+    <w:lsdException w:name="Colorful List" w:uiPriority="72"/>
+    <w:lsdException w:name="Colorful Grid" w:uiPriority="73"/>
+    <w:lsdException w:name="Light Shading Accent 1" w:uiPriority="60"/>
+    <w:lsdException w:name="Light List Accent 1" w:uiPriority="61"/>
+    <w:lsdException w:name="Light Grid Accent 1" w:uiPriority="62"/>
+    <w:lsdException w:name="Medium Shading 1 Accent 1" w:uiPriority="63"/>
+    <w:lsdException w:name="Medium Shading 2 Accent 1" w:uiPriority="64"/>
+    <w:lsdException w:name="Medium List 1 Accent 1" w:uiPriority="65"/>
+    <w:lsdException w:name="Revision" w:semiHidden="1"/>
+    <w:lsdException w:name="List Paragraph" w:uiPriority="34" w:qFormat="1"/>
+    <w:lsdException w:name="Quote" w:uiPriority="29" w:qFormat="1"/>
+    <w:lsdException w:name="Intense Quote" w:uiPriority="30" w:qFormat="1"/>
+    <w:lsdException w:name="Medium List 2 Accent 1" w:uiPriority="66"/>
+    <w:lsdException w:name="Medium Grid 1 Accent 1" w:uiPriority="67"/>
+    <w:lsdException w:name="Medium Grid 2 Accent 1" w:uiPriority="68"/>
+    <w:lsdException w:name="Medium Grid 3 Accent 1" w:uiPriority="69"/>
+    <w:lsdException w:name="Dark List Accent 1" w:uiPriority="70"/>
+    <w:lsdException w:name="Colorful Shading Accent 1" w:uiPriority="71"/>
+    <w:lsdException w:name="Colorful List Accent 1" w:uiPriority="72"/>
+    <w:lsdException w:name="Colorful Grid Accent 1" w:uiPriority="73"/>
+    <w:lsdException w:name="Light Shading Accent 2" w:uiPriority="60"/>
+    <w:lsdException w:name="Light List Accent 2" w:uiPriority="61"/>
+    <w:lsdException w:name="Light Grid Accent 2" w:uiPriority="62"/>
+    <w:lsdException w:name="Medium Shading 1 Accent 2" w:uiPriority="63"/>
+    <w:lsdException w:name="Medium Shading 2 Accent 2" w:uiPriority="64"/>
+    <w:lsdException w:name="Medium List 1 Accent 2" w:uiPriority="65"/>
+    <w:lsdException w:name="Medium List 2 Accent 2" w:uiPriority="66"/>
+    <w:lsdException w:name="Medium Grid 1 Accent 2" w:uiPriority="67"/>
+    <w:lsdException w:name="Medium Grid 2 Accent 2" w:uiPriority="68"/>
+    <w:lsdException w:name="Medium Grid 3 Accent 2" w:uiPriority="69"/>
+    <w:lsdException w:name="Dark List Accent 2" w:uiPriority="70"/>
+    <w:lsdException w:name="Colorful Shading Accent 2" w:uiPriority="71"/>
+    <w:lsdException w:name="Colorful List Accent 2" w:uiPriority="72"/>
+    <w:lsdException w:name="Colorful Grid Accent 2" w:uiPriority="73"/>
+    <w:lsdException w:name="Light Shading Accent 3" w:uiPriority="60"/>
+    <w:lsdException w:name="Light List Accent 3" w:uiPriority="61"/>
+    <w:lsdException w:name="Light Grid Accent 3" w:uiPriority="62"/>
+    <w:lsdException w:name="Medium Shading 1 Accent 3" w:uiPriority="63"/>
+    <w:lsdException w:name="Medium Shading 2 Accent 3" w:uiPriority="64"/>
+    <w:lsdException w:name="Medium List 1 Accent 3" w:uiPriority="65"/>
+    <w:lsdException w:name="Medium List 2 Accent 3" w:uiPriority="66"/>
+    <w:lsdException w:name="Medium Grid 1 Accent 3" w:uiPriority="67"/>
+    <w:lsdException w:name="Medium Grid 2 Accent 3" w:uiPriority="68"/>
+    <w:lsdException w:name="Medium Grid 3 Accent 3" w:uiPriority="69"/>
+    <w:lsdException w:name="Dark List Accent 3" w:uiPriority="70"/>
+    <w:lsdException w:name="Colorful Shading Accent 3" w:uiPriority="71"/>
+    <w:lsdException w:name="Colorful List Accent 3" w:uiPriority="72"/>
+    <w:lsdException w:name="Colorful Grid Accent 3" w:uiPriority="73"/>
+    <w:lsdException w:name="Light Shading Accent 4" w:uiPriority="60"/>
+    <w:lsdException w:name="Light List Accent 4" w:uiPriority="61"/>
+    <w:lsdException w:name="Light Grid Accent 4" w:uiPriority="62"/>
+    <w:lsdException w:name="Medium Shading 1 Accent 4" w:uiPriority="63"/>
+    <w:lsdException w:name="Medium Shading 2 Accent 4" w:uiPriority="64"/>
+    <w:lsdException w:name="Medium List 1 Accent 4" w:uiPriority="65"/>
+    <w:lsdException w:name="Medium List 2 Accent 4" w:uiPriority="66"/>
+    <w:lsdException w:name="Medium Grid 1 Accent 4" w:uiPriority="67"/>
+    <w:lsdException w:name="Medium Grid 2 Accent 4" w:uiPriority="68"/>
+    <w:lsdException w:name="Medium Grid 3 Accent 4" w:uiPriority="69"/>
+    <w:lsdException w:name="Dark List Accent 4" w:uiPriority="70"/>
+    <w:lsdException w:name="Colorful Shading Accent 4" w:uiPriority="71"/>
+    <w:lsdException w:name="Colorful List Accent 4" w:uiPriority="72"/>
+    <w:lsdException w:name="Colorful Grid Accent 4" w:uiPriority="73"/>
+    <w:lsdException w:name="Light Shading Accent 5" w:uiPriority="60"/>
+    <w:lsdException w:name="Light List Accent 5" w:uiPriority="61"/>
+    <w:lsdException w:name="Light Grid Accent 5" w:uiPriority="62"/>
+    <w:lsdException w:name="Medium Shading 1 Accent 5" w:uiPriority="63"/>
+    <w:lsdException w:name="Medium Shading 2 Accent 5" w:uiPriority="64"/>
+    <w:lsdException w:name="Medium List 1 Accent 5" w:uiPriority="65"/>
+    <w:lsdException w:name="Medium List 2 Accent 5" w:uiPriority="66"/>
+    <w:lsdException w:name="Medium Grid 1 Accent 5" w:uiPriority="67"/>
+    <w:lsdException w:name="Medium Grid 2 Accent 5" w:uiPriority="68"/>
+    <w:lsdException w:name="Medium Grid 3 Accent 5" w:uiPriority="69"/>
+    <w:lsdException w:name="Dark List Accent 5" w:uiPriority="70"/>
+    <w:lsdException w:name="Colorful Shading Accent 5" w:uiPriority="71"/>
+    <w:lsdException w:name="Colorful List Accent 5" w:uiPriority="72"/>
+    <w:lsdException w:name="Colorful Grid Accent 5" w:uiPriority="73"/>
+    <w:lsdException w:name="Light Shading Accent 6" w:uiPriority="60"/>
+    <w:lsdException w:name="Light List Accent 6" w:uiPriority="61"/>
+    <w:lsdException w:name="Light Grid Accent 6" w:uiPriority="62"/>
+    <w:lsdException w:name="Medium Shading 1 Accent 6" w:uiPriority="63"/>
+    <w:lsdException w:name="Medium Shading 2 Accent 6" w:uiPriority="64"/>
+    <w:lsdException w:name="Medium List 1 Accent 6" w:uiPriority="65"/>
+    <w:lsdException w:name="Medium List 2 Accent 6" w:uiPriority="66"/>
+    <w:lsdException w:name="Medium Grid 1 Accent 6" w:uiPriority="67"/>
+    <w:lsdException w:name="Medium Grid 2 Accent 6" w:uiPriority="68"/>
+    <w:lsdException w:name="Medium Grid 3 Accent 6" w:uiPriority="69"/>
+    <w:lsdException w:name="Dark List Accent 6" w:uiPriority="70"/>
+    <w:lsdException w:name="Colorful Shading Accent 6" w:uiPriority="71"/>
+    <w:lsdException w:name="Colorful List Accent 6" w:uiPriority="72"/>
+    <w:lsdException w:name="Colorful Grid Accent 6" w:uiPriority="73"/>
+    <w:lsdException w:name="Subtle Emphasis" w:uiPriority="19" w:qFormat="1"/>
+    <w:lsdException w:name="Intense Emphasis" w:uiPriority="21" w:qFormat="1"/>
+    <w:lsdException w:name="Subtle Reference" w:uiPriority="31" w:qFormat="1"/>
+    <w:lsdException w:name="Intense Reference" w:uiPriority="32" w:qFormat="1"/>
+    <w:lsdException w:name="Book Title" w:uiPriority="33" w:qFormat="1"/>
+    <w:lsdException w:name="Bibliography" w:semiHidden="1" w:uiPriority="37" w:unhideWhenUsed="1"/>
+    <w:lsdException w:name="TOC Heading" w:semiHidden="1" w:uiPriority="39" w:unhideWhenUsed="1" w:qFormat="1"/>
+    <w:lsdException w:name="Plain Table 1" w:uiPriority="41"/>
+    <w:lsdException w:name="Plain Table 2" w:uiPriority="42"/>
+    <w:lsdException w:name="Plain Table 3" w:uiPriority="43"/>
+    <w:lsdException w:name="Plain Table 4" w:uiPriority="44"/>
+    <w:lsdException w:name="Plain Table 5" w:uiPriority="45"/>
+    <w:lsdException w:name="Grid Table Light" w:uiPriority="40"/>
+    <w:lsdException w:name="Grid Table 1 Light" w:uiPriority="46"/>
+    <w:lsdException w:name="Grid Table 2" w:uiPriority="47"/>
+    <w:lsdException w:name="Grid Table 3" w:uiPriority="48"/>
+    <w:lsdException w:name="Grid Table 4" w:uiPriority="49"/>
+    <w:lsdException w:name="Grid Table 5 Dark" w:uiPriority="50"/>
+    <w:lsdException w:name="Grid Table 6 Colorful" w:uiPriority="51"/>
+    <w:lsdException w:name="Grid Table 7 Colorful" w:uiPriority="52"/>
+    <w:lsdException w:name="Grid Table 1 Light Accent 1" w:uiPriority="46"/>
+    <w:lsdException w:name="Grid Table 2 Accent 1" w:uiPriority="47"/>
+    <w:lsdException w:name="Grid Table 3 Accent 1" w:uiPriority="48"/>
+    <w:lsdException w:name="Grid Table 4 Accent 1" w:uiPriority="49"/>
+    <w:lsdException w:name="Grid Table 5 Dark Accent 1" w:uiPriority="50"/>
+    <w:lsdException w:name="Grid Table 6 Colorful Accent 1" w:uiPriority="51"/>
+    <w:lsdException w:name="Grid Table 7 Colorful Accent 1" w:uiPriority="52"/>
+    <w:lsdException w:name="Grid Table 1 Light Accent 2" w:uiPriority="46"/>
+    <w:lsdException w:name="Grid Table 2 Accent 2" w:uiPriority="47"/>
+    <w:lsdException w:name="Grid Table 3 Accent 2" w:uiPriority="48"/>
+    <w:lsdException w:name="Grid Table 4 Accent 2" w:uiPriority="49"/>
+    <w:lsdException w:name="Grid Table 5 Dark Accent 2" w:uiPriority="50"/>
+    <w:lsdException w:name="Grid Table 6 Colorful Accent 2" w:uiPriority="51"/>
+    <w:lsdException w:name="Grid Table 7 Colorful Accent 2" w:uiPriority="52"/>
+    <w:lsdException w:name="Grid Table 1 Light Accent 3" w:uiPriority="46"/>
+    <w:lsdException w:name="Grid Table 2 Accent 3" w:uiPriority="47"/>
+    <w:lsdException w:name="Grid Table 3 Accent 3" w:uiPriority="48"/>
+    <w:lsdException w:name="Grid Table 4 Accent 3" w:uiPriority="49"/>
+    <w:lsdException w:name="Grid Table 5 Dark Accent 3" w:uiPriority="50"/>
+    <w:lsdException w:name="Grid Table 6 Colorful Accent 3" w:uiPriority="51"/>
+    <w:lsdException w:name="Grid Table 7 Colorful Accent 3" w:uiPriority="52"/>
+    <w:lsdException w:name="Grid Table 1 Light Accent 4" w:uiPriority="46"/>
+    <w:lsdException w:name="Grid Table 2 Accent 4" w:uiPriority="47"/>
+    <w:lsdException w:name="Grid Table 3 Accent 4" w:uiPriority="48"/>
+    <w:lsdException w:name="Grid Table 4 Accent 4" w:uiPriority="49"/>
+    <w:lsdException w:name="Grid Table 5 Dark Accent 4" w:uiPriority="50"/>
+    <w:lsdException w:name="Grid Table 6 Colorful Accent 4" w:uiPriority="51"/>
+    <w:lsdException w:name="Grid Table 7 Colorful Accent 4" w:uiPriority="52"/>
+    <w:lsdException w:name="Grid Table 1 Light Accent 5" w:uiPriority="46"/>
+    <w:lsdException w:name="Grid Table 2 Accent 5" w:uiPriority="47"/>
+    <w:lsdException w:name="Grid Table 3 Accent 5" w:uiPriority="48"/>
+    <w:lsdException w:name="Grid Table 4 Accent 5" w:uiPriority="49"/>
+    <w:lsdException w:name="Grid Table 5 Dark Accent 5" w:uiPriority="50"/>
+    <w:lsdException w:name="Grid Table 6 Colorful Accent 5" w:uiPriority="51"/>
+    <w:lsdException w:name="Grid Table 7 Colorful Accent 5" w:uiPriority="52"/>
+    <w:lsdException w:name="Grid Table 1 Light Accent 6" w:uiPriority="46"/>
+    <w:lsdException w:name="Grid Table 2 Accent 6" w:uiPriority="47"/>
+    <w:lsdException w:name="Grid Table 3 Accent 6" w:uiPriority="48"/>
+    <w:lsdException w:name="Grid Table 4 Accent 6" w:uiPriority="49"/>
+    <w:lsdException w:name="Grid Table 5 Dark Accent 6" w:uiPriority="50"/>
+    <w:lsdException w:name="Grid Table 6 Colorful Accent 6" w:uiPriority="51"/>
+    <w:lsdException w:name="Grid Table 7 Colorful Accent 6" w:uiPriority="52"/>
+    <w:lsdException w:name="List Table 1 Light" w:uiPriority="46"/>
+    <w:lsdException w:name="List Table 2" w:uiPriority="47"/>
+    <w:lsdException w:name="List Table 3" w:uiPriority="48"/>
+    <w:lsdException w:name="List Table 4" w:uiPriority="49"/>
+    <w:lsdException w:name="List Table 5 Dark" w:uiPriority="50"/>
+    <w:lsdException w:name="List Table 6 Colorful" w:uiPriority="51"/>
+    <w:lsdException w:name="List Table 7 Colorful" w:uiPriority="52"/>
+    <w:lsdException w:name="List Table 1 Light Accent 1" w:uiPriority="46"/>
+    <w:lsdException w:name="List Table 2 Accent 1" w:uiPriority="47"/>
+    <w:lsdException w:name="List Table 3 Accent 1" w:uiPriority="48"/>
+    <w:lsdException w:name="List Table 4 Accent 1" w:uiPriority="49"/>
+    <w:lsdException w:name="List Table 5 Dark Accent 1" w:uiPriority="50"/>
+    <w:lsdException w:name="List Table 6 Colorful Accent 1" w:uiPriority="51"/>
+    <w:lsdException w:name="List Table 7 Colorful Accent 1" w:uiPriority="52"/>
+    <w:lsdException w:name="List Table 1 Light Accent 2" w:uiPriority="46"/>
+    <w:lsdException w:name="List Table 2 Accent 2" w:uiPriority="47"/>
+    <w:lsdException w:name="List Table 3 Accent 2" w:uiPriority="48"/>
+    <w:lsdException w:name="List Table 4 Accent 2" w:uiPriority="49"/>
+    <w:lsdException w:name="List Table 5 Dark Accent 2" w:uiPriority="50"/>
+    <w:lsdException w:name="List Table 6 Colorful Accent 2" w:uiPriority="51"/>
+    <w:lsdException w:name="List Table 7 Colorful Accent 2" w:uiPriority="52"/>
+    <w:lsdException w:name="List Table 1 Light Accent 3" w:uiPriority="46"/>
+    <w:lsdException w:name="List Table 2 Accent 3" w:uiPriority="47"/>
+    <w:lsdException w:name="List Table 3 Accent 3" w:uiPriority="48"/>
+    <w:lsdException w:name="List Table 4 Accent 3" w:uiPriority="49"/>
+    <w:lsdException w:name="List Table 5 Dark Accent 3" w:uiPriority="50"/>
+    <w:lsdException w:name="List Table 6 Colorful Accent 3" w:uiPriority="51"/>
+    <w:lsdException w:name="List Table 7 Colorful Accent 3" w:uiPriority="52"/>
+    <w:lsdException w:name="List Table 1 Light Accent 4" w:uiPriority="46"/>
+    <w:lsdException w:name="List Table 2 Accent 4" w:uiPriority="47"/>
+    <w:lsdException w:name="List Table 3 Accent 4" w:uiPriority="48"/>
+    <w:lsdException w:name="List Table 4 Accent 4" w:uiPriority="49"/>
+    <w:lsdException w:name="List Table 5 Dark Accent 4" w:uiPriority="50"/>
+    <w:lsdException w:name="List Table 6 Colorful Accent 4" w:uiPriority="51"/>
+    <w:lsdException w:name="List Table 7 Colorful Accent 4" w:uiPriority="52"/>
+    <w:lsdException w:name="List Table 1 Light Accent 5" w:uiPriority="46"/>
+    <w:lsdException w:name="List Table 2 Accent 5" w:uiPriority="47"/>
+    <w:lsdException w:name="List Table 3 Accent 5" w:uiPriority="48"/>
+    <w:lsdException w:name="List Table 4 Accent 5" w:uiPriority="49"/>
+    <w:lsdException w:name="List Table 5 Dark Accent 5" w:uiPriority="50"/>
+    <w:lsdException w:name="List Table 6 Colorful Accent 5" w:uiPriority="51"/>
+    <w:lsdException w:name="List Table 7 Colorful Accent 5" w:uiPriority="52"/>
+    <w:lsdException w:name="List Table 1 Light Accent 6" w:uiPriority="46"/>
+    <w:lsdException w:name="List Table 2 Accent 6" w:uiPriority="47"/>
+    <w:lsdException w:name="List Table 3 Accent 6" w:uiPriority="48"/>
+    <w:lsdException w:name="List Table 4 Accent 6" w:uiPriority="49"/>
+    <w:lsdException w:name="List Table 5 Dark Accent 6" w:uiPriority="50"/>
+    <w:lsdException w:name="List Table 6 Colorful Accent 6" w:uiPriority="51"/>
+    <w:lsdException w:name="List Table 7 Colorful Accent 6" w:uiPriority="52"/>
   </w:latentStyles>
   <w:style w:type="paragraph" w:default="1" w:styleId="Normal">
     <w:name w:val="Normal"/>
@@ -12986,196 +14008,6 @@
 </w:styles>
 </file>
 
-<file path=word/stylesWithEffects.xml><?xml version="1.0" encoding="utf-8"?>
-<w:styles xmlns:wpc="http://schemas.microsoft.com/office/word/2010/wordprocessingCanvas" xmlns:mc="http://schemas.openxmlformats.org/markup-compatibility/2006" xmlns:o="urn:schemas-microsoft-com:office:office" xmlns:r="http://schemas.openxmlformats.org/officeDocument/2006/relationships" xmlns:m="http://schemas.openxmlformats.org/officeDocument/2006/math" xmlns:v="urn:schemas-microsoft-com:vml" xmlns:wp14="http://schemas.microsoft.com/office/word/2010/wordprocessingDrawing" xmlns:wp="http://schemas.openxmlformats.org/drawingml/2006/wordprocessingDrawing" xmlns:w10="urn:schemas-microsoft-com:office:word" xmlns:w="http://schemas.openxmlformats.org/wordprocessingml/2006/main" xmlns:w14="http://schemas.microsoft.com/office/word/2010/wordml" xmlns:wpg="http://schemas.microsoft.com/office/word/2010/wordprocessingGroup" xmlns:wpi="http://schemas.microsoft.com/office/word/2010/wordprocessingInk" xmlns:wne="http://schemas.microsoft.com/office/word/2006/wordml" xmlns:wps="http://schemas.microsoft.com/office/word/2010/wordprocessingShape" mc:Ignorable="w14 wp14">
-  <w:docDefaults>
-    <w:rPrDefault>
-      <w:rPr>
-        <w:rFonts w:asciiTheme="minorHAnsi" w:eastAsiaTheme="minorEastAsia" w:hAnsiTheme="minorHAnsi" w:cstheme="minorBidi"/>
-        <w:sz w:val="22"/>
-        <w:szCs w:val="22"/>
-        <w:lang w:val="vi-VN" w:eastAsia="vi-VN" w:bidi="ar-SA"/>
-      </w:rPr>
-    </w:rPrDefault>
-    <w:pPrDefault>
-      <w:pPr>
-        <w:spacing w:after="200" w:line="276" w:lineRule="auto"/>
-      </w:pPr>
-    </w:pPrDefault>
-  </w:docDefaults>
-  <w:latentStyles w:defLockedState="0" w:defUIPriority="99" w:defSemiHidden="1" w:defUnhideWhenUsed="1" w:defQFormat="0" w:count="267">
-    <w:lsdException w:name="Normal" w:semiHidden="0" w:uiPriority="0" w:unhideWhenUsed="0" w:qFormat="1"/>
-    <w:lsdException w:name="heading 1" w:semiHidden="0" w:uiPriority="9" w:unhideWhenUsed="0" w:qFormat="1"/>
-    <w:lsdException w:name="heading 2" w:uiPriority="9" w:qFormat="1"/>
-    <w:lsdException w:name="heading 3" w:uiPriority="9" w:qFormat="1"/>
-    <w:lsdException w:name="heading 4" w:uiPriority="9" w:qFormat="1"/>
-    <w:lsdException w:name="heading 5" w:uiPriority="9" w:qFormat="1"/>
-    <w:lsdException w:name="heading 6" w:uiPriority="9" w:qFormat="1"/>
-    <w:lsdException w:name="heading 7" w:uiPriority="9" w:qFormat="1"/>
-    <w:lsdException w:name="heading 8" w:uiPriority="9" w:qFormat="1"/>
-    <w:lsdException w:name="heading 9" w:uiPriority="9" w:qFormat="1"/>
-    <w:lsdException w:name="toc 1" w:uiPriority="39"/>
-    <w:lsdException w:name="toc 2" w:uiPriority="39"/>
-    <w:lsdException w:name="toc 3" w:uiPriority="39"/>
-    <w:lsdException w:name="toc 4" w:uiPriority="39"/>
-    <w:lsdException w:name="toc 5" w:uiPriority="39"/>
-    <w:lsdException w:name="toc 6" w:uiPriority="39"/>
-    <w:lsdException w:name="toc 7" w:uiPriority="39"/>
-    <w:lsdException w:name="toc 8" w:uiPriority="39"/>
-    <w:lsdException w:name="toc 9" w:uiPriority="39"/>
-    <w:lsdException w:name="caption" w:uiPriority="35" w:qFormat="1"/>
-    <w:lsdException w:name="Title" w:semiHidden="0" w:uiPriority="10" w:unhideWhenUsed="0" w:qFormat="1"/>
-    <w:lsdException w:name="Default Paragraph Font" w:uiPriority="1"/>
-    <w:lsdException w:name="Subtitle" w:semiHidden="0" w:uiPriority="11" w:unhideWhenUsed="0" w:qFormat="1"/>
-    <w:lsdException w:name="Strong" w:semiHidden="0" w:uiPriority="22" w:unhideWhenUsed="0" w:qFormat="1"/>
-    <w:lsdException w:name="Emphasis" w:semiHidden="0" w:uiPriority="20" w:unhideWhenUsed="0" w:qFormat="1"/>
-    <w:lsdException w:name="Table Grid" w:semiHidden="0" w:uiPriority="59" w:unhideWhenUsed="0"/>
-    <w:lsdException w:name="Placeholder Text" w:unhideWhenUsed="0"/>
-    <w:lsdException w:name="No Spacing" w:semiHidden="0" w:uiPriority="1" w:unhideWhenUsed="0" w:qFormat="1"/>
-    <w:lsdException w:name="Light Shading" w:semiHidden="0" w:uiPriority="60" w:unhideWhenUsed="0"/>
-    <w:lsdException w:name="Light List" w:semiHidden="0" w:uiPriority="61" w:unhideWhenUsed="0"/>
-    <w:lsdException w:name="Light Grid" w:semiHidden="0" w:uiPriority="62" w:unhideWhenUsed="0"/>
-    <w:lsdException w:name="Medium Shading 1" w:semiHidden="0" w:uiPriority="63" w:unhideWhenUsed="0"/>
-    <w:lsdException w:name="Medium Shading 2" w:semiHidden="0" w:uiPriority="64" w:unhideWhenUsed="0"/>
-    <w:lsdException w:name="Medium List 1" w:semiHidden="0" w:uiPriority="65" w:unhideWhenUsed="0"/>
-    <w:lsdException w:name="Medium List 2" w:semiHidden="0" w:uiPriority="66" w:unhideWhenUsed="0"/>
-    <w:lsdException w:name="Medium Grid 1" w:semiHidden="0" w:uiPriority="67" w:unhideWhenUsed="0"/>
-    <w:lsdException w:name="Medium Grid 2" w:semiHidden="0" w:uiPriority="68" w:unhideWhenUsed="0"/>
-    <w:lsdException w:name="Medium Grid 3" w:semiHidden="0" w:uiPriority="69" w:unhideWhenUsed="0"/>
-    <w:lsdException w:name="Dark List" w:semiHidden="0" w:uiPriority="70" w:unhideWhenUsed="0"/>
-    <w:lsdException w:name="Colorful Shading" w:semiHidden="0" w:uiPriority="71" w:unhideWhenUsed="0"/>
-    <w:lsdException w:name="Colorful List" w:semiHidden="0" w:uiPriority="72" w:unhideWhenUsed="0"/>
-    <w:lsdException w:name="Colorful Grid" w:semiHidden="0" w:uiPriority="73" w:unhideWhenUsed="0"/>
-    <w:lsdException w:name="Light Shading Accent 1" w:semiHidden="0" w:uiPriority="60" w:unhideWhenUsed="0"/>
-    <w:lsdException w:name="Light List Accent 1" w:semiHidden="0" w:uiPriority="61" w:unhideWhenUsed="0"/>
-    <w:lsdException w:name="Light Grid Accent 1" w:semiHidden="0" w:uiPriority="62" w:unhideWhenUsed="0"/>
-    <w:lsdException w:name="Medium Shading 1 Accent 1" w:semiHidden="0" w:uiPriority="63" w:unhideWhenUsed="0"/>
-    <w:lsdException w:name="Medium Shading 2 Accent 1" w:semiHidden="0" w:uiPriority="64" w:unhideWhenUsed="0"/>
-    <w:lsdException w:name="Medium List 1 Accent 1" w:semiHidden="0" w:uiPriority="65" w:unhideWhenUsed="0"/>
-    <w:lsdException w:name="Revision" w:unhideWhenUsed="0"/>
-    <w:lsdException w:name="List Paragraph" w:semiHidden="0" w:uiPriority="34" w:unhideWhenUsed="0" w:qFormat="1"/>
-    <w:lsdException w:name="Quote" w:semiHidden="0" w:uiPriority="29" w:unhideWhenUsed="0" w:qFormat="1"/>
-    <w:lsdException w:name="Intense Quote" w:semiHidden="0" w:uiPriority="30" w:unhideWhenUsed="0" w:qFormat="1"/>
-    <w:lsdException w:name="Medium List 2 Accent 1" w:semiHidden="0" w:uiPriority="66" w:unhideWhenUsed="0"/>
-    <w:lsdException w:name="Medium Grid 1 Accent 1" w:semiHidden="0" w:uiPriority="67" w:unhideWhenUsed="0"/>
-    <w:lsdException w:name="Medium Grid 2 Accent 1" w:semiHidden="0" w:uiPriority="68" w:unhideWhenUsed="0"/>
-    <w:lsdException w:name="Medium Grid 3 Accent 1" w:semiHidden="0" w:uiPriority="69" w:unhideWhenUsed="0"/>
-    <w:lsdException w:name="Dark List Accent 1" w:semiHidden="0" w:uiPriority="70" w:unhideWhenUsed="0"/>
-    <w:lsdException w:name="Colorful Shading Accent 1" w:semiHidden="0" w:uiPriority="71" w:unhideWhenUsed="0"/>
-    <w:lsdException w:name="Colorful List Accent 1" w:semiHidden="0" w:uiPriority="72" w:unhideWhenUsed="0"/>
-    <w:lsdException w:name="Colorful Grid Accent 1" w:semiHidden="0" w:uiPriority="73" w:unhideWhenUsed="0"/>
-    <w:lsdException w:name="Light Shading Accent 2" w:semiHidden="0" w:uiPriority="60" w:unhideWhenUsed="0"/>
-    <w:lsdException w:name="Light List Accent 2" w:semiHidden="0" w:uiPriority="61" w:unhideWhenUsed="0"/>
-    <w:lsdException w:name="Light Grid Accent 2" w:semiHidden="0" w:uiPriority="62" w:unhideWhenUsed="0"/>
-    <w:lsdException w:name="Medium Shading 1 Accent 2" w:semiHidden="0" w:uiPriority="63" w:unhideWhenUsed="0"/>
-    <w:lsdException w:name="Medium Shading 2 Accent 2" w:semiHidden="0" w:uiPriority="64" w:unhideWhenUsed="0"/>
-    <w:lsdException w:name="Medium List 1 Accent 2" w:semiHidden="0" w:uiPriority="65" w:unhideWhenUsed="0"/>
-    <w:lsdException w:name="Medium List 2 Accent 2" w:semiHidden="0" w:uiPriority="66" w:unhideWhenUsed="0"/>
-    <w:lsdException w:name="Medium Grid 1 Accent 2" w:semiHidden="0" w:uiPriority="67" w:unhideWhenUsed="0"/>
-    <w:lsdException w:name="Medium Grid 2 Accent 2" w:semiHidden="0" w:uiPriority="68" w:unhideWhenUsed="0"/>
-    <w:lsdException w:name="Medium Grid 3 Accent 2" w:semiHidden="0" w:uiPriority="69" w:unhideWhenUsed="0"/>
-    <w:lsdException w:name="Dark List Accent 2" w:semiHidden="0" w:uiPriority="70" w:unhideWhenUsed="0"/>
-    <w:lsdException w:name="Colorful Shading Accent 2" w:semiHidden="0" w:uiPriority="71" w:unhideWhenUsed="0"/>
-    <w:lsdException w:name="Colorful List Accent 2" w:semiHidden="0" w:uiPriority="72" w:unhideWhenUsed="0"/>
-    <w:lsdException w:name="Colorful Grid Accent 2" w:semiHidden="0" w:uiPriority="73" w:unhideWhenUsed="0"/>
-    <w:lsdException w:name="Light Shading Accent 3" w:semiHidden="0" w:uiPriority="60" w:unhideWhenUsed="0"/>
-    <w:lsdException w:name="Light List Accent 3" w:semiHidden="0" w:uiPriority="61" w:unhideWhenUsed="0"/>
-    <w:lsdException w:name="Light Grid Accent 3" w:semiHidden="0" w:uiPriority="62" w:unhideWhenUsed="0"/>
-    <w:lsdException w:name="Medium Shading 1 Accent 3" w:semiHidden="0" w:uiPriority="63" w:unhideWhenUsed="0"/>
-    <w:lsdException w:name="Medium Shading 2 Accent 3" w:semiHidden="0" w:uiPriority="64" w:unhideWhenUsed="0"/>
-    <w:lsdException w:name="Medium List 1 Accent 3" w:semiHidden="0" w:uiPriority="65" w:unhideWhenUsed="0"/>
-    <w:lsdException w:name="Medium List 2 Accent 3" w:semiHidden="0" w:uiPriority="66" w:unhideWhenUsed="0"/>
-    <w:lsdException w:name="Medium Grid 1 Accent 3" w:semiHidden="0" w:uiPriority="67" w:unhideWhenUsed="0"/>
-    <w:lsdException w:name="Medium Grid 2 Accent 3" w:semiHidden="0" w:uiPriority="68" w:unhideWhenUsed="0"/>
-    <w:lsdException w:name="Medium Grid 3 Accent 3" w:semiHidden="0" w:uiPriority="69" w:unhideWhenUsed="0"/>
-    <w:lsdException w:name="Dark List Accent 3" w:semiHidden="0" w:uiPriority="70" w:unhideWhenUsed="0"/>
-    <w:lsdException w:name="Colorful Shading Accent 3" w:semiHidden="0" w:uiPriority="71" w:unhideWhenUsed="0"/>
-    <w:lsdException w:name="Colorful List Accent 3" w:semiHidden="0" w:uiPriority="72" w:unhideWhenUsed="0"/>
-    <w:lsdException w:name="Colorful Grid Accent 3" w:semiHidden="0" w:uiPriority="73" w:unhideWhenUsed="0"/>
-    <w:lsdException w:name="Light Shading Accent 4" w:semiHidden="0" w:uiPriority="60" w:unhideWhenUsed="0"/>
-    <w:lsdException w:name="Light List Accent 4" w:semiHidden="0" w:uiPriority="61" w:unhideWhenUsed="0"/>
-    <w:lsdException w:name="Light Grid Accent 4" w:semiHidden="0" w:uiPriority="62" w:unhideWhenUsed="0"/>
-    <w:lsdException w:name="Medium Shading 1 Accent 4" w:semiHidden="0" w:uiPriority="63" w:unhideWhenUsed="0"/>
-    <w:lsdException w:name="Medium Shading 2 Accent 4" w:semiHidden="0" w:uiPriority="64" w:unhideWhenUsed="0"/>
-    <w:lsdException w:name="Medium List 1 Accent 4" w:semiHidden="0" w:uiPriority="65" w:unhideWhenUsed="0"/>
-    <w:lsdException w:name="Medium List 2 Accent 4" w:semiHidden="0" w:uiPriority="66" w:unhideWhenUsed="0"/>
-    <w:lsdException w:name="Medium Grid 1 Accent 4" w:semiHidden="0" w:uiPriority="67" w:unhideWhenUsed="0"/>
-    <w:lsdException w:name="Medium Grid 2 Accent 4" w:semiHidden="0" w:uiPriority="68" w:unhideWhenUsed="0"/>
-    <w:lsdException w:name="Medium Grid 3 Accent 4" w:semiHidden="0" w:uiPriority="69" w:unhideWhenUsed="0"/>
-    <w:lsdException w:name="Dark List Accent 4" w:semiHidden="0" w:uiPriority="70" w:unhideWhenUsed="0"/>
-    <w:lsdException w:name="Colorful Shading Accent 4" w:semiHidden="0" w:uiPriority="71" w:unhideWhenUsed="0"/>
-    <w:lsdException w:name="Colorful List Accent 4" w:semiHidden="0" w:uiPriority="72" w:unhideWhenUsed="0"/>
-    <w:lsdException w:name="Colorful Grid Accent 4" w:semiHidden="0" w:uiPriority="73" w:unhideWhenUsed="0"/>
-    <w:lsdException w:name="Light Shading Accent 5" w:semiHidden="0" w:uiPriority="60" w:unhideWhenUsed="0"/>
-    <w:lsdException w:name="Light List Accent 5" w:semiHidden="0" w:uiPriority="61" w:unhideWhenUsed="0"/>
-    <w:lsdException w:name="Light Grid Accent 5" w:semiHidden="0" w:uiPriority="62" w:unhideWhenUsed="0"/>
-    <w:lsdException w:name="Medium Shading 1 Accent 5" w:semiHidden="0" w:uiPriority="63" w:unhideWhenUsed="0"/>
-    <w:lsdException w:name="Medium Shading 2 Accent 5" w:semiHidden="0" w:uiPriority="64" w:unhideWhenUsed="0"/>
-    <w:lsdException w:name="Medium List 1 Accent 5" w:semiHidden="0" w:uiPriority="65" w:unhideWhenUsed="0"/>
-    <w:lsdException w:name="Medium List 2 Accent 5" w:semiHidden="0" w:uiPriority="66" w:unhideWhenUsed="0"/>
-    <w:lsdException w:name="Medium Grid 1 Accent 5" w:semiHidden="0" w:uiPriority="67" w:unhideWhenUsed="0"/>
-    <w:lsdException w:name="Medium Grid 2 Accent 5" w:semiHidden="0" w:uiPriority="68" w:unhideWhenUsed="0"/>
-    <w:lsdException w:name="Medium Grid 3 Accent 5" w:semiHidden="0" w:uiPriority="69" w:unhideWhenUsed="0"/>
-    <w:lsdException w:name="Dark List Accent 5" w:semiHidden="0" w:uiPriority="70" w:unhideWhenUsed="0"/>
-    <w:lsdException w:name="Colorful Shading Accent 5" w:semiHidden="0" w:uiPriority="71" w:unhideWhenUsed="0"/>
-    <w:lsdException w:name="Colorful List Accent 5" w:semiHidden="0" w:uiPriority="72" w:unhideWhenUsed="0"/>
-    <w:lsdException w:name="Colorful Grid Accent 5" w:semiHidden="0" w:uiPriority="73" w:unhideWhenUsed="0"/>
-    <w:lsdException w:name="Light Shading Accent 6" w:semiHidden="0" w:uiPriority="60" w:unhideWhenUsed="0"/>
-    <w:lsdException w:name="Light List Accent 6" w:semiHidden="0" w:uiPriority="61" w:unhideWhenUsed="0"/>
-    <w:lsdException w:name="Light Grid Accent 6" w:semiHidden="0" w:uiPriority="62" w:unhideWhenUsed="0"/>
-    <w:lsdException w:name="Medium Shading 1 Accent 6" w:semiHidden="0" w:uiPriority="63" w:unhideWhenUsed="0"/>
-    <w:lsdException w:name="Medium Shading 2 Accent 6" w:semiHidden="0" w:uiPriority="64" w:unhideWhenUsed="0"/>
-    <w:lsdException w:name="Medium List 1 Accent 6" w:semiHidden="0" w:uiPriority="65" w:unhideWhenUsed="0"/>
-    <w:lsdException w:name="Medium List 2 Accent 6" w:semiHidden="0" w:uiPriority="66" w:unhideWhenUsed="0"/>
-    <w:lsdException w:name="Medium Grid 1 Accent 6" w:semiHidden="0" w:uiPriority="67" w:unhideWhenUsed="0"/>
-    <w:lsdException w:name="Medium Grid 2 Accent 6" w:semiHidden="0" w:uiPriority="68" w:unhideWhenUsed="0"/>
-    <w:lsdException w:name="Medium Grid 3 Accent 6" w:semiHidden="0" w:uiPriority="69" w:unhideWhenUsed="0"/>
-    <w:lsdException w:name="Dark List Accent 6" w:semiHidden="0" w:uiPriority="70" w:unhideWhenUsed="0"/>
-    <w:lsdException w:name="Colorful Shading Accent 6" w:semiHidden="0" w:uiPriority="71" w:unhideWhenUsed="0"/>
-    <w:lsdException w:name="Colorful List Accent 6" w:semiHidden="0" w:uiPriority="72" w:unhideWhenUsed="0"/>
-    <w:lsdException w:name="Colorful Grid Accent 6" w:semiHidden="0" w:uiPriority="73" w:unhideWhenUsed="0"/>
-    <w:lsdException w:name="Subtle Emphasis" w:semiHidden="0" w:uiPriority="19" w:unhideWhenUsed="0" w:qFormat="1"/>
-    <w:lsdException w:name="Intense Emphasis" w:semiHidden="0" w:uiPriority="21" w:unhideWhenUsed="0" w:qFormat="1"/>
-    <w:lsdException w:name="Subtle Reference" w:semiHidden="0" w:uiPriority="31" w:unhideWhenUsed="0" w:qFormat="1"/>
-    <w:lsdException w:name="Intense Reference" w:semiHidden="0" w:uiPriority="32" w:unhideWhenUsed="0" w:qFormat="1"/>
-    <w:lsdException w:name="Book Title" w:semiHidden="0" w:uiPriority="33" w:unhideWhenUsed="0" w:qFormat="1"/>
-    <w:lsdException w:name="Bibliography" w:uiPriority="37"/>
-    <w:lsdException w:name="TOC Heading" w:uiPriority="39" w:qFormat="1"/>
-  </w:latentStyles>
-  <w:style w:type="paragraph" w:default="1" w:styleId="Normal">
-    <w:name w:val="Normal"/>
-    <w:qFormat/>
-  </w:style>
-  <w:style w:type="character" w:default="1" w:styleId="DefaultParagraphFont">
-    <w:name w:val="Default Paragraph Font"/>
-    <w:uiPriority w:val="1"/>
-    <w:semiHidden/>
-    <w:unhideWhenUsed/>
-  </w:style>
-  <w:style w:type="table" w:default="1" w:styleId="TableNormal">
-    <w:name w:val="Normal Table"/>
-    <w:uiPriority w:val="99"/>
-    <w:semiHidden/>
-    <w:unhideWhenUsed/>
-    <w:tblPr>
-      <w:tblInd w:w="0" w:type="dxa"/>
-      <w:tblCellMar>
-        <w:top w:w="0" w:type="dxa"/>
-        <w:left w:w="108" w:type="dxa"/>
-        <w:bottom w:w="0" w:type="dxa"/>
-        <w:right w:w="108" w:type="dxa"/>
-      </w:tblCellMar>
-    </w:tblPr>
-  </w:style>
-  <w:style w:type="numbering" w:default="1" w:styleId="NoList">
-    <w:name w:val="No List"/>
-    <w:uiPriority w:val="99"/>
-    <w:semiHidden/>
-    <w:unhideWhenUsed/>
-  </w:style>
-</w:styles>
-</file>
-
 <file path=word/theme/theme1.xml><?xml version="1.0" encoding="utf-8"?>
 <a:theme xmlns:a="http://schemas.openxmlformats.org/drawingml/2006/main" name="Office Theme">
   <a:themeElements>
@@ -13464,7 +14296,7 @@
 </file>
 
 <file path=customXml/itemProps1.xml><?xml version="1.0" encoding="utf-8"?>
-<ds:datastoreItem xmlns:ds="http://schemas.openxmlformats.org/officeDocument/2006/customXml" ds:itemID="{6F1E0EDF-0ACA-4F3B-9610-4C84BDFC5195}">
+<ds:datastoreItem xmlns:ds="http://schemas.openxmlformats.org/officeDocument/2006/customXml" ds:itemID="{B196AAA2-1323-47D1-A1CB-287ACE9B034A}">
   <ds:schemaRefs>
     <ds:schemaRef ds:uri="http://schemas.openxmlformats.org/officeDocument/2006/bibliography"/>
   </ds:schemaRefs>

</xml_diff>